<commit_message>
Complete Quiz Project Java
</commit_message>
<xml_diff>
--- a/Java - Learning.docx
+++ b/Java - Learning.docx
@@ -1605,7 +1605,7 @@
           <w:noProof/>
         </w:rPr>
         <w:drawing>
-          <wp:anchor distT="0" distB="0" distL="114300" distR="114300" simplePos="0" relativeHeight="251659264" behindDoc="0" locked="0" layoutInCell="1" allowOverlap="1" wp14:anchorId="6404E78E" wp14:editId="7CCF9055">
+          <wp:anchor distT="0" distB="0" distL="114300" distR="114300" simplePos="0" relativeHeight="251659264" behindDoc="0" locked="0" layoutInCell="1" allowOverlap="1" wp14:anchorId="6404E78E" wp14:editId="203978C6">
             <wp:simplePos x="0" y="0"/>
             <wp:positionH relativeFrom="margin">
               <wp:posOffset>3335020</wp:posOffset>
@@ -6371,6 +6371,7 @@
       <w:r>
         <w:rPr>
           <w:rFonts w:ascii="Excalifont" w:hAnsi="Excalifont"/>
+          <w:noProof/>
         </w:rPr>
         <w:drawing>
           <wp:inline distT="0" distB="0" distL="0" distR="0" wp14:anchorId="7D86A038" wp14:editId="33E89602">
@@ -6437,6 +6438,66 @@
           <w:rFonts w:ascii="Excalifont" w:hAnsi="Excalifont"/>
         </w:rPr>
         <w:t xml:space="preserve"> access Dog bark() method when object is of type Animal </w:t>
+      </w:r>
+    </w:p>
+    <w:p>
+      <w:pPr>
+        <w:rPr>
+          <w:rFonts w:ascii="Excalifont" w:hAnsi="Excalifont"/>
+        </w:rPr>
+      </w:pPr>
+      <w:r>
+        <w:rPr>
+          <w:rFonts w:ascii="Excalifont" w:hAnsi="Excalifont"/>
+          <w:color w:val="7030A0"/>
+        </w:rPr>
+        <w:t>String Comparison</w:t>
+      </w:r>
+      <w:r>
+        <w:rPr>
+          <w:rFonts w:ascii="Excalifont" w:hAnsi="Excalifont"/>
+        </w:rPr>
+        <w:br/>
+      </w:r>
+      <w:r>
+        <w:rPr>
+          <w:rFonts w:ascii="Excalifont" w:hAnsi="Excalifont"/>
+        </w:rPr>
+        <w:drawing>
+          <wp:inline distT="0" distB="0" distL="0" distR="0" wp14:anchorId="7615C338" wp14:editId="6C57E510">
+            <wp:extent cx="1746250" cy="1576636"/>
+            <wp:effectExtent l="0" t="0" r="6350" b="5080"/>
+            <wp:docPr id="1299378554" name="Picture 1"/>
+            <wp:cNvGraphicFramePr>
+              <a:graphicFrameLocks xmlns:a="http://schemas.openxmlformats.org/drawingml/2006/main" noChangeAspect="1"/>
+            </wp:cNvGraphicFramePr>
+            <a:graphic xmlns:a="http://schemas.openxmlformats.org/drawingml/2006/main">
+              <a:graphicData uri="http://schemas.openxmlformats.org/drawingml/2006/picture">
+                <pic:pic xmlns:pic="http://schemas.openxmlformats.org/drawingml/2006/picture">
+                  <pic:nvPicPr>
+                    <pic:cNvPr id="1299378554" name=""/>
+                    <pic:cNvPicPr/>
+                  </pic:nvPicPr>
+                  <pic:blipFill>
+                    <a:blip r:embed="rId128"/>
+                    <a:stretch>
+                      <a:fillRect/>
+                    </a:stretch>
+                  </pic:blipFill>
+                  <pic:spPr>
+                    <a:xfrm>
+                      <a:off x="0" y="0"/>
+                      <a:ext cx="1752312" cy="1582109"/>
+                    </a:xfrm>
+                    <a:prstGeom prst="rect">
+                      <a:avLst/>
+                    </a:prstGeom>
+                  </pic:spPr>
+                </pic:pic>
+              </a:graphicData>
+            </a:graphic>
+          </wp:inline>
+        </w:drawing>
       </w:r>
     </w:p>
     <w:p>
@@ -7660,7 +7721,7 @@
   </inkml:definitions>
   <inkml:trace contextRef="#ctx0" brushRef="#br0">11 23 472,'-1'-22'6184,"3"37"-235,0-3-5582,-2 0 1,1-1-1,-2 1 0,-2 22 1,-1 16-178,1 22 789,0-29-3799,2-14-6152,3-34 6498,-1 2 1197</inkml:trace>
   <inkml:trace contextRef="#ctx0" brushRef="#br0" timeOffset="525.48">257 81 424,'1'-3'197,"-1"1"-1,1 0 1,-1 0 0,1-1-1,-1 1 1,0-1-1,1 1 1,-1 0 0,-1-1-1,1 1 1,-1-4 0,0-8 772,-23 35 278,18-14-966,1 1 0,-1 0 0,2 0 1,-1 0-1,1 0 0,1 1 0,-6 15 0,8-19-257,-1 0-1,1 1 0,0-1 0,0 0 1,1 0-1,0 0 0,0 1 0,0-1 1,0 0-1,1 1 0,0-1 0,0 0 1,0 0-1,0 0 0,4 6 0,-5-9-16,1-1 0,0 1-1,1 0 1,-1-1-1,0 1 1,0-1-1,1 1 1,-1-1 0,1 0-1,-1 1 1,1-1-1,0 0 1,-1 0-1,1 0 1,0 0 0,0-1-1,-1 1 1,1 0-1,0-1 1,0 1-1,4 0 1,-3-1 0,1-1 1,0 1-1,-1 0 0,1-1 0,-1 0 1,0 0-1,1 0 0,-1 0 1,0 0-1,1-1 0,4-3 1,-3 2-2,1-1 0,-1 1 0,0-1 0,0 0 1,-1-1-1,1 1 0,-1-1 0,0 0 1,0 0-1,-1-1 0,1 1 0,-1-1 1,4-10-1,-6 13 2,0 0 1,-1-1 0,1 1-1,-1 0 1,1-1 0,-1 1-1,0 0 1,-1-1 0,1 1-1,0 0 1,-1-1 0,0 1-1,-2-7 1,2 9-13,0-1 0,-1 0 0,1 0 0,0 1 0,-1-1 0,1 1 0,-1 0-1,0-1 1,0 1 0,1 0 0,-1 0 0,0 0 0,0 0 0,0 0 0,0 0 0,0 1 0,0-1 0,0 1 0,0-1-1,0 1 1,0 0 0,0 0 0,-1 0 0,-2 0 0,-7-3-225,3 1-5670</inkml:trace>
-  <inkml:trace contextRef="#ctx0" brushRef="#br0" timeOffset="1146.15">562 67 464,'-2'-12'3232,"2"11"-3195,-1 1-1,1-1 1,0 0 0,-1 0 0,1 0 0,0 1 0,0-1 0,0 0 0,0 0 0,0 0 0,0 0 0,0 1-1,0-1 1,0 0 0,0 0 0,1 0 0,-1 0 0,0 1 0,0-1 0,1 0 0,-1 0 0,0 1-1,1-1 1,-1 0 0,1 1 0,-1-1 0,1 0 0,0 1 0,-1-1 0,1 1 0,-1-1 0,1 1 0,1-2-1,3-1 88,0 1-1,0-1 0,0 1 0,0 0 1,1 0-1,-1 0 0,1 1 1,-1 0-1,1 0 0,0 0 0,-1 1 1,7 0-1,-9 0-44,0 0 1,0 1-1,0-1 1,0 0-1,0 1 1,0 0-1,0 0 1,0 0-1,0 0 1,0 0 0,-1 1-1,1-1 1,-1 1-1,1 0 1,-1 0-1,1 0 1,-1 0-1,0 0 1,0 0-1,0 0 1,0 1-1,0-1 1,-1 1-1,2 2 1,-3-3-32,1 1-1,-1-1 1,0 0 0,0 0 0,0 0-1,0 0 1,0 1 0,-1-1 0,1 0 0,-1 0-1,1 0 1,-1 0 0,0 0 0,0 0-1,1 0 1,-2 0 0,1 0 0,0 0 0,0 0-1,-1-1 1,-2 4 0,-36 35 70,35-36-175,5-3 53,0-1 1,0 0-1,0 1 0,0-1 1,-1 1-1,1-1 0,0 1 1,0-1-1,0 0 0,0 1 1,0-1-1,0 1 0,0-1 1,0 1-1,0-1 0,1 1 1,-1-1-1,0 1 0,0-1 1,0 0-1,0 1 0,1-1 1,-1 1-1,0-1 0,0 0 1,1 1-1,-1-1 0,0 0 1,1 1-1,-1-1 0,0 0 1,1 0-1,-1 1 0,1-1 1,-1 0-1,0 0 1,1 1-1,0-1 0,22 14-79,-16-10 38,-4-2 66,0 1 0,-1-1 0,1 0 0,0 1 0,-1 0 0,1 0 0,-1 0 0,0 0 1,0 0-1,0 0 0,-1 0 0,1 1 0,-1-1 0,0 1 0,1-1 0,-2 1 1,1-1-1,0 1 0,0 5 0,-2-7-22,1 0 0,0 0 0,0 1 0,-1-1 0,0 0 0,1 0 0,-1 0-1,0 0 1,0 0 0,0 0 0,0 0 0,0 0 0,0-1 0,-1 1 0,1 0 0,-1-1 0,1 1 0,-1-1 0,1 1 0,-1-1 0,0 0 0,0 0 0,0 0 0,0 0 0,0 0 0,0 0 0,0 0 0,0-1-1,0 1 1,0-1 0,0 1 0,0-1 0,-4 0 0,4 1-286,0-1-1,0 0 0,0 1 0,0-1 1,0 0-1,0 0 0,0-1 1,0 1-1,0 0 0,0-1 1,0 1-1,0-1 0,0 0 1,0 1-1,0-1 0,0 0 0,0 0 1,1 0-1,-1-1 0,0 1 1,1 0-1,-1-1 0,1 1 1,-1-1-1,1 1 0,0-1 1,-2-2-1,-2-2-765</inkml:trace>
+  <inkml:trace contextRef="#ctx0" brushRef="#br0" timeOffset="1146.14">562 67 464,'-2'-12'3232,"2"11"-3195,-1 1-1,1-1 1,0 0 0,-1 0 0,1 0 0,0 1 0,0-1 0,0 0 0,0 0 0,0 0 0,0 0 0,0 1-1,0-1 1,0 0 0,0 0 0,1 0 0,-1 0 0,0 1 0,0-1 0,1 0 0,-1 0 0,0 1-1,1-1 1,-1 0 0,1 1 0,-1-1 0,1 0 0,0 1 0,-1-1 0,1 1 0,-1-1 0,1 1 0,1-2-1,3-1 88,0 1-1,0-1 0,0 1 0,0 0 1,1 0-1,-1 0 0,1 1 1,-1 0-1,1 0 0,0 0 0,-1 1 1,7 0-1,-9 0-44,0 0 1,0 1-1,0-1 1,0 0-1,0 1 1,0 0-1,0 0 1,0 0-1,0 0 1,0 0 0,-1 1-1,1-1 1,-1 1-1,1 0 1,-1 0-1,1 0 1,-1 0-1,0 0 1,0 0-1,0 0 1,0 1-1,0-1 1,-1 1-1,2 2 1,-3-3-32,1 1-1,-1-1 1,0 0 0,0 0 0,0 0-1,0 0 1,0 1 0,-1-1 0,1 0 0,-1 0-1,1 0 1,-1 0 0,0 0 0,0 0-1,1 0 1,-2 0 0,1 0 0,0 0 0,0 0-1,-1-1 1,-2 4 0,-36 35 70,35-36-175,5-3 53,0-1 1,0 0-1,0 1 0,0-1 1,-1 1-1,1-1 0,0 1 1,0-1-1,0 0 0,0 1 1,0-1-1,0 1 0,0-1 1,0 1-1,0-1 0,1 1 1,-1-1-1,0 1 0,0-1 1,0 0-1,0 1 0,1-1 1,-1 1-1,0-1 0,0 0 1,1 1-1,-1-1 0,0 0 1,1 1-1,-1-1 0,0 0 1,1 0-1,-1 1 0,1-1 1,-1 0-1,0 0 1,1 1-1,0-1 0,22 14-79,-16-10 38,-4-2 66,0 1 0,-1-1 0,1 0 0,0 1 0,-1 0 0,1 0 0,-1 0 0,0 0 1,0 0-1,0 0 0,-1 0 0,1 1 0,-1-1 0,0 1 0,1-1 0,-2 1 1,1-1-1,0 1 0,0 5 0,-2-7-22,1 0 0,0 0 0,0 1 0,-1-1 0,0 0 0,1 0 0,-1 0-1,0 0 1,0 0 0,0 0 0,0 0 0,0 0 0,0-1 0,-1 1 0,1 0 0,-1-1 0,1 1 0,-1-1 0,1 1 0,-1-1 0,0 0 0,0 0 0,0 0 0,0 0 0,0 0 0,0 0 0,0 0 0,0-1-1,0 1 1,0-1 0,0 1 0,0-1 0,-4 0 0,4 1-286,0-1-1,0 0 0,0 1 0,0-1 1,0 0-1,0 0 0,0-1 1,0 1-1,0 0 0,0-1 1,0 1-1,0-1 0,0 0 1,0 1-1,0-1 0,0 0 0,0 0 1,1 0-1,-1-1 0,0 1 1,1 0-1,-1-1 0,1 1 1,-1-1-1,1 1 0,0-1 1,-2-2-1,-2-2-765</inkml:trace>
 </inkml:ink>
 </file>
 
@@ -8118,7 +8179,7 @@
   <inkml:trace contextRef="#ctx0" brushRef="#br0" timeOffset="7478.64">2676 576 9830,'0'-1'21,"-1"1"0,1-1 0,-1 1 0,0 0 0,1-1 0,-1 1 0,0 0 0,0 0 0,1-1 0,-1 1 0,0 0 0,0 0 0,1 0 0,-1 0 0,0 0 0,0 0 0,1 0 0,-1 0 0,0 0 0,0 0 0,1 1 0,-1-1 0,0 0 0,0 0 0,1 1 0,-1-1 0,0 0-1,1 1 1,-1-1 0,1 1 0,-1-1 0,0 1 0,1-1 0,-1 1 0,1-1 0,-1 1 0,1 0 0,0-1 0,-1 1 0,1 0 0,-1-1 0,1 1 0,0 0 0,0-1 0,0 1 0,-1 0 0,1 0 0,0-1 0,0 1 0,0 0 0,0 0 0,0 0 0,0 1 0,0-1 21,0 1 0,1 0 0,-1 0 0,0 0 1,0 0-1,1 0 0,0 0 0,-1-1 0,1 1 0,0 0 0,0 0 0,0-1 1,0 1-1,0 0 0,0-1 0,0 1 0,0-1 0,1 0 0,-1 1 0,1-1 1,-1 0-1,3 2 0,-3-3-20,0 0 1,0 1 0,0-1-1,0 0 1,1 0 0,-1 0-1,0 0 1,0 0 0,0 0-1,1 0 1,-1 0 0,0 0-1,0 0 1,0-1-1,0 1 1,0 0 0,1-1-1,-1 1 1,0-1 0,0 0-1,0 1 1,0-1 0,0 0-1,0 1 1,-1-1 0,1 0-1,0 0 1,0 0-1,0 0 1,-1 0 0,1 0-1,-1 0 1,2-1 0,-1 0 19,0 0-1,0 0 1,0 0 0,0 0 0,-1-1 0,1 1 0,0 0 0,-1 0 0,0-1 0,1 1 0,-1 0-1,0 0 1,0-1 0,0 1 0,0 0 0,-1-1 0,0-1 0,1 3-37,0 1 1,0-1-1,0 1 0,-1-1 1,1 1-1,0 0 0,0-1 1,-1 1-1,1-1 0,0 1 1,0 0-1,-1-1 1,1 1-1,0 0 0,-1 0 1,1-1-1,-1 1 0,1 0 1,0 0-1,-1-1 0,1 1 1,-1 0-1,1 0 0,-1 0 1,1 0-1,0 0 0,-1-1 1,1 1-1,-1 0 1,1 0-1,-1 0 0,1 0 1,-1 1-1,1-1 0,-1 0 1,1 0-1,0 0 0,-1 0 1,1 0-1,-1 0 0,1 1 1,-1-1-1,1 0 1,0 0-1,-1 1 0,1-1 1,-1 1-1,-1 0-5</inkml:trace>
   <inkml:trace contextRef="#ctx0" brushRef="#br0" timeOffset="8307.13">2975 664 9830,'0'-5'35,"0"0"0,-1 0-1,1 1 1,-1-1 0,-3-9 0,4 13-26,0 1 0,0-1 1,-1 0-1,1 1 0,0-1 0,-1 0 1,1 0-1,0 1 0,-1-1 0,1 1 1,-1-1-1,1 0 0,-1 1 1,0-1-1,1 1 0,-1-1 0,1 1 1,-1 0-1,0-1 0,1 1 0,-1 0 1,0-1-1,1 1 0,-1 0 1,0 0-1,0-1 0,1 1 0,-1 0 1,0 0-1,0 0 0,0 0 0,1 0 1,-1 0-1,0 0 0,0 0 1,1 1-1,-1-1 0,0 0 0,0 0 1,1 1-1,-1-1 0,0 0 1,1 1-1,-1-1 0,0 1 0,0 0 1,-1 1 51,0 0 1,0 0 0,1 0-1,-1 0 1,1 0 0,-1 0-1,1 1 1,0-1-1,0 0 1,0 1 0,0-1-1,0 1 1,0 0 0,1-1-1,-1 1 1,1-1 0,0 6-1,0-4 7,-1 0-1,1 0 1,0-1-1,1 1 1,-1 0-1,1 0 1,-1 0 0,1-1-1,0 1 1,1-1-1,-1 1 1,3 4-1,-4-8-50,0 1-1,1-1 0,-1 0 1,0 1-1,1-1 1,-1 1-1,1-1 1,-1 0-1,1 1 0,-1-1 1,0 0-1,1 1 1,-1-1-1,1 0 1,0 0-1,-1 1 1,1-1-1,-1 0 0,1 0 1,-1 0-1,1 0 1,-1 0-1,1 0 1,0 0-1,-1 0 0,1 0 1,-1 0-1,1 0 1,-1 0-1,1 0 1,0 0-1,0-1 0,17-16 770,-14 11-651,-1 1-1,1-1 1,-1-1-1,0 1 1,2-7-1,-3 2-77,1 2 34,0 24 136,-3-13-204,2 7 126,28 230 3530,-29-220-3274,0 0 0,-2 0 0,-4 34 0,4-46-256,-1 0 0,0 0 0,0 0 0,-1-1 0,0 1-1,0 0 1,0-1 0,-1 0 0,0 0 0,0 0 0,-1-1 0,1 1 0,-8 5 0,10-9-100,1-1 1,-1 1-1,0-1 1,0 1-1,0-1 1,0 0-1,0 0 1,-1 0-1,1 0 0,0 0 1,0 0-1,-1-1 1,1 1-1,0-1 1,-1 0-1,1 0 1,-1 1-1,1-1 1,0-1-1,-1 1 0,1 0 1,-1-1-1,1 1 1,0-1-1,-1 0 1,1 1-1,0-1 1,0 0-1,0-1 1,0 1-1,0 0 0,0 0 1,0-1-1,0 0 1,0 1-1,1-1 1,-3-2-1,1 1-33,0-1 0,0 1 1,1-1-1,-1 0 0,1 0 0,0 0 0,0 0 0,0 0 0,0-1 1,1 1-1,0 0 0,0-1 0,0 1 0,0-1 0,1 0 0,0 1 1,0-1-1,1-8 0,3-1-279,2-1 0,0 1-1,0 1 1,1-1 0,1 1 0,0 0 0,18-20 0,12-22-46,-34 49 274</inkml:trace>
   <inkml:trace contextRef="#ctx0" brushRef="#br0" timeOffset="8862.62">3091 618 9830,'-1'-22'-24,"0"38"321,1-11-201,1-1-1,0 0 1,-1 0-1,1 0 1,1 0-1,-1 0 1,0 0-1,1 0 1,3 5-1,-4-7-65,0-1-1,-1 1 0,1-1 0,0 0 0,0 0 0,0 0 0,0 1 0,0-1 0,0 0 1,0 0-1,0-1 0,1 1 0,-1 0 0,0 0 0,1 0 0,-1-1 0,0 1 1,1-1-1,-1 1 0,1-1 0,-1 1 0,1-1 0,-1 0 0,1 0 0,-1 0 0,1 0 1,-1 0-1,1 0 0,1 0 0,-1-2-4,-1 1 0,0 0 0,1-1 0,-1 1 0,0-1 0,0 1 0,0-1 0,0 1 0,0-1 0,0 0 0,0 0 0,-1 1 0,1-1 0,0 0 1,-1 0-1,0 0 0,1-2 0,4-34 413,-4 20-533,1 33 146,3 24 603,-3-33-518,0-1 0,0 0 0,0 0 0,1 0 0,-1 0 0,1-1 0,0 1 0,1-1 0,-1 1 0,1-1 0,5 5 0,-9-9-136,0 0 0,1 0 1,-1 0-1,0 0 1,0 0-1,1 0 0,-1 0 1,0 1-1,0-1 1,1 0-1,-1 0 1,0 0-1,1 0 0,-1 0 1,0 0-1,1 0 1,-1-1-1,0 1 1,0 0-1,1 0 0,-1 0 1,0 0-1,1 0 1,-1 0-1,0 0 1,0-1-1,1 1 0,-1 0 1,0 0-1,0 0 1,0-1-1,1 1 0,-1 0 1,0-1-1,1 1 32,0-2 201</inkml:trace>
-  <inkml:trace contextRef="#ctx0" brushRef="#br0" timeOffset="9132.35">3261 541 9830,'0'-7'17,"0"18"269,2 23 339,2-11 359,14 41-1,-15-62-929,-3-4-54</inkml:trace>
+  <inkml:trace contextRef="#ctx0" brushRef="#br0" timeOffset="9132.34">3261 541 9830,'0'-7'17,"0"18"269,2 23 339,2-11 359,14 41-1,-15-62-929,-3-4-54</inkml:trace>
   <inkml:trace contextRef="#ctx0" brushRef="#br0" timeOffset="9512.84">3224 463 9830,'-5'-1'128,"0"-1"-2,0 1 0,-1-1 1,1 1-1,-1 0 0,-7 0 1,12 1-108,0 0 0,1 0 0,-1 0 0,0 0 1,1 0-1,-1 1 0,1-1 0,-1 0 0,0 0 1,1 0-1,-1 1 0,1-1 0,-1 0 0,1 1 1,-1-1-1,1 0 0,-1 1 0,1-1 0,-1 1 1,1-1-1,-1 1 0,1 0 0,-1 0 19,1 0-1,0 0 1,0 1-1,-1-1 1,1 0 0,0 0-1,0 0 1,0 1-1,0-1 1,1 0 0,-1 0-1,0 0 1,0 1-1,1-1 1,-1 0 0,1 2-1,0-3-20,-1 1 0,0 0-1,0 0 1,1-1 0,-1 1-1,0 0 1,1 0 0,-1-1 0,1 1-1,-1 0 1,1-1 0,-1 1 0,1 0-1,-1-1 1,1 1 0,0-1-1,-1 1 1,1-1 0,0 0 0,0 1-1,-1-1 1,1 0 0,0 1 0,0-1-1,-1 0 1,1 0 0,0 1-1,0-1 1,0 0 0,0 0 0,-1 0-1,1 0 1,0 0 0,0 0 0,0-1-1,-1 1 1,1 0 0,0 0-1,0-1 1,0 1 0,-1 0 0,1-1-1,0 1 1,1-1 0,1-1 99,-1 0 0,1 0-1,0 0 1,-1 0 0,1-1 0,-1 1 0,0-1 0,0 1 0,2-4 0,-3 5-106,-1-1 0,1 1 0,-1 0 0,0 0 0,1-1 0,-1 1 0,0 0 0,0-1 0,0 1 0,0 0 0,0 0 0,0-1 1,-1 1-1,1 0 0,0-1 0,-1 1 0,1 0 0,-1 0 0,1 0 0,-1-1 0,1 1 0,-1 0 0,0 0 0,1 0 0,-1 0 1,0 0-1,0 0 0,0 0 0,0 1 0,0-1 0,0 0 0,0 0 0,0 1 0,0-1 0,-1 0 0,1 1 0,0-1 1,0 1-1,-1 0 0,1-1 0,0 1 0,0 0 0,-3 0 0,2 0-10</inkml:trace>
   <inkml:trace contextRef="#ctx0" brushRef="#br0" timeOffset="9893.94">3306 276 9830,'4'-20'-12,"-4"19"24,0 1 0,0 0 0,1-1 0,-1 1 0,0 0 0,0 0 0,0-1 0,1 1-1,-1 0 1,0 0 0,0-1 0,1 1 0,-1 0 0,0 0 0,1 0 0,-1 0 0,0-1 0,0 1 0,1 0 0,-1 0 0,0 0 0,1 0 0,-1 0 0,0 0 0,1 0 0,-1 0 0,0 0 0,1 0 0,0 0-1,1 1 40,0 0 0,0 0 0,-1 0 0,1 1 0,0-1 0,0 1 0,-1-1 0,1 1 0,-1-1 0,1 1 0,-1 0 0,0 0 0,2 3 0,4 9 332,-1 0-1,0 0 1,-1 1-1,-1 0 1,-1 0-1,0 1 1,2 20-1,7 36 1067,-6-49-1081,-3-11 34,0 0-1,0 0 0,1 0 0,8 16 1,-11-27-402,1-1 0,-2 0 18,1 0 1,-1 0 0,1 0 0,-1 0 0,0-1-1,1 1 1,-1 0 0,0 0 0,1-1-1,-1 1 1,0 0 0,0 0 0,1-1 0,-1 1-1,0 0 1,0-1 0,1 1 0,-1 0-1,0-1 1,0 1 0,0-1 0,0 1-1,1 0 1,-1-1 0,0 1 0,0-1 0,0 1-1,0 0 1,0-1 0,0 1 0,0-1-1,0-2 37</inkml:trace>
   <inkml:trace contextRef="#ctx0" brushRef="#br0" timeOffset="10163.65">3317 455 9830,'-16'4'328,"66"-13"928,94-52 2211,-132 55-3139,-10 6-328</inkml:trace>
@@ -8222,8 +8283,8 @@
     </inkml:brush>
   </inkml:definitions>
   <inkml:trace contextRef="#ctx0" brushRef="#br0">6 252 9830,'0'0'7,"0"0"-1,-1 0 1,1 0 0,0 0 0,0 0-1,0-1 1,0 1 0,0 0-1,0 0 1,0 0 0,0 0-1,-1 0 1,1 0 0,0 0-1,0 0 1,0 0 0,0 0 0,0 0-1,0 0 1,0 0 0,-1 0-1,1 0 1,0 0 0,0 0-1,0 0 1,0 0 0,0 0-1,0 0 1,0 1 0,0-1-1,-1 0 1,1 0 0,0 0 0,0 0-1,0 0 1,0 0 0,0 0-1,0 0 1,0 0 0,0 0-1,0 0 1,0 1 0,0-1-1,0 0 1,0 0 0,0 0 0,-1 0-1,1 0 1,0 0 0,0 0-1,0 1 1,0-1 0,0 0-1,0 0 1,0 0 0,0 0-1,0 0 1,1 1 0,-3 14 299,5 28 211,-2-21-97,-1-14-210,1 0 0,0 0 0,0-1-1,3 11 1,-3-16-167,-1 0 1,1 0-1,-1 0 0,1 0 0,0 0 1,0-1-1,0 1 0,0 0 0,0 0 1,0-1-1,0 1 0,1 0 0,-1-1 1,1 1-1,-1-1 0,1 0 0,-1 1 1,1-1-1,0 0 0,3 2 0,-2-3 29,0 0 0,0 0-1,-1-1 1,1 1 0,0 0-1,0-1 1,0 0-1,-1 0 1,1 0 0,0 0-1,-1 0 1,1 0 0,-1 0-1,1-1 1,-1 0 0,0 1-1,0-1 1,0 0-1,4-4 1,36-44 1247,-39 46-1158,5-11 37,0 0 88,-5 14-181,-2 8-64,-1-4-4,-1 0 0,1 0 0,0 1 1,1-1-1,-1 0 0,0 0 0,1 0 0,0 0 0,0 0 1,0 0-1,0 0 0,0 0 0,1 0 0,-1 0 0,1 0 1,0-1-1,-1 1 0,1-1 0,0 1 0,1-1 0,-1 0 0,0 0 1,1 0-1,-1 0 0,1 0 0,0 0 0,0-1 0,-1 1 1,1-1-1,0 0 0,0 0 0,0 0 0,0 0 0,1 0 1,-1-1-1,0 0 0,0 1 0,6-2 0,-3 2 24,-1-1-1,1-1 1,-1 1 0,1-1-1,-1 0 1,1 0 0,-1-1-1,0 1 1,0-1 0,0 0-1,0-1 1,0 1 0,0-1-1,0 0 1,-1 0 0,0 0-1,1-1 1,6-7 0,-7 5-108,0 0 0,0 0 0,-1-1 0,0 1-1,0-1 1,-1 0 0,1 0 0,-1 0 0,-1 0 0,0 0 0,0 0 0,0 0 0,-1-14 0,0 19 16,0-1-1,0 0 1,-1 1-1,1-1 1,-1 1-1,0-1 1,0 0-1,0 1 1,-2-4-1,3 5 31,0 1 0,-1-1 0,1 0 0,-1 1 0,1-1-1,-1 1 1,1-1 0,-1 1 0,1 0 0,-1-1-1,1 1 1,-1-1 0,1 1 0,-1 0 0,0 0-1,1-1 1,-1 1 0,1 0 0,-1 0 0,0 0 0,1-1-1,-1 1 1,0 0 0,1 0 0,-1 0 0,0 0-1,1 0 1,-1 1 0,0-1 0,1 0 0,-1 0-1,0 0 1,1 0 0,-1 1 0,0-1 0,1 0 0,-1 1-1,1-1 1,-1 0 0,1 1 0,-1-1 0,1 1-1,-1-1 1,1 1 0,-1 0 0,0 0 110</inkml:trace>
-  <inkml:trace contextRef="#ctx0" brushRef="#br0" timeOffset="571.94">553 265 9830,'9'-52'0,"-9"51"3,0 1-1,0-1 1,0 1-1,0-1 1,0 1-1,0 0 1,0-1-1,-1 1 1,1-1-1,0 1 1,0-1-1,0 1 1,0 0-1,-1-1 1,1 1 0,0 0-1,0-1 1,-1 1-1,1 0 1,0-1-1,-1 1 1,1 0-1,0-1 1,-1 1-1,1 0 1,0 0-1,-1-1 1,1 1-1,-1 0 1,1 0-1,0 0 1,-1 0 0,1 0-1,-1-1 1,1 1-1,-1 0 1,1 0-1,0 0 1,-1 0-1,1 0 1,-1 0-1,1 0 1,-1 1-1,1-1 1,0 0-1,-1 0 1,1 0-1,-1 0 1,1 0 0,0 1-1,-1-1 1,1 0-1,-1 1 1,-17 9 133,14-6-28,1 1 0,0-1-1,0 0 1,0 1 0,0 0 0,1 0-1,0 0 1,0 0 0,0 0-1,1 0 1,0 0 0,-1 0 0,2 1-1,-1-1 1,1 0 0,0 8 0,0-10-51,0 0 0,0 0 0,0-1 1,0 1-1,1 0 0,-1 0 0,1 0 0,0 0 1,0-1-1,0 1 0,0 0 0,0-1 1,1 1-1,-1-1 0,1 1 0,-1-1 1,1 1-1,0-1 0,0 0 0,0 0 0,0 0 1,1 0-1,-1-1 0,0 1 0,1-1 1,-1 1-1,1-1 0,0 0 0,-1 0 1,1 0-1,4 1 0,-3-2 13,0 0-1,-1 0 1,1 0-1,0-1 1,-1 0 0,1 1-1,0-1 1,-1-1-1,1 1 1,-1 0-1,0-1 1,0 0 0,1 0-1,-1 0 1,0 0-1,0 0 1,-1 0-1,1-1 1,3-3 0,-4 4-15,0 0 1,0 0 0,0 0-1,-1-1 1,1 1 0,0 0-1,-1-1 1,0 1 0,0-1-1,1 0 1,-2 1 0,1-1-1,0 0 1,0 0 0,-1 0-1,0 1 1,1-1 0,-1 0-1,0 0 1,0 0 0,-1 0-1,1 0 1,-1 1 0,0-5-1,-3 2 10,1 0-1,-1 1 1,0-1-1,0 1 1,0 0-1,-1 0 1,1 1-1,-1-1 1,0 1-1,0 0 1,-1 0-1,-8-3 1,12 5-38,1 1-27</inkml:trace>
-  <inkml:trace contextRef="#ctx0" brushRef="#br0" timeOffset="1128.18">762 201 9830,'-11'-14'0,"11"13"0,-1 0 0,1 1 0,-1-1 0,1 1 0,0-1 0,-1 0 0,1 1 0,0-1 0,-1 0 0,1 1 0,0-1 0,0 0 0,0 0 0,0 1 0,0-1 0,0 0 0,0 0 0,0 1 0,0-1 0,0 0 0,0 0 0,0 1 0,0-1 0,1 0 0,-1 1 0,0-1 0,0 0 0,1 0 0,1 0 30,0 0 0,0 0 0,0 0 0,0 1 0,0-1 0,0 0 0,0 1 0,0 0 0,0-1 0,0 1 0,0 0 0,0 0 0,0 0 0,0 1 0,0-1 0,0 0 0,0 1-1,0-1 1,0 1 0,0 0 0,2 1 0,4 1 135,0 0 0,-1 1 0,14 9 0,-18-12-108,-1 1 1,0-1-1,1 1 1,-1-1-1,0 1 1,0 0-1,0 0 1,-1 0 0,1 0-1,0 0 1,-1 1-1,1-1 1,-1 0-1,0 1 1,0-1-1,0 1 1,0 0 0,0-1-1,0 1 1,-1-1-1,1 1 1,-1 0-1,0 0 1,0-1-1,0 1 1,0 0 0,0 0-1,-1-1 1,1 1-1,-1 0 1,1-1-1,-1 1 1,-2 2-1,2-2 2,-1-1-1,1 0 0,-1 0 0,0 0 0,0 0 0,0 0 1,0-1-1,0 1 0,0 0 0,-1-1 0,1 0 0,0 1 0,-1-1 1,1 0-1,-1 0 0,0-1 0,-4 2 0,7-2-52,-1-1-1,1 1 1,0 0-1,-1 0 1,1-1 0,0 1-1,0 0 1,-1-1-1,1 1 1,0 0 0,0-1-1,0 1 1,-1 0-1,1-1 1,0 1-1,0-1 1,0 1 0,0 0-1,0-1 1,0 1-1,0-1 1,0 1-1,0 0 1,0-1 0,0 1-1,0-1 1,0 1-1,0 0 1,0-1 0,0 1-1,0-1 1,0 1-1,1 0 1,-1-1-1,0 1 1,1-1 0,5-18 231,-5 17-135,2-3-110,-1-1 0,2 0 0,-1 1 0,0-1 0,1 1-1,0 0 1,1 0 0,-1 1 0,7-6 0,51-35 566,-20 15-610,-32 22 0,19-18 279,-25 21-42</inkml:trace>
+  <inkml:trace contextRef="#ctx0" brushRef="#br0" timeOffset="571.93">553 265 9830,'9'-52'0,"-9"51"3,0 1-1,0-1 1,0 1-1,0-1 1,0 1-1,0 0 1,0-1-1,-1 1 1,1-1-1,0 1 1,0-1-1,0 1 1,0 0-1,-1-1 1,1 1 0,0 0-1,0-1 1,-1 1-1,1 0 1,0-1-1,-1 1 1,1 0-1,0-1 1,-1 1-1,1 0 1,0 0-1,-1-1 1,1 1-1,-1 0 1,1 0-1,0 0 1,-1 0 0,1 0-1,-1-1 1,1 1-1,-1 0 1,1 0-1,0 0 1,-1 0-1,1 0 1,-1 0-1,1 0 1,-1 1-1,1-1 1,0 0-1,-1 0 1,1 0-1,-1 0 1,1 0 0,0 1-1,-1-1 1,1 0-1,-1 1 1,-17 9 133,14-6-28,1 1 0,0-1-1,0 0 1,0 1 0,0 0 0,1 0-1,0 0 1,0 0 0,0 0-1,1 0 1,0 0 0,-1 0 0,2 1-1,-1-1 1,1 0 0,0 8 0,0-10-51,0 0 0,0 0 0,0-1 1,0 1-1,1 0 0,-1 0 0,1 0 0,0 0 1,0-1-1,0 1 0,0 0 0,0-1 1,1 1-1,-1-1 0,1 1 0,-1-1 1,1 1-1,0-1 0,0 0 0,0 0 0,0 0 1,1 0-1,-1-1 0,0 1 0,1-1 1,-1 1-1,1-1 0,0 0 0,-1 0 1,1 0-1,4 1 0,-3-2 13,0 0-1,-1 0 1,1 0-1,0-1 1,-1 0 0,1 1-1,0-1 1,-1-1-1,1 1 1,-1 0-1,0-1 1,0 0 0,1 0-1,-1 0 1,0 0-1,0 0 1,-1 0-1,1-1 1,3-3 0,-4 4-15,0 0 1,0 0 0,0 0-1,-1-1 1,1 1 0,0 0-1,-1-1 1,0 1 0,0-1-1,1 0 1,-2 1 0,1-1-1,0 0 1,0 0 0,-1 0-1,0 1 1,1-1 0,-1 0-1,0 0 1,0 0 0,-1 0-1,1 0 1,-1 1 0,0-5-1,-3 2 10,1 0-1,-1 1 1,0-1-1,0 1 1,0 0-1,-1 0 1,1 1-1,-1-1 1,0 1-1,0 0 1,-1 0-1,-8-3 1,12 5-38,1 1-27</inkml:trace>
+  <inkml:trace contextRef="#ctx0" brushRef="#br0" timeOffset="1128.17">762 201 9830,'-11'-14'0,"11"13"0,-1 0 0,1 1 0,-1-1 0,1 1 0,0-1 0,-1 0 0,1 1 0,0-1 0,-1 0 0,1 1 0,0-1 0,0 0 0,0 0 0,0 1 0,0-1 0,0 0 0,0 0 0,0 1 0,0-1 0,0 0 0,0 0 0,0 1 0,0-1 0,1 0 0,-1 1 0,0-1 0,0 0 0,1 0 0,1 0 30,0 0 0,0 0 0,0 0 0,0 1 0,0-1 0,0 0 0,0 1 0,0 0 0,0-1 0,0 1 0,0 0 0,0 0 0,0 0 0,0 1 0,0-1 0,0 0 0,0 1-1,0-1 1,0 1 0,0 0 0,2 1 0,4 1 135,0 0 0,-1 1 0,14 9 0,-18-12-108,-1 1 1,0-1-1,1 1 1,-1-1-1,0 1 1,0 0-1,0 0 1,-1 0 0,1 0-1,0 0 1,-1 1-1,1-1 1,-1 0-1,0 1 1,0-1-1,0 1 1,0 0 0,0-1-1,0 1 1,-1-1-1,1 1 1,-1 0-1,0 0 1,0-1-1,0 1 1,0 0 0,0 0-1,-1-1 1,1 1-1,-1 0 1,1-1-1,-1 1 1,-2 2-1,2-2 2,-1-1-1,1 0 0,-1 0 0,0 0 0,0 0 0,0 0 1,0-1-1,0 1 0,0 0 0,-1-1 0,1 0 0,0 1 0,-1-1 1,1 0-1,-1 0 0,0-1 0,-4 2 0,7-2-52,-1-1-1,1 1 1,0 0-1,-1 0 1,1-1 0,0 1-1,0 0 1,-1-1-1,1 1 1,0 0 0,0-1-1,0 1 1,-1 0-1,1-1 1,0 1-1,0-1 1,0 1 0,0 0-1,0-1 1,0 1-1,0-1 1,0 1-1,0 0 1,0-1 0,0 1-1,0-1 1,0 1-1,0 0 1,0-1 0,0 1-1,0-1 1,0 1-1,1 0 1,-1-1-1,0 1 1,1-1 0,5-18 231,-5 17-135,2-3-110,-1-1 0,2 0 0,-1 1 0,0-1 0,1 1-1,0 0 1,1 0 0,-1 1 0,7-6 0,51-35 566,-20 15-610,-32 22 0,19-18 279,-25 21-42</inkml:trace>
   <inkml:trace contextRef="#ctx0" brushRef="#br0" timeOffset="1701.02">1120 0 9830,'-1'1'28,"0"-1"0,1 1 0,-1-1 0,0 1 1,0-1-1,1 1 0,-1 0 0,0-1 0,1 1 0,-1 0 0,1 0 0,-1-1 0,1 1 0,-1 0 0,1 0 0,0 0 1,-1 0-1,1-1 0,0 1 0,-1 0 0,1 0 0,0 0 0,0 0 0,0 0 0,0 1 0,-4 33 330,4-26-126,-6 38 519,-5 86 1387,9-91-1592,2-41-546,2-2 14,-1 0 1,1 0-1,-1 0 0,1-1 0,-1 1 1,0 0-1,1-1 0,-1 1 0,0-1 1,0 1-1,0-1 0,0 1 0,0-3 0,3-2 173,18-23 365,-11 13-535,1 1 0,0 0 0,1 1 0,1 0 0,0 1 0,0 1 0,31-20 0,-21 17-64,-18 11 147,-1 1 1,0-1-1,1 1 1,0 0-1,0 0 1,0 1-1,0 0 1,0 0-1,12-2 1,-16 4-101,-2 0 4,0 0 0,0 1 0,0-1 0,1 0 1,-1 0-1,0 0 0,0 0 0,0 1 0,0-1 0,0 0 0,0 0 1,0 0-1,0 1 0,0-1 0,0 0 0,0 0 0,0 0 1,0 1-1,0-1 0,0 0 0,0 0 0,0 0 0,0 1 1,0-1-1,0 0 0,0 0 0,0 0 0,0 0 0,0 1 1,0-1-1,-1 0 0,1 0 0,0 0 0,0 0 0,0 1 1,0-1-1,0 0 0,-1 0 0,1 0 0,0 0 0,0 0 1,0 0-1,-1 1-6,0 1 2</inkml:trace>
   <inkml:trace contextRef="#ctx0" brushRef="#br0" timeOffset="1938.41">1168 199 9830,'17'11'591,"14"3"183,-11-8-351,1 0 0,-1-2-1,1 0 1,0-1-1,0-1 1,23-1 0,-36-1-378</inkml:trace>
   <inkml:trace contextRef="#ctx0" brushRef="#br0" timeOffset="2447.47">1608 128 9830,'2'-3'35,"0"0"0,0 0 1,0 0-1,0 0 0,-1-1 0,0 1 0,0 0 1,0-1-1,0 1 0,0-1 0,0 1 0,-1-1 1,0 0-1,0-5 0,0 9-35,0 0-1,0-1 1,-1 1 0,1 0-1,0-1 1,0 1 0,0 0-1,-1-1 1,1 1 0,0 0-1,0-1 1,-1 1 0,1 0-1,0 0 1,-1-1-1,1 1 1,0 0 0,-1 0-1,1 0 1,0 0 0,-1-1-1,1 1 1,-1 0 0,1 0-1,0 0 1,-1 0 0,1 0-1,-1 0 1,1 0 0,0 0-1,-1 0 1,1 0 0,-1 0-1,1 0 1,0 0 0,-1 0-1,1 1 1,0-1 0,-1 0-1,1 0 1,0 0-1,-1 1 1,1-1 0,-1 0-1,-14 7 52,14-5-4,-1 0 0,1-1 0,0 1 1,0 0-1,0 0 0,0 0 0,0 0 0,0 0 0,0 0 0,1 0 1,-1 0-1,1 0 0,-1 0 0,1 1 0,0-1 0,0 0 0,0 0 1,0 0-1,1 0 0,-1 1 0,0-1 0,1 0 0,0 0 0,-1 0 1,1 0-1,0 0 0,0 0 0,0 0 0,0 0 0,0 0 0,1-1 1,-1 1-1,0 0 0,1-1 0,0 1 0,-1-1 0,1 0 0,0 1 1,-1-1-1,1 0 0,0 0 0,2 1 0,36 16 620,-32-16-482,-1 1 0,0 0 0,0 1-1,0-1 1,-1 1 0,7 5 0,-13-9-182,1 1 0,-1-1 1,0 0-1,0 1 1,1-1-1,-1 0 1,0 0-1,0 1 1,1-1-1,-1 0 1,0 1-1,0-1 1,0 1-1,0-1 1,0 0-1,0 1 1,0-1-1,0 0 0,0 1 1,1-1-1,-2 1 1,1-1-1,0 0 1,0 1-1,0-1 1,0 0-1,0 1 1,0-1-1,0 1 1,0-1-1,-1 1 1,-11 11 339,-22 7 430,30-17-678,-68 27 1535,69-28-1630</inkml:trace>
@@ -8284,7 +8345,7 @@
     </inkml:brush>
   </inkml:definitions>
   <inkml:trace contextRef="#ctx0" brushRef="#br0">73 24 68,'-27'-12'3289,"23"13"-1998,20 6-1049,49 17 529,66 22 339,472 113-493,-111-40-444,-456-111-106,-14-4 309,1 1 0,35 15 1,35 18 560,-82-33-8,0-1 0,1 0 0,14 4 1,-14-6 208,-3-2-3644</inkml:trace>
-  <inkml:trace contextRef="#ctx0" brushRef="#br0" timeOffset="1126.67">119 75 344,'-1'-1'316,"0"0"0,0 0 1,0 0-1,0 0 0,0 0 0,1-1 0,-1 1 1,0 0-1,1 0 0,-1 0 0,1-1 0,-1 1 1,1 0-1,-1-1 0,1 0 0,0 1-211,0 0-1,0-1 1,0 1-1,0 0 0,1 0 1,-1 0-1,0 0 1,1 0-1,-1 0 0,0 0 1,1 0-1,-1 0 1,1 0-1,0 0 0,-1 1 1,1-1-1,0 0 1,-1 0-1,1 0 0,0 1 1,0-1-1,0 0 1,0 1-1,0-1 0,0 1 1,-1-1-1,1 1 1,0-1-1,1 1 0,-1 0 1,1-1-1,69-27 4506,-196 40-3439,101-7-1189,-27 2-92,75 28 190,-7-18-88,-13-13 2,0 0-1,0 0 1,-1 0 0,1 1 0,-1-1 0,4 9-1,-5-10-12,0 0-1,0 0 1,0 0-1,0 0 1,0-1-1,1 1 1,-1-1-1,1 1 0,-1-1 1,1 0-1,0 0 1,0 0-1,0 0 1,0 0-1,7 2 1</inkml:trace>
+  <inkml:trace contextRef="#ctx0" brushRef="#br0" timeOffset="1126.66">119 75 344,'-1'-1'316,"0"0"0,0 0 1,0 0-1,0 0 0,0 0 0,1-1 0,-1 1 1,0 0-1,1 0 0,-1 0 0,1-1 0,-1 1 1,1 0-1,-1-1 0,1 0 0,0 1-211,0 0-1,0-1 1,0 1-1,0 0 0,1 0 1,-1 0-1,0 0 1,1 0-1,-1 0 0,0 0 1,1 0-1,-1 0 1,1 0-1,0 0 0,-1 1 1,1-1-1,0 0 1,-1 0-1,1 0 0,0 1 1,0-1-1,0 0 1,0 1-1,0-1 0,0 1 1,-1-1-1,1 1 1,0-1-1,1 1 0,-1 0 1,1-1-1,69-27 4506,-196 40-3439,101-7-1189,-27 2-92,75 28 190,-7-18-88,-13-13 2,0 0-1,0 0 1,-1 0 0,1 1 0,-1-1 0,4 9-1,-5-10-12,0 0-1,0 0 1,0 0-1,0 0 1,0-1-1,1 1 1,-1-1-1,1 1 0,-1-1 1,1 0-1,0 0 1,0 0-1,0 0 1,0 0-1,7 2 1</inkml:trace>
 </inkml:ink>
 </file>
 
@@ -8430,7 +8491,7 @@
     </inkml:brush>
   </inkml:definitions>
   <inkml:trace contextRef="#ctx0" brushRef="#br0">2 40 480,'-1'-6'1221,"1"4"-1033,0 0 0,0 0 0,0 0 0,0 0 0,0 0 0,0-1 0,0 1 0,1 0 0,-1 0 0,1 1 0,0-1 0,-1 0 0,1 0 0,2-3 1388,24 23 1699,-9 0-2542,-1 2 1,-1 0 0,-1 1 0,14 24 0,-4-6-450,46 66 133,60 91 94,-61-82-367,80 177 0,-67-123-172,-53-99 52,-28-63-107,1 0 0,-1 0 0,1 0 0,0-1 0,1 1 0,-1-1 0,9 9 0,-10-13 1075</inkml:trace>
-  <inkml:trace contextRef="#ctx0" brushRef="#br0" timeOffset="1111.85">103 39 204,'-12'-16'2220,"8"11"1590,4 5-3569,-5 2 3093,-15 6-2999,16-3-321,1 0 0,-1 0 0,1 0 0,1 1 0,-1-1 0,1 1 1,0 0-1,0 0 0,0-1 0,1 1 0,0 0 0,0 10 0,-9 27 249,7-35 663,3-11 462,4-20-483,-4-97-941,0 119 34,1 1 1,-1 0 0,0-1 0,0 1 0,0 0 0,1 0-1,-1-1 1,0 1 0,0 0 0,1 0 0,-1-1-1,0 1 1,0 0 0,1 0 0,-1 0 0,0-1 0,1 1-1,-1 0 1,0 0 0,1 0 0,-1 0 0,1 0 0,-1 0-1,0 0 1,1 0 0,-1 0 0,0 0 0,1 0-1,-1 0 1,0 0 0,1 0 0,-1 0 0,0 0 0,1 0-1,-1 0 1,1 0 0,-1 0 0,1 1 0,18 5-6,-15-5 5,39 9-134,28 8-90,-27-2-4161,-41-15 3150,0 1-139</inkml:trace>
+  <inkml:trace contextRef="#ctx0" brushRef="#br0" timeOffset="1111.84">103 39 204,'-12'-16'2220,"8"11"1590,4 5-3569,-5 2 3093,-15 6-2999,16-3-321,1 0 0,-1 0 0,1 0 0,1 1 0,-1-1 0,1 1 1,0 0-1,0 0 0,0-1 0,1 1 0,0 0 0,0 10 0,-9 27 249,7-35 663,3-11 462,4-20-483,-4-97-941,0 119 34,1 1 1,-1 0 0,0-1 0,0 1 0,0 0 0,1 0-1,-1-1 1,0 1 0,0 0 0,1 0 0,-1-1-1,0 1 1,0 0 0,1 0 0,-1 0 0,0-1 0,1 1-1,-1 0 1,0 0 0,1 0 0,-1 0 0,1 0 0,-1 0-1,0 0 1,1 0 0,-1 0 0,0 0 0,1 0-1,-1 0 1,0 0 0,1 0 0,-1 0 0,0 0 0,1 0-1,-1 0 1,1 0 0,-1 0 0,1 1 0,18 5-6,-15-5 5,39 9-134,28 8-90,-27-2-4161,-41-15 3150,0 1-139</inkml:trace>
 </inkml:ink>
 </file>
 
@@ -8488,7 +8549,7 @@
     </inkml:brush>
   </inkml:definitions>
   <inkml:trace contextRef="#ctx0" brushRef="#br0">245 208 324,'4'-8'6942,"4"26"-4262,5 31-795,21 168-1312,-34-215-711,0 2-588,0 0-1,1 1 1,0-1 0,0 0 0,0 0 0,0 0-1,0 0 1,4 6 0</inkml:trace>
-  <inkml:trace contextRef="#ctx0" brushRef="#br0" timeOffset="647.81">262 291 564,'-1'-1'100,"-1"1"1,1-1-1,0 0 1,0 0-1,0 0 1,0 1-1,0-1 0,1 0 1,-1-1-1,0 1 1,0 0-1,1 0 1,-1 0-1,0 0 0,1 0 1,-1-1-1,1 1 1,0 0-1,-1 0 1,1-1-1,0 1 0,0 0 1,0-1-1,0 1 1,0 0-1,0-1 1,0 1-1,0 0 0,0-1 1,1 1-1,-1 0 1,1 0-1,-1-1 1,1 1-1,-1 0 0,1 0 1,0 0-1,1-2 1,1 0 31,0 0 0,0 1 0,0 0 0,1 0 1,-1 0-1,1 0 0,-1 0 0,1 1 0,0 0 1,-1 0-1,1 0 0,7-1 0,-8 1-13,-1 1 0,0-1 0,1 1-1,-1 0 1,1 0 0,-1 0 0,1 0 0,-1 0-1,1 1 1,-1-1 0,1 1 0,-1-1 0,0 1-1,1 0 1,-1 0 0,0 0 0,0 0 0,1 0 0,-1 1-1,0-1 1,0 1 0,0-1 0,-1 1 0,1 0-1,0 0 1,-1 0 0,1 0 0,-1 0 0,1 0-1,-1 0 1,0 0 0,0 1 0,0-1 0,0 0-1,-1 1 1,1-1 0,-1 0 0,1 1 0,-1-1-1,0 1 1,0-1 0,0 1 0,0-1 0,0 1-1,0-1 1,-1 1 0,1-1 0,-1 1 0,0-1-1,0 0 1,0 1 0,-2 3 0,-29 57-35,83-48-2290,-48-12 2209,-1 0 0,1 0 0,-1 0 0,0 0 0,0 0 0,0 1 0,-1-1 0,1 1 1,-1-1-1,0 1 0,0 0 0,0-1 0,0 1 0,-1 0 0,1 0 0,-1 0 0,0-1 1,0 1-1,0 0 0,-1 0 0,0 0 0,1-1 0,-1 1 0,-3 7 0,2-6 29,0 1 1,0-1-1,-1 0 0,0 0 0,0 0 0,0 0 0,0 0 0,-1 0 1,0-1-1,0 1 0,0-1 0,0 0 0,-1-1 0,1 1 0,-1-1 1,-6 3-1,10-6-182,1 1 1,-1-1 0,0 0-1,0 0 1,0 0-1,1 0 1,-1 0 0,0 0-1,0 0 1,0-1 0,1 1-1,-1 0 1,0 0-1,0 0 1,1-1 0,-1 1-1,0-1 1,1 1-1,-1 0 1,0-1 0,1 1-1,-1-1 1,0 1 0,1-1-1,-1 0 1,0 0-1,0-1-290,0 1 0,0 0 0,0 0 0,0-1 0,0 1 0,1-1 0,-1 1 0,0-1 0,1 1 0,-1-1 0,1 1 0,-1-3-1,1 1-486</inkml:trace>
+  <inkml:trace contextRef="#ctx0" brushRef="#br0" timeOffset="647.8">262 291 564,'-1'-1'100,"-1"1"1,1-1-1,0 0 1,0 0-1,0 0 1,0 1-1,0-1 0,1 0 1,-1-1-1,0 1 1,0 0-1,1 0 1,-1 0-1,0 0 0,1 0 1,-1-1-1,1 1 1,0 0-1,-1 0 1,1-1-1,0 1 0,0 0 1,0-1-1,0 1 1,0 0-1,0-1 1,0 1-1,0 0 0,0-1 1,1 1-1,-1 0 1,1 0-1,-1-1 1,1 1-1,-1 0 0,1 0 1,0 0-1,1-2 1,1 0 31,0 0 0,0 1 0,0 0 0,1 0 1,-1 0-1,1 0 0,-1 0 0,1 1 0,0 0 1,-1 0-1,1 0 0,7-1 0,-8 1-13,-1 1 0,0-1 0,1 1-1,-1 0 1,1 0 0,-1 0 0,1 0 0,-1 0-1,1 1 1,-1-1 0,1 1 0,-1-1 0,0 1-1,1 0 1,-1 0 0,0 0 0,0 0 0,1 0 0,-1 1-1,0-1 1,0 1 0,0-1 0,-1 1 0,1 0-1,0 0 1,-1 0 0,1 0 0,-1 0 0,1 0-1,-1 0 1,0 0 0,0 1 0,0-1 0,0 0-1,-1 1 1,1-1 0,-1 0 0,1 1 0,-1-1-1,0 1 1,0-1 0,0 1 0,0-1 0,0 1-1,0-1 1,-1 1 0,1-1 0,-1 1 0,0-1-1,0 0 1,0 1 0,-2 3 0,-29 57-35,83-48-2290,-48-12 2209,-1 0 0,1 0 0,-1 0 0,0 0 0,0 0 0,0 1 0,-1-1 0,1 1 1,-1-1-1,0 1 0,0 0 0,0-1 0,0 1 0,-1 0 0,1 0 0,-1 0 0,0-1 1,0 1-1,0 0 0,-1 0 0,0 0 0,1-1 0,-1 1 0,-3 7 0,2-6 29,0 1 1,0-1-1,-1 0 0,0 0 0,0 0 0,0 0 0,0 0 0,-1 0 1,0-1-1,0 1 0,0-1 0,0 0 0,-1-1 0,1 1 0,-1-1 1,-6 3-1,10-6-182,1 1 1,-1-1 0,0 0-1,0 0 1,0 0-1,1 0 1,-1 0 0,0 0-1,0 0 1,0-1 0,1 1-1,-1 0 1,0 0-1,0 0 1,1-1 0,-1 1-1,0-1 1,1 1-1,-1 0 1,0-1 0,1 1-1,-1-1 1,0 1 0,1-1-1,-1 0 1,0 0-1,0-1-290,0 1 0,0 0 0,0 0 0,0-1 0,0 1 0,1-1 0,-1 1 0,0-1 0,1 1 0,-1-1 0,1 1 0,-1-3-1,1 1-486</inkml:trace>
   <inkml:trace contextRef="#ctx0" brushRef="#br0" timeOffset="1331.59">511 113 400,'1'-19'706,"-1"12"-283,0 0-1,0 0 1,0 0 0,-1 0-1,0 0 1,-2-8-1,2 14-295,1-1 0,-1 0 0,0 0 0,0 0-1,0 0 1,0 1 0,-1-1 0,1 1-1,0-1 1,-1 1 0,1-1 0,-1 1 0,0 0-1,1 0 1,-1 0 0,0-1 0,0 2-1,1-1 1,-1 0 0,0 0 0,0 1 0,0-1-1,0 1 1,0-1 0,-4 1 0,-15-3 448,1 2 0,-1 0 0,0 1 0,0 1 0,-31 6 0,37-4-435,1 1 0,-1 1-1,1 0 1,0 0 0,1 2 0,-1 0 0,2 0 0,-19 14 0,16-8-105,1 0 0,1 0 1,0 2-1,0-1 1,2 2-1,0 0 0,1 0 1,0 1-1,1 0 0,1 0 1,1 1-1,1 0 0,-7 26 1,10-28-39,-1-1 0,2 1 0,0-1 0,1 1 0,1-1-1,0 1 1,1 0 0,1-1 0,0 1 0,1-1 0,1 0 0,0 0 0,1 0 0,1 0 0,0-1 0,15 25 0,-14-29 21,0-1 1,0 0-1,2 0 0,-1-1 0,1 0 0,0 0 0,0-1 1,1 0-1,0-1 0,0 0 0,1-1 0,-1 0 1,1 0-1,1-1 0,-1-1 0,0 0 0,1 0 1,0-1-1,-1-1 0,1 0 0,0-1 0,0 0 1,0 0-1,-1-1 0,23-5 0,-17 2 17,-1 0 0,1-2 0,-1 1 0,0-2 0,-1 0 0,0-1 1,0-1-1,0 0 0,-1-1 0,-1 0 0,1-1 0,-2-1 0,0 0 0,0-1 0,-1 0 0,-1 0 0,12-20 0,-14 18-26,-1 1 0,0-1-1,-1-1 1,0 1 0,-2-1 0,0 0-1,0 0 1,-2 0 0,2-28 0,-4 36-15,-1-1 1,0 0 0,0 1-1,0-1 1,-1 1 0,-1 0-1,1-1 1,-1 1 0,-1 0 0,0 1-1,0-1 1,0 0 0,-1 1-1,0 0 1,0 0 0,-1 1-1,0 0 1,0-1 0,-13-8 0,2 3-281,0 2 0,-1 0 0,0 1 0,-1 0 0,0 2 0,0 0 0,-23-4 0,0 2-2953,-1 2-1,-56-3 0,85 10 1864</inkml:trace>
 </inkml:ink>
 </file>

</xml_diff>

<commit_message>
Learned about inner class, enum, abstract keyword
</commit_message>
<xml_diff>
--- a/Java - Learning.docx
+++ b/Java - Learning.docx
@@ -1449,21 +1449,7 @@
         <w:rPr>
           <w:rFonts w:ascii="Excalifont" w:hAnsi="Excalifont"/>
         </w:rPr>
-        <w:t xml:space="preserve"> [ s1, s2 are instances of </w:t>
-      </w:r>
-      <w:proofErr w:type="gramStart"/>
-      <w:r>
-        <w:rPr>
-          <w:rFonts w:ascii="Excalifont" w:hAnsi="Excalifont"/>
-        </w:rPr>
-        <w:t>an</w:t>
-      </w:r>
-      <w:proofErr w:type="gramEnd"/>
-      <w:r>
-        <w:rPr>
-          <w:rFonts w:ascii="Excalifont" w:hAnsi="Excalifont"/>
-        </w:rPr>
-        <w:t xml:space="preserve"> class student ]</w:t>
+        <w:t xml:space="preserve"> [ s1, s2 are instances of an class student ]</w:t>
       </w:r>
     </w:p>
     <w:p>
@@ -1878,7 +1864,6 @@
         <w:t xml:space="preserve">Integer is an object where x is a reference to </w:t>
       </w:r>
       <w:proofErr w:type="spellStart"/>
-      <w:proofErr w:type="gramStart"/>
       <w:r>
         <w:rPr>
           <w:rFonts w:ascii="Excalifont" w:hAnsi="Excalifont"/>
@@ -1886,7 +1871,6 @@
         <w:t>a</w:t>
       </w:r>
       <w:proofErr w:type="spellEnd"/>
-      <w:proofErr w:type="gramEnd"/>
       <w:r>
         <w:rPr>
           <w:rFonts w:ascii="Excalifont" w:hAnsi="Excalifont"/>
@@ -1995,7 +1979,6 @@
         <w:t xml:space="preserve">-&gt; string are immutable means they </w:t>
       </w:r>
       <w:proofErr w:type="spellStart"/>
-      <w:proofErr w:type="gramStart"/>
       <w:r>
         <w:rPr>
           <w:rFonts w:ascii="Excalifont" w:hAnsi="Excalifont"/>
@@ -2003,26 +1986,11 @@
         <w:t>cant</w:t>
       </w:r>
       <w:proofErr w:type="spellEnd"/>
-      <w:proofErr w:type="gramEnd"/>
-      <w:r>
-        <w:rPr>
-          <w:rFonts w:ascii="Excalifont" w:hAnsi="Excalifont"/>
-        </w:rPr>
-        <w:t xml:space="preserve"> be changed, they get allocated and then if they are not </w:t>
-      </w:r>
-      <w:proofErr w:type="gramStart"/>
-      <w:r>
-        <w:rPr>
-          <w:rFonts w:ascii="Excalifont" w:hAnsi="Excalifont"/>
-        </w:rPr>
-        <w:t>needed</w:t>
-      </w:r>
-      <w:proofErr w:type="gramEnd"/>
-      <w:r>
-        <w:rPr>
-          <w:rFonts w:ascii="Excalifont" w:hAnsi="Excalifont"/>
-        </w:rPr>
-        <w:t xml:space="preserve"> they got erase by garbage collector</w:t>
+      <w:r>
+        <w:rPr>
+          <w:rFonts w:ascii="Excalifont" w:hAnsi="Excalifont"/>
+        </w:rPr>
+        <w:t xml:space="preserve"> be changed, they get allocated and then if they are not needed they got erase by garbage collector</w:t>
       </w:r>
     </w:p>
     <w:p>
@@ -3218,29 +3186,7 @@
           <w:i/>
           <w:iCs/>
         </w:rPr>
-        <w:t xml:space="preserve">mutable </w:t>
-      </w:r>
-      <w:proofErr w:type="gramStart"/>
-      <w:r>
-        <w:rPr>
-          <w:rFonts w:ascii="Excalifont" w:hAnsi="Excalifont"/>
-          <w:b/>
-          <w:bCs/>
-          <w:i/>
-          <w:iCs/>
-        </w:rPr>
-        <w:t>string</w:t>
-      </w:r>
-      <w:proofErr w:type="gramEnd"/>
-      <w:r>
-        <w:rPr>
-          <w:rFonts w:ascii="Excalifont" w:hAnsi="Excalifont"/>
-          <w:b/>
-          <w:bCs/>
-          <w:i/>
-          <w:iCs/>
-        </w:rPr>
-        <w:t xml:space="preserve"> </w:t>
+        <w:t xml:space="preserve">mutable string </w:t>
       </w:r>
       <w:r>
         <w:rPr>
@@ -3489,39 +3435,15 @@
         <w:rPr>
           <w:rFonts w:ascii="Excalifont" w:hAnsi="Excalifont"/>
         </w:rPr>
-        <w:t xml:space="preserve">* </w:t>
-      </w:r>
-      <w:proofErr w:type="gramStart"/>
-      <w:r>
-        <w:rPr>
-          <w:rFonts w:ascii="Excalifont" w:hAnsi="Excalifont"/>
-        </w:rPr>
-        <w:t>so</w:t>
-      </w:r>
-      <w:proofErr w:type="gramEnd"/>
-      <w:r>
-        <w:rPr>
-          <w:rFonts w:ascii="Excalifont" w:hAnsi="Excalifont"/>
-        </w:rPr>
-        <w:t xml:space="preserve"> using </w:t>
-      </w:r>
-      <w:proofErr w:type="gramStart"/>
+        <w:t xml:space="preserve">* so using </w:t>
+      </w:r>
       <w:r>
         <w:rPr>
           <w:rFonts w:ascii="Excalifont" w:hAnsi="Excalifont"/>
           <w:i/>
           <w:iCs/>
         </w:rPr>
-        <w:t>static</w:t>
-      </w:r>
-      <w:proofErr w:type="gramEnd"/>
-      <w:r>
-        <w:rPr>
-          <w:rFonts w:ascii="Excalifont" w:hAnsi="Excalifont"/>
-          <w:i/>
-          <w:iCs/>
-        </w:rPr>
-        <w:t xml:space="preserve"> </w:t>
+        <w:t xml:space="preserve">static </w:t>
       </w:r>
       <w:r>
         <w:rPr>
@@ -3540,21 +3462,7 @@
         <w:rPr>
           <w:rFonts w:ascii="Excalifont" w:hAnsi="Excalifont"/>
         </w:rPr>
-        <w:t xml:space="preserve">* </w:t>
-      </w:r>
-      <w:proofErr w:type="gramStart"/>
-      <w:r>
-        <w:rPr>
-          <w:rFonts w:ascii="Excalifont" w:hAnsi="Excalifont"/>
-        </w:rPr>
-        <w:t>main</w:t>
-      </w:r>
-      <w:proofErr w:type="gramEnd"/>
-      <w:r>
-        <w:rPr>
-          <w:rFonts w:ascii="Excalifont" w:hAnsi="Excalifont"/>
-        </w:rPr>
-        <w:t xml:space="preserve"> method contain static in it because at start we don’t create any object, and to run a method we need to initiate a</w:t>
+        <w:t>* main method contain static in it because at start we don’t create any object, and to run a method we need to initiate a</w:t>
       </w:r>
       <w:r>
         <w:rPr>
@@ -4378,21 +4286,7 @@
         <w:rPr>
           <w:rFonts w:ascii="Excalifont" w:hAnsi="Excalifont"/>
         </w:rPr>
-        <w:t xml:space="preserve">, it only </w:t>
-      </w:r>
-      <w:proofErr w:type="gramStart"/>
-      <w:r>
-        <w:rPr>
-          <w:rFonts w:ascii="Excalifont" w:hAnsi="Excalifont"/>
-        </w:rPr>
-        <w:t>extend</w:t>
-      </w:r>
-      <w:proofErr w:type="gramEnd"/>
-      <w:r>
-        <w:rPr>
-          <w:rFonts w:ascii="Excalifont" w:hAnsi="Excalifont"/>
-        </w:rPr>
-        <w:t xml:space="preserve"> to A then A extend to Object, </w:t>
+        <w:t xml:space="preserve">, it only extend to A then A extend to Object, </w:t>
       </w:r>
       <w:proofErr w:type="spellStart"/>
       <w:r>
@@ -4683,23 +4577,7 @@
           <w:rFonts w:ascii="Excalifont" w:hAnsi="Excalifont"/>
           <w:color w:val="7030A0"/>
         </w:rPr>
-        <w:t xml:space="preserve">How to Compile and link multiple </w:t>
-      </w:r>
-      <w:proofErr w:type="gramStart"/>
-      <w:r>
-        <w:rPr>
-          <w:rFonts w:ascii="Excalifont" w:hAnsi="Excalifont"/>
-          <w:color w:val="7030A0"/>
-        </w:rPr>
-        <w:t>file</w:t>
-      </w:r>
-      <w:proofErr w:type="gramEnd"/>
-      <w:r>
-        <w:rPr>
-          <w:rFonts w:ascii="Excalifont" w:hAnsi="Excalifont"/>
-          <w:color w:val="7030A0"/>
-        </w:rPr>
-        <w:t xml:space="preserve"> if they are in a same package</w:t>
+        <w:t>How to Compile and link multiple file if they are in a same package</w:t>
       </w:r>
       <w:r>
         <w:rPr>
@@ -6081,21 +5959,7 @@
           <w:rFonts w:ascii="Excalifont" w:hAnsi="Excalifont"/>
         </w:rPr>
         <w:lastRenderedPageBreak/>
-        <w:t xml:space="preserve">-&gt; When we import a complete package then it </w:t>
-      </w:r>
-      <w:proofErr w:type="gramStart"/>
-      <w:r>
-        <w:rPr>
-          <w:rFonts w:ascii="Excalifont" w:hAnsi="Excalifont"/>
-        </w:rPr>
-        <w:t>import</w:t>
-      </w:r>
-      <w:proofErr w:type="gramEnd"/>
-      <w:r>
-        <w:rPr>
-          <w:rFonts w:ascii="Excalifont" w:hAnsi="Excalifont"/>
-        </w:rPr>
-        <w:t xml:space="preserve"> all file in it but not subfolders </w:t>
+        <w:t xml:space="preserve">-&gt; When we import a complete package then it import all file in it but not subfolders </w:t>
       </w:r>
       <w:r>
         <w:rPr>
@@ -6225,19 +6089,11 @@
         <w:br/>
         <w:t xml:space="preserve">i.e. </w:t>
       </w:r>
-      <w:proofErr w:type="gramStart"/>
       <w:r>
         <w:rPr>
           <w:rFonts w:ascii="Consolas" w:hAnsi="Consolas"/>
         </w:rPr>
-        <w:t>A</w:t>
-      </w:r>
-      <w:proofErr w:type="gramEnd"/>
-      <w:r>
-        <w:rPr>
-          <w:rFonts w:ascii="Consolas" w:hAnsi="Consolas"/>
-        </w:rPr>
-        <w:t xml:space="preserve"> obj = new B();</w:t>
+        <w:t>A obj = new B();</w:t>
       </w:r>
     </w:p>
     <w:p>
@@ -6424,7 +6280,6 @@
         <w:t xml:space="preserve">Like we </w:t>
       </w:r>
       <w:proofErr w:type="spellStart"/>
-      <w:proofErr w:type="gramStart"/>
       <w:r>
         <w:rPr>
           <w:rFonts w:ascii="Excalifont" w:hAnsi="Excalifont"/>
@@ -6432,7 +6287,6 @@
         <w:t>cant</w:t>
       </w:r>
       <w:proofErr w:type="spellEnd"/>
-      <w:proofErr w:type="gramEnd"/>
       <w:r>
         <w:rPr>
           <w:rFonts w:ascii="Excalifont" w:hAnsi="Excalifont"/>
@@ -6499,6 +6353,503 @@
           </wp:inline>
         </w:drawing>
       </w:r>
+    </w:p>
+    <w:p>
+      <w:pPr>
+        <w:rPr>
+          <w:rFonts w:ascii="Excalifont" w:hAnsi="Excalifont"/>
+        </w:rPr>
+      </w:pPr>
+      <w:r>
+        <w:rPr>
+          <w:rFonts w:ascii="Excalifont" w:hAnsi="Excalifont"/>
+          <w:color w:val="7030A0"/>
+        </w:rPr>
+        <w:t>Abstract Keyword</w:t>
+      </w:r>
+      <w:r>
+        <w:rPr>
+          <w:rFonts w:ascii="Excalifont" w:hAnsi="Excalifont"/>
+        </w:rPr>
+        <w:br/>
+        <w:t xml:space="preserve">-&gt; </w:t>
+      </w:r>
+      <w:r>
+        <w:rPr>
+          <w:rFonts w:ascii="Excalifont" w:hAnsi="Excalifont"/>
+        </w:rPr>
+        <w:t>W</w:t>
+      </w:r>
+      <w:r>
+        <w:rPr>
+          <w:rFonts w:ascii="Excalifont" w:hAnsi="Excalifont"/>
+        </w:rPr>
+        <w:t>e declare a method which we don’t use in parent class but its child might have an implementation for it</w:t>
+      </w:r>
+      <w:r>
+        <w:rPr>
+          <w:rFonts w:ascii="Excalifont" w:hAnsi="Excalifont"/>
+        </w:rPr>
+        <w:br/>
+      </w:r>
+      <w:r>
+        <w:rPr>
+          <w:rFonts w:ascii="Excalifont" w:hAnsi="Excalifont"/>
+        </w:rPr>
+        <w:drawing>
+          <wp:inline distT="0" distB="0" distL="0" distR="0" wp14:anchorId="20A6A002" wp14:editId="2DDFF0BA">
+            <wp:extent cx="4219787" cy="2260600"/>
+            <wp:effectExtent l="0" t="0" r="9525" b="6350"/>
+            <wp:docPr id="5887227" name="Picture 1"/>
+            <wp:cNvGraphicFramePr>
+              <a:graphicFrameLocks xmlns:a="http://schemas.openxmlformats.org/drawingml/2006/main" noChangeAspect="1"/>
+            </wp:cNvGraphicFramePr>
+            <a:graphic xmlns:a="http://schemas.openxmlformats.org/drawingml/2006/main">
+              <a:graphicData uri="http://schemas.openxmlformats.org/drawingml/2006/picture">
+                <pic:pic xmlns:pic="http://schemas.openxmlformats.org/drawingml/2006/picture">
+                  <pic:nvPicPr>
+                    <pic:cNvPr id="5887227" name=""/>
+                    <pic:cNvPicPr/>
+                  </pic:nvPicPr>
+                  <pic:blipFill>
+                    <a:blip r:embed="rId129"/>
+                    <a:stretch>
+                      <a:fillRect/>
+                    </a:stretch>
+                  </pic:blipFill>
+                  <pic:spPr>
+                    <a:xfrm>
+                      <a:off x="0" y="0"/>
+                      <a:ext cx="4223404" cy="2262538"/>
+                    </a:xfrm>
+                    <a:prstGeom prst="rect">
+                      <a:avLst/>
+                    </a:prstGeom>
+                  </pic:spPr>
+                </pic:pic>
+              </a:graphicData>
+            </a:graphic>
+          </wp:inline>
+        </w:drawing>
+      </w:r>
+    </w:p>
+    <w:p>
+      <w:pPr>
+        <w:rPr>
+          <w:rFonts w:ascii="Excalifont" w:hAnsi="Excalifont"/>
+        </w:rPr>
+      </w:pPr>
+      <w:r>
+        <w:rPr>
+          <w:rFonts w:ascii="Excalifont" w:hAnsi="Excalifont"/>
+        </w:rPr>
+        <w:lastRenderedPageBreak/>
+        <w:t xml:space="preserve">-&gt; Note : we </w:t>
+      </w:r>
+      <w:proofErr w:type="spellStart"/>
+      <w:r>
+        <w:rPr>
+          <w:rFonts w:ascii="Excalifont" w:hAnsi="Excalifont"/>
+          <w:b/>
+          <w:bCs/>
+        </w:rPr>
+        <w:t>cant</w:t>
+      </w:r>
+      <w:proofErr w:type="spellEnd"/>
+      <w:r>
+        <w:rPr>
+          <w:rFonts w:ascii="Excalifont" w:hAnsi="Excalifont"/>
+          <w:b/>
+          <w:bCs/>
+        </w:rPr>
+        <w:t xml:space="preserve"> create object of </w:t>
+      </w:r>
+      <w:proofErr w:type="spellStart"/>
+      <w:r>
+        <w:rPr>
+          <w:rFonts w:ascii="Excalifont" w:hAnsi="Excalifont"/>
+          <w:b/>
+          <w:bCs/>
+        </w:rPr>
+        <w:t>a</w:t>
+      </w:r>
+      <w:proofErr w:type="spellEnd"/>
+      <w:r>
+        <w:rPr>
+          <w:rFonts w:ascii="Excalifont" w:hAnsi="Excalifont"/>
+          <w:b/>
+          <w:bCs/>
+        </w:rPr>
+        <w:t xml:space="preserve"> abstract class</w:t>
+      </w:r>
+      <w:r>
+        <w:rPr>
+          <w:rFonts w:ascii="Excalifont" w:hAnsi="Excalifont"/>
+        </w:rPr>
+        <w:t xml:space="preserve"> but we can use type of abstract class</w:t>
+      </w:r>
+      <w:r>
+        <w:rPr>
+          <w:rFonts w:ascii="Excalifont" w:hAnsi="Excalifont"/>
+        </w:rPr>
+        <w:br/>
+      </w:r>
+      <w:r>
+        <w:rPr>
+          <w:rFonts w:ascii="Excalifont" w:hAnsi="Excalifont"/>
+        </w:rPr>
+        <w:drawing>
+          <wp:inline distT="0" distB="0" distL="0" distR="0" wp14:anchorId="47FD86A1" wp14:editId="5018A55C">
+            <wp:extent cx="2095500" cy="932524"/>
+            <wp:effectExtent l="0" t="0" r="0" b="1270"/>
+            <wp:docPr id="1041498998" name="Picture 1"/>
+            <wp:cNvGraphicFramePr>
+              <a:graphicFrameLocks xmlns:a="http://schemas.openxmlformats.org/drawingml/2006/main" noChangeAspect="1"/>
+            </wp:cNvGraphicFramePr>
+            <a:graphic xmlns:a="http://schemas.openxmlformats.org/drawingml/2006/main">
+              <a:graphicData uri="http://schemas.openxmlformats.org/drawingml/2006/picture">
+                <pic:pic xmlns:pic="http://schemas.openxmlformats.org/drawingml/2006/picture">
+                  <pic:nvPicPr>
+                    <pic:cNvPr id="1041498998" name=""/>
+                    <pic:cNvPicPr/>
+                  </pic:nvPicPr>
+                  <pic:blipFill>
+                    <a:blip r:embed="rId130"/>
+                    <a:stretch>
+                      <a:fillRect/>
+                    </a:stretch>
+                  </pic:blipFill>
+                  <pic:spPr>
+                    <a:xfrm>
+                      <a:off x="0" y="0"/>
+                      <a:ext cx="2103276" cy="935984"/>
+                    </a:xfrm>
+                    <a:prstGeom prst="rect">
+                      <a:avLst/>
+                    </a:prstGeom>
+                  </pic:spPr>
+                </pic:pic>
+              </a:graphicData>
+            </a:graphic>
+          </wp:inline>
+        </w:drawing>
+      </w:r>
+    </w:p>
+    <w:p>
+      <w:pPr>
+        <w:rPr>
+          <w:rFonts w:ascii="Excalifont" w:hAnsi="Excalifont"/>
+        </w:rPr>
+      </w:pPr>
+      <w:r>
+        <w:rPr>
+          <w:rFonts w:ascii="Excalifont" w:hAnsi="Excalifont"/>
+        </w:rPr>
+        <w:t>-&gt; to create a abstract method, a class also marked as abstract</w:t>
+      </w:r>
+    </w:p>
+    <w:p>
+      <w:pPr>
+        <w:rPr>
+          <w:rFonts w:ascii="Excalifont" w:hAnsi="Excalifont"/>
+        </w:rPr>
+      </w:pPr>
+      <w:r>
+        <w:rPr>
+          <w:rFonts w:ascii="Excalifont" w:hAnsi="Excalifont"/>
+        </w:rPr>
+        <w:t xml:space="preserve">-&gt; You have to define all abstract method in child, else you get error </w:t>
+      </w:r>
+      <w:r>
+        <w:rPr>
+          <w:rFonts w:ascii="Excalifont" w:hAnsi="Excalifont"/>
+        </w:rPr>
+        <w:br/>
+        <w:t>or if you don’t want to define it in child, mark child as abstract then</w:t>
+      </w:r>
+    </w:p>
+    <w:p>
+      <w:pPr>
+        <w:rPr>
+          <w:rFonts w:ascii="Excalifont" w:hAnsi="Excalifont"/>
+        </w:rPr>
+      </w:pPr>
+      <w:r>
+        <w:rPr>
+          <w:rFonts w:ascii="Excalifont" w:hAnsi="Excalifont"/>
+          <w:color w:val="7030A0"/>
+        </w:rPr>
+        <w:t>Inner Class</w:t>
+      </w:r>
+      <w:r>
+        <w:rPr>
+          <w:rFonts w:ascii="Excalifont" w:hAnsi="Excalifont"/>
+        </w:rPr>
+        <w:br/>
+        <w:t xml:space="preserve">-&gt; class </w:t>
+      </w:r>
+      <w:proofErr w:type="spellStart"/>
+      <w:r>
+        <w:rPr>
+          <w:rFonts w:ascii="Excalifont" w:hAnsi="Excalifont"/>
+        </w:rPr>
+        <w:t>ke</w:t>
+      </w:r>
+      <w:proofErr w:type="spellEnd"/>
+      <w:r>
+        <w:rPr>
+          <w:rFonts w:ascii="Excalifont" w:hAnsi="Excalifont"/>
+        </w:rPr>
+        <w:t xml:space="preserve"> </w:t>
+      </w:r>
+      <w:proofErr w:type="spellStart"/>
+      <w:r>
+        <w:rPr>
+          <w:rFonts w:ascii="Excalifont" w:hAnsi="Excalifont"/>
+        </w:rPr>
+        <w:t>andr</w:t>
+      </w:r>
+      <w:proofErr w:type="spellEnd"/>
+      <w:r>
+        <w:rPr>
+          <w:rFonts w:ascii="Excalifont" w:hAnsi="Excalifont"/>
+        </w:rPr>
+        <w:t xml:space="preserve"> class</w:t>
+      </w:r>
+      <w:r>
+        <w:rPr>
+          <w:rFonts w:ascii="Excalifont" w:hAnsi="Excalifont"/>
+        </w:rPr>
+        <w:br/>
+      </w:r>
+      <w:r>
+        <w:rPr>
+          <w:rFonts w:ascii="Excalifont" w:hAnsi="Excalifont"/>
+        </w:rPr>
+        <w:drawing>
+          <wp:inline distT="0" distB="0" distL="0" distR="0" wp14:anchorId="2B223F00" wp14:editId="17FBBD54">
+            <wp:extent cx="2978150" cy="3308464"/>
+            <wp:effectExtent l="0" t="0" r="0" b="6350"/>
+            <wp:docPr id="974148827" name="Picture 1"/>
+            <wp:cNvGraphicFramePr>
+              <a:graphicFrameLocks xmlns:a="http://schemas.openxmlformats.org/drawingml/2006/main" noChangeAspect="1"/>
+            </wp:cNvGraphicFramePr>
+            <a:graphic xmlns:a="http://schemas.openxmlformats.org/drawingml/2006/main">
+              <a:graphicData uri="http://schemas.openxmlformats.org/drawingml/2006/picture">
+                <pic:pic xmlns:pic="http://schemas.openxmlformats.org/drawingml/2006/picture">
+                  <pic:nvPicPr>
+                    <pic:cNvPr id="974148827" name=""/>
+                    <pic:cNvPicPr/>
+                  </pic:nvPicPr>
+                  <pic:blipFill>
+                    <a:blip r:embed="rId131"/>
+                    <a:stretch>
+                      <a:fillRect/>
+                    </a:stretch>
+                  </pic:blipFill>
+                  <pic:spPr>
+                    <a:xfrm>
+                      <a:off x="0" y="0"/>
+                      <a:ext cx="2984721" cy="3315764"/>
+                    </a:xfrm>
+                    <a:prstGeom prst="rect">
+                      <a:avLst/>
+                    </a:prstGeom>
+                  </pic:spPr>
+                </pic:pic>
+              </a:graphicData>
+            </a:graphic>
+          </wp:inline>
+        </w:drawing>
+      </w:r>
+    </w:p>
+    <w:p>
+      <w:pPr>
+        <w:rPr>
+          <w:rFonts w:ascii="Excalifont" w:hAnsi="Excalifont"/>
+        </w:rPr>
+      </w:pPr>
+      <w:r>
+        <w:rPr>
+          <w:rFonts w:ascii="Excalifont" w:hAnsi="Excalifont"/>
+        </w:rPr>
+        <w:t>-&gt; we can mark class B with static keyword</w:t>
+      </w:r>
+      <w:r>
+        <w:rPr>
+          <w:rFonts w:ascii="Excalifont" w:hAnsi="Excalifont"/>
+        </w:rPr>
+        <w:br/>
+        <w:t xml:space="preserve">then we can create object like : </w:t>
+      </w:r>
+      <w:r>
+        <w:rPr>
+          <w:rFonts w:ascii="Consolas" w:hAnsi="Consolas"/>
+          <w:bdr w:val="single" w:sz="4" w:space="0" w:color="auto"/>
+        </w:rPr>
+        <w:t xml:space="preserve"> A</w:t>
+      </w:r>
+      <w:r>
+        <w:rPr>
+          <w:rFonts w:ascii="Consolas" w:hAnsi="Consolas"/>
+          <w:bdr w:val="single" w:sz="4" w:space="0" w:color="auto"/>
+        </w:rPr>
+        <w:t>.B obj1 = new A.B();</w:t>
+      </w:r>
+    </w:p>
+    <w:p>
+      <w:pPr>
+        <w:rPr>
+          <w:rFonts w:ascii="Excalifont" w:hAnsi="Excalifont"/>
+        </w:rPr>
+      </w:pPr>
+      <w:r>
+        <w:rPr>
+          <w:rFonts w:ascii="Excalifont" w:hAnsi="Excalifont"/>
+          <w:color w:val="7030A0"/>
+        </w:rPr>
+        <w:t>Anonymous Inner Class</w:t>
+      </w:r>
+      <w:r>
+        <w:rPr>
+          <w:rFonts w:ascii="Excalifont" w:hAnsi="Excalifont"/>
+        </w:rPr>
+        <w:br/>
+      </w:r>
+      <w:r>
+        <w:rPr>
+          <w:rFonts w:ascii="Excalifont" w:hAnsi="Excalifont"/>
+        </w:rPr>
+        <w:drawing>
+          <wp:inline distT="0" distB="0" distL="0" distR="0" wp14:anchorId="6FABFBA7" wp14:editId="6F249C56">
+            <wp:extent cx="3054350" cy="2368038"/>
+            <wp:effectExtent l="0" t="0" r="0" b="0"/>
+            <wp:docPr id="668342086" name="Picture 1"/>
+            <wp:cNvGraphicFramePr>
+              <a:graphicFrameLocks xmlns:a="http://schemas.openxmlformats.org/drawingml/2006/main" noChangeAspect="1"/>
+            </wp:cNvGraphicFramePr>
+            <a:graphic xmlns:a="http://schemas.openxmlformats.org/drawingml/2006/main">
+              <a:graphicData uri="http://schemas.openxmlformats.org/drawingml/2006/picture">
+                <pic:pic xmlns:pic="http://schemas.openxmlformats.org/drawingml/2006/picture">
+                  <pic:nvPicPr>
+                    <pic:cNvPr id="668342086" name=""/>
+                    <pic:cNvPicPr/>
+                  </pic:nvPicPr>
+                  <pic:blipFill>
+                    <a:blip r:embed="rId132"/>
+                    <a:stretch>
+                      <a:fillRect/>
+                    </a:stretch>
+                  </pic:blipFill>
+                  <pic:spPr>
+                    <a:xfrm>
+                      <a:off x="0" y="0"/>
+                      <a:ext cx="3057920" cy="2370806"/>
+                    </a:xfrm>
+                    <a:prstGeom prst="rect">
+                      <a:avLst/>
+                    </a:prstGeom>
+                  </pic:spPr>
+                </pic:pic>
+              </a:graphicData>
+            </a:graphic>
+          </wp:inline>
+        </w:drawing>
+      </w:r>
+    </w:p>
+    <w:p>
+      <w:pPr>
+        <w:rPr>
+          <w:rFonts w:ascii="Excalifont" w:hAnsi="Excalifont"/>
+        </w:rPr>
+      </w:pPr>
+      <w:r>
+        <w:rPr>
+          <w:rFonts w:ascii="Excalifont" w:hAnsi="Excalifont"/>
+        </w:rPr>
+        <w:t>-&gt; Know this concept will come in handy</w:t>
+      </w:r>
+    </w:p>
+    <w:p>
+      <w:pPr>
+        <w:rPr>
+          <w:rFonts w:ascii="Excalifont" w:hAnsi="Excalifont"/>
+        </w:rPr>
+      </w:pPr>
+      <w:r>
+        <w:rPr>
+          <w:rFonts w:ascii="Excalifont" w:hAnsi="Excalifont"/>
+        </w:rPr>
+        <w:lastRenderedPageBreak/>
+        <w:t>Enum</w:t>
+      </w:r>
+      <w:r>
+        <w:rPr>
+          <w:rFonts w:ascii="Excalifont" w:hAnsi="Excalifont"/>
+        </w:rPr>
+        <w:br/>
+        <w:t>they are basically use to define constant values, we can use this value anywhere</w:t>
+      </w:r>
+      <w:r>
+        <w:rPr>
+          <w:rFonts w:ascii="Excalifont" w:hAnsi="Excalifont"/>
+        </w:rPr>
+        <w:br/>
+      </w:r>
+      <w:r>
+        <w:rPr>
+          <w:rFonts w:ascii="Excalifont" w:hAnsi="Excalifont"/>
+        </w:rPr>
+        <w:drawing>
+          <wp:inline distT="0" distB="0" distL="0" distR="0" wp14:anchorId="64F14585" wp14:editId="5CC25F06">
+            <wp:extent cx="3822700" cy="2926084"/>
+            <wp:effectExtent l="0" t="0" r="6350" b="7620"/>
+            <wp:docPr id="1203684679" name="Picture 1"/>
+            <wp:cNvGraphicFramePr>
+              <a:graphicFrameLocks xmlns:a="http://schemas.openxmlformats.org/drawingml/2006/main" noChangeAspect="1"/>
+            </wp:cNvGraphicFramePr>
+            <a:graphic xmlns:a="http://schemas.openxmlformats.org/drawingml/2006/main">
+              <a:graphicData uri="http://schemas.openxmlformats.org/drawingml/2006/picture">
+                <pic:pic xmlns:pic="http://schemas.openxmlformats.org/drawingml/2006/picture">
+                  <pic:nvPicPr>
+                    <pic:cNvPr id="1203684679" name=""/>
+                    <pic:cNvPicPr/>
+                  </pic:nvPicPr>
+                  <pic:blipFill>
+                    <a:blip r:embed="rId133"/>
+                    <a:stretch>
+                      <a:fillRect/>
+                    </a:stretch>
+                  </pic:blipFill>
+                  <pic:spPr>
+                    <a:xfrm>
+                      <a:off x="0" y="0"/>
+                      <a:ext cx="3826709" cy="2929153"/>
+                    </a:xfrm>
+                    <a:prstGeom prst="rect">
+                      <a:avLst/>
+                    </a:prstGeom>
+                  </pic:spPr>
+                </pic:pic>
+              </a:graphicData>
+            </a:graphic>
+          </wp:inline>
+        </w:drawing>
+      </w:r>
+    </w:p>
+    <w:p>
+      <w:pPr>
+        <w:rPr>
+          <w:rFonts w:ascii="Excalifont" w:hAnsi="Excalifont"/>
+        </w:rPr>
+      </w:pPr>
+    </w:p>
+    <w:p>
+      <w:pPr>
+        <w:rPr>
+          <w:rFonts w:ascii="Excalifont" w:hAnsi="Excalifont"/>
+        </w:rPr>
+      </w:pPr>
     </w:p>
     <w:p>
       <w:pPr>

</xml_diff>

<commit_message>
error handling, sugar syntaxing
</commit_message>
<xml_diff>
--- a/Java - Learning.docx
+++ b/Java - Learning.docx
@@ -88,7 +88,7 @@
                     <pic:cNvPicPr/>
                   </pic:nvPicPr>
                   <pic:blipFill>
-                    <a:blip r:embed="rId4"/>
+                    <a:blip r:embed="rId5"/>
                     <a:stretch>
                       <a:fillRect/>
                     </a:stretch>
@@ -155,7 +155,7 @@
                     <pic:cNvPicPr/>
                   </pic:nvPicPr>
                   <pic:blipFill>
-                    <a:blip r:embed="rId5"/>
+                    <a:blip r:embed="rId6"/>
                     <a:stretch>
                       <a:fillRect/>
                     </a:stretch>
@@ -259,7 +259,7 @@
                     <pic:cNvPicPr/>
                   </pic:nvPicPr>
                   <pic:blipFill>
-                    <a:blip r:embed="rId6">
+                    <a:blip r:embed="rId7">
                       <a:extLst>
                         <a:ext uri="{28A0092B-C50C-407E-A947-70E740481C1C}">
                           <a14:useLocalDpi xmlns:a14="http://schemas.microsoft.com/office/drawing/2010/main" val="0"/>
@@ -325,7 +325,7 @@
                     <pic:cNvPicPr/>
                   </pic:nvPicPr>
                   <pic:blipFill>
-                    <a:blip r:embed="rId7"/>
+                    <a:blip r:embed="rId8"/>
                     <a:stretch>
                       <a:fillRect/>
                     </a:stretch>
@@ -385,7 +385,7 @@
                     <pic:cNvPicPr/>
                   </pic:nvPicPr>
                   <pic:blipFill>
-                    <a:blip r:embed="rId8"/>
+                    <a:blip r:embed="rId9"/>
                     <a:stretch>
                       <a:fillRect/>
                     </a:stretch>
@@ -497,7 +497,7 @@
                     <pic:cNvPicPr/>
                   </pic:nvPicPr>
                   <pic:blipFill>
-                    <a:blip r:embed="rId9"/>
+                    <a:blip r:embed="rId10"/>
                     <a:stretch>
                       <a:fillRect/>
                     </a:stretch>
@@ -622,7 +622,7 @@
                     </pic:cNvPicPr>
                   </pic:nvPicPr>
                   <pic:blipFill rotWithShape="1">
-                    <a:blip r:embed="rId10">
+                    <a:blip r:embed="rId11">
                       <a:extLst>
                         <a:ext uri="{28A0092B-C50C-407E-A947-70E740481C1C}">
                           <a14:useLocalDpi xmlns:a14="http://schemas.microsoft.com/office/drawing/2010/main" val="0"/>
@@ -700,7 +700,7 @@
                     <pic:cNvPicPr/>
                   </pic:nvPicPr>
                   <pic:blipFill>
-                    <a:blip r:embed="rId11"/>
+                    <a:blip r:embed="rId12"/>
                     <a:stretch>
                       <a:fillRect/>
                     </a:stretch>
@@ -741,7 +741,7 @@
                     <pic:cNvPicPr/>
                   </pic:nvPicPr>
                   <pic:blipFill>
-                    <a:blip r:embed="rId12"/>
+                    <a:blip r:embed="rId13"/>
                     <a:stretch>
                       <a:fillRect/>
                     </a:stretch>
@@ -782,7 +782,7 @@
                     <pic:cNvPicPr/>
                   </pic:nvPicPr>
                   <pic:blipFill>
-                    <a:blip r:embed="rId13"/>
+                    <a:blip r:embed="rId14"/>
                     <a:stretch>
                       <a:fillRect/>
                     </a:stretch>
@@ -843,7 +843,7 @@
                     <pic:cNvPicPr/>
                   </pic:nvPicPr>
                   <pic:blipFill>
-                    <a:blip r:embed="rId14"/>
+                    <a:blip r:embed="rId15"/>
                     <a:stretch>
                       <a:fillRect/>
                     </a:stretch>
@@ -981,7 +981,7 @@
                     <pic:cNvPicPr/>
                   </pic:nvPicPr>
                   <pic:blipFill>
-                    <a:blip r:embed="rId15"/>
+                    <a:blip r:embed="rId16"/>
                     <a:stretch>
                       <a:fillRect/>
                     </a:stretch>
@@ -1090,7 +1090,7 @@
                     <pic:cNvPicPr/>
                   </pic:nvPicPr>
                   <pic:blipFill>
-                    <a:blip r:embed="rId16"/>
+                    <a:blip r:embed="rId17"/>
                     <a:stretch>
                       <a:fillRect/>
                     </a:stretch>
@@ -1156,7 +1156,7 @@
                     <pic:cNvPicPr/>
                   </pic:nvPicPr>
                   <pic:blipFill>
-                    <a:blip r:embed="rId17"/>
+                    <a:blip r:embed="rId18"/>
                     <a:stretch>
                       <a:fillRect/>
                     </a:stretch>
@@ -1425,7 +1425,7 @@
                     <pic:cNvPicPr/>
                   </pic:nvPicPr>
                   <pic:blipFill>
-                    <a:blip r:embed="rId18"/>
+                    <a:blip r:embed="rId19"/>
                     <a:stretch>
                       <a:fillRect/>
                     </a:stretch>
@@ -1449,7 +1449,21 @@
         <w:rPr>
           <w:rFonts w:ascii="Excalifont" w:hAnsi="Excalifont"/>
         </w:rPr>
-        <w:t xml:space="preserve"> [ s1, s2 are instances of an class student ]</w:t>
+        <w:t xml:space="preserve"> [ s1, s2 are instances of </w:t>
+      </w:r>
+      <w:proofErr w:type="gramStart"/>
+      <w:r>
+        <w:rPr>
+          <w:rFonts w:ascii="Excalifont" w:hAnsi="Excalifont"/>
+        </w:rPr>
+        <w:t>an</w:t>
+      </w:r>
+      <w:proofErr w:type="gramEnd"/>
+      <w:r>
+        <w:rPr>
+          <w:rFonts w:ascii="Excalifont" w:hAnsi="Excalifont"/>
+        </w:rPr>
+        <w:t xml:space="preserve"> class student ]</w:t>
       </w:r>
     </w:p>
     <w:p>
@@ -1494,7 +1508,7 @@
                     <pic:cNvPicPr/>
                   </pic:nvPicPr>
                   <pic:blipFill>
-                    <a:blip r:embed="rId19"/>
+                    <a:blip r:embed="rId20"/>
                     <a:stretch>
                       <a:fillRect/>
                     </a:stretch>
@@ -1543,7 +1557,7 @@
                     <pic:cNvPicPr/>
                   </pic:nvPicPr>
                   <pic:blipFill>
-                    <a:blip r:embed="rId20"/>
+                    <a:blip r:embed="rId21"/>
                     <a:stretch>
                       <a:fillRect/>
                     </a:stretch>
@@ -1591,7 +1605,7 @@
           <w:noProof/>
         </w:rPr>
         <w:drawing>
-          <wp:anchor distT="0" distB="0" distL="114300" distR="114300" simplePos="0" relativeHeight="251659264" behindDoc="0" locked="0" layoutInCell="1" allowOverlap="1" wp14:anchorId="6404E78E" wp14:editId="203978C6">
+          <wp:anchor distT="0" distB="0" distL="114300" distR="114300" simplePos="0" relativeHeight="251659264" behindDoc="0" locked="0" layoutInCell="1" allowOverlap="1" wp14:anchorId="6404E78E" wp14:editId="219529FF">
             <wp:simplePos x="0" y="0"/>
             <wp:positionH relativeFrom="margin">
               <wp:posOffset>3335020</wp:posOffset>
@@ -1614,7 +1628,7 @@
                     <pic:cNvPicPr/>
                   </pic:nvPicPr>
                   <pic:blipFill>
-                    <a:blip r:embed="rId21" cstate="print">
+                    <a:blip r:embed="rId22" cstate="print">
                       <a:extLst>
                         <a:ext uri="{28A0092B-C50C-407E-A947-70E740481C1C}">
                           <a14:useLocalDpi xmlns:a14="http://schemas.microsoft.com/office/drawing/2010/main" val="0"/>
@@ -1667,7 +1681,7 @@
                     <pic:cNvPicPr/>
                   </pic:nvPicPr>
                   <pic:blipFill>
-                    <a:blip r:embed="rId22"/>
+                    <a:blip r:embed="rId23"/>
                     <a:stretch>
                       <a:fillRect/>
                     </a:stretch>
@@ -1715,7 +1729,7 @@
                     <pic:cNvPicPr/>
                   </pic:nvPicPr>
                   <pic:blipFill>
-                    <a:blip r:embed="rId23"/>
+                    <a:blip r:embed="rId24"/>
                     <a:stretch>
                       <a:fillRect/>
                     </a:stretch>
@@ -1789,7 +1803,7 @@
                     <pic:cNvPicPr/>
                   </pic:nvPicPr>
                   <pic:blipFill>
-                    <a:blip r:embed="rId24"/>
+                    <a:blip r:embed="rId25"/>
                     <a:stretch>
                       <a:fillRect/>
                     </a:stretch>
@@ -1836,7 +1850,7 @@
                     <pic:cNvPicPr/>
                   </pic:nvPicPr>
                   <pic:blipFill>
-                    <a:blip r:embed="rId25"/>
+                    <a:blip r:embed="rId26"/>
                     <a:stretch>
                       <a:fillRect/>
                     </a:stretch>
@@ -1864,6 +1878,7 @@
         <w:t xml:space="preserve">Integer is an object where x is a reference to </w:t>
       </w:r>
       <w:proofErr w:type="spellStart"/>
+      <w:proofErr w:type="gramStart"/>
       <w:r>
         <w:rPr>
           <w:rFonts w:ascii="Excalifont" w:hAnsi="Excalifont"/>
@@ -1871,6 +1886,7 @@
         <w:t>a</w:t>
       </w:r>
       <w:proofErr w:type="spellEnd"/>
+      <w:proofErr w:type="gramEnd"/>
       <w:r>
         <w:rPr>
           <w:rFonts w:ascii="Excalifont" w:hAnsi="Excalifont"/>
@@ -1945,7 +1961,7 @@
                     <pic:cNvPicPr/>
                   </pic:nvPicPr>
                   <pic:blipFill>
-                    <a:blip r:embed="rId26"/>
+                    <a:blip r:embed="rId27"/>
                     <a:stretch>
                       <a:fillRect/>
                     </a:stretch>
@@ -1979,6 +1995,7 @@
         <w:t xml:space="preserve">-&gt; string are immutable means they </w:t>
       </w:r>
       <w:proofErr w:type="spellStart"/>
+      <w:proofErr w:type="gramStart"/>
       <w:r>
         <w:rPr>
           <w:rFonts w:ascii="Excalifont" w:hAnsi="Excalifont"/>
@@ -1986,11 +2003,26 @@
         <w:t>cant</w:t>
       </w:r>
       <w:proofErr w:type="spellEnd"/>
-      <w:r>
-        <w:rPr>
-          <w:rFonts w:ascii="Excalifont" w:hAnsi="Excalifont"/>
-        </w:rPr>
-        <w:t xml:space="preserve"> be changed, they get allocated and then if they are not needed they got erase by garbage collector</w:t>
+      <w:proofErr w:type="gramEnd"/>
+      <w:r>
+        <w:rPr>
+          <w:rFonts w:ascii="Excalifont" w:hAnsi="Excalifont"/>
+        </w:rPr>
+        <w:t xml:space="preserve"> be changed, they get allocated and then if they are not </w:t>
+      </w:r>
+      <w:proofErr w:type="gramStart"/>
+      <w:r>
+        <w:rPr>
+          <w:rFonts w:ascii="Excalifont" w:hAnsi="Excalifont"/>
+        </w:rPr>
+        <w:t>needed</w:t>
+      </w:r>
+      <w:proofErr w:type="gramEnd"/>
+      <w:r>
+        <w:rPr>
+          <w:rFonts w:ascii="Excalifont" w:hAnsi="Excalifont"/>
+        </w:rPr>
+        <w:t xml:space="preserve"> they got erase by garbage collector</w:t>
       </w:r>
     </w:p>
     <w:p>
@@ -2022,7 +2054,7 @@
                 <wp:cNvGraphicFramePr/>
                 <a:graphic xmlns:a="http://schemas.openxmlformats.org/drawingml/2006/main">
                   <a:graphicData uri="http://schemas.microsoft.com/office/word/2010/wordprocessingInk">
-                    <w14:contentPart bwMode="auto" r:id="rId27">
+                    <w14:contentPart bwMode="auto" r:id="rId28">
                       <w14:nvContentPartPr>
                         <w14:cNvContentPartPr/>
                       </w14:nvContentPartPr>
@@ -2058,7 +2090,7 @@
                 <o:lock v:ext="edit" aspectratio="t"/>
               </v:shapetype>
               <v:shape id="Ink 161" o:spid="_x0000_s1026" type="#_x0000_t75" style="position:absolute;margin-left:419.8pt;margin-top:90.2pt;width:101.65pt;height:14.85pt;z-index:251806720;visibility:visible;mso-wrap-style:square;mso-wrap-distance-left:9pt;mso-wrap-distance-top:0;mso-wrap-distance-right:9pt;mso-wrap-distance-bottom:0;mso-position-horizontal:absolute;mso-position-horizontal-relative:text;mso-position-vertical:absolute;mso-position-vertical-relative:text" o:gfxdata="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">
-                <v:imagedata r:id="rId28" o:title=""/>
+                <v:imagedata r:id="rId29" o:title=""/>
               </v:shape>
             </w:pict>
           </mc:Fallback>
@@ -2087,7 +2119,7 @@
                 <wp:cNvGraphicFramePr/>
                 <a:graphic xmlns:a="http://schemas.openxmlformats.org/drawingml/2006/main">
                   <a:graphicData uri="http://schemas.microsoft.com/office/word/2010/wordprocessingInk">
-                    <w14:contentPart bwMode="auto" r:id="rId29">
+                    <w14:contentPart bwMode="auto" r:id="rId30">
                       <w14:nvContentPartPr>
                         <w14:cNvContentPartPr/>
                       </w14:nvContentPartPr>
@@ -2104,7 +2136,7 @@
           <mc:Fallback>
             <w:pict>
               <v:shape w14:anchorId="5E054788" id="Ink 151" o:spid="_x0000_s1026" type="#_x0000_t75" style="position:absolute;margin-left:373.95pt;margin-top:55.7pt;width:16.05pt;height:10.75pt;z-index:251796480;visibility:visible;mso-wrap-style:square;mso-wrap-distance-left:9pt;mso-wrap-distance-top:0;mso-wrap-distance-right:9pt;mso-wrap-distance-bottom:0;mso-position-horizontal:absolute;mso-position-horizontal-relative:text;mso-position-vertical:absolute;mso-position-vertical-relative:text" o:gfxdata="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">
-                <v:imagedata r:id="rId30" o:title=""/>
+                <v:imagedata r:id="rId31" o:title=""/>
               </v:shape>
             </w:pict>
           </mc:Fallback>
@@ -2133,7 +2165,7 @@
                 <wp:cNvGraphicFramePr/>
                 <a:graphic xmlns:a="http://schemas.openxmlformats.org/drawingml/2006/main">
                   <a:graphicData uri="http://schemas.microsoft.com/office/word/2010/wordprocessingInk">
-                    <w14:contentPart bwMode="auto" r:id="rId31">
+                    <w14:contentPart bwMode="auto" r:id="rId32">
                       <w14:nvContentPartPr>
                         <w14:cNvContentPartPr/>
                       </w14:nvContentPartPr>
@@ -2150,7 +2182,7 @@
           <mc:Fallback>
             <w:pict>
               <v:shape w14:anchorId="10DA77CB" id="Ink 147" o:spid="_x0000_s1026" type="#_x0000_t75" style="position:absolute;margin-left:375.05pt;margin-top:28.25pt;width:13.8pt;height:9.15pt;z-index:251792384;visibility:visible;mso-wrap-style:square;mso-wrap-distance-left:9pt;mso-wrap-distance-top:0;mso-wrap-distance-right:9pt;mso-wrap-distance-bottom:0;mso-position-horizontal:absolute;mso-position-horizontal-relative:text;mso-position-vertical:absolute;mso-position-vertical-relative:text" o:gfxdata="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">
-                <v:imagedata r:id="rId32" o:title=""/>
+                <v:imagedata r:id="rId33" o:title=""/>
               </v:shape>
             </w:pict>
           </mc:Fallback>
@@ -2179,7 +2211,7 @@
                 <wp:cNvGraphicFramePr/>
                 <a:graphic xmlns:a="http://schemas.openxmlformats.org/drawingml/2006/main">
                   <a:graphicData uri="http://schemas.microsoft.com/office/word/2010/wordprocessingInk">
-                    <w14:contentPart bwMode="auto" r:id="rId33">
+                    <w14:contentPart bwMode="auto" r:id="rId34">
                       <w14:nvContentPartPr>
                         <w14:cNvContentPartPr/>
                       </w14:nvContentPartPr>
@@ -2196,7 +2228,7 @@
           <mc:Fallback>
             <w:pict>
               <v:shape w14:anchorId="7EA4524D" id="Ink 66" o:spid="_x0000_s1026" type="#_x0000_t75" style="position:absolute;margin-left:299.95pt;margin-top:15.9pt;width:74.7pt;height:91.8pt;z-index:251707392;visibility:visible;mso-wrap-style:square;mso-wrap-distance-left:9pt;mso-wrap-distance-top:0;mso-wrap-distance-right:9pt;mso-wrap-distance-bottom:0;mso-position-horizontal:absolute;mso-position-horizontal-relative:text;mso-position-vertical:absolute;mso-position-vertical-relative:text" o:gfxdata="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">
-                <v:imagedata r:id="rId34" o:title=""/>
+                <v:imagedata r:id="rId35" o:title=""/>
               </v:shape>
             </w:pict>
           </mc:Fallback>
@@ -2225,7 +2257,7 @@
                 <wp:cNvGraphicFramePr/>
                 <a:graphic xmlns:a="http://schemas.openxmlformats.org/drawingml/2006/main">
                   <a:graphicData uri="http://schemas.microsoft.com/office/word/2010/wordprocessingInk">
-                    <w14:contentPart bwMode="auto" r:id="rId35">
+                    <w14:contentPart bwMode="auto" r:id="rId36">
                       <w14:nvContentPartPr>
                         <w14:cNvContentPartPr/>
                       </w14:nvContentPartPr>
@@ -2242,7 +2274,7 @@
           <mc:Fallback>
             <w:pict>
               <v:shape w14:anchorId="5820553D" id="Ink 47" o:spid="_x0000_s1026" type="#_x0000_t75" style="position:absolute;margin-left:434pt;margin-top:2.65pt;width:79.3pt;height:29.5pt;z-index:251689984;visibility:visible;mso-wrap-style:square;mso-wrap-distance-left:9pt;mso-wrap-distance-top:0;mso-wrap-distance-right:9pt;mso-wrap-distance-bottom:0;mso-position-horizontal:absolute;mso-position-horizontal-relative:text;mso-position-vertical:absolute;mso-position-vertical-relative:text" o:gfxdata="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">
-                <v:imagedata r:id="rId36" o:title=""/>
+                <v:imagedata r:id="rId37" o:title=""/>
               </v:shape>
             </w:pict>
           </mc:Fallback>
@@ -2271,7 +2303,7 @@
                 <wp:cNvGraphicFramePr/>
                 <a:graphic xmlns:a="http://schemas.openxmlformats.org/drawingml/2006/main">
                   <a:graphicData uri="http://schemas.microsoft.com/office/word/2010/wordprocessingInk">
-                    <w14:contentPart bwMode="auto" r:id="rId37">
+                    <w14:contentPart bwMode="auto" r:id="rId38">
                       <w14:nvContentPartPr>
                         <w14:cNvContentPartPr/>
                       </w14:nvContentPartPr>
@@ -2288,7 +2320,7 @@
           <mc:Fallback>
             <w:pict>
               <v:shape w14:anchorId="28725943" id="Ink 14" o:spid="_x0000_s1026" type="#_x0000_t75" style="position:absolute;margin-left:244.05pt;margin-top:-12pt;width:194.55pt;height:143.45pt;z-index:251663360;visibility:visible;mso-wrap-style:square;mso-wrap-distance-left:9pt;mso-wrap-distance-top:0;mso-wrap-distance-right:9pt;mso-wrap-distance-bottom:0;mso-position-horizontal:absolute;mso-position-horizontal-relative:text;mso-position-vertical:absolute;mso-position-vertical-relative:text" o:gfxdata="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">
-                <v:imagedata r:id="rId38" o:title=""/>
+                <v:imagedata r:id="rId39" o:title=""/>
               </v:shape>
             </w:pict>
           </mc:Fallback>
@@ -2315,7 +2347,7 @@
                     <pic:cNvPicPr/>
                   </pic:nvPicPr>
                   <pic:blipFill>
-                    <a:blip r:embed="rId39"/>
+                    <a:blip r:embed="rId40"/>
                     <a:stretch>
                       <a:fillRect/>
                     </a:stretch>
@@ -2398,7 +2430,7 @@
                       <wp:cNvGraphicFramePr/>
                       <a:graphic xmlns:a="http://schemas.openxmlformats.org/drawingml/2006/main">
                         <a:graphicData uri="http://schemas.microsoft.com/office/word/2010/wordprocessingInk">
-                          <w14:contentPart bwMode="auto" r:id="rId40">
+                          <w14:contentPart bwMode="auto" r:id="rId41">
                             <w14:nvContentPartPr>
                               <w14:cNvContentPartPr/>
                             </w14:nvContentPartPr>
@@ -2415,7 +2447,7 @@
                 <mc:Fallback>
                   <w:pict>
                     <v:shape w14:anchorId="0A58F2AC" id="Ink 70" o:spid="_x0000_s1026" type="#_x0000_t75" style="position:absolute;margin-left:23.15pt;margin-top:-27.25pt;width:235.6pt;height:69.65pt;z-index:251711488;visibility:visible;mso-wrap-style:square;mso-wrap-distance-left:9pt;mso-wrap-distance-top:0;mso-wrap-distance-right:9pt;mso-wrap-distance-bottom:0;mso-position-horizontal:absolute;mso-position-horizontal-relative:text;mso-position-vertical:absolute;mso-position-vertical-relative:text" o:gfxdata="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">
-                      <v:imagedata r:id="rId41" o:title=""/>
+                      <v:imagedata r:id="rId42" o:title=""/>
                     </v:shape>
                   </w:pict>
                 </mc:Fallback>
@@ -2444,7 +2476,7 @@
                       <wp:cNvGraphicFramePr/>
                       <a:graphic xmlns:a="http://schemas.openxmlformats.org/drawingml/2006/main">
                         <a:graphicData uri="http://schemas.microsoft.com/office/word/2010/wordprocessingInk">
-                          <w14:contentPart bwMode="auto" r:id="rId42">
+                          <w14:contentPart bwMode="auto" r:id="rId43">
                             <w14:nvContentPartPr>
                               <w14:cNvContentPartPr/>
                             </w14:nvContentPartPr>
@@ -2461,7 +2493,7 @@
                 <mc:Fallback>
                   <w:pict>
                     <v:shape w14:anchorId="1982FFB6" id="Ink 69" o:spid="_x0000_s1026" type="#_x0000_t75" style="position:absolute;margin-left:22.6pt;margin-top:-10.1pt;width:234.05pt;height:31.95pt;z-index:251710464;visibility:visible;mso-wrap-style:square;mso-wrap-distance-left:9pt;mso-wrap-distance-top:0;mso-wrap-distance-right:9pt;mso-wrap-distance-bottom:0;mso-position-horizontal:absolute;mso-position-horizontal-relative:text;mso-position-vertical:absolute;mso-position-vertical-relative:text" o:gfxdata="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">
-                      <v:imagedata r:id="rId43" o:title=""/>
+                      <v:imagedata r:id="rId44" o:title=""/>
                     </v:shape>
                   </w:pict>
                 </mc:Fallback>
@@ -2582,7 +2614,7 @@
                 <wp:cNvGraphicFramePr/>
                 <a:graphic xmlns:a="http://schemas.openxmlformats.org/drawingml/2006/main">
                   <a:graphicData uri="http://schemas.microsoft.com/office/word/2010/wordprocessingInk">
-                    <w14:contentPart bwMode="auto" r:id="rId44">
+                    <w14:contentPart bwMode="auto" r:id="rId45">
                       <w14:nvContentPartPr>
                         <w14:cNvContentPartPr/>
                       </w14:nvContentPartPr>
@@ -2599,7 +2631,7 @@
           <mc:Fallback>
             <w:pict>
               <v:shape w14:anchorId="085A9410" id="Ink 172" o:spid="_x0000_s1026" type="#_x0000_t75" style="position:absolute;margin-left:24pt;margin-top:4.05pt;width:40.55pt;height:14.75pt;z-index:251817984;visibility:visible;mso-wrap-style:square;mso-wrap-distance-left:9pt;mso-wrap-distance-top:0;mso-wrap-distance-right:9pt;mso-wrap-distance-bottom:0;mso-position-horizontal:absolute;mso-position-horizontal-relative:text;mso-position-vertical:absolute;mso-position-vertical-relative:text" o:gfxdata="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">
-                <v:imagedata r:id="rId45" o:title=""/>
+                <v:imagedata r:id="rId46" o:title=""/>
               </v:shape>
             </w:pict>
           </mc:Fallback>
@@ -2645,7 +2677,7 @@
                     <pic:cNvPicPr/>
                   </pic:nvPicPr>
                   <pic:blipFill>
-                    <a:blip r:embed="rId46"/>
+                    <a:blip r:embed="rId47"/>
                     <a:stretch>
                       <a:fillRect/>
                     </a:stretch>
@@ -2695,7 +2727,7 @@
                 <wp:cNvGraphicFramePr/>
                 <a:graphic xmlns:a="http://schemas.openxmlformats.org/drawingml/2006/main">
                   <a:graphicData uri="http://schemas.microsoft.com/office/word/2010/wordprocessingInk">
-                    <w14:contentPart bwMode="auto" r:id="rId47">
+                    <w14:contentPart bwMode="auto" r:id="rId48">
                       <w14:nvContentPartPr>
                         <w14:cNvContentPartPr/>
                       </w14:nvContentPartPr>
@@ -2712,7 +2744,7 @@
           <mc:Fallback>
             <w:pict>
               <v:shape w14:anchorId="255431FB" id="Ink 78" o:spid="_x0000_s1026" type="#_x0000_t75" style="position:absolute;margin-left:3.8pt;margin-top:2.55pt;width:60.55pt;height:25.9pt;z-index:251721728;visibility:visible;mso-wrap-style:square;mso-wrap-distance-left:9pt;mso-wrap-distance-top:0;mso-wrap-distance-right:9pt;mso-wrap-distance-bottom:0;mso-position-horizontal:absolute;mso-position-horizontal-relative:text;mso-position-vertical:absolute;mso-position-vertical-relative:text" o:gfxdata="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">
-                <v:imagedata r:id="rId48" o:title=""/>
+                <v:imagedata r:id="rId49" o:title=""/>
               </v:shape>
             </w:pict>
           </mc:Fallback>
@@ -2741,7 +2773,7 @@
                 <wp:cNvGraphicFramePr/>
                 <a:graphic xmlns:a="http://schemas.openxmlformats.org/drawingml/2006/main">
                   <a:graphicData uri="http://schemas.microsoft.com/office/word/2010/wordprocessingInk">
-                    <w14:contentPart bwMode="auto" r:id="rId49">
+                    <w14:contentPart bwMode="auto" r:id="rId50">
                       <w14:nvContentPartPr>
                         <w14:cNvContentPartPr/>
                       </w14:nvContentPartPr>
@@ -2758,7 +2790,7 @@
           <mc:Fallback>
             <w:pict>
               <v:shape w14:anchorId="12BAAD75" id="Ink 77" o:spid="_x0000_s1026" type="#_x0000_t75" style="position:absolute;margin-left:3pt;margin-top:4.65pt;width:59.45pt;height:20.95pt;z-index:251720704;visibility:visible;mso-wrap-style:square;mso-wrap-distance-left:9pt;mso-wrap-distance-top:0;mso-wrap-distance-right:9pt;mso-wrap-distance-bottom:0;mso-position-horizontal:absolute;mso-position-horizontal-relative:text;mso-position-vertical:absolute;mso-position-vertical-relative:text" o:gfxdata="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">
-                <v:imagedata r:id="rId50" o:title=""/>
+                <v:imagedata r:id="rId51" o:title=""/>
               </v:shape>
             </w:pict>
           </mc:Fallback>
@@ -2794,7 +2826,7 @@
                 <wp:cNvGraphicFramePr/>
                 <a:graphic xmlns:a="http://schemas.openxmlformats.org/drawingml/2006/main">
                   <a:graphicData uri="http://schemas.microsoft.com/office/word/2010/wordprocessingInk">
-                    <w14:contentPart bwMode="auto" r:id="rId51">
+                    <w14:contentPart bwMode="auto" r:id="rId52">
                       <w14:nvContentPartPr>
                         <w14:cNvContentPartPr/>
                       </w14:nvContentPartPr>
@@ -2811,7 +2843,7 @@
           <mc:Fallback>
             <w:pict>
               <v:shape w14:anchorId="58B9B2BE" id="Ink 143" o:spid="_x0000_s1026" type="#_x0000_t75" style="position:absolute;margin-left:321.85pt;margin-top:-21.85pt;width:201.75pt;height:69.15pt;z-index:251788288;visibility:visible;mso-wrap-style:square;mso-wrap-distance-left:9pt;mso-wrap-distance-top:0;mso-wrap-distance-right:9pt;mso-wrap-distance-bottom:0;mso-position-horizontal:absolute;mso-position-horizontal-relative:text;mso-position-vertical:absolute;mso-position-vertical-relative:text" o:gfxdata="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">
-                <v:imagedata r:id="rId52" o:title=""/>
+                <v:imagedata r:id="rId53" o:title=""/>
               </v:shape>
             </w:pict>
           </mc:Fallback>
@@ -2840,7 +2872,7 @@
                 <wp:cNvGraphicFramePr/>
                 <a:graphic xmlns:a="http://schemas.openxmlformats.org/drawingml/2006/main">
                   <a:graphicData uri="http://schemas.microsoft.com/office/word/2010/wordprocessingInk">
-                    <w14:contentPart bwMode="auto" r:id="rId53">
+                    <w14:contentPart bwMode="auto" r:id="rId54">
                       <w14:nvContentPartPr>
                         <w14:cNvContentPartPr/>
                       </w14:nvContentPartPr>
@@ -2857,7 +2889,7 @@
           <mc:Fallback>
             <w:pict>
               <v:shape w14:anchorId="2936CF01" id="Ink 96" o:spid="_x0000_s1026" type="#_x0000_t75" style="position:absolute;margin-left:119.35pt;margin-top:-44.75pt;width:137.55pt;height:117.85pt;z-index:251740160;visibility:visible;mso-wrap-style:square;mso-wrap-distance-left:9pt;mso-wrap-distance-top:0;mso-wrap-distance-right:9pt;mso-wrap-distance-bottom:0;mso-position-horizontal:absolute;mso-position-horizontal-relative:text;mso-position-vertical:absolute;mso-position-vertical-relative:text" o:gfxdata="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">
-                <v:imagedata r:id="rId54" o:title=""/>
+                <v:imagedata r:id="rId55" o:title=""/>
               </v:shape>
             </w:pict>
           </mc:Fallback>
@@ -2886,7 +2918,7 @@
                 <wp:cNvGraphicFramePr/>
                 <a:graphic xmlns:a="http://schemas.openxmlformats.org/drawingml/2006/main">
                   <a:graphicData uri="http://schemas.microsoft.com/office/word/2010/wordprocessingInk">
-                    <w14:contentPart bwMode="auto" r:id="rId55">
+                    <w14:contentPart bwMode="auto" r:id="rId56">
                       <w14:nvContentPartPr>
                         <w14:cNvContentPartPr/>
                       </w14:nvContentPartPr>
@@ -2903,7 +2935,7 @@
           <mc:Fallback>
             <w:pict>
               <v:shape w14:anchorId="540867F3" id="Ink 93" o:spid="_x0000_s1026" type="#_x0000_t75" style="position:absolute;margin-left:337.75pt;margin-top:1.05pt;width:16.7pt;height:12.75pt;z-index:251737088;visibility:visible;mso-wrap-style:square;mso-wrap-distance-left:9pt;mso-wrap-distance-top:0;mso-wrap-distance-right:9pt;mso-wrap-distance-bottom:0;mso-position-horizontal:absolute;mso-position-horizontal-relative:text;mso-position-vertical:absolute;mso-position-vertical-relative:text" o:gfxdata="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">
-                <v:imagedata r:id="rId56" o:title=""/>
+                <v:imagedata r:id="rId57" o:title=""/>
               </v:shape>
             </w:pict>
           </mc:Fallback>
@@ -2938,7 +2970,7 @@
                 <wp:cNvGraphicFramePr/>
                 <a:graphic xmlns:a="http://schemas.openxmlformats.org/drawingml/2006/main">
                   <a:graphicData uri="http://schemas.microsoft.com/office/word/2010/wordprocessingInk">
-                    <w14:contentPart bwMode="auto" r:id="rId57">
+                    <w14:contentPart bwMode="auto" r:id="rId58">
                       <w14:nvContentPartPr>
                         <w14:cNvContentPartPr/>
                       </w14:nvContentPartPr>
@@ -2955,7 +2987,7 @@
           <mc:Fallback>
             <w:pict>
               <v:shape w14:anchorId="20901770" id="Ink 90" o:spid="_x0000_s1026" type="#_x0000_t75" style="position:absolute;margin-left:335.3pt;margin-top:4.35pt;width:21.9pt;height:9.7pt;z-index:251734016;visibility:visible;mso-wrap-style:square;mso-wrap-distance-left:9pt;mso-wrap-distance-top:0;mso-wrap-distance-right:9pt;mso-wrap-distance-bottom:0;mso-position-horizontal:absolute;mso-position-horizontal-relative:text;mso-position-vertical:absolute;mso-position-vertical-relative:text" o:gfxdata="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">
-                <v:imagedata r:id="rId58" o:title=""/>
+                <v:imagedata r:id="rId59" o:title=""/>
               </v:shape>
             </w:pict>
           </mc:Fallback>
@@ -2983,7 +3015,7 @@
                 <wp:cNvGraphicFramePr/>
                 <a:graphic xmlns:a="http://schemas.openxmlformats.org/drawingml/2006/main">
                   <a:graphicData uri="http://schemas.microsoft.com/office/word/2010/wordprocessingInk">
-                    <w14:contentPart bwMode="auto" r:id="rId59">
+                    <w14:contentPart bwMode="auto" r:id="rId60">
                       <w14:nvContentPartPr>
                         <w14:cNvContentPartPr/>
                       </w14:nvContentPartPr>
@@ -3000,7 +3032,7 @@
           <mc:Fallback>
             <w:pict>
               <v:shape w14:anchorId="526A1ACE" id="Ink 85" o:spid="_x0000_s1026" type="#_x0000_t75" style="position:absolute;margin-left:340.05pt;margin-top:36.5pt;width:23.7pt;height:13.8pt;z-index:251728896;visibility:visible;mso-wrap-style:square;mso-wrap-distance-left:9pt;mso-wrap-distance-top:0;mso-wrap-distance-right:9pt;mso-wrap-distance-bottom:0;mso-position-horizontal:absolute;mso-position-horizontal-relative:text;mso-position-vertical:absolute;mso-position-vertical-relative:text" o:gfxdata="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">
-                <v:imagedata r:id="rId60" o:title=""/>
+                <v:imagedata r:id="rId61" o:title=""/>
               </v:shape>
             </w:pict>
           </mc:Fallback>
@@ -3028,7 +3060,7 @@
                 <wp:cNvGraphicFramePr/>
                 <a:graphic xmlns:a="http://schemas.openxmlformats.org/drawingml/2006/main">
                   <a:graphicData uri="http://schemas.microsoft.com/office/word/2010/wordprocessingInk">
-                    <w14:contentPart bwMode="auto" r:id="rId61">
+                    <w14:contentPart bwMode="auto" r:id="rId62">
                       <w14:nvContentPartPr>
                         <w14:cNvContentPartPr/>
                       </w14:nvContentPartPr>
@@ -3045,7 +3077,7 @@
           <mc:Fallback>
             <w:pict>
               <v:shape w14:anchorId="14A4D266" id="Ink 81" o:spid="_x0000_s1026" type="#_x0000_t75" style="position:absolute;margin-left:338.8pt;margin-top:33.6pt;width:9.55pt;height:11.65pt;z-index:251724800;visibility:visible;mso-wrap-style:square;mso-wrap-distance-left:9pt;mso-wrap-distance-top:0;mso-wrap-distance-right:9pt;mso-wrap-distance-bottom:0;mso-position-horizontal:absolute;mso-position-horizontal-relative:text;mso-position-vertical:absolute;mso-position-vertical-relative:text" o:gfxdata="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">
-                <v:imagedata r:id="rId62" o:title=""/>
+                <v:imagedata r:id="rId63" o:title=""/>
               </v:shape>
             </w:pict>
           </mc:Fallback>
@@ -3073,7 +3105,7 @@
                 <wp:cNvGraphicFramePr/>
                 <a:graphic xmlns:a="http://schemas.openxmlformats.org/drawingml/2006/main">
                   <a:graphicData uri="http://schemas.microsoft.com/office/word/2010/wordprocessingInk">
-                    <w14:contentPart bwMode="auto" r:id="rId63">
+                    <w14:contentPart bwMode="auto" r:id="rId64">
                       <w14:nvContentPartPr>
                         <w14:cNvContentPartPr/>
                       </w14:nvContentPartPr>
@@ -3090,7 +3122,7 @@
           <mc:Fallback>
             <w:pict>
               <v:shape w14:anchorId="55895735" id="Ink 76" o:spid="_x0000_s1026" type="#_x0000_t75" style="position:absolute;margin-left:269.7pt;margin-top:33.4pt;width:45pt;height:20.65pt;z-index:251719680;visibility:visible;mso-wrap-style:square;mso-wrap-distance-left:9pt;mso-wrap-distance-top:0;mso-wrap-distance-right:9pt;mso-wrap-distance-bottom:0;mso-position-horizontal:absolute;mso-position-horizontal-relative:text;mso-position-vertical:absolute;mso-position-vertical-relative:text" o:gfxdata="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">
-                <v:imagedata r:id="rId64" o:title=""/>
+                <v:imagedata r:id="rId65" o:title=""/>
               </v:shape>
             </w:pict>
           </mc:Fallback>
@@ -3118,7 +3150,7 @@
                 <wp:cNvGraphicFramePr/>
                 <a:graphic xmlns:a="http://schemas.openxmlformats.org/drawingml/2006/main">
                   <a:graphicData uri="http://schemas.microsoft.com/office/word/2010/wordprocessingInk">
-                    <w14:contentPart bwMode="auto" r:id="rId65">
+                    <w14:contentPart bwMode="auto" r:id="rId66">
                       <w14:nvContentPartPr>
                         <w14:cNvContentPartPr/>
                       </w14:nvContentPartPr>
@@ -3138,7 +3170,7 @@
           <mc:Fallback>
             <w:pict>
               <v:shape w14:anchorId="1918DB81" id="Ink 1" o:spid="_x0000_s1026" type="#_x0000_t75" style="position:absolute;margin-left:204.15pt;margin-top:-62.75pt;width:194.65pt;height:143.5pt;z-index:251713536;visibility:visible;mso-wrap-style:square;mso-width-percent:0;mso-wrap-distance-left:9pt;mso-wrap-distance-top:0;mso-wrap-distance-right:9pt;mso-wrap-distance-bottom:0;mso-position-horizontal:absolute;mso-position-horizontal-relative:text;mso-position-vertical:absolute;mso-position-vertical-relative:text;mso-width-percent:0;mso-width-relative:margin" o:gfxdata="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">
-                <v:imagedata r:id="rId66" o:title=""/>
+                <v:imagedata r:id="rId67" o:title=""/>
               </v:shape>
             </w:pict>
           </mc:Fallback>
@@ -3186,7 +3218,29 @@
           <w:i/>
           <w:iCs/>
         </w:rPr>
-        <w:t xml:space="preserve">mutable string </w:t>
+        <w:t xml:space="preserve">mutable </w:t>
+      </w:r>
+      <w:proofErr w:type="gramStart"/>
+      <w:r>
+        <w:rPr>
+          <w:rFonts w:ascii="Excalifont" w:hAnsi="Excalifont"/>
+          <w:b/>
+          <w:bCs/>
+          <w:i/>
+          <w:iCs/>
+        </w:rPr>
+        <w:t>string</w:t>
+      </w:r>
+      <w:proofErr w:type="gramEnd"/>
+      <w:r>
+        <w:rPr>
+          <w:rFonts w:ascii="Excalifont" w:hAnsi="Excalifont"/>
+          <w:b/>
+          <w:bCs/>
+          <w:i/>
+          <w:iCs/>
+        </w:rPr>
+        <w:t xml:space="preserve"> </w:t>
       </w:r>
       <w:r>
         <w:rPr>
@@ -3242,7 +3296,7 @@
                     <pic:cNvPicPr/>
                   </pic:nvPicPr>
                   <pic:blipFill>
-                    <a:blip r:embed="rId67"/>
+                    <a:blip r:embed="rId68"/>
                     <a:stretch>
                       <a:fillRect/>
                     </a:stretch>
@@ -3310,7 +3364,7 @@
                     <pic:cNvPicPr/>
                   </pic:nvPicPr>
                   <pic:blipFill>
-                    <a:blip r:embed="rId68"/>
+                    <a:blip r:embed="rId69"/>
                     <a:stretch>
                       <a:fillRect/>
                     </a:stretch>
@@ -3404,7 +3458,7 @@
                     <pic:cNvPicPr/>
                   </pic:nvPicPr>
                   <pic:blipFill>
-                    <a:blip r:embed="rId69"/>
+                    <a:blip r:embed="rId70"/>
                     <a:stretch>
                       <a:fillRect/>
                     </a:stretch>
@@ -3435,15 +3489,39 @@
         <w:rPr>
           <w:rFonts w:ascii="Excalifont" w:hAnsi="Excalifont"/>
         </w:rPr>
-        <w:t xml:space="preserve">* so using </w:t>
-      </w:r>
+        <w:t xml:space="preserve">* </w:t>
+      </w:r>
+      <w:proofErr w:type="gramStart"/>
+      <w:r>
+        <w:rPr>
+          <w:rFonts w:ascii="Excalifont" w:hAnsi="Excalifont"/>
+        </w:rPr>
+        <w:t>so</w:t>
+      </w:r>
+      <w:proofErr w:type="gramEnd"/>
+      <w:r>
+        <w:rPr>
+          <w:rFonts w:ascii="Excalifont" w:hAnsi="Excalifont"/>
+        </w:rPr>
+        <w:t xml:space="preserve"> using </w:t>
+      </w:r>
+      <w:proofErr w:type="gramStart"/>
       <w:r>
         <w:rPr>
           <w:rFonts w:ascii="Excalifont" w:hAnsi="Excalifont"/>
           <w:i/>
           <w:iCs/>
         </w:rPr>
-        <w:t xml:space="preserve">static </w:t>
+        <w:t>static</w:t>
+      </w:r>
+      <w:proofErr w:type="gramEnd"/>
+      <w:r>
+        <w:rPr>
+          <w:rFonts w:ascii="Excalifont" w:hAnsi="Excalifont"/>
+          <w:i/>
+          <w:iCs/>
+        </w:rPr>
+        <w:t xml:space="preserve"> </w:t>
       </w:r>
       <w:r>
         <w:rPr>
@@ -3462,7 +3540,21 @@
         <w:rPr>
           <w:rFonts w:ascii="Excalifont" w:hAnsi="Excalifont"/>
         </w:rPr>
-        <w:t>* main method contain static in it because at start we don’t create any object, and to run a method we need to initiate a</w:t>
+        <w:t xml:space="preserve">* </w:t>
+      </w:r>
+      <w:proofErr w:type="gramStart"/>
+      <w:r>
+        <w:rPr>
+          <w:rFonts w:ascii="Excalifont" w:hAnsi="Excalifont"/>
+        </w:rPr>
+        <w:t>main</w:t>
+      </w:r>
+      <w:proofErr w:type="gramEnd"/>
+      <w:r>
+        <w:rPr>
+          <w:rFonts w:ascii="Excalifont" w:hAnsi="Excalifont"/>
+        </w:rPr>
+        <w:t xml:space="preserve"> method contain static in it because at start we don’t create any object, and to run a method we need to initiate a</w:t>
       </w:r>
       <w:r>
         <w:rPr>
@@ -3538,7 +3630,7 @@
                     <pic:cNvPicPr/>
                   </pic:nvPicPr>
                   <pic:blipFill>
-                    <a:blip r:embed="rId70"/>
+                    <a:blip r:embed="rId71"/>
                     <a:stretch>
                       <a:fillRect/>
                     </a:stretch>
@@ -3635,7 +3727,7 @@
                     <pic:cNvPicPr/>
                   </pic:nvPicPr>
                   <pic:blipFill>
-                    <a:blip r:embed="rId71">
+                    <a:blip r:embed="rId72">
                       <a:extLst>
                         <a:ext uri="{28A0092B-C50C-407E-A947-70E740481C1C}">
                           <a14:useLocalDpi xmlns:a14="http://schemas.microsoft.com/office/drawing/2010/main" val="0"/>
@@ -3758,7 +3850,7 @@
                     <pic:cNvPicPr/>
                   </pic:nvPicPr>
                   <pic:blipFill>
-                    <a:blip r:embed="rId72"/>
+                    <a:blip r:embed="rId73"/>
                     <a:stretch>
                       <a:fillRect/>
                     </a:stretch>
@@ -3826,7 +3918,7 @@
                     <pic:cNvPicPr/>
                   </pic:nvPicPr>
                   <pic:blipFill>
-                    <a:blip r:embed="rId73"/>
+                    <a:blip r:embed="rId74"/>
                     <a:stretch>
                       <a:fillRect/>
                     </a:stretch>
@@ -3926,7 +4018,7 @@
                     <pic:cNvPicPr/>
                   </pic:nvPicPr>
                   <pic:blipFill>
-                    <a:blip r:embed="rId74"/>
+                    <a:blip r:embed="rId75"/>
                     <a:stretch>
                       <a:fillRect/>
                     </a:stretch>
@@ -3973,7 +4065,7 @@
                     <pic:cNvPicPr/>
                   </pic:nvPicPr>
                   <pic:blipFill>
-                    <a:blip r:embed="rId75"/>
+                    <a:blip r:embed="rId76"/>
                     <a:stretch>
                       <a:fillRect/>
                     </a:stretch>
@@ -4082,7 +4174,7 @@
                     <pic:cNvPicPr/>
                   </pic:nvPicPr>
                   <pic:blipFill>
-                    <a:blip r:embed="rId76"/>
+                    <a:blip r:embed="rId77"/>
                     <a:stretch>
                       <a:fillRect/>
                     </a:stretch>
@@ -4217,7 +4309,7 @@
                     <pic:cNvPicPr/>
                   </pic:nvPicPr>
                   <pic:blipFill>
-                    <a:blip r:embed="rId77"/>
+                    <a:blip r:embed="rId78"/>
                     <a:stretch>
                       <a:fillRect/>
                     </a:stretch>
@@ -4286,7 +4378,21 @@
         <w:rPr>
           <w:rFonts w:ascii="Excalifont" w:hAnsi="Excalifont"/>
         </w:rPr>
-        <w:t xml:space="preserve">, it only extend to A then A extend to Object, </w:t>
+        <w:t xml:space="preserve">, it only </w:t>
+      </w:r>
+      <w:proofErr w:type="gramStart"/>
+      <w:r>
+        <w:rPr>
+          <w:rFonts w:ascii="Excalifont" w:hAnsi="Excalifont"/>
+        </w:rPr>
+        <w:t>extend</w:t>
+      </w:r>
+      <w:proofErr w:type="gramEnd"/>
+      <w:r>
+        <w:rPr>
+          <w:rFonts w:ascii="Excalifont" w:hAnsi="Excalifont"/>
+        </w:rPr>
+        <w:t xml:space="preserve"> to A then A extend to Object, </w:t>
       </w:r>
       <w:proofErr w:type="spellStart"/>
       <w:r>
@@ -4354,7 +4460,7 @@
                 <wp:cNvGraphicFramePr/>
                 <a:graphic xmlns:a="http://schemas.openxmlformats.org/drawingml/2006/main">
                   <a:graphicData uri="http://schemas.microsoft.com/office/word/2010/wordprocessingInk">
-                    <w14:contentPart bwMode="auto" r:id="rId78">
+                    <w14:contentPart bwMode="auto" r:id="rId79">
                       <w14:nvContentPartPr>
                         <w14:cNvContentPartPr/>
                       </w14:nvContentPartPr>
@@ -4390,7 +4496,7 @@
                 <o:lock v:ext="edit" aspectratio="t"/>
               </v:shapetype>
               <v:shape id="Ink 1" o:spid="_x0000_s1026" type="#_x0000_t75" style="position:absolute;margin-left:14.3pt;margin-top:168.9pt;width:19.65pt;height:9.7pt;z-index:251820032;visibility:visible;mso-wrap-style:square;mso-wrap-distance-left:9pt;mso-wrap-distance-top:0;mso-wrap-distance-right:9pt;mso-wrap-distance-bottom:0;mso-position-horizontal:absolute;mso-position-horizontal-relative:text;mso-position-vertical:absolute;mso-position-vertical-relative:text" o:gfxdata="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">
-                <v:imagedata r:id="rId79" o:title=""/>
+                <v:imagedata r:id="rId80" o:title=""/>
               </v:shape>
             </w:pict>
           </mc:Fallback>
@@ -4429,7 +4535,7 @@
                     <pic:cNvPicPr/>
                   </pic:nvPicPr>
                   <pic:blipFill>
-                    <a:blip r:embed="rId80"/>
+                    <a:blip r:embed="rId81"/>
                     <a:stretch>
                       <a:fillRect/>
                     </a:stretch>
@@ -4476,7 +4582,7 @@
                     <pic:cNvPicPr/>
                   </pic:nvPicPr>
                   <pic:blipFill>
-                    <a:blip r:embed="rId81"/>
+                    <a:blip r:embed="rId82"/>
                     <a:stretch>
                       <a:fillRect/>
                     </a:stretch>
@@ -4539,7 +4645,7 @@
                     <pic:cNvPicPr/>
                   </pic:nvPicPr>
                   <pic:blipFill>
-                    <a:blip r:embed="rId82"/>
+                    <a:blip r:embed="rId83"/>
                     <a:stretch>
                       <a:fillRect/>
                     </a:stretch>
@@ -4577,7 +4683,23 @@
           <w:rFonts w:ascii="Excalifont" w:hAnsi="Excalifont"/>
           <w:color w:val="7030A0"/>
         </w:rPr>
-        <w:t>How to Compile and link multiple file if they are in a same package</w:t>
+        <w:t xml:space="preserve">How to Compile and link multiple </w:t>
+      </w:r>
+      <w:proofErr w:type="gramStart"/>
+      <w:r>
+        <w:rPr>
+          <w:rFonts w:ascii="Excalifont" w:hAnsi="Excalifont"/>
+          <w:color w:val="7030A0"/>
+        </w:rPr>
+        <w:t>file</w:t>
+      </w:r>
+      <w:proofErr w:type="gramEnd"/>
+      <w:r>
+        <w:rPr>
+          <w:rFonts w:ascii="Excalifont" w:hAnsi="Excalifont"/>
+          <w:color w:val="7030A0"/>
+        </w:rPr>
+        <w:t xml:space="preserve"> if they are in a same package</w:t>
       </w:r>
       <w:r>
         <w:rPr>
@@ -4697,7 +4819,7 @@
                 <wp:cNvGraphicFramePr/>
                 <a:graphic xmlns:a="http://schemas.openxmlformats.org/drawingml/2006/main">
                   <a:graphicData uri="http://schemas.microsoft.com/office/word/2010/wordprocessingInk">
-                    <w14:contentPart bwMode="auto" r:id="rId83">
+                    <w14:contentPart bwMode="auto" r:id="rId84">
                       <w14:nvContentPartPr>
                         <w14:cNvContentPartPr/>
                       </w14:nvContentPartPr>
@@ -4733,7 +4855,7 @@
                 <o:lock v:ext="edit" aspectratio="t"/>
               </v:shapetype>
               <v:shape id="Ink 9" o:spid="_x0000_s1026" type="#_x0000_t75" style="position:absolute;margin-left:434.7pt;margin-top:167.3pt;width:19.9pt;height:17.85pt;z-index:251829248;visibility:visible;mso-wrap-style:square;mso-wrap-distance-left:9pt;mso-wrap-distance-top:0;mso-wrap-distance-right:9pt;mso-wrap-distance-bottom:0;mso-position-horizontal:absolute;mso-position-horizontal-relative:text;mso-position-vertical:absolute;mso-position-vertical-relative:text" o:gfxdata="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">
-                <v:imagedata r:id="rId84" o:title=""/>
+                <v:imagedata r:id="rId85" o:title=""/>
               </v:shape>
             </w:pict>
           </mc:Fallback>
@@ -4762,7 +4884,7 @@
                 <wp:cNvGraphicFramePr/>
                 <a:graphic xmlns:a="http://schemas.openxmlformats.org/drawingml/2006/main">
                   <a:graphicData uri="http://schemas.microsoft.com/office/word/2010/wordprocessingInk">
-                    <w14:contentPart bwMode="auto" r:id="rId85">
+                    <w14:contentPart bwMode="auto" r:id="rId86">
                       <w14:nvContentPartPr>
                         <w14:cNvContentPartPr/>
                       </w14:nvContentPartPr>
@@ -4779,7 +4901,7 @@
           <mc:Fallback>
             <w:pict>
               <v:shape w14:anchorId="69937CDB" id="Ink 6" o:spid="_x0000_s1026" type="#_x0000_t75" style="position:absolute;margin-left:194.85pt;margin-top:171.95pt;width:18.8pt;height:16.35pt;z-index:251826176;visibility:visible;mso-wrap-style:square;mso-wrap-distance-left:9pt;mso-wrap-distance-top:0;mso-wrap-distance-right:9pt;mso-wrap-distance-bottom:0;mso-position-horizontal:absolute;mso-position-horizontal-relative:text;mso-position-vertical:absolute;mso-position-vertical-relative:text" o:gfxdata="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">
-                <v:imagedata r:id="rId86" o:title=""/>
+                <v:imagedata r:id="rId87" o:title=""/>
               </v:shape>
             </w:pict>
           </mc:Fallback>
@@ -4808,7 +4930,7 @@
                 <wp:cNvGraphicFramePr/>
                 <a:graphic xmlns:a="http://schemas.openxmlformats.org/drawingml/2006/main">
                   <a:graphicData uri="http://schemas.microsoft.com/office/word/2010/wordprocessingInk">
-                    <w14:contentPart bwMode="auto" r:id="rId87">
+                    <w14:contentPart bwMode="auto" r:id="rId88">
                       <w14:nvContentPartPr>
                         <w14:cNvContentPartPr/>
                       </w14:nvContentPartPr>
@@ -4825,7 +4947,7 @@
           <mc:Fallback>
             <w:pict>
               <v:shape w14:anchorId="2260C7EA" id="Ink 3" o:spid="_x0000_s1026" type="#_x0000_t75" style="position:absolute;margin-left:368.25pt;margin-top:39.6pt;width:17.15pt;height:14.45pt;z-index:251823104;visibility:visible;mso-wrap-style:square;mso-wrap-distance-left:9pt;mso-wrap-distance-top:0;mso-wrap-distance-right:9pt;mso-wrap-distance-bottom:0;mso-position-horizontal:absolute;mso-position-horizontal-relative:text;mso-position-vertical:absolute;mso-position-vertical-relative:text" o:gfxdata="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">
-                <v:imagedata r:id="rId88" o:title=""/>
+                <v:imagedata r:id="rId89" o:title=""/>
               </v:shape>
             </w:pict>
           </mc:Fallback>
@@ -4852,7 +4974,7 @@
                     <pic:cNvPicPr/>
                   </pic:nvPicPr>
                   <pic:blipFill>
-                    <a:blip r:embed="rId89"/>
+                    <a:blip r:embed="rId90"/>
                     <a:stretch>
                       <a:fillRect/>
                     </a:stretch>
@@ -4899,7 +5021,7 @@
                     <pic:cNvPicPr/>
                   </pic:nvPicPr>
                   <pic:blipFill>
-                    <a:blip r:embed="rId90"/>
+                    <a:blip r:embed="rId91"/>
                     <a:stretch>
                       <a:fillRect/>
                     </a:stretch>
@@ -4946,7 +5068,7 @@
                     <pic:cNvPicPr/>
                   </pic:nvPicPr>
                   <pic:blipFill>
-                    <a:blip r:embed="rId91"/>
+                    <a:blip r:embed="rId92"/>
                     <a:stretch>
                       <a:fillRect/>
                     </a:stretch>
@@ -4996,7 +5118,7 @@
                 <wp:cNvGraphicFramePr/>
                 <a:graphic xmlns:a="http://schemas.openxmlformats.org/drawingml/2006/main">
                   <a:graphicData uri="http://schemas.microsoft.com/office/word/2010/wordprocessingInk">
-                    <w14:contentPart bwMode="auto" r:id="rId92">
+                    <w14:contentPart bwMode="auto" r:id="rId93">
                       <w14:nvContentPartPr>
                         <w14:cNvContentPartPr/>
                       </w14:nvContentPartPr>
@@ -5013,7 +5135,7 @@
           <mc:Fallback>
             <w:pict>
               <v:shape w14:anchorId="3628538B" id="Ink 43" o:spid="_x0000_s1026" type="#_x0000_t75" style="position:absolute;margin-left:165.55pt;margin-top:21.3pt;width:31.15pt;height:9.55pt;z-index:251864064;visibility:visible;mso-wrap-style:square;mso-wrap-distance-left:9pt;mso-wrap-distance-top:0;mso-wrap-distance-right:9pt;mso-wrap-distance-bottom:0;mso-position-horizontal:absolute;mso-position-horizontal-relative:text;mso-position-vertical:absolute;mso-position-vertical-relative:text" o:gfxdata="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">
-                <v:imagedata r:id="rId93" o:title=""/>
+                <v:imagedata r:id="rId94" o:title=""/>
               </v:shape>
             </w:pict>
           </mc:Fallback>
@@ -5042,7 +5164,7 @@
                 <wp:cNvGraphicFramePr/>
                 <a:graphic xmlns:a="http://schemas.openxmlformats.org/drawingml/2006/main">
                   <a:graphicData uri="http://schemas.microsoft.com/office/word/2010/wordprocessingInk">
-                    <w14:contentPart bwMode="auto" r:id="rId94">
+                    <w14:contentPart bwMode="auto" r:id="rId95">
                       <w14:nvContentPartPr>
                         <w14:cNvContentPartPr/>
                       </w14:nvContentPartPr>
@@ -5059,7 +5181,7 @@
           <mc:Fallback>
             <w:pict>
               <v:shape w14:anchorId="32136FC4" id="Ink 34" o:spid="_x0000_s1026" type="#_x0000_t75" style="position:absolute;margin-left:161.65pt;margin-top:4.5pt;width:49.95pt;height:15.8pt;z-index:251854848;visibility:visible;mso-wrap-style:square;mso-wrap-distance-left:9pt;mso-wrap-distance-top:0;mso-wrap-distance-right:9pt;mso-wrap-distance-bottom:0;mso-position-horizontal:absolute;mso-position-horizontal-relative:text;mso-position-vertical:absolute;mso-position-vertical-relative:text" o:gfxdata="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">
-                <v:imagedata r:id="rId95" o:title=""/>
+                <v:imagedata r:id="rId96" o:title=""/>
               </v:shape>
             </w:pict>
           </mc:Fallback>
@@ -5088,7 +5210,7 @@
                 <wp:cNvGraphicFramePr/>
                 <a:graphic xmlns:a="http://schemas.openxmlformats.org/drawingml/2006/main">
                   <a:graphicData uri="http://schemas.microsoft.com/office/word/2010/wordprocessingInk">
-                    <w14:contentPart bwMode="auto" r:id="rId96">
+                    <w14:contentPart bwMode="auto" r:id="rId97">
                       <w14:nvContentPartPr>
                         <w14:cNvContentPartPr/>
                       </w14:nvContentPartPr>
@@ -5105,7 +5227,7 @@
           <mc:Fallback>
             <w:pict>
               <v:shape w14:anchorId="3F30BBC5" id="Ink 30" o:spid="_x0000_s1026" type="#_x0000_t75" style="position:absolute;margin-left:112.4pt;margin-top:8.45pt;width:46.65pt;height:18.1pt;z-index:251850752;visibility:visible;mso-wrap-style:square;mso-wrap-distance-left:9pt;mso-wrap-distance-top:0;mso-wrap-distance-right:9pt;mso-wrap-distance-bottom:0;mso-position-horizontal:absolute;mso-position-horizontal-relative:text;mso-position-vertical:absolute;mso-position-vertical-relative:text" o:gfxdata="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">
-                <v:imagedata r:id="rId97" o:title=""/>
+                <v:imagedata r:id="rId98" o:title=""/>
               </v:shape>
             </w:pict>
           </mc:Fallback>
@@ -5134,7 +5256,7 @@
                 <wp:cNvGraphicFramePr/>
                 <a:graphic xmlns:a="http://schemas.openxmlformats.org/drawingml/2006/main">
                   <a:graphicData uri="http://schemas.microsoft.com/office/word/2010/wordprocessingInk">
-                    <w14:contentPart bwMode="auto" r:id="rId98">
+                    <w14:contentPart bwMode="auto" r:id="rId99">
                       <w14:nvContentPartPr>
                         <w14:cNvContentPartPr/>
                       </w14:nvContentPartPr>
@@ -5151,7 +5273,7 @@
           <mc:Fallback>
             <w:pict>
               <v:shape w14:anchorId="13A7A7EF" id="Ink 24" o:spid="_x0000_s1026" type="#_x0000_t75" style="position:absolute;margin-left:55.6pt;margin-top:-11.65pt;width:64.7pt;height:26.05pt;z-index:251844608;visibility:visible;mso-wrap-style:square;mso-wrap-distance-left:9pt;mso-wrap-distance-top:0;mso-wrap-distance-right:9pt;mso-wrap-distance-bottom:0;mso-position-horizontal:absolute;mso-position-horizontal-relative:text;mso-position-vertical:absolute;mso-position-vertical-relative:text" o:gfxdata="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">
-                <v:imagedata r:id="rId99" o:title=""/>
+                <v:imagedata r:id="rId100" o:title=""/>
               </v:shape>
             </w:pict>
           </mc:Fallback>
@@ -5244,7 +5366,7 @@
                 <wp:cNvGraphicFramePr/>
                 <a:graphic xmlns:a="http://schemas.openxmlformats.org/drawingml/2006/main">
                   <a:graphicData uri="http://schemas.microsoft.com/office/word/2010/wordprocessingInk">
-                    <w14:contentPart bwMode="auto" r:id="rId100">
+                    <w14:contentPart bwMode="auto" r:id="rId101">
                       <w14:nvContentPartPr>
                         <w14:cNvContentPartPr/>
                       </w14:nvContentPartPr>
@@ -5261,7 +5383,7 @@
           <mc:Fallback>
             <w:pict>
               <v:shape w14:anchorId="5705111B" id="Ink 131" o:spid="_x0000_s1026" type="#_x0000_t75" style="position:absolute;margin-left:35.25pt;margin-top:136.95pt;width:116pt;height:38.45pt;z-index:251942912;visibility:visible;mso-wrap-style:square;mso-wrap-distance-left:9pt;mso-wrap-distance-top:0;mso-wrap-distance-right:9pt;mso-wrap-distance-bottom:0;mso-position-horizontal:absolute;mso-position-horizontal-relative:text;mso-position-vertical:absolute;mso-position-vertical-relative:text" o:gfxdata="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">
-                <v:imagedata r:id="rId101" o:title=""/>
+                <v:imagedata r:id="rId102" o:title=""/>
               </v:shape>
             </w:pict>
           </mc:Fallback>
@@ -5292,7 +5414,7 @@
                 <wp:cNvGraphicFramePr/>
                 <a:graphic xmlns:a="http://schemas.openxmlformats.org/drawingml/2006/main">
                   <a:graphicData uri="http://schemas.microsoft.com/office/word/2010/wordprocessingInk">
-                    <w14:contentPart bwMode="auto" r:id="rId102">
+                    <w14:contentPart bwMode="auto" r:id="rId103">
                       <w14:nvContentPartPr>
                         <w14:cNvContentPartPr/>
                       </w14:nvContentPartPr>
@@ -5309,7 +5431,7 @@
           <mc:Fallback>
             <w:pict>
               <v:shape w14:anchorId="52DFB3D8" id="Ink 100" o:spid="_x0000_s1026" type="#_x0000_t75" style="position:absolute;margin-left:41.8pt;margin-top:123.7pt;width:80.95pt;height:27.75pt;z-index:251918336;visibility:visible;mso-wrap-style:square;mso-wrap-distance-left:9pt;mso-wrap-distance-top:0;mso-wrap-distance-right:9pt;mso-wrap-distance-bottom:0;mso-position-horizontal:absolute;mso-position-horizontal-relative:text;mso-position-vertical:absolute;mso-position-vertical-relative:text" o:gfxdata="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">
-                <v:imagedata r:id="rId103" o:title=""/>
+                <v:imagedata r:id="rId104" o:title=""/>
               </v:shape>
             </w:pict>
           </mc:Fallback>
@@ -5340,7 +5462,7 @@
                 <wp:cNvGraphicFramePr/>
                 <a:graphic xmlns:a="http://schemas.openxmlformats.org/drawingml/2006/main">
                   <a:graphicData uri="http://schemas.microsoft.com/office/word/2010/wordprocessingInk">
-                    <w14:contentPart bwMode="auto" r:id="rId104">
+                    <w14:contentPart bwMode="auto" r:id="rId105">
                       <w14:nvContentPartPr>
                         <w14:cNvContentPartPr/>
                       </w14:nvContentPartPr>
@@ -5357,7 +5479,7 @@
           <mc:Fallback>
             <w:pict>
               <v:shape w14:anchorId="66422670" id="Ink 86" o:spid="_x0000_s1026" type="#_x0000_t75" style="position:absolute;margin-left:323.15pt;margin-top:103.85pt;width:51.4pt;height:14.65pt;z-index:251904000;visibility:visible;mso-wrap-style:square;mso-wrap-distance-left:9pt;mso-wrap-distance-top:0;mso-wrap-distance-right:9pt;mso-wrap-distance-bottom:0;mso-position-horizontal:absolute;mso-position-horizontal-relative:text;mso-position-vertical:absolute;mso-position-vertical-relative:text" o:gfxdata="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">
-                <v:imagedata r:id="rId105" o:title=""/>
+                <v:imagedata r:id="rId106" o:title=""/>
               </v:shape>
             </w:pict>
           </mc:Fallback>
@@ -5388,7 +5510,7 @@
                 <wp:cNvGraphicFramePr/>
                 <a:graphic xmlns:a="http://schemas.openxmlformats.org/drawingml/2006/main">
                   <a:graphicData uri="http://schemas.microsoft.com/office/word/2010/wordprocessingInk">
-                    <w14:contentPart bwMode="auto" r:id="rId106">
+                    <w14:contentPart bwMode="auto" r:id="rId107">
                       <w14:nvContentPartPr>
                         <w14:cNvContentPartPr/>
                       </w14:nvContentPartPr>
@@ -5405,7 +5527,7 @@
           <mc:Fallback>
             <w:pict>
               <v:shape w14:anchorId="642A3319" id="Ink 78" o:spid="_x0000_s1026" type="#_x0000_t75" style="position:absolute;margin-left:363.2pt;margin-top:79.8pt;width:55.7pt;height:11.2pt;z-index:251895808;visibility:visible;mso-wrap-style:square;mso-wrap-distance-left:9pt;mso-wrap-distance-top:0;mso-wrap-distance-right:9pt;mso-wrap-distance-bottom:0;mso-position-horizontal:absolute;mso-position-horizontal-relative:text;mso-position-vertical:absolute;mso-position-vertical-relative:text" o:gfxdata="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">
-                <v:imagedata r:id="rId107" o:title=""/>
+                <v:imagedata r:id="rId108" o:title=""/>
               </v:shape>
             </w:pict>
           </mc:Fallback>
@@ -5436,7 +5558,7 @@
                 <wp:cNvGraphicFramePr/>
                 <a:graphic xmlns:a="http://schemas.openxmlformats.org/drawingml/2006/main">
                   <a:graphicData uri="http://schemas.microsoft.com/office/word/2010/wordprocessingInk">
-                    <w14:contentPart bwMode="auto" r:id="rId108">
+                    <w14:contentPart bwMode="auto" r:id="rId109">
                       <w14:nvContentPartPr>
                         <w14:cNvContentPartPr/>
                       </w14:nvContentPartPr>
@@ -5453,7 +5575,7 @@
           <mc:Fallback>
             <w:pict>
               <v:shape w14:anchorId="2FC95956" id="Ink 79" o:spid="_x0000_s1026" type="#_x0000_t75" style="position:absolute;margin-left:288.2pt;margin-top:65.4pt;width:48.5pt;height:14.6pt;z-index:251896832;visibility:visible;mso-wrap-style:square;mso-wrap-distance-left:9pt;mso-wrap-distance-top:0;mso-wrap-distance-right:9pt;mso-wrap-distance-bottom:0;mso-position-horizontal:absolute;mso-position-horizontal-relative:text;mso-position-vertical:absolute;mso-position-vertical-relative:text" o:gfxdata="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">
-                <v:imagedata r:id="rId109" o:title=""/>
+                <v:imagedata r:id="rId110" o:title=""/>
               </v:shape>
             </w:pict>
           </mc:Fallback>
@@ -5484,7 +5606,7 @@
                 <wp:cNvGraphicFramePr/>
                 <a:graphic xmlns:a="http://schemas.openxmlformats.org/drawingml/2006/main">
                   <a:graphicData uri="http://schemas.microsoft.com/office/word/2010/wordprocessingInk">
-                    <w14:contentPart bwMode="auto" r:id="rId110">
+                    <w14:contentPart bwMode="auto" r:id="rId111">
                       <w14:nvContentPartPr>
                         <w14:cNvContentPartPr/>
                       </w14:nvContentPartPr>
@@ -5501,7 +5623,7 @@
           <mc:Fallback>
             <w:pict>
               <v:shape w14:anchorId="27FB4085" id="Ink 73" o:spid="_x0000_s1026" type="#_x0000_t75" style="position:absolute;margin-left:417.3pt;margin-top:70.75pt;width:23.95pt;height:22.6pt;z-index:251890688;visibility:visible;mso-wrap-style:square;mso-wrap-distance-left:9pt;mso-wrap-distance-top:0;mso-wrap-distance-right:9pt;mso-wrap-distance-bottom:0;mso-position-horizontal:absolute;mso-position-horizontal-relative:text;mso-position-vertical:absolute;mso-position-vertical-relative:text" o:gfxdata="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">
-                <v:imagedata r:id="rId111" o:title=""/>
+                <v:imagedata r:id="rId112" o:title=""/>
               </v:shape>
             </w:pict>
           </mc:Fallback>
@@ -5532,7 +5654,7 @@
                 <wp:cNvGraphicFramePr/>
                 <a:graphic xmlns:a="http://schemas.openxmlformats.org/drawingml/2006/main">
                   <a:graphicData uri="http://schemas.microsoft.com/office/word/2010/wordprocessingInk">
-                    <w14:contentPart bwMode="auto" r:id="rId112">
+                    <w14:contentPart bwMode="auto" r:id="rId113">
                       <w14:nvContentPartPr>
                         <w14:cNvContentPartPr/>
                       </w14:nvContentPartPr>
@@ -5549,7 +5671,7 @@
           <mc:Fallback>
             <w:pict>
               <v:shape w14:anchorId="51ADC54B" id="Ink 70" o:spid="_x0000_s1026" type="#_x0000_t75" style="position:absolute;margin-left:336.75pt;margin-top:75.05pt;width:20.85pt;height:21.35pt;z-index:251887616;visibility:visible;mso-wrap-style:square;mso-wrap-distance-left:9pt;mso-wrap-distance-top:0;mso-wrap-distance-right:9pt;mso-wrap-distance-bottom:0;mso-position-horizontal:absolute;mso-position-horizontal-relative:text;mso-position-vertical:absolute;mso-position-vertical-relative:text" o:gfxdata="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">
-                <v:imagedata r:id="rId113" o:title=""/>
+                <v:imagedata r:id="rId114" o:title=""/>
               </v:shape>
             </w:pict>
           </mc:Fallback>
@@ -5580,7 +5702,7 @@
                 <wp:cNvGraphicFramePr/>
                 <a:graphic xmlns:a="http://schemas.openxmlformats.org/drawingml/2006/main">
                   <a:graphicData uri="http://schemas.microsoft.com/office/word/2010/wordprocessingInk">
-                    <w14:contentPart bwMode="auto" r:id="rId114">
+                    <w14:contentPart bwMode="auto" r:id="rId115">
                       <w14:nvContentPartPr>
                         <w14:cNvContentPartPr/>
                       </w14:nvContentPartPr>
@@ -5597,7 +5719,7 @@
           <mc:Fallback>
             <w:pict>
               <v:shape w14:anchorId="75A044F4" id="Ink 66" o:spid="_x0000_s1026" type="#_x0000_t75" style="position:absolute;margin-left:263.5pt;margin-top:49.35pt;width:22.7pt;height:23.9pt;z-index:251883520;visibility:visible;mso-wrap-style:square;mso-wrap-distance-left:9pt;mso-wrap-distance-top:0;mso-wrap-distance-right:9pt;mso-wrap-distance-bottom:0;mso-position-horizontal:absolute;mso-position-horizontal-relative:text;mso-position-vertical:absolute;mso-position-vertical-relative:text" o:gfxdata="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">
-                <v:imagedata r:id="rId115" o:title=""/>
+                <v:imagedata r:id="rId116" o:title=""/>
               </v:shape>
             </w:pict>
           </mc:Fallback>
@@ -5628,7 +5750,7 @@
                 <wp:cNvGraphicFramePr/>
                 <a:graphic xmlns:a="http://schemas.openxmlformats.org/drawingml/2006/main">
                   <a:graphicData uri="http://schemas.microsoft.com/office/word/2010/wordprocessingInk">
-                    <w14:contentPart bwMode="auto" r:id="rId116">
+                    <w14:contentPart bwMode="auto" r:id="rId117">
                       <w14:nvContentPartPr>
                         <w14:cNvContentPartPr/>
                       </w14:nvContentPartPr>
@@ -5645,7 +5767,7 @@
           <mc:Fallback>
             <w:pict>
               <v:shape w14:anchorId="5FA43E44" id="Ink 62" o:spid="_x0000_s1026" type="#_x0000_t75" style="position:absolute;margin-left:77.4pt;margin-top:76.5pt;width:24.75pt;height:30.95pt;z-index:251879424;visibility:visible;mso-wrap-style:square;mso-wrap-distance-left:9pt;mso-wrap-distance-top:0;mso-wrap-distance-right:9pt;mso-wrap-distance-bottom:0;mso-position-horizontal:absolute;mso-position-horizontal-relative:text;mso-position-vertical:absolute;mso-position-vertical-relative:text" o:gfxdata="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">
-                <v:imagedata r:id="rId117" o:title=""/>
+                <v:imagedata r:id="rId118" o:title=""/>
               </v:shape>
             </w:pict>
           </mc:Fallback>
@@ -5676,7 +5798,7 @@
                 <wp:cNvGraphicFramePr/>
                 <a:graphic xmlns:a="http://schemas.openxmlformats.org/drawingml/2006/main">
                   <a:graphicData uri="http://schemas.microsoft.com/office/word/2010/wordprocessingInk">
-                    <w14:contentPart bwMode="auto" r:id="rId118">
+                    <w14:contentPart bwMode="auto" r:id="rId119">
                       <w14:nvContentPartPr>
                         <w14:cNvContentPartPr/>
                       </w14:nvContentPartPr>
@@ -5693,7 +5815,7 @@
           <mc:Fallback>
             <w:pict>
               <v:shape w14:anchorId="535A5B9A" id="Ink 61" o:spid="_x0000_s1026" type="#_x0000_t75" style="position:absolute;margin-left:39.8pt;margin-top:76.15pt;width:21.9pt;height:34.8pt;z-index:251878400;visibility:visible;mso-wrap-style:square;mso-wrap-distance-left:9pt;mso-wrap-distance-top:0;mso-wrap-distance-right:9pt;mso-wrap-distance-bottom:0;mso-position-horizontal:absolute;mso-position-horizontal-relative:text;mso-position-vertical:absolute;mso-position-vertical-relative:text" o:gfxdata="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">
-                <v:imagedata r:id="rId119" o:title=""/>
+                <v:imagedata r:id="rId120" o:title=""/>
               </v:shape>
             </w:pict>
           </mc:Fallback>
@@ -5724,7 +5846,7 @@
                 <wp:cNvGraphicFramePr/>
                 <a:graphic xmlns:a="http://schemas.openxmlformats.org/drawingml/2006/main">
                   <a:graphicData uri="http://schemas.microsoft.com/office/word/2010/wordprocessingInk">
-                    <w14:contentPart bwMode="auto" r:id="rId120">
+                    <w14:contentPart bwMode="auto" r:id="rId121">
                       <w14:nvContentPartPr>
                         <w14:cNvContentPartPr/>
                       </w14:nvContentPartPr>
@@ -5741,7 +5863,7 @@
           <mc:Fallback>
             <w:pict>
               <v:shape w14:anchorId="57A79671" id="Ink 58" o:spid="_x0000_s1026" type="#_x0000_t75" style="position:absolute;margin-left:58.15pt;margin-top:107.5pt;width:19.55pt;height:18.7pt;z-index:251875328;visibility:visible;mso-wrap-style:square;mso-wrap-distance-left:9pt;mso-wrap-distance-top:0;mso-wrap-distance-right:9pt;mso-wrap-distance-bottom:0;mso-position-horizontal:absolute;mso-position-horizontal-relative:text;mso-position-vertical:absolute;mso-position-vertical-relative:text" o:gfxdata="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">
-                <v:imagedata r:id="rId121" o:title=""/>
+                <v:imagedata r:id="rId122" o:title=""/>
               </v:shape>
             </w:pict>
           </mc:Fallback>
@@ -5772,7 +5894,7 @@
                 <wp:cNvGraphicFramePr/>
                 <a:graphic xmlns:a="http://schemas.openxmlformats.org/drawingml/2006/main">
                   <a:graphicData uri="http://schemas.microsoft.com/office/word/2010/wordprocessingInk">
-                    <w14:contentPart bwMode="auto" r:id="rId122">
+                    <w14:contentPart bwMode="auto" r:id="rId123">
                       <w14:nvContentPartPr>
                         <w14:cNvContentPartPr/>
                       </w14:nvContentPartPr>
@@ -5789,7 +5911,7 @@
           <mc:Fallback>
             <w:pict>
               <v:shape w14:anchorId="0DA02CD0" id="Ink 55" o:spid="_x0000_s1026" type="#_x0000_t75" style="position:absolute;margin-left:94.15pt;margin-top:51.7pt;width:21.45pt;height:23.35pt;z-index:251872256;visibility:visible;mso-wrap-style:square;mso-wrap-distance-left:9pt;mso-wrap-distance-top:0;mso-wrap-distance-right:9pt;mso-wrap-distance-bottom:0;mso-position-horizontal:absolute;mso-position-horizontal-relative:text;mso-position-vertical:absolute;mso-position-vertical-relative:text" o:gfxdata="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">
-                <v:imagedata r:id="rId123" o:title=""/>
+                <v:imagedata r:id="rId124" o:title=""/>
               </v:shape>
             </w:pict>
           </mc:Fallback>
@@ -5820,7 +5942,7 @@
                 <wp:cNvGraphicFramePr/>
                 <a:graphic xmlns:a="http://schemas.openxmlformats.org/drawingml/2006/main">
                   <a:graphicData uri="http://schemas.microsoft.com/office/word/2010/wordprocessingInk">
-                    <w14:contentPart bwMode="auto" r:id="rId124">
+                    <w14:contentPart bwMode="auto" r:id="rId125">
                       <w14:nvContentPartPr>
                         <w14:cNvContentPartPr/>
                       </w14:nvContentPartPr>
@@ -5837,7 +5959,7 @@
           <mc:Fallback>
             <w:pict>
               <v:shape w14:anchorId="54B662D9" id="Ink 51" o:spid="_x0000_s1026" type="#_x0000_t75" style="position:absolute;margin-left:28.35pt;margin-top:52.4pt;width:17.9pt;height:20pt;z-index:251868160;visibility:visible;mso-wrap-style:square;mso-wrap-distance-left:9pt;mso-wrap-distance-top:0;mso-wrap-distance-right:9pt;mso-wrap-distance-bottom:0;mso-position-horizontal:absolute;mso-position-horizontal-relative:text;mso-position-vertical:absolute;mso-position-vertical-relative:text" o:gfxdata="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">
-                <v:imagedata r:id="rId125" o:title=""/>
+                <v:imagedata r:id="rId126" o:title=""/>
               </v:shape>
             </w:pict>
           </mc:Fallback>
@@ -5959,7 +6081,21 @@
           <w:rFonts w:ascii="Excalifont" w:hAnsi="Excalifont"/>
         </w:rPr>
         <w:lastRenderedPageBreak/>
-        <w:t xml:space="preserve">-&gt; When we import a complete package then it import all file in it but not subfolders </w:t>
+        <w:t xml:space="preserve">-&gt; When we import a complete package then it </w:t>
+      </w:r>
+      <w:proofErr w:type="gramStart"/>
+      <w:r>
+        <w:rPr>
+          <w:rFonts w:ascii="Excalifont" w:hAnsi="Excalifont"/>
+        </w:rPr>
+        <w:t>import</w:t>
+      </w:r>
+      <w:proofErr w:type="gramEnd"/>
+      <w:r>
+        <w:rPr>
+          <w:rFonts w:ascii="Excalifont" w:hAnsi="Excalifont"/>
+        </w:rPr>
+        <w:t xml:space="preserve"> all file in it but not subfolders </w:t>
       </w:r>
       <w:r>
         <w:rPr>
@@ -6004,7 +6140,7 @@
                     </pic:cNvPicPr>
                   </pic:nvPicPr>
                   <pic:blipFill rotWithShape="1">
-                    <a:blip r:embed="rId126">
+                    <a:blip r:embed="rId127">
                       <a:extLst>
                         <a:ext uri="{28A0092B-C50C-407E-A947-70E740481C1C}">
                           <a14:useLocalDpi xmlns:a14="http://schemas.microsoft.com/office/drawing/2010/main" val="0"/>
@@ -6089,11 +6225,19 @@
         <w:br/>
         <w:t xml:space="preserve">i.e. </w:t>
       </w:r>
+      <w:proofErr w:type="gramStart"/>
       <w:r>
         <w:rPr>
           <w:rFonts w:ascii="Consolas" w:hAnsi="Consolas"/>
         </w:rPr>
-        <w:t>A obj = new B();</w:t>
+        <w:t>A</w:t>
+      </w:r>
+      <w:proofErr w:type="gramEnd"/>
+      <w:r>
+        <w:rPr>
+          <w:rFonts w:ascii="Consolas" w:hAnsi="Consolas"/>
+        </w:rPr>
+        <w:t xml:space="preserve"> obj = new B();</w:t>
       </w:r>
     </w:p>
     <w:p>
@@ -6245,7 +6389,7 @@
                     <pic:cNvPicPr/>
                   </pic:nvPicPr>
                   <pic:blipFill>
-                    <a:blip r:embed="rId127"/>
+                    <a:blip r:embed="rId128"/>
                     <a:stretch>
                       <a:fillRect/>
                     </a:stretch>
@@ -6280,6 +6424,7 @@
         <w:t xml:space="preserve">Like we </w:t>
       </w:r>
       <w:proofErr w:type="spellStart"/>
+      <w:proofErr w:type="gramStart"/>
       <w:r>
         <w:rPr>
           <w:rFonts w:ascii="Excalifont" w:hAnsi="Excalifont"/>
@@ -6287,6 +6432,7 @@
         <w:t>cant</w:t>
       </w:r>
       <w:proofErr w:type="spellEnd"/>
+      <w:proofErr w:type="gramEnd"/>
       <w:r>
         <w:rPr>
           <w:rFonts w:ascii="Excalifont" w:hAnsi="Excalifont"/>
@@ -6316,6 +6462,7 @@
       <w:r>
         <w:rPr>
           <w:rFonts w:ascii="Excalifont" w:hAnsi="Excalifont"/>
+          <w:noProof/>
         </w:rPr>
         <w:drawing>
           <wp:inline distT="0" distB="0" distL="0" distR="0" wp14:anchorId="7615C338" wp14:editId="6C57E510">
@@ -6333,7 +6480,7 @@
                     <pic:cNvPicPr/>
                   </pic:nvPicPr>
                   <pic:blipFill>
-                    <a:blip r:embed="rId128"/>
+                    <a:blip r:embed="rId129"/>
                     <a:stretch>
                       <a:fillRect/>
                     </a:stretch>
@@ -6395,6 +6542,7 @@
       <w:r>
         <w:rPr>
           <w:rFonts w:ascii="Excalifont" w:hAnsi="Excalifont"/>
+          <w:noProof/>
         </w:rPr>
         <w:drawing>
           <wp:inline distT="0" distB="0" distL="0" distR="0" wp14:anchorId="20A6A002" wp14:editId="2DDFF0BA">
@@ -6412,7 +6560,7 @@
                     <pic:cNvPicPr/>
                   </pic:nvPicPr>
                   <pic:blipFill>
-                    <a:blip r:embed="rId129"/>
+                    <a:blip r:embed="rId130"/>
                     <a:stretch>
                       <a:fillRect/>
                     </a:stretch>
@@ -6447,6 +6595,7 @@
         <w:t xml:space="preserve">-&gt; Note : we </w:t>
       </w:r>
       <w:proofErr w:type="spellStart"/>
+      <w:proofErr w:type="gramStart"/>
       <w:r>
         <w:rPr>
           <w:rFonts w:ascii="Excalifont" w:hAnsi="Excalifont"/>
@@ -6456,6 +6605,7 @@
         <w:t>cant</w:t>
       </w:r>
       <w:proofErr w:type="spellEnd"/>
+      <w:proofErr w:type="gramEnd"/>
       <w:r>
         <w:rPr>
           <w:rFonts w:ascii="Excalifont" w:hAnsi="Excalifont"/>
@@ -6465,6 +6615,7 @@
         <w:t xml:space="preserve"> create object of </w:t>
       </w:r>
       <w:proofErr w:type="spellStart"/>
+      <w:proofErr w:type="gramStart"/>
       <w:r>
         <w:rPr>
           <w:rFonts w:ascii="Excalifont" w:hAnsi="Excalifont"/>
@@ -6474,6 +6625,7 @@
         <w:t>a</w:t>
       </w:r>
       <w:proofErr w:type="spellEnd"/>
+      <w:proofErr w:type="gramEnd"/>
       <w:r>
         <w:rPr>
           <w:rFonts w:ascii="Excalifont" w:hAnsi="Excalifont"/>
@@ -6497,6 +6649,7 @@
       <w:r>
         <w:rPr>
           <w:rFonts w:ascii="Excalifont" w:hAnsi="Excalifont"/>
+          <w:noProof/>
         </w:rPr>
         <w:drawing>
           <wp:inline distT="0" distB="0" distL="0" distR="0" wp14:anchorId="47FD86A1" wp14:editId="5018A55C">
@@ -6514,7 +6667,7 @@
                     <pic:cNvPicPr/>
                   </pic:nvPicPr>
                   <pic:blipFill>
-                    <a:blip r:embed="rId130"/>
+                    <a:blip r:embed="rId131"/>
                     <a:stretch>
                       <a:fillRect/>
                     </a:stretch>
@@ -6545,7 +6698,21 @@
         <w:rPr>
           <w:rFonts w:ascii="Excalifont" w:hAnsi="Excalifont"/>
         </w:rPr>
-        <w:t>-&gt; to create a abstract method, a class also marked as abstract</w:t>
+        <w:t xml:space="preserve">-&gt; to create </w:t>
+      </w:r>
+      <w:proofErr w:type="gramStart"/>
+      <w:r>
+        <w:rPr>
+          <w:rFonts w:ascii="Excalifont" w:hAnsi="Excalifont"/>
+        </w:rPr>
+        <w:t>a</w:t>
+      </w:r>
+      <w:proofErr w:type="gramEnd"/>
+      <w:r>
+        <w:rPr>
+          <w:rFonts w:ascii="Excalifont" w:hAnsi="Excalifont"/>
+        </w:rPr>
+        <w:t xml:space="preserve"> abstract method, a class also marked as abstract</w:t>
       </w:r>
     </w:p>
     <w:p>
@@ -6625,6 +6792,7 @@
       <w:r>
         <w:rPr>
           <w:rFonts w:ascii="Excalifont" w:hAnsi="Excalifont"/>
+          <w:noProof/>
         </w:rPr>
         <w:drawing>
           <wp:inline distT="0" distB="0" distL="0" distR="0" wp14:anchorId="2B223F00" wp14:editId="17FBBD54">
@@ -6642,7 +6810,7 @@
                     <pic:cNvPicPr/>
                   </pic:nvPicPr>
                   <pic:blipFill>
-                    <a:blip r:embed="rId131"/>
+                    <a:blip r:embed="rId132"/>
                     <a:stretch>
                       <a:fillRect/>
                     </a:stretch>
@@ -6719,6 +6887,7 @@
       <w:r>
         <w:rPr>
           <w:rFonts w:ascii="Excalifont" w:hAnsi="Excalifont"/>
+          <w:noProof/>
         </w:rPr>
         <w:drawing>
           <wp:inline distT="0" distB="0" distL="0" distR="0" wp14:anchorId="6FABFBA7" wp14:editId="6F249C56">
@@ -6736,7 +6905,7 @@
                     <pic:cNvPicPr/>
                   </pic:nvPicPr>
                   <pic:blipFill>
-                    <a:blip r:embed="rId132"/>
+                    <a:blip r:embed="rId133"/>
                     <a:stretch>
                       <a:fillRect/>
                     </a:stretch>
@@ -6779,6 +6948,7 @@
       <w:r>
         <w:rPr>
           <w:rFonts w:ascii="Excalifont" w:hAnsi="Excalifont"/>
+          <w:color w:val="7030A0"/>
         </w:rPr>
         <w:lastRenderedPageBreak/>
         <w:t>Enum</w:t>
@@ -6788,7 +6958,21 @@
           <w:rFonts w:ascii="Excalifont" w:hAnsi="Excalifont"/>
         </w:rPr>
         <w:br/>
-        <w:t>they are basically use to define constant values, we can use this value anywhere</w:t>
+        <w:t xml:space="preserve">they are basically use to define constant </w:t>
+      </w:r>
+      <w:proofErr w:type="gramStart"/>
+      <w:r>
+        <w:rPr>
+          <w:rFonts w:ascii="Excalifont" w:hAnsi="Excalifont"/>
+        </w:rPr>
+        <w:t>values,</w:t>
+      </w:r>
+      <w:proofErr w:type="gramEnd"/>
+      <w:r>
+        <w:rPr>
+          <w:rFonts w:ascii="Excalifont" w:hAnsi="Excalifont"/>
+        </w:rPr>
+        <w:t xml:space="preserve"> we can use this value anywhere</w:t>
       </w:r>
       <w:r>
         <w:rPr>
@@ -6799,6 +6983,7 @@
       <w:r>
         <w:rPr>
           <w:rFonts w:ascii="Excalifont" w:hAnsi="Excalifont"/>
+          <w:noProof/>
         </w:rPr>
         <w:drawing>
           <wp:inline distT="0" distB="0" distL="0" distR="0" wp14:anchorId="64F14585" wp14:editId="5CC25F06">
@@ -6816,7 +7001,7 @@
                     <pic:cNvPicPr/>
                   </pic:nvPicPr>
                   <pic:blipFill>
-                    <a:blip r:embed="rId133"/>
+                    <a:blip r:embed="rId134"/>
                     <a:stretch>
                       <a:fillRect/>
                     </a:stretch>
@@ -6843,13 +7028,1027 @@
           <w:rFonts w:ascii="Excalifont" w:hAnsi="Excalifont"/>
         </w:rPr>
       </w:pPr>
-    </w:p>
-    <w:p>
-      <w:pPr>
-        <w:rPr>
-          <w:rFonts w:ascii="Excalifont" w:hAnsi="Excalifont"/>
-        </w:rPr>
-      </w:pPr>
+      <w:r>
+        <w:rPr>
+          <w:rFonts w:ascii="Excalifont" w:hAnsi="Excalifont"/>
+        </w:rPr>
+        <w:t xml:space="preserve">-&gt; with </w:t>
+      </w:r>
+      <w:proofErr w:type="spellStart"/>
+      <w:r>
+        <w:rPr>
+          <w:rFonts w:ascii="Excalifont" w:hAnsi="Excalifont"/>
+        </w:rPr>
+        <w:t>enum</w:t>
+      </w:r>
+      <w:proofErr w:type="spellEnd"/>
+      <w:r>
+        <w:rPr>
+          <w:rFonts w:ascii="Excalifont" w:hAnsi="Excalifont"/>
+        </w:rPr>
+        <w:t xml:space="preserve"> we can also define values for constant values, </w:t>
+      </w:r>
+      <w:r>
+        <w:rPr>
+          <w:rFonts w:ascii="Excalifont" w:hAnsi="Excalifont"/>
+        </w:rPr>
+        <w:br/>
+        <w:t>you can also use setter and getter to set their values</w:t>
+      </w:r>
+      <w:r>
+        <w:rPr>
+          <w:rFonts w:ascii="Excalifont" w:hAnsi="Excalifont"/>
+        </w:rPr>
+        <w:br/>
+      </w:r>
+      <w:r>
+        <w:rPr>
+          <w:rFonts w:ascii="Excalifont" w:hAnsi="Excalifont"/>
+        </w:rPr>
+        <w:drawing>
+          <wp:inline distT="0" distB="0" distL="0" distR="0" wp14:anchorId="6E3A7F73" wp14:editId="2DCFEF8C">
+            <wp:extent cx="3657600" cy="2938794"/>
+            <wp:effectExtent l="0" t="0" r="0" b="0"/>
+            <wp:docPr id="1640548255" name="Picture 1"/>
+            <wp:cNvGraphicFramePr>
+              <a:graphicFrameLocks xmlns:a="http://schemas.openxmlformats.org/drawingml/2006/main" noChangeAspect="1"/>
+            </wp:cNvGraphicFramePr>
+            <a:graphic xmlns:a="http://schemas.openxmlformats.org/drawingml/2006/main">
+              <a:graphicData uri="http://schemas.openxmlformats.org/drawingml/2006/picture">
+                <pic:pic xmlns:pic="http://schemas.openxmlformats.org/drawingml/2006/picture">
+                  <pic:nvPicPr>
+                    <pic:cNvPr id="1640548255" name=""/>
+                    <pic:cNvPicPr/>
+                  </pic:nvPicPr>
+                  <pic:blipFill>
+                    <a:blip r:embed="rId135"/>
+                    <a:stretch>
+                      <a:fillRect/>
+                    </a:stretch>
+                  </pic:blipFill>
+                  <pic:spPr>
+                    <a:xfrm>
+                      <a:off x="0" y="0"/>
+                      <a:ext cx="3669034" cy="2947981"/>
+                    </a:xfrm>
+                    <a:prstGeom prst="rect">
+                      <a:avLst/>
+                    </a:prstGeom>
+                  </pic:spPr>
+                </pic:pic>
+              </a:graphicData>
+            </a:graphic>
+          </wp:inline>
+        </w:drawing>
+      </w:r>
+    </w:p>
+    <w:p>
+      <w:pPr>
+        <w:rPr>
+          <w:rFonts w:ascii="Excalifont" w:hAnsi="Excalifont"/>
+          <w:b/>
+          <w:bCs/>
+        </w:rPr>
+      </w:pPr>
+      <w:r>
+        <w:rPr>
+          <w:rFonts w:ascii="Excalifont" w:hAnsi="Excalifont"/>
+          <w:color w:val="7030A0"/>
+        </w:rPr>
+        <w:t>Annotation</w:t>
+      </w:r>
+      <w:r>
+        <w:rPr>
+          <w:rFonts w:ascii="Excalifont" w:hAnsi="Excalifont"/>
+        </w:rPr>
+        <w:br/>
+      </w:r>
+      <w:r>
+        <w:rPr>
+          <w:rFonts w:ascii="Excalifont" w:hAnsi="Excalifont"/>
+          <w:b/>
+          <w:bCs/>
+        </w:rPr>
+        <w:t>Annotations</w:t>
+      </w:r>
+      <w:r>
+        <w:rPr>
+          <w:rFonts w:ascii="Excalifont" w:hAnsi="Excalifont"/>
+        </w:rPr>
+        <w:t xml:space="preserve"> in Java are special markers that give </w:t>
+      </w:r>
+      <w:r>
+        <w:rPr>
+          <w:rFonts w:ascii="Excalifont" w:hAnsi="Excalifont"/>
+          <w:b/>
+          <w:bCs/>
+        </w:rPr>
+        <w:t>extra information</w:t>
+      </w:r>
+      <w:r>
+        <w:rPr>
+          <w:rFonts w:ascii="Excalifont" w:hAnsi="Excalifont"/>
+        </w:rPr>
+        <w:t xml:space="preserve"> to the compiler, JVM, or frameworks.</w:t>
+      </w:r>
+      <w:r>
+        <w:rPr>
+          <w:rFonts w:ascii="Excalifont" w:hAnsi="Excalifont"/>
+        </w:rPr>
+        <w:br/>
+        <w:t xml:space="preserve">They </w:t>
+      </w:r>
+      <w:r>
+        <w:rPr>
+          <w:rFonts w:ascii="Excalifont" w:hAnsi="Excalifont"/>
+          <w:b/>
+          <w:bCs/>
+        </w:rPr>
+        <w:t>do not change logic</w:t>
+      </w:r>
+      <w:r>
+        <w:rPr>
+          <w:rFonts w:ascii="Excalifont" w:hAnsi="Excalifont"/>
+        </w:rPr>
+        <w:t xml:space="preserve">, but they </w:t>
+      </w:r>
+      <w:r>
+        <w:rPr>
+          <w:rFonts w:ascii="Excalifont" w:hAnsi="Excalifont"/>
+          <w:b/>
+          <w:bCs/>
+        </w:rPr>
+        <w:t>change behavior / checks</w:t>
+      </w:r>
+    </w:p>
+    <w:p>
+      <w:pPr>
+        <w:rPr>
+          <w:rFonts w:ascii="Excalifont" w:hAnsi="Excalifont"/>
+        </w:rPr>
+      </w:pPr>
+      <w:r>
+        <w:rPr>
+          <w:rFonts w:ascii="Excalifont" w:hAnsi="Excalifont"/>
+        </w:rPr>
+        <w:t xml:space="preserve">e.g. @override =&gt; let say you want to override a method </w:t>
+      </w:r>
+      <w:proofErr w:type="spellStart"/>
+      <w:r>
+        <w:rPr>
+          <w:rFonts w:ascii="Excalifont" w:hAnsi="Excalifont"/>
+        </w:rPr>
+        <w:t>showMe</w:t>
+      </w:r>
+      <w:proofErr w:type="spellEnd"/>
+      <w:r>
+        <w:rPr>
+          <w:rFonts w:ascii="Excalifont" w:hAnsi="Excalifont"/>
+        </w:rPr>
+        <w:t xml:space="preserve">() of class A in </w:t>
+      </w:r>
+      <w:proofErr w:type="spellStart"/>
+      <w:r>
+        <w:rPr>
+          <w:rFonts w:ascii="Excalifont" w:hAnsi="Excalifont"/>
+        </w:rPr>
+        <w:t>showMe</w:t>
+      </w:r>
+      <w:proofErr w:type="spellEnd"/>
+      <w:r>
+        <w:rPr>
+          <w:rFonts w:ascii="Excalifont" w:hAnsi="Excalifont"/>
+        </w:rPr>
+        <w:t>() of class B</w:t>
+      </w:r>
+      <w:r>
+        <w:rPr>
+          <w:rFonts w:ascii="Excalifont" w:hAnsi="Excalifont"/>
+        </w:rPr>
+        <w:br/>
+        <w:t>but you wrote wrong method name “</w:t>
+      </w:r>
+      <w:proofErr w:type="spellStart"/>
+      <w:r>
+        <w:rPr>
+          <w:rFonts w:ascii="Excalifont" w:hAnsi="Excalifont"/>
+        </w:rPr>
+        <w:t>showme</w:t>
+      </w:r>
+      <w:proofErr w:type="spellEnd"/>
+      <w:r>
+        <w:rPr>
+          <w:rFonts w:ascii="Excalifont" w:hAnsi="Excalifont"/>
+        </w:rPr>
+        <w:t>()” now compiler treat it as different method but you know it is meant to override the parent method, so override check behavior and tell that you write this spelling wrong</w:t>
+      </w:r>
+    </w:p>
+    <w:p>
+      <w:pPr>
+        <w:rPr>
+          <w:rFonts w:ascii="Excalifont" w:hAnsi="Excalifont"/>
+        </w:rPr>
+      </w:pPr>
+    </w:p>
+    <w:p>
+      <w:pPr>
+        <w:rPr>
+          <w:rFonts w:ascii="Excalifont" w:hAnsi="Excalifont"/>
+        </w:rPr>
+      </w:pPr>
+    </w:p>
+    <w:p>
+      <w:pPr>
+        <w:rPr>
+          <w:rFonts w:ascii="Excalifont" w:hAnsi="Excalifont"/>
+        </w:rPr>
+      </w:pPr>
+      <w:r>
+        <w:rPr>
+          <w:rFonts w:ascii="Excalifont" w:hAnsi="Excalifont"/>
+          <w:color w:val="7030A0"/>
+        </w:rPr>
+        <w:lastRenderedPageBreak/>
+        <w:t>Serialization &amp; De-serialization</w:t>
+      </w:r>
+      <w:r>
+        <w:rPr>
+          <w:rFonts w:ascii="Excalifont" w:hAnsi="Excalifont"/>
+          <w:color w:val="7030A0"/>
+        </w:rPr>
+        <w:br/>
+      </w:r>
+      <w:r>
+        <w:rPr>
+          <w:rFonts w:ascii="Excalifont" w:hAnsi="Excalifont"/>
+        </w:rPr>
+        <w:t>-&gt; serialization means storing object value in hard drive and delete object</w:t>
+      </w:r>
+      <w:r>
+        <w:rPr>
+          <w:rFonts w:ascii="Excalifont" w:hAnsi="Excalifont"/>
+        </w:rPr>
+        <w:br/>
+        <w:t xml:space="preserve">-&gt; de-serialization means loading/fetching </w:t>
+      </w:r>
+      <w:proofErr w:type="gramStart"/>
+      <w:r>
+        <w:rPr>
+          <w:rFonts w:ascii="Excalifont" w:hAnsi="Excalifont"/>
+        </w:rPr>
+        <w:t>those value</w:t>
+      </w:r>
+      <w:proofErr w:type="gramEnd"/>
+      <w:r>
+        <w:rPr>
+          <w:rFonts w:ascii="Excalifont" w:hAnsi="Excalifont"/>
+        </w:rPr>
+        <w:t xml:space="preserve"> from hard drive and update the object with those values</w:t>
+      </w:r>
+      <w:r>
+        <w:rPr>
+          <w:rFonts w:ascii="Excalifont" w:hAnsi="Excalifont"/>
+        </w:rPr>
+        <w:br/>
+        <w:t>-&gt; e.g. when you save gave data is saved and on quitting object created is deleted, now when you re-login to game you will load the saved data</w:t>
+      </w:r>
+    </w:p>
+    <w:p>
+      <w:pPr>
+        <w:rPr>
+          <w:rFonts w:ascii="Excalifont" w:hAnsi="Excalifont"/>
+        </w:rPr>
+      </w:pPr>
+      <w:r>
+        <w:rPr>
+          <w:rFonts w:ascii="Excalifont" w:hAnsi="Excalifont"/>
+          <w:noProof/>
+          <w:color w:val="7030A0"/>
+        </w:rPr>
+        <mc:AlternateContent>
+          <mc:Choice Requires="wpi">
+            <w:drawing>
+              <wp:anchor distT="0" distB="0" distL="114300" distR="114300" simplePos="0" relativeHeight="251943936" behindDoc="0" locked="0" layoutInCell="1" allowOverlap="1" wp14:anchorId="5BE990DD" wp14:editId="6A6E3D62">
+                <wp:simplePos x="0" y="0"/>
+                <wp:positionH relativeFrom="column">
+                  <wp:posOffset>3212940</wp:posOffset>
+                </wp:positionH>
+                <wp:positionV relativeFrom="paragraph">
+                  <wp:posOffset>5815390</wp:posOffset>
+                </wp:positionV>
+                <wp:extent cx="266400" cy="132120"/>
+                <wp:effectExtent l="57150" t="57150" r="38735" b="58420"/>
+                <wp:wrapNone/>
+                <wp:docPr id="418201725" name="Ink 2"/>
+                <wp:cNvGraphicFramePr/>
+                <a:graphic xmlns:a="http://schemas.openxmlformats.org/drawingml/2006/main">
+                  <a:graphicData uri="http://schemas.microsoft.com/office/word/2010/wordprocessingInk">
+                    <w14:contentPart bwMode="auto" r:id="rId136">
+                      <w14:nvContentPartPr>
+                        <w14:cNvContentPartPr/>
+                      </w14:nvContentPartPr>
+                      <w14:xfrm>
+                        <a:off x="0" y="0"/>
+                        <a:ext cx="266400" cy="132120"/>
+                      </w14:xfrm>
+                    </w14:contentPart>
+                  </a:graphicData>
+                </a:graphic>
+              </wp:anchor>
+            </w:drawing>
+          </mc:Choice>
+          <mc:Fallback>
+            <w:pict>
+              <v:shapetype w14:anchorId="4A699FAD" id="_x0000_t75" coordsize="21600,21600" o:spt="75" o:preferrelative="t" path="m@4@5l@4@11@9@11@9@5xe" filled="f" stroked="f">
+                <v:stroke joinstyle="miter"/>
+                <v:formulas>
+                  <v:f eqn="if lineDrawn pixelLineWidth 0"/>
+                  <v:f eqn="sum @0 1 0"/>
+                  <v:f eqn="sum 0 0 @1"/>
+                  <v:f eqn="prod @2 1 2"/>
+                  <v:f eqn="prod @3 21600 pixelWidth"/>
+                  <v:f eqn="prod @3 21600 pixelHeight"/>
+                  <v:f eqn="sum @0 0 1"/>
+                  <v:f eqn="prod @6 1 2"/>
+                  <v:f eqn="prod @7 21600 pixelWidth"/>
+                  <v:f eqn="sum @8 21600 0"/>
+                  <v:f eqn="prod @7 21600 pixelHeight"/>
+                  <v:f eqn="sum @10 21600 0"/>
+                </v:formulas>
+                <v:path o:extrusionok="f" gradientshapeok="t" o:connecttype="rect"/>
+                <o:lock v:ext="edit" aspectratio="t"/>
+              </v:shapetype>
+              <v:shape id="Ink 2" o:spid="_x0000_s1026" type="#_x0000_t75" style="position:absolute;margin-left:252.3pt;margin-top:457.2pt;width:22.4pt;height:11.8pt;z-index:251943936;visibility:visible;mso-wrap-style:square;mso-wrap-distance-left:9pt;mso-wrap-distance-top:0;mso-wrap-distance-right:9pt;mso-wrap-distance-bottom:0;mso-position-horizontal:absolute;mso-position-horizontal-relative:text;mso-position-vertical:absolute;mso-position-vertical-relative:text" o:gfxdata="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">
+                <v:imagedata r:id="rId137" o:title=""/>
+              </v:shape>
+            </w:pict>
+          </mc:Fallback>
+        </mc:AlternateContent>
+      </w:r>
+      <w:r>
+        <w:rPr>
+          <w:rFonts w:ascii="Excalifont" w:hAnsi="Excalifont"/>
+          <w:color w:val="7030A0"/>
+        </w:rPr>
+        <w:t>Lam</w:t>
+      </w:r>
+      <w:r>
+        <w:rPr>
+          <w:rFonts w:ascii="Excalifont" w:hAnsi="Excalifont"/>
+          <w:color w:val="7030A0"/>
+        </w:rPr>
+        <w:t>b</w:t>
+      </w:r>
+      <w:r>
+        <w:rPr>
+          <w:rFonts w:ascii="Excalifont" w:hAnsi="Excalifont"/>
+          <w:color w:val="7030A0"/>
+        </w:rPr>
+        <w:t>da Expression</w:t>
+      </w:r>
+      <w:r>
+        <w:rPr>
+          <w:rFonts w:ascii="Excalifont" w:hAnsi="Excalifont"/>
+        </w:rPr>
+        <w:br/>
+        <w:t>-&gt; a shorten way to define a function/method</w:t>
+      </w:r>
+      <w:r>
+        <w:rPr>
+          <w:rFonts w:ascii="Excalifont" w:hAnsi="Excalifont"/>
+        </w:rPr>
+        <w:br/>
+      </w:r>
+      <w:r>
+        <w:rPr>
+          <w:rFonts w:ascii="Excalifont" w:hAnsi="Excalifont"/>
+        </w:rPr>
+        <w:drawing>
+          <wp:inline distT="0" distB="0" distL="0" distR="0" wp14:anchorId="14E7F58B" wp14:editId="21C390B1">
+            <wp:extent cx="4819650" cy="4055672"/>
+            <wp:effectExtent l="0" t="0" r="0" b="2540"/>
+            <wp:docPr id="642416694" name="Picture 1"/>
+            <wp:cNvGraphicFramePr>
+              <a:graphicFrameLocks xmlns:a="http://schemas.openxmlformats.org/drawingml/2006/main" noChangeAspect="1"/>
+            </wp:cNvGraphicFramePr>
+            <a:graphic xmlns:a="http://schemas.openxmlformats.org/drawingml/2006/main">
+              <a:graphicData uri="http://schemas.openxmlformats.org/drawingml/2006/picture">
+                <pic:pic xmlns:pic="http://schemas.openxmlformats.org/drawingml/2006/picture">
+                  <pic:nvPicPr>
+                    <pic:cNvPr id="642416694" name=""/>
+                    <pic:cNvPicPr/>
+                  </pic:nvPicPr>
+                  <pic:blipFill>
+                    <a:blip r:embed="rId138"/>
+                    <a:stretch>
+                      <a:fillRect/>
+                    </a:stretch>
+                  </pic:blipFill>
+                  <pic:spPr>
+                    <a:xfrm>
+                      <a:off x="0" y="0"/>
+                      <a:ext cx="4826426" cy="4061374"/>
+                    </a:xfrm>
+                    <a:prstGeom prst="rect">
+                      <a:avLst/>
+                    </a:prstGeom>
+                  </pic:spPr>
+                </pic:pic>
+              </a:graphicData>
+            </a:graphic>
+          </wp:inline>
+        </w:drawing>
+      </w:r>
+      <w:r>
+        <w:rPr>
+          <w:rFonts w:ascii="Excalifont" w:hAnsi="Excalifont"/>
+        </w:rPr>
+        <w:br/>
+      </w:r>
+      <w:r>
+        <w:rPr>
+          <w:rFonts w:ascii="Excalifont" w:hAnsi="Excalifont"/>
+        </w:rPr>
+        <w:t>-&gt; when we use lambda then a new anonymous class for the method is not created separately</w:t>
+      </w:r>
+      <w:r>
+        <w:rPr>
+          <w:rFonts w:ascii="Excalifont" w:hAnsi="Excalifont"/>
+        </w:rPr>
+        <w:br/>
+      </w:r>
+      <w:r>
+        <w:rPr>
+          <w:rFonts w:ascii="Excalifont" w:hAnsi="Excalifont"/>
+        </w:rPr>
+        <w:drawing>
+          <wp:inline distT="0" distB="0" distL="0" distR="0" wp14:anchorId="431AA36E" wp14:editId="34666D15">
+            <wp:extent cx="2209426" cy="924560"/>
+            <wp:effectExtent l="0" t="0" r="635" b="8890"/>
+            <wp:docPr id="2136725259" name="Picture 1"/>
+            <wp:cNvGraphicFramePr>
+              <a:graphicFrameLocks xmlns:a="http://schemas.openxmlformats.org/drawingml/2006/main" noChangeAspect="1"/>
+            </wp:cNvGraphicFramePr>
+            <a:graphic xmlns:a="http://schemas.openxmlformats.org/drawingml/2006/main">
+              <a:graphicData uri="http://schemas.openxmlformats.org/drawingml/2006/picture">
+                <pic:pic xmlns:pic="http://schemas.openxmlformats.org/drawingml/2006/picture">
+                  <pic:nvPicPr>
+                    <pic:cNvPr id="2136725259" name=""/>
+                    <pic:cNvPicPr/>
+                  </pic:nvPicPr>
+                  <pic:blipFill>
+                    <a:blip r:embed="rId139"/>
+                    <a:stretch>
+                      <a:fillRect/>
+                    </a:stretch>
+                  </pic:blipFill>
+                  <pic:spPr>
+                    <a:xfrm>
+                      <a:off x="0" y="0"/>
+                      <a:ext cx="2219359" cy="928717"/>
+                    </a:xfrm>
+                    <a:prstGeom prst="rect">
+                      <a:avLst/>
+                    </a:prstGeom>
+                  </pic:spPr>
+                </pic:pic>
+              </a:graphicData>
+            </a:graphic>
+          </wp:inline>
+        </w:drawing>
+      </w:r>
+      <w:r>
+        <w:rPr>
+          <w:rFonts w:ascii="Excalifont" w:hAnsi="Excalifont"/>
+        </w:rPr>
+        <w:tab/>
+      </w:r>
+      <w:r>
+        <w:rPr>
+          <w:rFonts w:ascii="Excalifont" w:hAnsi="Excalifont"/>
+        </w:rPr>
+        <w:tab/>
+      </w:r>
+      <w:r>
+        <w:rPr>
+          <w:rFonts w:ascii="Excalifont" w:hAnsi="Excalifont"/>
+        </w:rPr>
+        <w:tab/>
+      </w:r>
+      <w:r>
+        <w:rPr>
+          <w:rFonts w:ascii="Excalifont" w:hAnsi="Excalifont"/>
+        </w:rPr>
+        <w:drawing>
+          <wp:inline distT="0" distB="0" distL="0" distR="0" wp14:anchorId="698B2C4F" wp14:editId="61411C6B">
+            <wp:extent cx="2501900" cy="999591"/>
+            <wp:effectExtent l="0" t="0" r="0" b="0"/>
+            <wp:docPr id="943947805" name="Picture 1"/>
+            <wp:cNvGraphicFramePr>
+              <a:graphicFrameLocks xmlns:a="http://schemas.openxmlformats.org/drawingml/2006/main" noChangeAspect="1"/>
+            </wp:cNvGraphicFramePr>
+            <a:graphic xmlns:a="http://schemas.openxmlformats.org/drawingml/2006/main">
+              <a:graphicData uri="http://schemas.openxmlformats.org/drawingml/2006/picture">
+                <pic:pic xmlns:pic="http://schemas.openxmlformats.org/drawingml/2006/picture">
+                  <pic:nvPicPr>
+                    <pic:cNvPr id="943947805" name=""/>
+                    <pic:cNvPicPr/>
+                  </pic:nvPicPr>
+                  <pic:blipFill>
+                    <a:blip r:embed="rId140"/>
+                    <a:stretch>
+                      <a:fillRect/>
+                    </a:stretch>
+                  </pic:blipFill>
+                  <pic:spPr>
+                    <a:xfrm>
+                      <a:off x="0" y="0"/>
+                      <a:ext cx="2509697" cy="1002706"/>
+                    </a:xfrm>
+                    <a:prstGeom prst="rect">
+                      <a:avLst/>
+                    </a:prstGeom>
+                  </pic:spPr>
+                </pic:pic>
+              </a:graphicData>
+            </a:graphic>
+          </wp:inline>
+        </w:drawing>
+      </w:r>
+      <w:r>
+        <w:rPr>
+          <w:rFonts w:ascii="Excalifont" w:hAnsi="Excalifont"/>
+        </w:rPr>
+        <w:br/>
+        <w:t xml:space="preserve">             on using lambda                                 not using lambda</w:t>
+      </w:r>
+      <w:r>
+        <w:rPr>
+          <w:rFonts w:ascii="Excalifont" w:hAnsi="Excalifont"/>
+        </w:rPr>
+        <w:br/>
+      </w:r>
+      <w:r>
+        <w:rPr>
+          <w:rFonts w:ascii="Excalifont" w:hAnsi="Excalifont"/>
+          <w:b/>
+          <w:bCs/>
+          <w:color w:val="7030A0"/>
+        </w:rPr>
+        <w:t>Syntactical Sugar</w:t>
+      </w:r>
+      <w:r>
+        <w:rPr>
+          <w:rFonts w:ascii="Excalifont" w:hAnsi="Excalifont"/>
+          <w:b/>
+          <w:bCs/>
+          <w:color w:val="7030A0"/>
+        </w:rPr>
+        <w:br/>
+      </w:r>
+      <w:r>
+        <w:rPr>
+          <w:rFonts w:ascii="Excalifont" w:hAnsi="Excalifont"/>
+        </w:rPr>
+        <w:t xml:space="preserve">A </w:t>
+      </w:r>
+      <w:r>
+        <w:rPr>
+          <w:rFonts w:ascii="Excalifont" w:hAnsi="Excalifont"/>
+          <w:b/>
+          <w:bCs/>
+        </w:rPr>
+        <w:t>shorter, cleaner syntax</w:t>
+      </w:r>
+      <w:r>
+        <w:rPr>
+          <w:rFonts w:ascii="Excalifont" w:hAnsi="Excalifont"/>
+        </w:rPr>
+        <w:t xml:space="preserve"> added to a language</w:t>
+      </w:r>
+      <w:r>
+        <w:rPr>
+          <w:rFonts w:ascii="Excalifont" w:hAnsi="Excalifont"/>
+        </w:rPr>
+        <w:t xml:space="preserve"> </w:t>
+      </w:r>
+      <w:r>
+        <w:rPr>
+          <w:rFonts w:ascii="Excalifont" w:hAnsi="Excalifont"/>
+        </w:rPr>
+        <w:t xml:space="preserve">that </w:t>
+      </w:r>
+      <w:r>
+        <w:rPr>
+          <w:rFonts w:ascii="Excalifont" w:hAnsi="Excalifont"/>
+          <w:b/>
+          <w:bCs/>
+        </w:rPr>
+        <w:t>does NOT add new power</w:t>
+      </w:r>
+      <w:r>
+        <w:rPr>
+          <w:rFonts w:ascii="Excalifont" w:hAnsi="Excalifont"/>
+        </w:rPr>
+        <w:t>,</w:t>
+      </w:r>
+      <w:r>
+        <w:rPr>
+          <w:rFonts w:ascii="Excalifont" w:hAnsi="Excalifont"/>
+        </w:rPr>
+        <w:br/>
+        <w:t xml:space="preserve">it just makes code </w:t>
+      </w:r>
+      <w:r>
+        <w:rPr>
+          <w:rFonts w:ascii="Excalifont" w:hAnsi="Excalifont"/>
+          <w:b/>
+          <w:bCs/>
+        </w:rPr>
+        <w:t>easier to write and read</w:t>
+      </w:r>
+      <w:r>
+        <w:rPr>
+          <w:rFonts w:ascii="Excalifont" w:hAnsi="Excalifont"/>
+        </w:rPr>
+        <w:t>.</w:t>
+      </w:r>
+    </w:p>
+    <w:p>
+      <w:pPr>
+        <w:rPr>
+          <w:rFonts w:ascii="Excalifont" w:hAnsi="Excalifont"/>
+        </w:rPr>
+      </w:pPr>
+      <w:r>
+        <w:rPr>
+          <w:rFonts w:ascii="Excalifont" w:hAnsi="Excalifont"/>
+        </w:rPr>
+        <w:t xml:space="preserve">Java 8 </w:t>
+      </w:r>
+      <w:r>
+        <w:rPr>
+          <w:rFonts w:ascii="Excalifont" w:hAnsi="Excalifont"/>
+          <w:b/>
+          <w:bCs/>
+        </w:rPr>
+        <w:t>lambda expressions</w:t>
+      </w:r>
+      <w:r>
+        <w:rPr>
+          <w:rFonts w:ascii="Excalifont" w:hAnsi="Excalifont"/>
+        </w:rPr>
+        <w:t xml:space="preserve"> are syntactical sugar over </w:t>
+      </w:r>
+      <w:r>
+        <w:rPr>
+          <w:rFonts w:ascii="Excalifont" w:hAnsi="Excalifont"/>
+          <w:b/>
+          <w:bCs/>
+        </w:rPr>
+        <w:t>anonymous classes</w:t>
+      </w:r>
+      <w:r>
+        <w:rPr>
+          <w:rFonts w:ascii="Excalifont" w:hAnsi="Excalifont"/>
+        </w:rPr>
+        <w:t>.</w:t>
+      </w:r>
+    </w:p>
+    <w:p>
+      <w:pPr>
+        <w:rPr>
+          <w:rFonts w:ascii="Excalifont" w:hAnsi="Excalifont"/>
+        </w:rPr>
+      </w:pPr>
+      <w:r>
+        <w:rPr>
+          <w:rFonts w:ascii="Excalifont" w:hAnsi="Excalifont"/>
+          <w:color w:val="7030A0"/>
+        </w:rPr>
+        <w:t>Exception</w:t>
+      </w:r>
+      <w:r>
+        <w:rPr>
+          <w:rFonts w:ascii="Excalifont" w:hAnsi="Excalifont"/>
+        </w:rPr>
+        <w:br/>
+        <w:t xml:space="preserve">-&gt; </w:t>
+      </w:r>
+      <w:r>
+        <w:rPr>
+          <w:rFonts w:ascii="Excalifont" w:hAnsi="Excalifont"/>
+          <w:b/>
+          <w:bCs/>
+        </w:rPr>
+        <w:t>unexpected event</w:t>
+      </w:r>
+      <w:r>
+        <w:rPr>
+          <w:rFonts w:ascii="Excalifont" w:hAnsi="Excalifont"/>
+        </w:rPr>
+        <w:t xml:space="preserve"> that occurs at runtime and </w:t>
+      </w:r>
+      <w:r>
+        <w:rPr>
+          <w:rFonts w:ascii="Excalifont" w:hAnsi="Excalifont"/>
+          <w:b/>
+          <w:bCs/>
+        </w:rPr>
+        <w:t>disrupts the normal flow</w:t>
+      </w:r>
+      <w:r>
+        <w:rPr>
+          <w:rFonts w:ascii="Excalifont" w:hAnsi="Excalifont"/>
+        </w:rPr>
+        <w:t xml:space="preserve"> of a Java program</w:t>
+      </w:r>
+    </w:p>
+    <w:p>
+      <w:pPr>
+        <w:rPr>
+          <w:rFonts w:ascii="Excalifont" w:hAnsi="Excalifont"/>
+        </w:rPr>
+      </w:pPr>
+      <w:r>
+        <w:rPr>
+          <w:rFonts w:ascii="Excalifont" w:hAnsi="Excalifont"/>
+        </w:rPr>
+        <w:t xml:space="preserve">e.g. divide by zero, out of bound indexing, </w:t>
+      </w:r>
+      <w:proofErr w:type="spellStart"/>
+      <w:r>
+        <w:rPr>
+          <w:rFonts w:ascii="Excalifont" w:hAnsi="Excalifont"/>
+        </w:rPr>
+        <w:t>etc</w:t>
+      </w:r>
+      <w:proofErr w:type="spellEnd"/>
+      <w:r>
+        <w:rPr>
+          <w:rFonts w:ascii="Excalifont" w:hAnsi="Excalifont"/>
+        </w:rPr>
+        <w:t>…</w:t>
+      </w:r>
+    </w:p>
+    <w:p>
+      <w:pPr>
+        <w:rPr>
+          <w:rFonts w:ascii="Excalifont" w:hAnsi="Excalifont"/>
+        </w:rPr>
+      </w:pPr>
+      <w:r>
+        <w:rPr>
+          <w:rFonts w:ascii="Excalifont" w:hAnsi="Excalifont"/>
+        </w:rPr>
+        <w:lastRenderedPageBreak/>
+        <w:drawing>
+          <wp:inline distT="0" distB="0" distL="0" distR="0" wp14:anchorId="02FC0D2E" wp14:editId="64D15458">
+            <wp:extent cx="4221963" cy="2184400"/>
+            <wp:effectExtent l="0" t="0" r="7620" b="6350"/>
+            <wp:docPr id="1778178593" name="Picture 1"/>
+            <wp:cNvGraphicFramePr>
+              <a:graphicFrameLocks xmlns:a="http://schemas.openxmlformats.org/drawingml/2006/main" noChangeAspect="1"/>
+            </wp:cNvGraphicFramePr>
+            <a:graphic xmlns:a="http://schemas.openxmlformats.org/drawingml/2006/main">
+              <a:graphicData uri="http://schemas.openxmlformats.org/drawingml/2006/picture">
+                <pic:pic xmlns:pic="http://schemas.openxmlformats.org/drawingml/2006/picture">
+                  <pic:nvPicPr>
+                    <pic:cNvPr id="1778178593" name=""/>
+                    <pic:cNvPicPr/>
+                  </pic:nvPicPr>
+                  <pic:blipFill>
+                    <a:blip r:embed="rId141"/>
+                    <a:stretch>
+                      <a:fillRect/>
+                    </a:stretch>
+                  </pic:blipFill>
+                  <pic:spPr>
+                    <a:xfrm>
+                      <a:off x="0" y="0"/>
+                      <a:ext cx="4228201" cy="2187627"/>
+                    </a:xfrm>
+                    <a:prstGeom prst="rect">
+                      <a:avLst/>
+                    </a:prstGeom>
+                  </pic:spPr>
+                </pic:pic>
+              </a:graphicData>
+            </a:graphic>
+          </wp:inline>
+        </w:drawing>
+      </w:r>
+      <w:r>
+        <w:rPr>
+          <w:rFonts w:ascii="Excalifont" w:hAnsi="Excalifont"/>
+        </w:rPr>
+        <w:br/>
+      </w:r>
+      <w:r>
+        <w:rPr>
+          <w:rFonts w:ascii="Excalifont" w:hAnsi="Excalifont"/>
+        </w:rPr>
+        <w:drawing>
+          <wp:inline distT="0" distB="0" distL="0" distR="0" wp14:anchorId="1FB12925" wp14:editId="602D9289">
+            <wp:extent cx="4933950" cy="2177519"/>
+            <wp:effectExtent l="0" t="0" r="0" b="0"/>
+            <wp:docPr id="1225039382" name="Picture 1"/>
+            <wp:cNvGraphicFramePr>
+              <a:graphicFrameLocks xmlns:a="http://schemas.openxmlformats.org/drawingml/2006/main" noChangeAspect="1"/>
+            </wp:cNvGraphicFramePr>
+            <a:graphic xmlns:a="http://schemas.openxmlformats.org/drawingml/2006/main">
+              <a:graphicData uri="http://schemas.openxmlformats.org/drawingml/2006/picture">
+                <pic:pic xmlns:pic="http://schemas.openxmlformats.org/drawingml/2006/picture">
+                  <pic:nvPicPr>
+                    <pic:cNvPr id="1225039382" name=""/>
+                    <pic:cNvPicPr/>
+                  </pic:nvPicPr>
+                  <pic:blipFill>
+                    <a:blip r:embed="rId142"/>
+                    <a:stretch>
+                      <a:fillRect/>
+                    </a:stretch>
+                  </pic:blipFill>
+                  <pic:spPr>
+                    <a:xfrm>
+                      <a:off x="0" y="0"/>
+                      <a:ext cx="4950655" cy="2184891"/>
+                    </a:xfrm>
+                    <a:prstGeom prst="rect">
+                      <a:avLst/>
+                    </a:prstGeom>
+                  </pic:spPr>
+                </pic:pic>
+              </a:graphicData>
+            </a:graphic>
+          </wp:inline>
+        </w:drawing>
+      </w:r>
+    </w:p>
+    <w:p>
+      <w:pPr>
+        <w:rPr>
+          <w:rFonts w:ascii="Excalifont" w:hAnsi="Excalifont"/>
+        </w:rPr>
+      </w:pPr>
+      <w:r>
+        <w:rPr>
+          <w:rFonts w:ascii="Excalifont" w:hAnsi="Excalifont"/>
+        </w:rPr>
+        <w:t>Keywords used : try, catch, finally, throw, throws</w:t>
+      </w:r>
+      <w:r>
+        <w:rPr>
+          <w:rFonts w:ascii="Excalifont" w:hAnsi="Excalifont"/>
+        </w:rPr>
+        <w:br/>
+      </w:r>
+      <w:r>
+        <w:rPr>
+          <w:rFonts w:ascii="Excalifont" w:hAnsi="Excalifont"/>
+        </w:rPr>
+        <w:drawing>
+          <wp:inline distT="0" distB="0" distL="0" distR="0" wp14:anchorId="59006760" wp14:editId="42AB9755">
+            <wp:extent cx="2997200" cy="1369790"/>
+            <wp:effectExtent l="0" t="0" r="0" b="1905"/>
+            <wp:docPr id="1050212378" name="Picture 1"/>
+            <wp:cNvGraphicFramePr>
+              <a:graphicFrameLocks xmlns:a="http://schemas.openxmlformats.org/drawingml/2006/main" noChangeAspect="1"/>
+            </wp:cNvGraphicFramePr>
+            <a:graphic xmlns:a="http://schemas.openxmlformats.org/drawingml/2006/main">
+              <a:graphicData uri="http://schemas.openxmlformats.org/drawingml/2006/picture">
+                <pic:pic xmlns:pic="http://schemas.openxmlformats.org/drawingml/2006/picture">
+                  <pic:nvPicPr>
+                    <pic:cNvPr id="1050212378" name=""/>
+                    <pic:cNvPicPr/>
+                  </pic:nvPicPr>
+                  <pic:blipFill>
+                    <a:blip r:embed="rId143"/>
+                    <a:stretch>
+                      <a:fillRect/>
+                    </a:stretch>
+                  </pic:blipFill>
+                  <pic:spPr>
+                    <a:xfrm>
+                      <a:off x="0" y="0"/>
+                      <a:ext cx="3000443" cy="1371272"/>
+                    </a:xfrm>
+                    <a:prstGeom prst="rect">
+                      <a:avLst/>
+                    </a:prstGeom>
+                  </pic:spPr>
+                </pic:pic>
+              </a:graphicData>
+            </a:graphic>
+          </wp:inline>
+        </w:drawing>
+      </w:r>
+      <w:r>
+        <w:rPr>
+          <w:rFonts w:ascii="Excalifont" w:hAnsi="Excalifont"/>
+        </w:rPr>
+        <w:t xml:space="preserve"> ( using all )</w:t>
+      </w:r>
+    </w:p>
+    <w:p>
+      <w:pPr>
+        <w:rPr>
+          <w:rFonts w:ascii="Excalifont" w:hAnsi="Excalifont"/>
+        </w:rPr>
+      </w:pPr>
+      <w:r>
+        <w:rPr>
+          <w:rFonts w:ascii="Excalifont" w:hAnsi="Excalifont"/>
+        </w:rPr>
+        <w:drawing>
+          <wp:inline distT="0" distB="0" distL="0" distR="0" wp14:anchorId="18D514C5" wp14:editId="418A8DAD">
+            <wp:extent cx="2583404" cy="1173582"/>
+            <wp:effectExtent l="0" t="0" r="7620" b="7620"/>
+            <wp:docPr id="870617333" name="Picture 1"/>
+            <wp:cNvGraphicFramePr>
+              <a:graphicFrameLocks xmlns:a="http://schemas.openxmlformats.org/drawingml/2006/main" noChangeAspect="1"/>
+            </wp:cNvGraphicFramePr>
+            <a:graphic xmlns:a="http://schemas.openxmlformats.org/drawingml/2006/main">
+              <a:graphicData uri="http://schemas.openxmlformats.org/drawingml/2006/picture">
+                <pic:pic xmlns:pic="http://schemas.openxmlformats.org/drawingml/2006/picture">
+                  <pic:nvPicPr>
+                    <pic:cNvPr id="870617333" name=""/>
+                    <pic:cNvPicPr/>
+                  </pic:nvPicPr>
+                  <pic:blipFill>
+                    <a:blip r:embed="rId144"/>
+                    <a:stretch>
+                      <a:fillRect/>
+                    </a:stretch>
+                  </pic:blipFill>
+                  <pic:spPr>
+                    <a:xfrm>
+                      <a:off x="0" y="0"/>
+                      <a:ext cx="2583404" cy="1173582"/>
+                    </a:xfrm>
+                    <a:prstGeom prst="rect">
+                      <a:avLst/>
+                    </a:prstGeom>
+                  </pic:spPr>
+                </pic:pic>
+              </a:graphicData>
+            </a:graphic>
+          </wp:inline>
+        </w:drawing>
+      </w:r>
+      <w:r>
+        <w:rPr>
+          <w:rFonts w:ascii="Excalifont" w:hAnsi="Excalifont"/>
+        </w:rPr>
+        <w:t xml:space="preserve"> ( multiple catch example )</w:t>
+      </w:r>
+    </w:p>
+    <w:p>
+      <w:pPr>
+        <w:rPr>
+          <w:rFonts w:ascii="Excalifont" w:hAnsi="Excalifont"/>
+        </w:rPr>
+      </w:pPr>
+    </w:p>
+    <w:p>
+      <w:pPr>
+        <w:rPr>
+          <w:rFonts w:ascii="Excalifont" w:hAnsi="Excalifont"/>
+        </w:rPr>
+      </w:pPr>
+      <w:r>
+        <w:rPr>
+          <w:rFonts w:ascii="Excalifont" w:hAnsi="Excalifont"/>
+        </w:rPr>
+        <w:br w:type="page"/>
+      </w:r>
+    </w:p>
+    <w:p>
+      <w:pPr>
+        <w:rPr>
+          <w:rFonts w:ascii="Excalifont" w:hAnsi="Excalifont"/>
+        </w:rPr>
+      </w:pPr>
+      <w:r>
+        <w:rPr>
+          <w:rFonts w:ascii="Excalifont" w:hAnsi="Excalifont"/>
+        </w:rPr>
+        <w:lastRenderedPageBreak/>
+        <w:t xml:space="preserve">To Do </w:t>
+      </w:r>
+    </w:p>
+    <w:p>
+      <w:pPr>
+        <w:rPr>
+          <w:rFonts w:ascii="Excalifont" w:hAnsi="Excalifont"/>
+        </w:rPr>
+      </w:pPr>
+      <w:r>
+        <w:rPr>
+          <w:rFonts w:ascii="Excalifont" w:hAnsi="Excalifont"/>
+        </w:rPr>
+        <w:t>Interface</w:t>
+      </w:r>
     </w:p>
     <w:p>
       <w:pPr>
@@ -7471,7 +8670,6 @@
   <w:style w:type="character" w:default="1" w:styleId="DefaultParagraphFont">
     <w:name w:val="Default Paragraph Font"/>
     <w:uiPriority w:val="1"/>
-    <w:semiHidden/>
     <w:unhideWhenUsed/>
   </w:style>
   <w:style w:type="table" w:default="1" w:styleId="TableNormal">
@@ -8072,7 +9270,7 @@
   </inkml:definitions>
   <inkml:trace contextRef="#ctx0" brushRef="#br0">11 23 472,'-1'-22'6184,"3"37"-235,0-3-5582,-2 0 1,1-1-1,-2 1 0,-2 22 1,-1 16-178,1 22 789,0-29-3799,2-14-6152,3-34 6498,-1 2 1197</inkml:trace>
   <inkml:trace contextRef="#ctx0" brushRef="#br0" timeOffset="525.48">257 81 424,'1'-3'197,"-1"1"-1,1 0 1,-1 0 0,1-1-1,-1 1 1,0-1-1,1 1 1,-1 0 0,-1-1-1,1 1 1,-1-4 0,0-8 772,-23 35 278,18-14-966,1 1 0,-1 0 0,2 0 1,-1 0-1,1 0 0,1 1 0,-6 15 0,8-19-257,-1 0-1,1 1 0,0-1 0,0 0 1,1 0-1,0 0 0,0 1 0,0-1 1,0 0-1,1 1 0,0-1 0,0 0 1,0 0-1,0 0 0,4 6 0,-5-9-16,1-1 0,0 1-1,1 0 1,-1-1-1,0 1 1,0-1-1,1 1 1,-1-1 0,1 0-1,-1 1 1,1-1-1,0 0 1,-1 0-1,1 0 1,0 0 0,0-1-1,-1 1 1,1 0-1,0-1 1,0 1-1,4 0 1,-3-1 0,1-1 1,0 1-1,-1 0 0,1-1 0,-1 0 1,0 0-1,1 0 0,-1 0 1,0 0-1,1-1 0,4-3 1,-3 2-2,1-1 0,-1 1 0,0-1 0,0 0 1,-1-1-1,1 1 0,-1-1 0,0 0 1,0 0-1,-1-1 0,1 1 0,-1-1 1,4-10-1,-6 13 2,0 0 1,-1-1 0,1 1-1,-1 0 1,1-1 0,-1 1-1,0 0 1,-1-1 0,1 1-1,0 0 1,-1-1 0,0 1-1,-2-7 1,2 9-13,0-1 0,-1 0 0,1 0 0,0 1 0,-1-1 0,1 1 0,-1 0-1,0-1 1,0 1 0,1 0 0,-1 0 0,0 0 0,0 0 0,0 0 0,0 0 0,0 1 0,0-1 0,0 1 0,0-1-1,0 1 1,0 0 0,0 0 0,-1 0 0,-2 0 0,-7-3-225,3 1-5670</inkml:trace>
-  <inkml:trace contextRef="#ctx0" brushRef="#br0" timeOffset="1146.14">562 67 464,'-2'-12'3232,"2"11"-3195,-1 1-1,1-1 1,0 0 0,-1 0 0,1 0 0,0 1 0,0-1 0,0 0 0,0 0 0,0 0 0,0 0 0,0 1-1,0-1 1,0 0 0,0 0 0,1 0 0,-1 0 0,0 1 0,0-1 0,1 0 0,-1 0 0,0 1-1,1-1 1,-1 0 0,1 1 0,-1-1 0,1 0 0,0 1 0,-1-1 0,1 1 0,-1-1 0,1 1 0,1-2-1,3-1 88,0 1-1,0-1 0,0 1 0,0 0 1,1 0-1,-1 0 0,1 1 1,-1 0-1,1 0 0,0 0 0,-1 1 1,7 0-1,-9 0-44,0 0 1,0 1-1,0-1 1,0 0-1,0 1 1,0 0-1,0 0 1,0 0-1,0 0 1,0 0 0,-1 1-1,1-1 1,-1 1-1,1 0 1,-1 0-1,1 0 1,-1 0-1,0 0 1,0 0-1,0 0 1,0 1-1,0-1 1,-1 1-1,2 2 1,-3-3-32,1 1-1,-1-1 1,0 0 0,0 0 0,0 0-1,0 0 1,0 1 0,-1-1 0,1 0 0,-1 0-1,1 0 1,-1 0 0,0 0 0,0 0-1,1 0 1,-2 0 0,1 0 0,0 0 0,0 0-1,-1-1 1,-2 4 0,-36 35 70,35-36-175,5-3 53,0-1 1,0 0-1,0 1 0,0-1 1,-1 1-1,1-1 0,0 1 1,0-1-1,0 0 0,0 1 1,0-1-1,0 1 0,0-1 1,0 1-1,0-1 0,1 1 1,-1-1-1,0 1 0,0-1 1,0 0-1,0 1 0,1-1 1,-1 1-1,0-1 0,0 0 1,1 1-1,-1-1 0,0 0 1,1 1-1,-1-1 0,0 0 1,1 0-1,-1 1 0,1-1 1,-1 0-1,0 0 1,1 1-1,0-1 0,22 14-79,-16-10 38,-4-2 66,0 1 0,-1-1 0,1 0 0,0 1 0,-1 0 0,1 0 0,-1 0 0,0 0 1,0 0-1,0 0 0,-1 0 0,1 1 0,-1-1 0,0 1 0,1-1 0,-2 1 1,1-1-1,0 1 0,0 5 0,-2-7-22,1 0 0,0 0 0,0 1 0,-1-1 0,0 0 0,1 0 0,-1 0-1,0 0 1,0 0 0,0 0 0,0 0 0,0 0 0,0-1 0,-1 1 0,1 0 0,-1-1 0,1 1 0,-1-1 0,1 1 0,-1-1 0,0 0 0,0 0 0,0 0 0,0 0 0,0 0 0,0 0 0,0 0 0,0-1-1,0 1 1,0-1 0,0 1 0,0-1 0,-4 0 0,4 1-286,0-1-1,0 0 0,0 1 0,0-1 1,0 0-1,0 0 0,0-1 1,0 1-1,0 0 0,0-1 1,0 1-1,0-1 0,0 0 1,0 1-1,0-1 0,0 0 0,0 0 1,1 0-1,-1-1 0,0 1 1,1 0-1,-1-1 0,1 1 1,-1-1-1,1 1 0,0-1 1,-2-2-1,-2-2-765</inkml:trace>
+  <inkml:trace contextRef="#ctx0" brushRef="#br0" timeOffset="1146.12">562 67 464,'-2'-12'3232,"2"11"-3195,-1 1-1,1-1 1,0 0 0,-1 0 0,1 0 0,0 1 0,0-1 0,0 0 0,0 0 0,0 0 0,0 0 0,0 1-1,0-1 1,0 0 0,0 0 0,1 0 0,-1 0 0,0 1 0,0-1 0,1 0 0,-1 0 0,0 1-1,1-1 1,-1 0 0,1 1 0,-1-1 0,1 0 0,0 1 0,-1-1 0,1 1 0,-1-1 0,1 1 0,1-2-1,3-1 88,0 1-1,0-1 0,0 1 0,0 0 1,1 0-1,-1 0 0,1 1 1,-1 0-1,1 0 0,0 0 0,-1 1 1,7 0-1,-9 0-44,0 0 1,0 1-1,0-1 1,0 0-1,0 1 1,0 0-1,0 0 1,0 0-1,0 0 1,0 0 0,-1 1-1,1-1 1,-1 1-1,1 0 1,-1 0-1,1 0 1,-1 0-1,0 0 1,0 0-1,0 0 1,0 1-1,0-1 1,-1 1-1,2 2 1,-3-3-32,1 1-1,-1-1 1,0 0 0,0 0 0,0 0-1,0 0 1,0 1 0,-1-1 0,1 0 0,-1 0-1,1 0 1,-1 0 0,0 0 0,0 0-1,1 0 1,-2 0 0,1 0 0,0 0 0,0 0-1,-1-1 1,-2 4 0,-36 35 70,35-36-175,5-3 53,0-1 1,0 0-1,0 1 0,0-1 1,-1 1-1,1-1 0,0 1 1,0-1-1,0 0 0,0 1 1,0-1-1,0 1 0,0-1 1,0 1-1,0-1 0,1 1 1,-1-1-1,0 1 0,0-1 1,0 0-1,0 1 0,1-1 1,-1 1-1,0-1 0,0 0 1,1 1-1,-1-1 0,0 0 1,1 1-1,-1-1 0,0 0 1,1 0-1,-1 1 0,1-1 1,-1 0-1,0 0 1,1 1-1,0-1 0,22 14-79,-16-10 38,-4-2 66,0 1 0,-1-1 0,1 0 0,0 1 0,-1 0 0,1 0 0,-1 0 0,0 0 1,0 0-1,0 0 0,-1 0 0,1 1 0,-1-1 0,0 1 0,1-1 0,-2 1 1,1-1-1,0 1 0,0 5 0,-2-7-22,1 0 0,0 0 0,0 1 0,-1-1 0,0 0 0,1 0 0,-1 0-1,0 0 1,0 0 0,0 0 0,0 0 0,0 0 0,0-1 0,-1 1 0,1 0 0,-1-1 0,1 1 0,-1-1 0,1 1 0,-1-1 0,0 0 0,0 0 0,0 0 0,0 0 0,0 0 0,0 0 0,0 0 0,0-1-1,0 1 1,0-1 0,0 1 0,0-1 0,-4 0 0,4 1-286,0-1-1,0 0 0,0 1 0,0-1 1,0 0-1,0 0 0,0-1 1,0 1-1,0 0 0,0-1 1,0 1-1,0-1 0,0 0 1,0 1-1,0-1 0,0 0 0,0 0 1,1 0-1,-1-1 0,0 1 1,1 0-1,-1-1 0,1 1 1,-1-1-1,1 1 0,0-1 1,-2-2-1,-2-2-765</inkml:trace>
 </inkml:ink>
 </file>
 
@@ -8634,8 +9832,8 @@
     </inkml:brush>
   </inkml:definitions>
   <inkml:trace contextRef="#ctx0" brushRef="#br0">6 252 9830,'0'0'7,"0"0"-1,-1 0 1,1 0 0,0 0 0,0 0-1,0-1 1,0 1 0,0 0-1,0 0 1,0 0 0,0 0-1,-1 0 1,1 0 0,0 0-1,0 0 1,0 0 0,0 0 0,0 0-1,0 0 1,0 0 0,-1 0-1,1 0 1,0 0 0,0 0-1,0 0 1,0 0 0,0 0-1,0 0 1,0 1 0,0-1-1,-1 0 1,1 0 0,0 0 0,0 0-1,0 0 1,0 0 0,0 0-1,0 0 1,0 0 0,0 0-1,0 0 1,0 1 0,0-1-1,0 0 1,0 0 0,0 0 0,-1 0-1,1 0 1,0 0 0,0 0-1,0 1 1,0-1 0,0 0-1,0 0 1,0 0 0,0 0-1,0 0 1,1 1 0,-3 14 299,5 28 211,-2-21-97,-1-14-210,1 0 0,0 0 0,0-1-1,3 11 1,-3-16-167,-1 0 1,1 0-1,-1 0 0,1 0 0,0 0 1,0-1-1,0 1 0,0 0 0,0 0 1,0-1-1,0 1 0,1 0 0,-1-1 1,1 1-1,-1-1 0,1 0 0,-1 1 1,1-1-1,0 0 0,3 2 0,-2-3 29,0 0 0,0 0-1,-1-1 1,1 1 0,0 0-1,0-1 1,0 0-1,-1 0 1,1 0 0,0 0-1,-1 0 1,1 0 0,-1 0-1,1-1 1,-1 0 0,0 1-1,0-1 1,0 0-1,4-4 1,36-44 1247,-39 46-1158,5-11 37,0 0 88,-5 14-181,-2 8-64,-1-4-4,-1 0 0,1 0 0,0 1 1,1-1-1,-1 0 0,0 0 0,1 0 0,0 0 0,0 0 1,0 0-1,0 0 0,0 0 0,1 0 0,-1 0 0,1 0 1,0-1-1,-1 1 0,1-1 0,0 1 0,1-1 0,-1 0 0,0 0 1,1 0-1,-1 0 0,1 0 0,0 0 0,0-1 0,-1 1 1,1-1-1,0 0 0,0 0 0,0 0 0,0 0 0,1 0 1,-1-1-1,0 0 0,0 1 0,6-2 0,-3 2 24,-1-1-1,1-1 1,-1 1 0,1-1-1,-1 0 1,1 0 0,-1-1-1,0 1 1,0-1 0,0 0-1,0-1 1,0 1 0,0-1-1,0 0 1,-1 0 0,0 0-1,1-1 1,6-7 0,-7 5-108,0 0 0,0 0 0,-1-1 0,0 1-1,0-1 1,-1 0 0,1 0 0,-1 0 0,-1 0 0,0 0 0,0 0 0,0 0 0,-1-14 0,0 19 16,0-1-1,0 0 1,-1 1-1,1-1 1,-1 1-1,0-1 1,0 0-1,0 1 1,-2-4-1,3 5 31,0 1 0,-1-1 0,1 0 0,-1 1 0,1-1-1,-1 1 1,1-1 0,-1 1 0,1 0 0,-1-1-1,1 1 1,-1-1 0,1 1 0,-1 0 0,0 0-1,1-1 1,-1 1 0,1 0 0,-1 0 0,0 0 0,1-1-1,-1 1 1,0 0 0,1 0 0,-1 0 0,0 0-1,1 0 1,-1 1 0,0-1 0,1 0 0,-1 0-1,0 0 1,1 0 0,-1 1 0,0-1 0,1 0 0,-1 1-1,1-1 1,-1 0 0,1 1 0,-1-1 0,1 1-1,-1-1 1,1 1 0,-1 0 0,0 0 110</inkml:trace>
-  <inkml:trace contextRef="#ctx0" brushRef="#br0" timeOffset="571.93">553 265 9830,'9'-52'0,"-9"51"3,0 1-1,0-1 1,0 1-1,0-1 1,0 1-1,0 0 1,0-1-1,-1 1 1,1-1-1,0 1 1,0-1-1,0 1 1,0 0-1,-1-1 1,1 1 0,0 0-1,0-1 1,-1 1-1,1 0 1,0-1-1,-1 1 1,1 0-1,0-1 1,-1 1-1,1 0 1,0 0-1,-1-1 1,1 1-1,-1 0 1,1 0-1,0 0 1,-1 0 0,1 0-1,-1-1 1,1 1-1,-1 0 1,1 0-1,0 0 1,-1 0-1,1 0 1,-1 0-1,1 0 1,-1 1-1,1-1 1,0 0-1,-1 0 1,1 0-1,-1 0 1,1 0 0,0 1-1,-1-1 1,1 0-1,-1 1 1,-17 9 133,14-6-28,1 1 0,0-1-1,0 0 1,0 1 0,0 0 0,1 0-1,0 0 1,0 0 0,0 0-1,1 0 1,0 0 0,-1 0 0,2 1-1,-1-1 1,1 0 0,0 8 0,0-10-51,0 0 0,0 0 0,0-1 1,0 1-1,1 0 0,-1 0 0,1 0 0,0 0 1,0-1-1,0 1 0,0 0 0,0-1 1,1 1-1,-1-1 0,1 1 0,-1-1 1,1 1-1,0-1 0,0 0 0,0 0 0,0 0 1,1 0-1,-1-1 0,0 1 0,1-1 1,-1 1-1,1-1 0,0 0 0,-1 0 1,1 0-1,4 1 0,-3-2 13,0 0-1,-1 0 1,1 0-1,0-1 1,-1 0 0,1 1-1,0-1 1,-1-1-1,1 1 1,-1 0-1,0-1 1,0 0 0,1 0-1,-1 0 1,0 0-1,0 0 1,-1 0-1,1-1 1,3-3 0,-4 4-15,0 0 1,0 0 0,0 0-1,-1-1 1,1 1 0,0 0-1,-1-1 1,0 1 0,0-1-1,1 0 1,-2 1 0,1-1-1,0 0 1,0 0 0,-1 0-1,0 1 1,1-1 0,-1 0-1,0 0 1,0 0 0,-1 0-1,1 0 1,-1 1 0,0-5-1,-3 2 10,1 0-1,-1 1 1,0-1-1,0 1 1,0 0-1,-1 0 1,1 1-1,-1-1 1,0 1-1,0 0 1,-1 0-1,-8-3 1,12 5-38,1 1-27</inkml:trace>
-  <inkml:trace contextRef="#ctx0" brushRef="#br0" timeOffset="1128.17">762 201 9830,'-11'-14'0,"11"13"0,-1 0 0,1 1 0,-1-1 0,1 1 0,0-1 0,-1 0 0,1 1 0,0-1 0,-1 0 0,1 1 0,0-1 0,0 0 0,0 0 0,0 1 0,0-1 0,0 0 0,0 0 0,0 1 0,0-1 0,0 0 0,0 0 0,0 1 0,0-1 0,1 0 0,-1 1 0,0-1 0,0 0 0,1 0 0,1 0 30,0 0 0,0 0 0,0 0 0,0 1 0,0-1 0,0 0 0,0 1 0,0 0 0,0-1 0,0 1 0,0 0 0,0 0 0,0 0 0,0 1 0,0-1 0,0 0 0,0 1-1,0-1 1,0 1 0,0 0 0,2 1 0,4 1 135,0 0 0,-1 1 0,14 9 0,-18-12-108,-1 1 1,0-1-1,1 1 1,-1-1-1,0 1 1,0 0-1,0 0 1,-1 0 0,1 0-1,0 0 1,-1 1-1,1-1 1,-1 0-1,0 1 1,0-1-1,0 1 1,0 0 0,0-1-1,0 1 1,-1-1-1,1 1 1,-1 0-1,0 0 1,0-1-1,0 1 1,0 0 0,0 0-1,-1-1 1,1 1-1,-1 0 1,1-1-1,-1 1 1,-2 2-1,2-2 2,-1-1-1,1 0 0,-1 0 0,0 0 0,0 0 0,0 0 1,0-1-1,0 1 0,0 0 0,-1-1 0,1 0 0,0 1 0,-1-1 1,1 0-1,-1 0 0,0-1 0,-4 2 0,7-2-52,-1-1-1,1 1 1,0 0-1,-1 0 1,1-1 0,0 1-1,0 0 1,-1-1-1,1 1 1,0 0 0,0-1-1,0 1 1,-1 0-1,1-1 1,0 1-1,0-1 1,0 1 0,0 0-1,0-1 1,0 1-1,0-1 1,0 1-1,0 0 1,0-1 0,0 1-1,0-1 1,0 1-1,0 0 1,0-1 0,0 1-1,0-1 1,0 1-1,1 0 1,-1-1-1,0 1 1,1-1 0,5-18 231,-5 17-135,2-3-110,-1-1 0,2 0 0,-1 1 0,0-1 0,1 1-1,0 0 1,1 0 0,-1 1 0,7-6 0,51-35 566,-20 15-610,-32 22 0,19-18 279,-25 21-42</inkml:trace>
+  <inkml:trace contextRef="#ctx0" brushRef="#br0" timeOffset="571.91">553 265 9830,'9'-52'0,"-9"51"3,0 1-1,0-1 1,0 1-1,0-1 1,0 1-1,0 0 1,0-1-1,-1 1 1,1-1-1,0 1 1,0-1-1,0 1 1,0 0-1,-1-1 1,1 1 0,0 0-1,0-1 1,-1 1-1,1 0 1,0-1-1,-1 1 1,1 0-1,0-1 1,-1 1-1,1 0 1,0 0-1,-1-1 1,1 1-1,-1 0 1,1 0-1,0 0 1,-1 0 0,1 0-1,-1-1 1,1 1-1,-1 0 1,1 0-1,0 0 1,-1 0-1,1 0 1,-1 0-1,1 0 1,-1 1-1,1-1 1,0 0-1,-1 0 1,1 0-1,-1 0 1,1 0 0,0 1-1,-1-1 1,1 0-1,-1 1 1,-17 9 133,14-6-28,1 1 0,0-1-1,0 0 1,0 1 0,0 0 0,1 0-1,0 0 1,0 0 0,0 0-1,1 0 1,0 0 0,-1 0 0,2 1-1,-1-1 1,1 0 0,0 8 0,0-10-51,0 0 0,0 0 0,0-1 1,0 1-1,1 0 0,-1 0 0,1 0 0,0 0 1,0-1-1,0 1 0,0 0 0,0-1 1,1 1-1,-1-1 0,1 1 0,-1-1 1,1 1-1,0-1 0,0 0 0,0 0 0,0 0 1,1 0-1,-1-1 0,0 1 0,1-1 1,-1 1-1,1-1 0,0 0 0,-1 0 1,1 0-1,4 1 0,-3-2 13,0 0-1,-1 0 1,1 0-1,0-1 1,-1 0 0,1 1-1,0-1 1,-1-1-1,1 1 1,-1 0-1,0-1 1,0 0 0,1 0-1,-1 0 1,0 0-1,0 0 1,-1 0-1,1-1 1,3-3 0,-4 4-15,0 0 1,0 0 0,0 0-1,-1-1 1,1 1 0,0 0-1,-1-1 1,0 1 0,0-1-1,1 0 1,-2 1 0,1-1-1,0 0 1,0 0 0,-1 0-1,0 1 1,1-1 0,-1 0-1,0 0 1,0 0 0,-1 0-1,1 0 1,-1 1 0,0-5-1,-3 2 10,1 0-1,-1 1 1,0-1-1,0 1 1,0 0-1,-1 0 1,1 1-1,-1-1 1,0 1-1,0 0 1,-1 0-1,-8-3 1,12 5-38,1 1-27</inkml:trace>
+  <inkml:trace contextRef="#ctx0" brushRef="#br0" timeOffset="1128.15">762 201 9830,'-11'-14'0,"11"13"0,-1 0 0,1 1 0,-1-1 0,1 1 0,0-1 0,-1 0 0,1 1 0,0-1 0,-1 0 0,1 1 0,0-1 0,0 0 0,0 0 0,0 1 0,0-1 0,0 0 0,0 0 0,0 1 0,0-1 0,0 0 0,0 0 0,0 1 0,0-1 0,1 0 0,-1 1 0,0-1 0,0 0 0,1 0 0,1 0 30,0 0 0,0 0 0,0 0 0,0 1 0,0-1 0,0 0 0,0 1 0,0 0 0,0-1 0,0 1 0,0 0 0,0 0 0,0 0 0,0 1 0,0-1 0,0 0 0,0 1-1,0-1 1,0 1 0,0 0 0,2 1 0,4 1 135,0 0 0,-1 1 0,14 9 0,-18-12-108,-1 1 1,0-1-1,1 1 1,-1-1-1,0 1 1,0 0-1,0 0 1,-1 0 0,1 0-1,0 0 1,-1 1-1,1-1 1,-1 0-1,0 1 1,0-1-1,0 1 1,0 0 0,0-1-1,0 1 1,-1-1-1,1 1 1,-1 0-1,0 0 1,0-1-1,0 1 1,0 0 0,0 0-1,-1-1 1,1 1-1,-1 0 1,1-1-1,-1 1 1,-2 2-1,2-2 2,-1-1-1,1 0 0,-1 0 0,0 0 0,0 0 0,0 0 1,0-1-1,0 1 0,0 0 0,-1-1 0,1 0 0,0 1 0,-1-1 1,1 0-1,-1 0 0,0-1 0,-4 2 0,7-2-52,-1-1-1,1 1 1,0 0-1,-1 0 1,1-1 0,0 1-1,0 0 1,-1-1-1,1 1 1,0 0 0,0-1-1,0 1 1,-1 0-1,1-1 1,0 1-1,0-1 1,0 1 0,0 0-1,0-1 1,0 1-1,0-1 1,0 1-1,0 0 1,0-1 0,0 1-1,0-1 1,0 1-1,0 0 1,0-1 0,0 1-1,0-1 1,0 1-1,1 0 1,-1-1-1,0 1 1,1-1 0,5-18 231,-5 17-135,2-3-110,-1-1 0,2 0 0,-1 1 0,0-1 0,1 1-1,0 0 1,1 0 0,-1 1 0,7-6 0,51-35 566,-20 15-610,-32 22 0,19-18 279,-25 21-42</inkml:trace>
   <inkml:trace contextRef="#ctx0" brushRef="#br0" timeOffset="1701.02">1120 0 9830,'-1'1'28,"0"-1"0,1 1 0,-1-1 0,0 1 1,0-1-1,1 1 0,-1 0 0,0-1 0,1 1 0,-1 0 0,1 0 0,-1-1 0,1 1 0,-1 0 0,1 0 0,0 0 1,-1 0-1,1-1 0,0 1 0,-1 0 0,1 0 0,0 0 0,0 0 0,0 0 0,0 1 0,-4 33 330,4-26-126,-6 38 519,-5 86 1387,9-91-1592,2-41-546,2-2 14,-1 0 1,1 0-1,-1 0 0,1-1 0,-1 1 1,0 0-1,1-1 0,-1 1 0,0-1 1,0 1-1,0-1 0,0 1 0,0-3 0,3-2 173,18-23 365,-11 13-535,1 1 0,0 0 0,1 1 0,1 0 0,0 1 0,0 1 0,31-20 0,-21 17-64,-18 11 147,-1 1 1,0-1-1,1 1 1,0 0-1,0 0 1,0 1-1,0 0 1,0 0-1,12-2 1,-16 4-101,-2 0 4,0 0 0,0 1 0,0-1 0,1 0 1,-1 0-1,0 0 0,0 0 0,0 1 0,0-1 0,0 0 0,0 0 1,0 0-1,0 1 0,0-1 0,0 0 0,0 0 0,0 0 1,0 1-1,0-1 0,0 0 0,0 0 0,0 0 0,0 1 1,0-1-1,0 0 0,0 0 0,0 0 0,0 0 0,0 1 1,0-1-1,-1 0 0,1 0 0,0 0 0,0 0 0,0 1 1,0-1-1,0 0 0,-1 0 0,1 0 0,0 0 0,0 0 1,0 0-1,-1 1-6,0 1 2</inkml:trace>
   <inkml:trace contextRef="#ctx0" brushRef="#br0" timeOffset="1938.41">1168 199 9830,'17'11'591,"14"3"183,-11-8-351,1 0 0,-1-2-1,1 0 1,0-1-1,0-1 1,23-1 0,-36-1-378</inkml:trace>
   <inkml:trace contextRef="#ctx0" brushRef="#br0" timeOffset="2447.47">1608 128 9830,'2'-3'35,"0"0"0,0 0 1,0 0-1,0 0 0,-1-1 0,0 1 0,0 0 1,0-1-1,0 1 0,0-1 0,0 1 0,-1-1 1,0 0-1,0-5 0,0 9-35,0 0-1,0-1 1,-1 1 0,1 0-1,0-1 1,0 1 0,0 0-1,-1-1 1,1 1 0,0 0-1,0-1 1,-1 1 0,1 0-1,0 0 1,-1-1-1,1 1 1,0 0 0,-1 0-1,1 0 1,0 0 0,-1-1-1,1 1 1,-1 0 0,1 0-1,0 0 1,-1 0 0,1 0-1,-1 0 1,1 0 0,0 0-1,-1 0 1,1 0 0,-1 0-1,1 0 1,0 0 0,-1 0-1,1 1 1,0-1 0,-1 0-1,1 0 1,0 0-1,-1 1 1,1-1 0,-1 0-1,-14 7 52,14-5-4,-1 0 0,1-1 0,0 1 1,0 0-1,0 0 0,0 0 0,0 0 0,0 0 0,0 0 0,1 0 1,-1 0-1,1 0 0,-1 0 0,1 1 0,0-1 0,0 0 0,0 0 1,0 0-1,1 0 0,-1 1 0,0-1 0,1 0 0,0 0 0,-1 0 1,1 0-1,0 0 0,0 0 0,0 0 0,0 0 0,0 0 0,1-1 1,-1 1-1,0 0 0,1-1 0,0 1 0,-1-1 0,1 0 0,0 1 1,-1-1-1,1 0 0,0 0 0,2 1 0,36 16 620,-32-16-482,-1 1 0,0 0 0,0 1-1,0-1 1,-1 1 0,7 5 0,-13-9-182,1 1 0,-1-1 1,0 0-1,0 1 1,1-1-1,-1 0 1,0 0-1,0 1 1,1-1-1,-1 0 1,0 1-1,0-1 1,0 1-1,0-1 1,0 0-1,0 1 1,0-1-1,0 0 0,0 1 1,1-1-1,-2 1 1,1-1-1,0 0 1,0 1-1,0-1 1,0 0-1,0 1 1,0-1-1,0 1 1,0-1-1,-1 1 1,-11 11 339,-22 7 430,30-17-678,-68 27 1535,69-28-1630</inkml:trace>
@@ -8696,7 +9894,7 @@
     </inkml:brush>
   </inkml:definitions>
   <inkml:trace contextRef="#ctx0" brushRef="#br0">73 24 68,'-27'-12'3289,"23"13"-1998,20 6-1049,49 17 529,66 22 339,472 113-493,-111-40-444,-456-111-106,-14-4 309,1 1 0,35 15 1,35 18 560,-82-33-8,0-1 0,1 0 0,14 4 1,-14-6 208,-3-2-3644</inkml:trace>
-  <inkml:trace contextRef="#ctx0" brushRef="#br0" timeOffset="1126.66">119 75 344,'-1'-1'316,"0"0"0,0 0 1,0 0-1,0 0 0,0 0 0,1-1 0,-1 1 1,0 0-1,1 0 0,-1 0 0,1-1 0,-1 1 1,1 0-1,-1-1 0,1 0 0,0 1-211,0 0-1,0-1 1,0 1-1,0 0 0,1 0 1,-1 0-1,0 0 1,1 0-1,-1 0 0,0 0 1,1 0-1,-1 0 1,1 0-1,0 0 0,-1 1 1,1-1-1,0 0 1,-1 0-1,1 0 0,0 1 1,0-1-1,0 0 1,0 1-1,0-1 0,0 1 1,-1-1-1,1 1 1,0-1-1,1 1 0,-1 0 1,1-1-1,69-27 4506,-196 40-3439,101-7-1189,-27 2-92,75 28 190,-7-18-88,-13-13 2,0 0-1,0 0 1,-1 0 0,1 1 0,-1-1 0,4 9-1,-5-10-12,0 0-1,0 0 1,0 0-1,0 0 1,0-1-1,1 1 1,-1-1-1,1 1 0,-1-1 1,1 0-1,0 0 1,0 0-1,0 0 1,0 0-1,7 2 1</inkml:trace>
+  <inkml:trace contextRef="#ctx0" brushRef="#br0" timeOffset="1126.64">119 75 344,'-1'-1'316,"0"0"0,0 0 1,0 0-1,0 0 0,0 0 0,1-1 0,-1 1 1,0 0-1,1 0 0,-1 0 0,1-1 0,-1 1 1,1 0-1,-1-1 0,1 0 0,0 1-211,0 0-1,0-1 1,0 1-1,0 0 0,1 0 1,-1 0-1,0 0 1,1 0-1,-1 0 0,0 0 1,1 0-1,-1 0 1,1 0-1,0 0 0,-1 1 1,1-1-1,0 0 1,-1 0-1,1 0 0,0 1 1,0-1-1,0 0 1,0 1-1,0-1 0,0 1 1,-1-1-1,1 1 1,0-1-1,1 1 0,-1 0 1,1-1-1,69-27 4506,-196 40-3439,101-7-1189,-27 2-92,75 28 190,-7-18-88,-13-13 2,0 0-1,0 0 1,-1 0 0,1 1 0,-1-1 0,4 9-1,-5-10-12,0 0-1,0 0 1,0 0-1,0 0 1,0-1-1,1 1 1,-1-1-1,1 1 0,-1-1 1,1 0-1,0 0 1,0 0-1,0 0 1,0 0-1,7 2 1</inkml:trace>
 </inkml:ink>
 </file>
 
@@ -8842,7 +10040,7 @@
     </inkml:brush>
   </inkml:definitions>
   <inkml:trace contextRef="#ctx0" brushRef="#br0">2 40 480,'-1'-6'1221,"1"4"-1033,0 0 0,0 0 0,0 0 0,0 0 0,0 0 0,0-1 0,0 1 0,1 0 0,-1 0 0,1 1 0,0-1 0,-1 0 0,1 0 0,2-3 1388,24 23 1699,-9 0-2542,-1 2 1,-1 0 0,-1 1 0,14 24 0,-4-6-450,46 66 133,60 91 94,-61-82-367,80 177 0,-67-123-172,-53-99 52,-28-63-107,1 0 0,-1 0 0,1 0 0,0-1 0,1 1 0,-1-1 0,9 9 0,-10-13 1075</inkml:trace>
-  <inkml:trace contextRef="#ctx0" brushRef="#br0" timeOffset="1111.84">103 39 204,'-12'-16'2220,"8"11"1590,4 5-3569,-5 2 3093,-15 6-2999,16-3-321,1 0 0,-1 0 0,1 0 0,1 1 0,-1-1 0,1 1 1,0 0-1,0 0 0,0-1 0,1 1 0,0 0 0,0 10 0,-9 27 249,7-35 663,3-11 462,4-20-483,-4-97-941,0 119 34,1 1 1,-1 0 0,0-1 0,0 1 0,0 0 0,1 0-1,-1-1 1,0 1 0,0 0 0,1 0 0,-1-1-1,0 1 1,0 0 0,1 0 0,-1 0 0,0-1 0,1 1-1,-1 0 1,0 0 0,1 0 0,-1 0 0,1 0 0,-1 0-1,0 0 1,1 0 0,-1 0 0,0 0 0,1 0-1,-1 0 1,0 0 0,1 0 0,-1 0 0,0 0 0,1 0-1,-1 0 1,1 0 0,-1 0 0,1 1 0,18 5-6,-15-5 5,39 9-134,28 8-90,-27-2-4161,-41-15 3150,0 1-139</inkml:trace>
+  <inkml:trace contextRef="#ctx0" brushRef="#br0" timeOffset="1111.83">103 39 204,'-12'-16'2220,"8"11"1590,4 5-3569,-5 2 3093,-15 6-2999,16-3-321,1 0 0,-1 0 0,1 0 0,1 1 0,-1-1 0,1 1 1,0 0-1,0 0 0,0-1 0,1 1 0,0 0 0,0 10 0,-9 27 249,7-35 663,3-11 462,4-20-483,-4-97-941,0 119 34,1 1 1,-1 0 0,0-1 0,0 1 0,0 0 0,1 0-1,-1-1 1,0 1 0,0 0 0,1 0 0,-1-1-1,0 1 1,0 0 0,1 0 0,-1 0 0,0-1 0,1 1-1,-1 0 1,0 0 0,1 0 0,-1 0 0,1 0 0,-1 0-1,0 0 1,1 0 0,-1 0 0,0 0 0,1 0-1,-1 0 1,0 0 0,1 0 0,-1 0 0,0 0 0,1 0-1,-1 0 1,1 0 0,-1 0 0,1 1 0,18 5-6,-15-5 5,39 9-134,28 8-90,-27-2-4161,-41-15 3150,0 1-139</inkml:trace>
 </inkml:ink>
 </file>
 
@@ -8900,7 +10098,7 @@
     </inkml:brush>
   </inkml:definitions>
   <inkml:trace contextRef="#ctx0" brushRef="#br0">245 208 324,'4'-8'6942,"4"26"-4262,5 31-795,21 168-1312,-34-215-711,0 2-588,0 0-1,1 1 1,0-1 0,0 0 0,0 0 0,0 0-1,0 0 1,4 6 0</inkml:trace>
-  <inkml:trace contextRef="#ctx0" brushRef="#br0" timeOffset="647.8">262 291 564,'-1'-1'100,"-1"1"1,1-1-1,0 0 1,0 0-1,0 0 1,0 1-1,0-1 0,1 0 1,-1-1-1,0 1 1,0 0-1,1 0 1,-1 0-1,0 0 0,1 0 1,-1-1-1,1 1 1,0 0-1,-1 0 1,1-1-1,0 1 0,0 0 1,0-1-1,0 1 1,0 0-1,0-1 1,0 1-1,0 0 0,0-1 1,1 1-1,-1 0 1,1 0-1,-1-1 1,1 1-1,-1 0 0,1 0 1,0 0-1,1-2 1,1 0 31,0 0 0,0 1 0,0 0 0,1 0 1,-1 0-1,1 0 0,-1 0 0,1 1 0,0 0 1,-1 0-1,1 0 0,7-1 0,-8 1-13,-1 1 0,0-1 0,1 1-1,-1 0 1,1 0 0,-1 0 0,1 0 0,-1 0-1,1 1 1,-1-1 0,1 1 0,-1-1 0,0 1-1,1 0 1,-1 0 0,0 0 0,0 0 0,1 0 0,-1 1-1,0-1 1,0 1 0,0-1 0,-1 1 0,1 0-1,0 0 1,-1 0 0,1 0 0,-1 0 0,1 0-1,-1 0 1,0 0 0,0 1 0,0-1 0,0 0-1,-1 1 1,1-1 0,-1 0 0,1 1 0,-1-1-1,0 1 1,0-1 0,0 1 0,0-1 0,0 1-1,0-1 1,-1 1 0,1-1 0,-1 1 0,0-1-1,0 0 1,0 1 0,-2 3 0,-29 57-35,83-48-2290,-48-12 2209,-1 0 0,1 0 0,-1 0 0,0 0 0,0 0 0,0 1 0,-1-1 0,1 1 1,-1-1-1,0 1 0,0 0 0,0-1 0,0 1 0,-1 0 0,1 0 0,-1 0 0,0-1 1,0 1-1,0 0 0,-1 0 0,0 0 0,1-1 0,-1 1 0,-3 7 0,2-6 29,0 1 1,0-1-1,-1 0 0,0 0 0,0 0 0,0 0 0,0 0 0,-1 0 1,0-1-1,0 1 0,0-1 0,0 0 0,-1-1 0,1 1 0,-1-1 1,-6 3-1,10-6-182,1 1 1,-1-1 0,0 0-1,0 0 1,0 0-1,1 0 1,-1 0 0,0 0-1,0 0 1,0-1 0,1 1-1,-1 0 1,0 0-1,0 0 1,1-1 0,-1 1-1,0-1 1,1 1-1,-1 0 1,0-1 0,1 1-1,-1-1 1,0 1 0,1-1-1,-1 0 1,0 0-1,0-1-290,0 1 0,0 0 0,0 0 0,0-1 0,0 1 0,1-1 0,-1 1 0,0-1 0,1 1 0,-1-1 0,1 1 0,-1-3-1,1 1-486</inkml:trace>
+  <inkml:trace contextRef="#ctx0" brushRef="#br0" timeOffset="647.79">262 291 564,'-1'-1'100,"-1"1"1,1-1-1,0 0 1,0 0-1,0 0 1,0 1-1,0-1 0,1 0 1,-1-1-1,0 1 1,0 0-1,1 0 1,-1 0-1,0 0 0,1 0 1,-1-1-1,1 1 1,0 0-1,-1 0 1,1-1-1,0 1 0,0 0 1,0-1-1,0 1 1,0 0-1,0-1 1,0 1-1,0 0 0,0-1 1,1 1-1,-1 0 1,1 0-1,-1-1 1,1 1-1,-1 0 0,1 0 1,0 0-1,1-2 1,1 0 31,0 0 0,0 1 0,0 0 0,1 0 1,-1 0-1,1 0 0,-1 0 0,1 1 0,0 0 1,-1 0-1,1 0 0,7-1 0,-8 1-13,-1 1 0,0-1 0,1 1-1,-1 0 1,1 0 0,-1 0 0,1 0 0,-1 0-1,1 1 1,-1-1 0,1 1 0,-1-1 0,0 1-1,1 0 1,-1 0 0,0 0 0,0 0 0,1 0 0,-1 1-1,0-1 1,0 1 0,0-1 0,-1 1 0,1 0-1,0 0 1,-1 0 0,1 0 0,-1 0 0,1 0-1,-1 0 1,0 0 0,0 1 0,0-1 0,0 0-1,-1 1 1,1-1 0,-1 0 0,1 1 0,-1-1-1,0 1 1,0-1 0,0 1 0,0-1 0,0 1-1,0-1 1,-1 1 0,1-1 0,-1 1 0,0-1-1,0 0 1,0 1 0,-2 3 0,-29 57-35,83-48-2290,-48-12 2209,-1 0 0,1 0 0,-1 0 0,0 0 0,0 0 0,0 1 0,-1-1 0,1 1 1,-1-1-1,0 1 0,0 0 0,0-1 0,0 1 0,-1 0 0,1 0 0,-1 0 0,0-1 1,0 1-1,0 0 0,-1 0 0,0 0 0,1-1 0,-1 1 0,-3 7 0,2-6 29,0 1 1,0-1-1,-1 0 0,0 0 0,0 0 0,0 0 0,0 0 0,-1 0 1,0-1-1,0 1 0,0-1 0,0 0 0,-1-1 0,1 1 0,-1-1 1,-6 3-1,10-6-182,1 1 1,-1-1 0,0 0-1,0 0 1,0 0-1,1 0 1,-1 0 0,0 0-1,0 0 1,0-1 0,1 1-1,-1 0 1,0 0-1,0 0 1,1-1 0,-1 1-1,0-1 1,1 1-1,-1 0 1,0-1 0,1 1-1,-1-1 1,0 1 0,1-1-1,-1 0 1,0 0-1,0-1-290,0 1 0,0 0 0,0 0 0,0-1 0,0 1 0,1-1 0,-1 1 0,0-1 0,1 1 0,-1-1 0,1 1 0,-1-3-1,1 1-486</inkml:trace>
   <inkml:trace contextRef="#ctx0" brushRef="#br0" timeOffset="1331.59">511 113 400,'1'-19'706,"-1"12"-283,0 0-1,0 0 1,0 0 0,-1 0-1,0 0 1,-2-8-1,2 14-295,1-1 0,-1 0 0,0 0 0,0 0-1,0 0 1,0 1 0,-1-1 0,1 1-1,0-1 1,-1 1 0,1-1 0,-1 1 0,0 0-1,1 0 1,-1 0 0,0-1 0,0 2-1,1-1 1,-1 0 0,0 0 0,0 1 0,0-1-1,0 1 1,0-1 0,-4 1 0,-15-3 448,1 2 0,-1 0 0,0 1 0,0 1 0,-31 6 0,37-4-435,1 1 0,-1 1-1,1 0 1,0 0 0,1 2 0,-1 0 0,2 0 0,-19 14 0,16-8-105,1 0 0,1 0 1,0 2-1,0-1 1,2 2-1,0 0 0,1 0 1,0 1-1,1 0 0,1 0 1,1 1-1,1 0 0,-7 26 1,10-28-39,-1-1 0,2 1 0,0-1 0,1 1 0,1-1-1,0 1 1,1 0 0,1-1 0,0 1 0,1-1 0,1 0 0,0 0 0,1 0 0,1 0 0,0-1 0,15 25 0,-14-29 21,0-1 1,0 0-1,2 0 0,-1-1 0,1 0 0,0 0 0,0-1 1,1 0-1,0-1 0,0 0 0,1-1 0,-1 0 1,1 0-1,1-1 0,-1-1 0,0 0 0,1 0 1,0-1-1,-1-1 0,1 0 0,0-1 0,0 0 1,0 0-1,-1-1 0,23-5 0,-17 2 17,-1 0 0,1-2 0,-1 1 0,0-2 0,-1 0 0,0-1 1,0-1-1,0 0 0,-1-1 0,-1 0 0,1-1 0,-2-1 0,0 0 0,0-1 0,-1 0 0,-1 0 0,12-20 0,-14 18-26,-1 1 0,0-1-1,-1-1 1,0 1 0,-2-1 0,0 0-1,0 0 1,-2 0 0,2-28 0,-4 36-15,-1-1 1,0 0 0,0 1-1,0-1 1,-1 1 0,-1 0-1,1-1 1,-1 1 0,-1 0 0,0 1-1,0-1 1,0 0 0,-1 1-1,0 0 1,0 0 0,-1 1-1,0 0 1,0-1 0,-13-8 0,2 3-281,0 2 0,-1 0 0,0 1 0,-1 0 0,0 2 0,0 0 0,-23-4 0,0 2-2953,-1 2-1,-56-3 0,85 10 1864</inkml:trace>
 </inkml:ink>
 </file>
@@ -8970,6 +10168,34 @@
   <inkml:trace contextRef="#ctx0" brushRef="#br0">206 267 924,'-4'-9'4527,"4"8"-4389,1 2-60,-1 0 1,1-1-1,-1 1 0,1 0 1,-1-1-1,0 1 1,1 0-1,-1 0 1,0-1-1,0 1 1,1 0-1,-1 0 0,0-1 1,0 1-1,0 0 1,0 0-1,0 0 1,0-1-1,0 1 1,-1 1-1,-5 171 6780,11-211-6547,18-70-337,7-28-196,-30 134 218,0 0-1,0 1 0,1-1 0,-1 1 1,1-1-1,-1 0 0,1 1 0,-1-1 1,1 1-1,0 0 0,0-1 0,0 1 1,0 0-1,0-1 0,0 1 0,0 0 1,0 0-1,0 0 0,1 0 0,-1 0 1,0 0-1,1 0 0,-1 0 0,3 0 1,-2 1 1,-1 0 1,1 0-1,0 1 1,0-1-1,-1 1 1,1-1-1,-1 1 1,1 0-1,0-1 1,-1 1 0,1 0-1,-1 0 1,0 0-1,1 0 1,-1 0-1,0 1 1,0-1-1,2 2 1,5 7 9,-1 0 1,0 1-1,0-1 1,-1 1-1,5 12 1,15 38-162,-7-16-1859,-1 0-5299</inkml:trace>
   <inkml:trace contextRef="#ctx0" brushRef="#br0" timeOffset="236.87">229 314 484,'-1'0'68,"1"0"0,-1 0 0,1 0 1,0 0-1,-1 0 0,1 0 0,-1 0 0,1 0 0,-1 1 1,1-1-1,-1 0 0,1 0 0,0 0 0,-1 1 0,1-1 0,-1 0 1,1 1-1,0-1 0,-1 0 0,1 1 0,0-1 0,0 1 1,-1-1-1,1 0 0,0 1 0,0-1 0,0 1 0,-1-1 0,1 1 1,0 0-1,14 2 446,26-5-525,-2-9 20,-14 5-702,39-16 0,-54 16-29,-6 3 273</inkml:trace>
   <inkml:trace contextRef="#ctx0" brushRef="#br0" timeOffset="745.89">440 71 568,'-9'-8'383,"0"0"1,-1 1-1,0 0 0,0 1 0,0 0 1,-1 0-1,1 1 0,-18-5 0,20 8-237,-1 0-1,1 1 0,-1 0 0,1 0 0,-1 1 0,1 0 1,-1 0-1,0 1 0,1 0 0,-1 1 0,1 0 0,-13 5 1,8-2 26,1 1 0,0 0 0,1 1 0,0 1 1,0-1-1,0 2 0,1 0 0,0 0 0,1 0 1,0 2-1,1-1 0,0 1 0,0 0 1,1 0-1,1 1 0,-9 20 0,7-13-65,1 0-1,1 0 1,1 0-1,1 1 1,1-1 0,0 1-1,1 0 1,1 0-1,2 0 1,3 33-1,-3-44-99,1-1-1,0 1 1,0-1 0,1 0-1,0 0 1,1 0-1,0 0 1,0-1-1,0 1 1,1-1 0,0 0-1,0 0 1,1-1-1,0 0 1,0 0 0,1 0-1,0-1 1,0 0-1,0 0 1,0 0-1,1-1 1,-1 0 0,1-1-1,0 0 1,1 0-1,-1-1 1,0 1-1,1-2 1,-1 1 0,1-2-1,-1 1 1,1-1-1,0 0 1,-1-1 0,1 0-1,-1 0 1,12-3-1,-4 0 88,0-1-1,0 0 1,-1-1 0,1 0-1,-1-2 1,0 1 0,-1-2-1,0 0 1,22-19-1,-26 18 41,-1 1-1,0-1 1,0-1-1,-1 0 1,0 0-1,-1 0 1,-1-1-1,1 0 1,-2 0-1,0-1 1,0 0-1,4-20 1,-7 19-96,1 1 1,-2-1-1,0 0 0,0 0 1,-1 1-1,-1-1 0,0 0 1,-1 1-1,-1-1 0,-4-15 1,5 23-140,-1-1 1,0 1 0,0 0 0,0 0 0,0 0-1,-1 1 1,0-1 0,0 1 0,-1 0-1,0 0 1,1 0 0,-2 1 0,1 0-1,0 0 1,-1 0 0,0 0 0,0 1 0,0 0-1,0 1 1,0-1 0,-1 1 0,-11-2-1,-2 1-1587,1 0 0,-1 2 0,0 1 1,-33 3-1,48-3 1141,-6 1-693</inkml:trace>
+</inkml:ink>
+</file>
+
+<file path=word/ink/ink41.xml><?xml version="1.0" encoding="utf-8"?>
+<inkml:ink xmlns:inkml="http://www.w3.org/2003/InkML">
+  <inkml:definitions>
+    <inkml:context xml:id="ctx0">
+      <inkml:inkSource xml:id="inkSrc0">
+        <inkml:traceFormat>
+          <inkml:channel name="X" type="integer" min="-2.14748E9" max="2.14748E9" units="cm"/>
+          <inkml:channel name="Y" type="integer" min="-2.14748E9" max="2.14748E9" units="cm"/>
+          <inkml:channel name="F" type="integer" max="32767" units="dev"/>
+        </inkml:traceFormat>
+        <inkml:channelProperties>
+          <inkml:channelProperty channel="X" name="resolution" value="1000" units="1/cm"/>
+          <inkml:channelProperty channel="Y" name="resolution" value="1000" units="1/cm"/>
+          <inkml:channelProperty channel="F" name="resolution" value="0" units="1/dev"/>
+        </inkml:channelProperties>
+      </inkml:inkSource>
+      <inkml:timestamp xml:id="ts0" timeString="2025-12-30T17:18:37.316"/>
+    </inkml:context>
+    <inkml:brush xml:id="br0">
+      <inkml:brushProperty name="width" value="0.05" units="cm"/>
+      <inkml:brushProperty name="height" value="0.05" units="cm"/>
+      <inkml:brushProperty name="color" value="#FF0066"/>
+    </inkml:brush>
+  </inkml:definitions>
+  <inkml:trace contextRef="#ctx0" brushRef="#br0">0 215 24575,'19'-1'0,"1"-1"0,-1-2 0,-1 0 0,33-11 0,-26 8 0,40-8 0,23-4 0,-64 12 0,0 2 0,0 0 0,29 0 0,235 6 0,-302-2 0,0 0 0,0-1 0,0-1 0,0 0 0,1 0 0,0-2 0,0 0 0,0 0 0,0-1 0,1-1 0,-17-10 0,21 12 0,3 3 0,1-1 0,0 1 0,-1-1 0,1 0 0,0 0 0,0 0 0,0-1 0,1 1 0,-1-1 0,1 0 0,-4-6 0,7 10 0,0-1 0,-1 0 0,1 1 0,0-1 0,0 1 0,0-1 0,0 0 0,1 1 0,-1-1 0,0 0 0,0 1 0,0-1 0,0 1 0,1-1 0,-1 1 0,0-1 0,0 1 0,1-1 0,-1 1 0,1-1 0,-1 1 0,0-1 0,1 1 0,-1-1 0,1 1 0,-1 0 0,1-1 0,-1 1 0,1 0 0,-1-1 0,1 1 0,-1 0 0,1 0 0,0-1 0,-1 1 0,1 0 0,-1 0 0,1 0 0,0 0 0,-1 0 0,1 0 0,-1 0 0,2 0 0,31-3 0,-30 3 0,8 0 0,0 1 0,1 0 0,-1 0 0,0 1 0,-1 1 0,1 0 0,0 0 0,-1 1 0,20 10 0,-24-11 0,-1 0 0,0 0 0,0 1 0,0 0 0,-1 0 0,1 0 0,-1 0 0,0 1 0,0 0 0,-1 0 0,1 0 0,-1 0 0,0 0 0,0 1 0,-1-1 0,0 1 0,0 0 0,0-1 0,0 1 0,0 7 0,-1 1 0,-1 1 0,0-1 0,-1 1 0,-1-1 0,-5 24 0,5-29 0,-1 0 0,0 0 0,0 0 0,-1 0 0,0-1 0,0 1 0,-1-1 0,0 0 0,-11 12 0,14-18 0,1 0 0,-1 0 0,0-1 0,0 1 0,0-1 0,0 1 0,0-1 0,0 0 0,0 0 0,0 0 0,0 0 0,-1 0 0,1 0 0,-1-1 0,-3 2 0,4-2 0,1-1 0,-1 1 0,1 0 0,0 0 0,-1-1 0,1 1 0,0-1 0,-1 1 0,1-1 0,0 0 0,-1 0 0,1 1 0,0-1 0,0 0 0,0 0 0,0 0 0,0 0 0,0 0 0,-2-3 0,0-1 0,1 0 0,-1 0 0,1 0 0,0-1 0,0 1 0,0-1 0,1 0 0,0 1 0,0-1 0,1 0 0,-1-11 0,2 8-85,0-1 0,0 1-1,1-1 1,0 1 0,0-1-1,1 1 1,1 0 0,-1 1-1,1-1 1,1 0 0,0 1-1,0 0 1,1 0 0,-1 1-1,13-13 1,5 1-6741</inkml:trace>
 </inkml:ink>
 </file>
 
@@ -9438,4 +10664,16 @@
     </a:ext>
   </a:extLst>
 </a:theme>
+</file>
+
+<file path=customXml/item1.xml><?xml version="1.0" encoding="utf-8"?>
+<b:Sources xmlns:b="http://schemas.openxmlformats.org/officeDocument/2006/bibliography" xmlns="http://schemas.openxmlformats.org/officeDocument/2006/bibliography" SelectedStyle="\APASixthEditionOfficeOnline.xsl" StyleName="APA" Version="6"/>
+</file>
+
+<file path=customXml/itemProps1.xml><?xml version="1.0" encoding="utf-8"?>
+<ds:datastoreItem xmlns:ds="http://schemas.openxmlformats.org/officeDocument/2006/customXml" ds:itemID="{6DC54626-286A-48EC-BF34-80C85F1E62CB}">
+  <ds:schemaRefs>
+    <ds:schemaRef ds:uri="http://schemas.openxmlformats.org/officeDocument/2006/bibliography"/>
+  </ds:schemaRefs>
+</ds:datastoreItem>
 </file>
</xml_diff>

<commit_message>
deleting some .class file, process & threads
</commit_message>
<xml_diff>
--- a/Java - Learning.docx
+++ b/Java - Learning.docx
@@ -1605,7 +1605,7 @@
           <w:noProof/>
         </w:rPr>
         <w:drawing>
-          <wp:anchor distT="0" distB="0" distL="114300" distR="114300" simplePos="0" relativeHeight="251659264" behindDoc="0" locked="0" layoutInCell="1" allowOverlap="1" wp14:anchorId="6404E78E" wp14:editId="219529FF">
+          <wp:anchor distT="0" distB="0" distL="114300" distR="114300" simplePos="0" relativeHeight="251659264" behindDoc="0" locked="0" layoutInCell="1" allowOverlap="1" wp14:anchorId="6404E78E" wp14:editId="4E643F34">
             <wp:simplePos x="0" y="0"/>
             <wp:positionH relativeFrom="margin">
               <wp:posOffset>3335020</wp:posOffset>
@@ -7064,6 +7064,7 @@
       <w:r>
         <w:rPr>
           <w:rFonts w:ascii="Excalifont" w:hAnsi="Excalifont"/>
+          <w:noProof/>
         </w:rPr>
         <w:drawing>
           <wp:inline distT="0" distB="0" distL="0" distR="0" wp14:anchorId="6E3A7F73" wp14:editId="2DCFEF8C">
@@ -7422,6 +7423,7 @@
       <w:r>
         <w:rPr>
           <w:rFonts w:ascii="Excalifont" w:hAnsi="Excalifont"/>
+          <w:noProof/>
         </w:rPr>
         <w:drawing>
           <wp:inline distT="0" distB="0" distL="0" distR="0" wp14:anchorId="14E7F58B" wp14:editId="21C390B1">
@@ -7480,6 +7482,7 @@
       <w:r>
         <w:rPr>
           <w:rFonts w:ascii="Excalifont" w:hAnsi="Excalifont"/>
+          <w:noProof/>
         </w:rPr>
         <w:drawing>
           <wp:inline distT="0" distB="0" distL="0" distR="0" wp14:anchorId="431AA36E" wp14:editId="34666D15">
@@ -7538,6 +7541,7 @@
       <w:r>
         <w:rPr>
           <w:rFonts w:ascii="Excalifont" w:hAnsi="Excalifont"/>
+          <w:noProof/>
         </w:rPr>
         <w:drawing>
           <wp:inline distT="0" distB="0" distL="0" distR="0" wp14:anchorId="698B2C4F" wp14:editId="61411C6B">
@@ -7800,12 +7804,13 @@
       <w:r>
         <w:rPr>
           <w:rFonts w:ascii="Excalifont" w:hAnsi="Excalifont"/>
+          <w:noProof/>
         </w:rPr>
         <w:lastRenderedPageBreak/>
         <w:drawing>
-          <wp:inline distT="0" distB="0" distL="0" distR="0" wp14:anchorId="02FC0D2E" wp14:editId="64D15458">
-            <wp:extent cx="4221963" cy="2184400"/>
-            <wp:effectExtent l="0" t="0" r="7620" b="6350"/>
+          <wp:inline distT="0" distB="0" distL="0" distR="0" wp14:anchorId="02FC0D2E" wp14:editId="09103C9F">
+            <wp:extent cx="3854450" cy="1994252"/>
+            <wp:effectExtent l="0" t="0" r="0" b="6350"/>
             <wp:docPr id="1778178593" name="Picture 1"/>
             <wp:cNvGraphicFramePr>
               <a:graphicFrameLocks xmlns:a="http://schemas.openxmlformats.org/drawingml/2006/main" noChangeAspect="1"/>
@@ -7826,7 +7831,7 @@
                   <pic:spPr>
                     <a:xfrm>
                       <a:off x="0" y="0"/>
-                      <a:ext cx="4228201" cy="2187627"/>
+                      <a:ext cx="3867379" cy="2000941"/>
                     </a:xfrm>
                     <a:prstGeom prst="rect">
                       <a:avLst/>
@@ -7847,6 +7852,7 @@
       <w:r>
         <w:rPr>
           <w:rFonts w:ascii="Excalifont" w:hAnsi="Excalifont"/>
+          <w:noProof/>
         </w:rPr>
         <w:drawing>
           <wp:inline distT="0" distB="0" distL="0" distR="0" wp14:anchorId="1FB12925" wp14:editId="602D9289">
@@ -7906,6 +7912,7 @@
       <w:r>
         <w:rPr>
           <w:rFonts w:ascii="Excalifont" w:hAnsi="Excalifont"/>
+          <w:noProof/>
         </w:rPr>
         <w:drawing>
           <wp:inline distT="0" distB="0" distL="0" distR="0" wp14:anchorId="59006760" wp14:editId="42AB9755">
@@ -7959,6 +7966,7 @@
       <w:r>
         <w:rPr>
           <w:rFonts w:ascii="Excalifont" w:hAnsi="Excalifont"/>
+          <w:noProof/>
         </w:rPr>
         <w:drawing>
           <wp:inline distT="0" distB="0" distL="0" distR="0" wp14:anchorId="18D514C5" wp14:editId="418A8DAD">
@@ -8002,6 +8010,636 @@
         </w:rPr>
         <w:t xml:space="preserve"> ( multiple catch example )</w:t>
       </w:r>
+      <w:r>
+        <w:rPr>
+          <w:rFonts w:ascii="Excalifont" w:hAnsi="Excalifont"/>
+        </w:rPr>
+        <w:drawing>
+          <wp:inline distT="0" distB="0" distL="0" distR="0" wp14:anchorId="676F5A75" wp14:editId="257A59F8">
+            <wp:extent cx="2940050" cy="2323124"/>
+            <wp:effectExtent l="0" t="0" r="0" b="1270"/>
+            <wp:docPr id="1262463722" name="Picture 1"/>
+            <wp:cNvGraphicFramePr>
+              <a:graphicFrameLocks xmlns:a="http://schemas.openxmlformats.org/drawingml/2006/main" noChangeAspect="1"/>
+            </wp:cNvGraphicFramePr>
+            <a:graphic xmlns:a="http://schemas.openxmlformats.org/drawingml/2006/main">
+              <a:graphicData uri="http://schemas.openxmlformats.org/drawingml/2006/picture">
+                <pic:pic xmlns:pic="http://schemas.openxmlformats.org/drawingml/2006/picture">
+                  <pic:nvPicPr>
+                    <pic:cNvPr id="1262463722" name=""/>
+                    <pic:cNvPicPr/>
+                  </pic:nvPicPr>
+                  <pic:blipFill>
+                    <a:blip r:embed="rId145"/>
+                    <a:stretch>
+                      <a:fillRect/>
+                    </a:stretch>
+                  </pic:blipFill>
+                  <pic:spPr>
+                    <a:xfrm>
+                      <a:off x="0" y="0"/>
+                      <a:ext cx="2982702" cy="2356826"/>
+                    </a:xfrm>
+                    <a:prstGeom prst="rect">
+                      <a:avLst/>
+                    </a:prstGeom>
+                  </pic:spPr>
+                </pic:pic>
+              </a:graphicData>
+            </a:graphic>
+          </wp:inline>
+        </w:drawing>
+      </w:r>
+      <w:r>
+        <w:rPr>
+          <w:rFonts w:ascii="Excalifont" w:hAnsi="Excalifont"/>
+        </w:rPr>
+        <w:t xml:space="preserve"> </w:t>
+      </w:r>
+      <w:r>
+        <w:rPr>
+          <w:rFonts w:ascii="Excalifont" w:hAnsi="Excalifont"/>
+        </w:rPr>
+        <w:t xml:space="preserve">( </w:t>
+      </w:r>
+      <w:r>
+        <w:rPr>
+          <w:rFonts w:ascii="Excalifont" w:hAnsi="Excalifont"/>
+        </w:rPr>
+        <w:t>throw/throws example )</w:t>
+      </w:r>
+    </w:p>
+    <w:p>
+      <w:pPr>
+        <w:rPr>
+          <w:rFonts w:ascii="Excalifont" w:hAnsi="Excalifont"/>
+        </w:rPr>
+      </w:pPr>
+      <w:r>
+        <w:rPr>
+          <w:rFonts w:ascii="Excalifont" w:hAnsi="Excalifont"/>
+        </w:rPr>
+        <w:lastRenderedPageBreak/>
+        <w:t xml:space="preserve">Throws </w:t>
+      </w:r>
+      <w:proofErr w:type="gramStart"/>
+      <w:r>
+        <w:rPr>
+          <w:rFonts w:ascii="Excalifont" w:hAnsi="Excalifont"/>
+        </w:rPr>
+        <w:t>is</w:t>
+      </w:r>
+      <w:proofErr w:type="gramEnd"/>
+      <w:r>
+        <w:rPr>
+          <w:rFonts w:ascii="Excalifont" w:hAnsi="Excalifont"/>
+        </w:rPr>
+        <w:t xml:space="preserve"> like a warning sign ( e.g. stone may fall on you )</w:t>
+      </w:r>
+      <w:r>
+        <w:rPr>
+          <w:rFonts w:ascii="Excalifont" w:hAnsi="Excalifont"/>
+        </w:rPr>
+        <w:t xml:space="preserve"> [ Method signature, Declare Exception ]</w:t>
+      </w:r>
+      <w:r>
+        <w:rPr>
+          <w:rFonts w:ascii="Excalifont" w:hAnsi="Excalifont"/>
+        </w:rPr>
+        <w:br/>
+        <w:t>Throw is like actual thing happened ( e.g. stone fallen )</w:t>
+      </w:r>
+      <w:r>
+        <w:rPr>
+          <w:rFonts w:ascii="Excalifont" w:hAnsi="Excalifont"/>
+        </w:rPr>
+        <w:t xml:space="preserve"> [ Inside method, throw </w:t>
+      </w:r>
+      <w:proofErr w:type="spellStart"/>
+      <w:r>
+        <w:rPr>
+          <w:rFonts w:ascii="Excalifont" w:hAnsi="Excalifont"/>
+        </w:rPr>
+        <w:t>excep</w:t>
+      </w:r>
+      <w:proofErr w:type="spellEnd"/>
+      <w:r>
+        <w:rPr>
+          <w:rFonts w:ascii="Excalifont" w:hAnsi="Excalifont"/>
+        </w:rPr>
+        <w:t>. ]</w:t>
+      </w:r>
+    </w:p>
+    <w:p>
+      <w:pPr>
+        <w:rPr>
+          <w:rFonts w:ascii="Excalifont" w:hAnsi="Excalifont"/>
+        </w:rPr>
+      </w:pPr>
+      <w:r>
+        <w:rPr>
+          <w:rFonts w:ascii="Excalifont" w:hAnsi="Excalifont"/>
+          <w:color w:val="7030A0"/>
+        </w:rPr>
+        <w:t>Threads</w:t>
+      </w:r>
+      <w:r>
+        <w:rPr>
+          <w:rFonts w:ascii="Excalifont" w:hAnsi="Excalifont"/>
+          <w:color w:val="7030A0"/>
+        </w:rPr>
+        <w:br/>
+      </w:r>
+      <w:r>
+        <w:rPr>
+          <w:rFonts w:ascii="Excalifont" w:hAnsi="Excalifont"/>
+          <w:b/>
+          <w:bCs/>
+        </w:rPr>
+        <w:t>Thread</w:t>
+      </w:r>
+      <w:r>
+        <w:rPr>
+          <w:rFonts w:ascii="Excalifont" w:hAnsi="Excalifont"/>
+        </w:rPr>
+        <w:t xml:space="preserve"> is a </w:t>
+      </w:r>
+      <w:r>
+        <w:rPr>
+          <w:rFonts w:ascii="Excalifont" w:hAnsi="Excalifont"/>
+          <w:b/>
+          <w:bCs/>
+        </w:rPr>
+        <w:t>smallest unit of execution</w:t>
+      </w:r>
+      <w:r>
+        <w:rPr>
+          <w:rFonts w:ascii="Excalifont" w:hAnsi="Excalifont"/>
+        </w:rPr>
+        <w:t xml:space="preserve"> inside a program.</w:t>
+      </w:r>
+      <w:r>
+        <w:rPr>
+          <w:rFonts w:ascii="Excalifont" w:hAnsi="Excalifont"/>
+          <w:color w:val="7030A0"/>
+        </w:rPr>
+        <w:br/>
+      </w:r>
+      <w:r>
+        <w:rPr>
+          <w:rFonts w:ascii="Excalifont" w:hAnsi="Excalifont"/>
+        </w:rPr>
+        <w:t xml:space="preserve">Java supports </w:t>
+      </w:r>
+      <w:r>
+        <w:rPr>
+          <w:rFonts w:ascii="Excalifont" w:hAnsi="Excalifont"/>
+          <w:b/>
+          <w:bCs/>
+        </w:rPr>
+        <w:t>multithreading</w:t>
+      </w:r>
+      <w:r>
+        <w:rPr>
+          <w:rFonts w:ascii="Excalifont" w:hAnsi="Excalifont"/>
+        </w:rPr>
+        <w:t>, meaning:</w:t>
+      </w:r>
+      <w:r>
+        <w:rPr>
+          <w:rFonts w:ascii="Excalifont" w:hAnsi="Excalifont"/>
+        </w:rPr>
+        <w:br/>
+        <w:t xml:space="preserve">                  </w:t>
+      </w:r>
+      <w:r>
+        <w:rPr>
+          <w:rFonts w:ascii="Excalifont" w:hAnsi="Excalifont"/>
+        </w:rPr>
+        <w:t xml:space="preserve">Multiple tasks can run </w:t>
+      </w:r>
+      <w:r>
+        <w:rPr>
+          <w:rFonts w:ascii="Excalifont" w:hAnsi="Excalifont"/>
+          <w:b/>
+          <w:bCs/>
+        </w:rPr>
+        <w:t>concurrently</w:t>
+      </w:r>
+      <w:r>
+        <w:rPr>
+          <w:rFonts w:ascii="Excalifont" w:hAnsi="Excalifont"/>
+        </w:rPr>
+        <w:t xml:space="preserve"> within one program.</w:t>
+      </w:r>
+    </w:p>
+    <w:p>
+      <w:pPr>
+        <w:rPr>
+          <w:rFonts w:ascii="Excalifont" w:hAnsi="Excalifont"/>
+        </w:rPr>
+      </w:pPr>
+      <w:r>
+        <w:rPr>
+          <w:rFonts w:ascii="Excalifont" w:hAnsi="Excalifont"/>
+        </w:rPr>
+        <w:t>Process = program</w:t>
+      </w:r>
+      <w:r>
+        <w:rPr>
+          <w:rFonts w:ascii="Excalifont" w:hAnsi="Excalifont"/>
+        </w:rPr>
+        <w:br/>
+        <w:t>Thread = task inside program</w:t>
+      </w:r>
+    </w:p>
+    <w:p>
+      <w:pPr>
+        <w:rPr>
+          <w:rFonts w:ascii="Excalifont" w:hAnsi="Excalifont"/>
+        </w:rPr>
+      </w:pPr>
+      <w:r>
+        <w:rPr>
+          <w:rFonts w:ascii="Excalifont" w:hAnsi="Excalifont"/>
+        </w:rPr>
+        <w:t>Single thread =&gt; function/method/process executed in order one by one</w:t>
+      </w:r>
+      <w:r>
+        <w:rPr>
+          <w:rFonts w:ascii="Excalifont" w:hAnsi="Excalifont"/>
+        </w:rPr>
+        <w:br/>
+        <w:t>Multi thread =&gt; all start execution at same time</w:t>
+      </w:r>
+    </w:p>
+    <w:p>
+      <w:pPr>
+        <w:rPr>
+          <w:rFonts w:ascii="Excalifont" w:hAnsi="Excalifont"/>
+        </w:rPr>
+      </w:pPr>
+      <w:r>
+        <w:rPr>
+          <w:rFonts w:ascii="Excalifont" w:hAnsi="Excalifont"/>
+        </w:rPr>
+        <w:drawing>
+          <wp:inline distT="0" distB="0" distL="0" distR="0" wp14:anchorId="5D83005D" wp14:editId="70F099B0">
+            <wp:extent cx="3155950" cy="3620736"/>
+            <wp:effectExtent l="0" t="0" r="6350" b="0"/>
+            <wp:docPr id="1798016099" name="Picture 1"/>
+            <wp:cNvGraphicFramePr>
+              <a:graphicFrameLocks xmlns:a="http://schemas.openxmlformats.org/drawingml/2006/main" noChangeAspect="1"/>
+            </wp:cNvGraphicFramePr>
+            <a:graphic xmlns:a="http://schemas.openxmlformats.org/drawingml/2006/main">
+              <a:graphicData uri="http://schemas.openxmlformats.org/drawingml/2006/picture">
+                <pic:pic xmlns:pic="http://schemas.openxmlformats.org/drawingml/2006/picture">
+                  <pic:nvPicPr>
+                    <pic:cNvPr id="1798016099" name=""/>
+                    <pic:cNvPicPr/>
+                  </pic:nvPicPr>
+                  <pic:blipFill>
+                    <a:blip r:embed="rId146"/>
+                    <a:stretch>
+                      <a:fillRect/>
+                    </a:stretch>
+                  </pic:blipFill>
+                  <pic:spPr>
+                    <a:xfrm>
+                      <a:off x="0" y="0"/>
+                      <a:ext cx="3162873" cy="3628678"/>
+                    </a:xfrm>
+                    <a:prstGeom prst="rect">
+                      <a:avLst/>
+                    </a:prstGeom>
+                  </pic:spPr>
+                </pic:pic>
+              </a:graphicData>
+            </a:graphic>
+          </wp:inline>
+        </w:drawing>
+      </w:r>
+      <w:r>
+        <w:rPr>
+          <w:rFonts w:ascii="Excalifont" w:hAnsi="Excalifont"/>
+        </w:rPr>
+        <w:t xml:space="preserve">       Output : </w:t>
+      </w:r>
+      <w:r>
+        <w:rPr>
+          <w:rFonts w:ascii="Excalifont" w:hAnsi="Excalifont"/>
+        </w:rPr>
+        <w:drawing>
+          <wp:inline distT="0" distB="0" distL="0" distR="0" wp14:anchorId="1EA5F8BB" wp14:editId="6043DE12">
+            <wp:extent cx="1234547" cy="3360711"/>
+            <wp:effectExtent l="0" t="0" r="3810" b="0"/>
+            <wp:docPr id="1402810086" name="Picture 1"/>
+            <wp:cNvGraphicFramePr>
+              <a:graphicFrameLocks xmlns:a="http://schemas.openxmlformats.org/drawingml/2006/main" noChangeAspect="1"/>
+            </wp:cNvGraphicFramePr>
+            <a:graphic xmlns:a="http://schemas.openxmlformats.org/drawingml/2006/main">
+              <a:graphicData uri="http://schemas.openxmlformats.org/drawingml/2006/picture">
+                <pic:pic xmlns:pic="http://schemas.openxmlformats.org/drawingml/2006/picture">
+                  <pic:nvPicPr>
+                    <pic:cNvPr id="1402810086" name=""/>
+                    <pic:cNvPicPr/>
+                  </pic:nvPicPr>
+                  <pic:blipFill>
+                    <a:blip r:embed="rId147"/>
+                    <a:stretch>
+                      <a:fillRect/>
+                    </a:stretch>
+                  </pic:blipFill>
+                  <pic:spPr>
+                    <a:xfrm>
+                      <a:off x="0" y="0"/>
+                      <a:ext cx="1234547" cy="3360711"/>
+                    </a:xfrm>
+                    <a:prstGeom prst="rect">
+                      <a:avLst/>
+                    </a:prstGeom>
+                  </pic:spPr>
+                </pic:pic>
+              </a:graphicData>
+            </a:graphic>
+          </wp:inline>
+        </w:drawing>
+      </w:r>
+    </w:p>
+    <w:p>
+      <w:pPr>
+        <w:rPr>
+          <w:rFonts w:ascii="Excalifont" w:hAnsi="Excalifont"/>
+        </w:rPr>
+      </w:pPr>
+      <w:r>
+        <w:rPr>
+          <w:rFonts w:ascii="Excalifont" w:hAnsi="Excalifont"/>
+        </w:rPr>
+        <w:drawing>
+          <wp:inline distT="0" distB="0" distL="0" distR="0" wp14:anchorId="53DDB932" wp14:editId="14A79C2A">
+            <wp:extent cx="3263054" cy="2603500"/>
+            <wp:effectExtent l="0" t="0" r="0" b="6350"/>
+            <wp:docPr id="37080554" name="Picture 1"/>
+            <wp:cNvGraphicFramePr>
+              <a:graphicFrameLocks xmlns:a="http://schemas.openxmlformats.org/drawingml/2006/main" noChangeAspect="1"/>
+            </wp:cNvGraphicFramePr>
+            <a:graphic xmlns:a="http://schemas.openxmlformats.org/drawingml/2006/main">
+              <a:graphicData uri="http://schemas.openxmlformats.org/drawingml/2006/picture">
+                <pic:pic xmlns:pic="http://schemas.openxmlformats.org/drawingml/2006/picture">
+                  <pic:nvPicPr>
+                    <pic:cNvPr id="37080554" name=""/>
+                    <pic:cNvPicPr/>
+                  </pic:nvPicPr>
+                  <pic:blipFill>
+                    <a:blip r:embed="rId148"/>
+                    <a:stretch>
+                      <a:fillRect/>
+                    </a:stretch>
+                  </pic:blipFill>
+                  <pic:spPr>
+                    <a:xfrm>
+                      <a:off x="0" y="0"/>
+                      <a:ext cx="3269029" cy="2608267"/>
+                    </a:xfrm>
+                    <a:prstGeom prst="rect">
+                      <a:avLst/>
+                    </a:prstGeom>
+                  </pic:spPr>
+                </pic:pic>
+              </a:graphicData>
+            </a:graphic>
+          </wp:inline>
+        </w:drawing>
+      </w:r>
+    </w:p>
+    <w:p>
+      <w:pPr>
+        <w:rPr>
+          <w:rFonts w:ascii="Excalifont" w:hAnsi="Excalifont"/>
+        </w:rPr>
+      </w:pPr>
+      <w:r>
+        <w:rPr>
+          <w:rFonts w:ascii="Excalifont" w:hAnsi="Excalifont"/>
+          <w:b/>
+          <w:bCs/>
+        </w:rPr>
+        <w:lastRenderedPageBreak/>
+        <w:t>Priority</w:t>
+      </w:r>
+      <w:r>
+        <w:rPr>
+          <w:rFonts w:ascii="Excalifont" w:hAnsi="Excalifont"/>
+        </w:rPr>
+        <w:t xml:space="preserve"> in threads</w:t>
+      </w:r>
+      <w:r>
+        <w:rPr>
+          <w:rFonts w:ascii="Excalifont" w:hAnsi="Excalifont"/>
+        </w:rPr>
+        <w:br/>
+      </w:r>
+      <w:r>
+        <w:rPr>
+          <w:rFonts w:ascii="Excalifont" w:hAnsi="Excalifont"/>
+        </w:rPr>
+        <w:drawing>
+          <wp:inline distT="0" distB="0" distL="0" distR="0" wp14:anchorId="61BF8462" wp14:editId="0B4681CA">
+            <wp:extent cx="2636748" cy="723963"/>
+            <wp:effectExtent l="0" t="0" r="0" b="0"/>
+            <wp:docPr id="993685033" name="Picture 1"/>
+            <wp:cNvGraphicFramePr>
+              <a:graphicFrameLocks xmlns:a="http://schemas.openxmlformats.org/drawingml/2006/main" noChangeAspect="1"/>
+            </wp:cNvGraphicFramePr>
+            <a:graphic xmlns:a="http://schemas.openxmlformats.org/drawingml/2006/main">
+              <a:graphicData uri="http://schemas.openxmlformats.org/drawingml/2006/picture">
+                <pic:pic xmlns:pic="http://schemas.openxmlformats.org/drawingml/2006/picture">
+                  <pic:nvPicPr>
+                    <pic:cNvPr id="993685033" name=""/>
+                    <pic:cNvPicPr/>
+                  </pic:nvPicPr>
+                  <pic:blipFill>
+                    <a:blip r:embed="rId149"/>
+                    <a:stretch>
+                      <a:fillRect/>
+                    </a:stretch>
+                  </pic:blipFill>
+                  <pic:spPr>
+                    <a:xfrm>
+                      <a:off x="0" y="0"/>
+                      <a:ext cx="2636748" cy="723963"/>
+                    </a:xfrm>
+                    <a:prstGeom prst="rect">
+                      <a:avLst/>
+                    </a:prstGeom>
+                  </pic:spPr>
+                </pic:pic>
+              </a:graphicData>
+            </a:graphic>
+          </wp:inline>
+        </w:drawing>
+      </w:r>
+    </w:p>
+    <w:p>
+      <w:pPr>
+        <w:rPr>
+          <w:rFonts w:ascii="Excalifont" w:hAnsi="Excalifont"/>
+        </w:rPr>
+      </w:pPr>
+      <w:r>
+        <w:rPr>
+          <w:rFonts w:ascii="Excalifont" w:hAnsi="Excalifont"/>
+        </w:rPr>
+        <w:t>-&gt; Remember setting a priority with java for a thread doesn’t guarantee, OS will be the one which decide the priority</w:t>
+      </w:r>
+      <w:r>
+        <w:rPr>
+          <w:rFonts w:ascii="Excalifont" w:hAnsi="Excalifont"/>
+        </w:rPr>
+        <w:br/>
+        <w:t>We can just suggest from java program</w:t>
+      </w:r>
+    </w:p>
+    <w:p>
+      <w:pPr>
+        <w:rPr>
+          <w:rFonts w:ascii="Excalifont" w:hAnsi="Excalifont"/>
+        </w:rPr>
+      </w:pPr>
+      <w:r>
+        <w:rPr>
+          <w:rFonts w:ascii="Excalifont" w:hAnsi="Excalifont"/>
+        </w:rPr>
+        <w:t xml:space="preserve">Common </w:t>
+      </w:r>
+      <w:r>
+        <w:rPr>
+          <w:rFonts w:ascii="Excalifont" w:hAnsi="Excalifont"/>
+          <w:b/>
+          <w:bCs/>
+        </w:rPr>
+        <w:t>Methods</w:t>
+      </w:r>
+      <w:r>
+        <w:rPr>
+          <w:rFonts w:ascii="Excalifont" w:hAnsi="Excalifont"/>
+        </w:rPr>
+        <w:t xml:space="preserve"> used</w:t>
+      </w:r>
+      <w:r>
+        <w:rPr>
+          <w:rFonts w:ascii="Excalifont" w:hAnsi="Excalifont"/>
+        </w:rPr>
+        <w:br/>
+      </w:r>
+      <w:r>
+        <w:rPr>
+          <w:rFonts w:ascii="Excalifont" w:hAnsi="Excalifont"/>
+        </w:rPr>
+        <w:drawing>
+          <wp:inline distT="0" distB="0" distL="0" distR="0" wp14:anchorId="28E8DAFE" wp14:editId="08261453">
+            <wp:extent cx="2789162" cy="1371719"/>
+            <wp:effectExtent l="0" t="0" r="0" b="0"/>
+            <wp:docPr id="985695648" name="Picture 1"/>
+            <wp:cNvGraphicFramePr>
+              <a:graphicFrameLocks xmlns:a="http://schemas.openxmlformats.org/drawingml/2006/main" noChangeAspect="1"/>
+            </wp:cNvGraphicFramePr>
+            <a:graphic xmlns:a="http://schemas.openxmlformats.org/drawingml/2006/main">
+              <a:graphicData uri="http://schemas.openxmlformats.org/drawingml/2006/picture">
+                <pic:pic xmlns:pic="http://schemas.openxmlformats.org/drawingml/2006/picture">
+                  <pic:nvPicPr>
+                    <pic:cNvPr id="985695648" name=""/>
+                    <pic:cNvPicPr/>
+                  </pic:nvPicPr>
+                  <pic:blipFill>
+                    <a:blip r:embed="rId150"/>
+                    <a:stretch>
+                      <a:fillRect/>
+                    </a:stretch>
+                  </pic:blipFill>
+                  <pic:spPr>
+                    <a:xfrm>
+                      <a:off x="0" y="0"/>
+                      <a:ext cx="2789162" cy="1371719"/>
+                    </a:xfrm>
+                    <a:prstGeom prst="rect">
+                      <a:avLst/>
+                    </a:prstGeom>
+                  </pic:spPr>
+                </pic:pic>
+              </a:graphicData>
+            </a:graphic>
+          </wp:inline>
+        </w:drawing>
+      </w:r>
+    </w:p>
+    <w:p>
+      <w:pPr>
+        <w:rPr>
+          <w:rFonts w:ascii="Excalifont" w:hAnsi="Excalifont"/>
+        </w:rPr>
+      </w:pPr>
+      <w:r>
+        <w:rPr>
+          <w:rFonts w:ascii="Excalifont" w:hAnsi="Excalifont"/>
+          <w:color w:val="7030A0"/>
+        </w:rPr>
+        <w:t xml:space="preserve">Runnable </w:t>
+      </w:r>
+      <w:r>
+        <w:rPr>
+          <w:rFonts w:ascii="Excalifont" w:hAnsi="Excalifont"/>
+        </w:rPr>
+        <w:br/>
+      </w:r>
+      <w:r>
+        <w:rPr>
+          <w:rFonts w:ascii="Excalifont" w:hAnsi="Excalifont"/>
+        </w:rPr>
+        <w:drawing>
+          <wp:inline distT="0" distB="0" distL="0" distR="0" wp14:anchorId="267DB20C" wp14:editId="02229F6D">
+            <wp:extent cx="4146550" cy="1283155"/>
+            <wp:effectExtent l="0" t="0" r="6350" b="0"/>
+            <wp:docPr id="1653038132" name="Picture 1"/>
+            <wp:cNvGraphicFramePr>
+              <a:graphicFrameLocks xmlns:a="http://schemas.openxmlformats.org/drawingml/2006/main" noChangeAspect="1"/>
+            </wp:cNvGraphicFramePr>
+            <a:graphic xmlns:a="http://schemas.openxmlformats.org/drawingml/2006/main">
+              <a:graphicData uri="http://schemas.openxmlformats.org/drawingml/2006/picture">
+                <pic:pic xmlns:pic="http://schemas.openxmlformats.org/drawingml/2006/picture">
+                  <pic:nvPicPr>
+                    <pic:cNvPr id="1653038132" name=""/>
+                    <pic:cNvPicPr/>
+                  </pic:nvPicPr>
+                  <pic:blipFill>
+                    <a:blip r:embed="rId151"/>
+                    <a:stretch>
+                      <a:fillRect/>
+                    </a:stretch>
+                  </pic:blipFill>
+                  <pic:spPr>
+                    <a:xfrm>
+                      <a:off x="0" y="0"/>
+                      <a:ext cx="4155142" cy="1285814"/>
+                    </a:xfrm>
+                    <a:prstGeom prst="rect">
+                      <a:avLst/>
+                    </a:prstGeom>
+                  </pic:spPr>
+                </pic:pic>
+              </a:graphicData>
+            </a:graphic>
+          </wp:inline>
+        </w:drawing>
+      </w:r>
+    </w:p>
+    <w:p>
+      <w:pPr>
+        <w:rPr>
+          <w:rFonts w:ascii="Excalifont" w:hAnsi="Excalifont"/>
+        </w:rPr>
+      </w:pPr>
     </w:p>
     <w:p>
       <w:pPr>
@@ -9270,7 +9908,7 @@
   </inkml:definitions>
   <inkml:trace contextRef="#ctx0" brushRef="#br0">11 23 472,'-1'-22'6184,"3"37"-235,0-3-5582,-2 0 1,1-1-1,-2 1 0,-2 22 1,-1 16-178,1 22 789,0-29-3799,2-14-6152,3-34 6498,-1 2 1197</inkml:trace>
   <inkml:trace contextRef="#ctx0" brushRef="#br0" timeOffset="525.48">257 81 424,'1'-3'197,"-1"1"-1,1 0 1,-1 0 0,1-1-1,-1 1 1,0-1-1,1 1 1,-1 0 0,-1-1-1,1 1 1,-1-4 0,0-8 772,-23 35 278,18-14-966,1 1 0,-1 0 0,2 0 1,-1 0-1,1 0 0,1 1 0,-6 15 0,8-19-257,-1 0-1,1 1 0,0-1 0,0 0 1,1 0-1,0 0 0,0 1 0,0-1 1,0 0-1,1 1 0,0-1 0,0 0 1,0 0-1,0 0 0,4 6 0,-5-9-16,1-1 0,0 1-1,1 0 1,-1-1-1,0 1 1,0-1-1,1 1 1,-1-1 0,1 0-1,-1 1 1,1-1-1,0 0 1,-1 0-1,1 0 1,0 0 0,0-1-1,-1 1 1,1 0-1,0-1 1,0 1-1,4 0 1,-3-1 0,1-1 1,0 1-1,-1 0 0,1-1 0,-1 0 1,0 0-1,1 0 0,-1 0 1,0 0-1,1-1 0,4-3 1,-3 2-2,1-1 0,-1 1 0,0-1 0,0 0 1,-1-1-1,1 1 0,-1-1 0,0 0 1,0 0-1,-1-1 0,1 1 0,-1-1 1,4-10-1,-6 13 2,0 0 1,-1-1 0,1 1-1,-1 0 1,1-1 0,-1 1-1,0 0 1,-1-1 0,1 1-1,0 0 1,-1-1 0,0 1-1,-2-7 1,2 9-13,0-1 0,-1 0 0,1 0 0,0 1 0,-1-1 0,1 1 0,-1 0-1,0-1 1,0 1 0,1 0 0,-1 0 0,0 0 0,0 0 0,0 0 0,0 0 0,0 1 0,0-1 0,0 1 0,0-1-1,0 1 1,0 0 0,0 0 0,-1 0 0,-2 0 0,-7-3-225,3 1-5670</inkml:trace>
-  <inkml:trace contextRef="#ctx0" brushRef="#br0" timeOffset="1146.12">562 67 464,'-2'-12'3232,"2"11"-3195,-1 1-1,1-1 1,0 0 0,-1 0 0,1 0 0,0 1 0,0-1 0,0 0 0,0 0 0,0 0 0,0 0 0,0 1-1,0-1 1,0 0 0,0 0 0,1 0 0,-1 0 0,0 1 0,0-1 0,1 0 0,-1 0 0,0 1-1,1-1 1,-1 0 0,1 1 0,-1-1 0,1 0 0,0 1 0,-1-1 0,1 1 0,-1-1 0,1 1 0,1-2-1,3-1 88,0 1-1,0-1 0,0 1 0,0 0 1,1 0-1,-1 0 0,1 1 1,-1 0-1,1 0 0,0 0 0,-1 1 1,7 0-1,-9 0-44,0 0 1,0 1-1,0-1 1,0 0-1,0 1 1,0 0-1,0 0 1,0 0-1,0 0 1,0 0 0,-1 1-1,1-1 1,-1 1-1,1 0 1,-1 0-1,1 0 1,-1 0-1,0 0 1,0 0-1,0 0 1,0 1-1,0-1 1,-1 1-1,2 2 1,-3-3-32,1 1-1,-1-1 1,0 0 0,0 0 0,0 0-1,0 0 1,0 1 0,-1-1 0,1 0 0,-1 0-1,1 0 1,-1 0 0,0 0 0,0 0-1,1 0 1,-2 0 0,1 0 0,0 0 0,0 0-1,-1-1 1,-2 4 0,-36 35 70,35-36-175,5-3 53,0-1 1,0 0-1,0 1 0,0-1 1,-1 1-1,1-1 0,0 1 1,0-1-1,0 0 0,0 1 1,0-1-1,0 1 0,0-1 1,0 1-1,0-1 0,1 1 1,-1-1-1,0 1 0,0-1 1,0 0-1,0 1 0,1-1 1,-1 1-1,0-1 0,0 0 1,1 1-1,-1-1 0,0 0 1,1 1-1,-1-1 0,0 0 1,1 0-1,-1 1 0,1-1 1,-1 0-1,0 0 1,1 1-1,0-1 0,22 14-79,-16-10 38,-4-2 66,0 1 0,-1-1 0,1 0 0,0 1 0,-1 0 0,1 0 0,-1 0 0,0 0 1,0 0-1,0 0 0,-1 0 0,1 1 0,-1-1 0,0 1 0,1-1 0,-2 1 1,1-1-1,0 1 0,0 5 0,-2-7-22,1 0 0,0 0 0,0 1 0,-1-1 0,0 0 0,1 0 0,-1 0-1,0 0 1,0 0 0,0 0 0,0 0 0,0 0 0,0-1 0,-1 1 0,1 0 0,-1-1 0,1 1 0,-1-1 0,1 1 0,-1-1 0,0 0 0,0 0 0,0 0 0,0 0 0,0 0 0,0 0 0,0 0 0,0-1-1,0 1 1,0-1 0,0 1 0,0-1 0,-4 0 0,4 1-286,0-1-1,0 0 0,0 1 0,0-1 1,0 0-1,0 0 0,0-1 1,0 1-1,0 0 0,0-1 1,0 1-1,0-1 0,0 0 1,0 1-1,0-1 0,0 0 0,0 0 1,1 0-1,-1-1 0,0 1 1,1 0-1,-1-1 0,1 1 1,-1-1-1,1 1 0,0-1 1,-2-2-1,-2-2-765</inkml:trace>
+  <inkml:trace contextRef="#ctx0" brushRef="#br0" timeOffset="1146.11">562 67 464,'-2'-12'3232,"2"11"-3195,-1 1-1,1-1 1,0 0 0,-1 0 0,1 0 0,0 1 0,0-1 0,0 0 0,0 0 0,0 0 0,0 0 0,0 1-1,0-1 1,0 0 0,0 0 0,1 0 0,-1 0 0,0 1 0,0-1 0,1 0 0,-1 0 0,0 1-1,1-1 1,-1 0 0,1 1 0,-1-1 0,1 0 0,0 1 0,-1-1 0,1 1 0,-1-1 0,1 1 0,1-2-1,3-1 88,0 1-1,0-1 0,0 1 0,0 0 1,1 0-1,-1 0 0,1 1 1,-1 0-1,1 0 0,0 0 0,-1 1 1,7 0-1,-9 0-44,0 0 1,0 1-1,0-1 1,0 0-1,0 1 1,0 0-1,0 0 1,0 0-1,0 0 1,0 0 0,-1 1-1,1-1 1,-1 1-1,1 0 1,-1 0-1,1 0 1,-1 0-1,0 0 1,0 0-1,0 0 1,0 1-1,0-1 1,-1 1-1,2 2 1,-3-3-32,1 1-1,-1-1 1,0 0 0,0 0 0,0 0-1,0 0 1,0 1 0,-1-1 0,1 0 0,-1 0-1,1 0 1,-1 0 0,0 0 0,0 0-1,1 0 1,-2 0 0,1 0 0,0 0 0,0 0-1,-1-1 1,-2 4 0,-36 35 70,35-36-175,5-3 53,0-1 1,0 0-1,0 1 0,0-1 1,-1 1-1,1-1 0,0 1 1,0-1-1,0 0 0,0 1 1,0-1-1,0 1 0,0-1 1,0 1-1,0-1 0,1 1 1,-1-1-1,0 1 0,0-1 1,0 0-1,0 1 0,1-1 1,-1 1-1,0-1 0,0 0 1,1 1-1,-1-1 0,0 0 1,1 1-1,-1-1 0,0 0 1,1 0-1,-1 1 0,1-1 1,-1 0-1,0 0 1,1 1-1,0-1 0,22 14-79,-16-10 38,-4-2 66,0 1 0,-1-1 0,1 0 0,0 1 0,-1 0 0,1 0 0,-1 0 0,0 0 1,0 0-1,0 0 0,-1 0 0,1 1 0,-1-1 0,0 1 0,1-1 0,-2 1 1,1-1-1,0 1 0,0 5 0,-2-7-22,1 0 0,0 0 0,0 1 0,-1-1 0,0 0 0,1 0 0,-1 0-1,0 0 1,0 0 0,0 0 0,0 0 0,0 0 0,0-1 0,-1 1 0,1 0 0,-1-1 0,1 1 0,-1-1 0,1 1 0,-1-1 0,0 0 0,0 0 0,0 0 0,0 0 0,0 0 0,0 0 0,0 0 0,0-1-1,0 1 1,0-1 0,0 1 0,0-1 0,-4 0 0,4 1-286,0-1-1,0 0 0,0 1 0,0-1 1,0 0-1,0 0 0,0-1 1,0 1-1,0 0 0,0-1 1,0 1-1,0-1 0,0 0 1,0 1-1,0-1 0,0 0 0,0 0 1,1 0-1,-1-1 0,0 1 1,1 0-1,-1-1 0,1 1 1,-1-1-1,1 1 0,0-1 1,-2-2-1,-2-2-765</inkml:trace>
 </inkml:ink>
 </file>
 
@@ -9833,7 +10471,7 @@
   </inkml:definitions>
   <inkml:trace contextRef="#ctx0" brushRef="#br0">6 252 9830,'0'0'7,"0"0"-1,-1 0 1,1 0 0,0 0 0,0 0-1,0-1 1,0 1 0,0 0-1,0 0 1,0 0 0,0 0-1,-1 0 1,1 0 0,0 0-1,0 0 1,0 0 0,0 0 0,0 0-1,0 0 1,0 0 0,-1 0-1,1 0 1,0 0 0,0 0-1,0 0 1,0 0 0,0 0-1,0 0 1,0 1 0,0-1-1,-1 0 1,1 0 0,0 0 0,0 0-1,0 0 1,0 0 0,0 0-1,0 0 1,0 0 0,0 0-1,0 0 1,0 1 0,0-1-1,0 0 1,0 0 0,0 0 0,-1 0-1,1 0 1,0 0 0,0 0-1,0 1 1,0-1 0,0 0-1,0 0 1,0 0 0,0 0-1,0 0 1,1 1 0,-3 14 299,5 28 211,-2-21-97,-1-14-210,1 0 0,0 0 0,0-1-1,3 11 1,-3-16-167,-1 0 1,1 0-1,-1 0 0,1 0 0,0 0 1,0-1-1,0 1 0,0 0 0,0 0 1,0-1-1,0 1 0,1 0 0,-1-1 1,1 1-1,-1-1 0,1 0 0,-1 1 1,1-1-1,0 0 0,3 2 0,-2-3 29,0 0 0,0 0-1,-1-1 1,1 1 0,0 0-1,0-1 1,0 0-1,-1 0 1,1 0 0,0 0-1,-1 0 1,1 0 0,-1 0-1,1-1 1,-1 0 0,0 1-1,0-1 1,0 0-1,4-4 1,36-44 1247,-39 46-1158,5-11 37,0 0 88,-5 14-181,-2 8-64,-1-4-4,-1 0 0,1 0 0,0 1 1,1-1-1,-1 0 0,0 0 0,1 0 0,0 0 0,0 0 1,0 0-1,0 0 0,0 0 0,1 0 0,-1 0 0,1 0 1,0-1-1,-1 1 0,1-1 0,0 1 0,1-1 0,-1 0 0,0 0 1,1 0-1,-1 0 0,1 0 0,0 0 0,0-1 0,-1 1 1,1-1-1,0 0 0,0 0 0,0 0 0,0 0 0,1 0 1,-1-1-1,0 0 0,0 1 0,6-2 0,-3 2 24,-1-1-1,1-1 1,-1 1 0,1-1-1,-1 0 1,1 0 0,-1-1-1,0 1 1,0-1 0,0 0-1,0-1 1,0 1 0,0-1-1,0 0 1,-1 0 0,0 0-1,1-1 1,6-7 0,-7 5-108,0 0 0,0 0 0,-1-1 0,0 1-1,0-1 1,-1 0 0,1 0 0,-1 0 0,-1 0 0,0 0 0,0 0 0,0 0 0,-1-14 0,0 19 16,0-1-1,0 0 1,-1 1-1,1-1 1,-1 1-1,0-1 1,0 0-1,0 1 1,-2-4-1,3 5 31,0 1 0,-1-1 0,1 0 0,-1 1 0,1-1-1,-1 1 1,1-1 0,-1 1 0,1 0 0,-1-1-1,1 1 1,-1-1 0,1 1 0,-1 0 0,0 0-1,1-1 1,-1 1 0,1 0 0,-1 0 0,0 0 0,1-1-1,-1 1 1,0 0 0,1 0 0,-1 0 0,0 0-1,1 0 1,-1 1 0,0-1 0,1 0 0,-1 0-1,0 0 1,1 0 0,-1 1 0,0-1 0,1 0 0,-1 1-1,1-1 1,-1 0 0,1 1 0,-1-1 0,1 1-1,-1-1 1,1 1 0,-1 0 0,0 0 110</inkml:trace>
   <inkml:trace contextRef="#ctx0" brushRef="#br0" timeOffset="571.91">553 265 9830,'9'-52'0,"-9"51"3,0 1-1,0-1 1,0 1-1,0-1 1,0 1-1,0 0 1,0-1-1,-1 1 1,1-1-1,0 1 1,0-1-1,0 1 1,0 0-1,-1-1 1,1 1 0,0 0-1,0-1 1,-1 1-1,1 0 1,0-1-1,-1 1 1,1 0-1,0-1 1,-1 1-1,1 0 1,0 0-1,-1-1 1,1 1-1,-1 0 1,1 0-1,0 0 1,-1 0 0,1 0-1,-1-1 1,1 1-1,-1 0 1,1 0-1,0 0 1,-1 0-1,1 0 1,-1 0-1,1 0 1,-1 1-1,1-1 1,0 0-1,-1 0 1,1 0-1,-1 0 1,1 0 0,0 1-1,-1-1 1,1 0-1,-1 1 1,-17 9 133,14-6-28,1 1 0,0-1-1,0 0 1,0 1 0,0 0 0,1 0-1,0 0 1,0 0 0,0 0-1,1 0 1,0 0 0,-1 0 0,2 1-1,-1-1 1,1 0 0,0 8 0,0-10-51,0 0 0,0 0 0,0-1 1,0 1-1,1 0 0,-1 0 0,1 0 0,0 0 1,0-1-1,0 1 0,0 0 0,0-1 1,1 1-1,-1-1 0,1 1 0,-1-1 1,1 1-1,0-1 0,0 0 0,0 0 0,0 0 1,1 0-1,-1-1 0,0 1 0,1-1 1,-1 1-1,1-1 0,0 0 0,-1 0 1,1 0-1,4 1 0,-3-2 13,0 0-1,-1 0 1,1 0-1,0-1 1,-1 0 0,1 1-1,0-1 1,-1-1-1,1 1 1,-1 0-1,0-1 1,0 0 0,1 0-1,-1 0 1,0 0-1,0 0 1,-1 0-1,1-1 1,3-3 0,-4 4-15,0 0 1,0 0 0,0 0-1,-1-1 1,1 1 0,0 0-1,-1-1 1,0 1 0,0-1-1,1 0 1,-2 1 0,1-1-1,0 0 1,0 0 0,-1 0-1,0 1 1,1-1 0,-1 0-1,0 0 1,0 0 0,-1 0-1,1 0 1,-1 1 0,0-5-1,-3 2 10,1 0-1,-1 1 1,0-1-1,0 1 1,0 0-1,-1 0 1,1 1-1,-1-1 1,0 1-1,0 0 1,-1 0-1,-8-3 1,12 5-38,1 1-27</inkml:trace>
-  <inkml:trace contextRef="#ctx0" brushRef="#br0" timeOffset="1128.15">762 201 9830,'-11'-14'0,"11"13"0,-1 0 0,1 1 0,-1-1 0,1 1 0,0-1 0,-1 0 0,1 1 0,0-1 0,-1 0 0,1 1 0,0-1 0,0 0 0,0 0 0,0 1 0,0-1 0,0 0 0,0 0 0,0 1 0,0-1 0,0 0 0,0 0 0,0 1 0,0-1 0,1 0 0,-1 1 0,0-1 0,0 0 0,1 0 0,1 0 30,0 0 0,0 0 0,0 0 0,0 1 0,0-1 0,0 0 0,0 1 0,0 0 0,0-1 0,0 1 0,0 0 0,0 0 0,0 0 0,0 1 0,0-1 0,0 0 0,0 1-1,0-1 1,0 1 0,0 0 0,2 1 0,4 1 135,0 0 0,-1 1 0,14 9 0,-18-12-108,-1 1 1,0-1-1,1 1 1,-1-1-1,0 1 1,0 0-1,0 0 1,-1 0 0,1 0-1,0 0 1,-1 1-1,1-1 1,-1 0-1,0 1 1,0-1-1,0 1 1,0 0 0,0-1-1,0 1 1,-1-1-1,1 1 1,-1 0-1,0 0 1,0-1-1,0 1 1,0 0 0,0 0-1,-1-1 1,1 1-1,-1 0 1,1-1-1,-1 1 1,-2 2-1,2-2 2,-1-1-1,1 0 0,-1 0 0,0 0 0,0 0 0,0 0 1,0-1-1,0 1 0,0 0 0,-1-1 0,1 0 0,0 1 0,-1-1 1,1 0-1,-1 0 0,0-1 0,-4 2 0,7-2-52,-1-1-1,1 1 1,0 0-1,-1 0 1,1-1 0,0 1-1,0 0 1,-1-1-1,1 1 1,0 0 0,0-1-1,0 1 1,-1 0-1,1-1 1,0 1-1,0-1 1,0 1 0,0 0-1,0-1 1,0 1-1,0-1 1,0 1-1,0 0 1,0-1 0,0 1-1,0-1 1,0 1-1,0 0 1,0-1 0,0 1-1,0-1 1,0 1-1,1 0 1,-1-1-1,0 1 1,1-1 0,5-18 231,-5 17-135,2-3-110,-1-1 0,2 0 0,-1 1 0,0-1 0,1 1-1,0 0 1,1 0 0,-1 1 0,7-6 0,51-35 566,-20 15-610,-32 22 0,19-18 279,-25 21-42</inkml:trace>
+  <inkml:trace contextRef="#ctx0" brushRef="#br0" timeOffset="1128.14">762 201 9830,'-11'-14'0,"11"13"0,-1 0 0,1 1 0,-1-1 0,1 1 0,0-1 0,-1 0 0,1 1 0,0-1 0,-1 0 0,1 1 0,0-1 0,0 0 0,0 0 0,0 1 0,0-1 0,0 0 0,0 0 0,0 1 0,0-1 0,0 0 0,0 0 0,0 1 0,0-1 0,1 0 0,-1 1 0,0-1 0,0 0 0,1 0 0,1 0 30,0 0 0,0 0 0,0 0 0,0 1 0,0-1 0,0 0 0,0 1 0,0 0 0,0-1 0,0 1 0,0 0 0,0 0 0,0 0 0,0 1 0,0-1 0,0 0 0,0 1-1,0-1 1,0 1 0,0 0 0,2 1 0,4 1 135,0 0 0,-1 1 0,14 9 0,-18-12-108,-1 1 1,0-1-1,1 1 1,-1-1-1,0 1 1,0 0-1,0 0 1,-1 0 0,1 0-1,0 0 1,-1 1-1,1-1 1,-1 0-1,0 1 1,0-1-1,0 1 1,0 0 0,0-1-1,0 1 1,-1-1-1,1 1 1,-1 0-1,0 0 1,0-1-1,0 1 1,0 0 0,0 0-1,-1-1 1,1 1-1,-1 0 1,1-1-1,-1 1 1,-2 2-1,2-2 2,-1-1-1,1 0 0,-1 0 0,0 0 0,0 0 0,0 0 1,0-1-1,0 1 0,0 0 0,-1-1 0,1 0 0,0 1 0,-1-1 1,1 0-1,-1 0 0,0-1 0,-4 2 0,7-2-52,-1-1-1,1 1 1,0 0-1,-1 0 1,1-1 0,0 1-1,0 0 1,-1-1-1,1 1 1,0 0 0,0-1-1,0 1 1,-1 0-1,1-1 1,0 1-1,0-1 1,0 1 0,0 0-1,0-1 1,0 1-1,0-1 1,0 1-1,0 0 1,0-1 0,0 1-1,0-1 1,0 1-1,0 0 1,0-1 0,0 1-1,0-1 1,0 1-1,1 0 1,-1-1-1,0 1 1,1-1 0,5-18 231,-5 17-135,2-3-110,-1-1 0,2 0 0,-1 1 0,0-1 0,1 1-1,0 0 1,1 0 0,-1 1 0,7-6 0,51-35 566,-20 15-610,-32 22 0,19-18 279,-25 21-42</inkml:trace>
   <inkml:trace contextRef="#ctx0" brushRef="#br0" timeOffset="1701.02">1120 0 9830,'-1'1'28,"0"-1"0,1 1 0,-1-1 0,0 1 1,0-1-1,1 1 0,-1 0 0,0-1 0,1 1 0,-1 0 0,1 0 0,-1-1 0,1 1 0,-1 0 0,1 0 0,0 0 1,-1 0-1,1-1 0,0 1 0,-1 0 0,1 0 0,0 0 0,0 0 0,0 0 0,0 1 0,-4 33 330,4-26-126,-6 38 519,-5 86 1387,9-91-1592,2-41-546,2-2 14,-1 0 1,1 0-1,-1 0 0,1-1 0,-1 1 1,0 0-1,1-1 0,-1 1 0,0-1 1,0 1-1,0-1 0,0 1 0,0-3 0,3-2 173,18-23 365,-11 13-535,1 1 0,0 0 0,1 1 0,1 0 0,0 1 0,0 1 0,31-20 0,-21 17-64,-18 11 147,-1 1 1,0-1-1,1 1 1,0 0-1,0 0 1,0 1-1,0 0 1,0 0-1,12-2 1,-16 4-101,-2 0 4,0 0 0,0 1 0,0-1 0,1 0 1,-1 0-1,0 0 0,0 0 0,0 1 0,0-1 0,0 0 0,0 0 1,0 0-1,0 1 0,0-1 0,0 0 0,0 0 0,0 0 1,0 1-1,0-1 0,0 0 0,0 0 0,0 0 0,0 1 1,0-1-1,0 0 0,0 0 0,0 0 0,0 0 0,0 1 1,0-1-1,-1 0 0,1 0 0,0 0 0,0 0 0,0 1 1,0-1-1,0 0 0,-1 0 0,1 0 0,0 0 0,0 0 1,0 0-1,-1 1-6,0 1 2</inkml:trace>
   <inkml:trace contextRef="#ctx0" brushRef="#br0" timeOffset="1938.41">1168 199 9830,'17'11'591,"14"3"183,-11-8-351,1 0 0,-1-2-1,1 0 1,0-1-1,0-1 1,23-1 0,-36-1-378</inkml:trace>
   <inkml:trace contextRef="#ctx0" brushRef="#br0" timeOffset="2447.47">1608 128 9830,'2'-3'35,"0"0"0,0 0 1,0 0-1,0 0 0,-1-1 0,0 1 0,0 0 1,0-1-1,0 1 0,0-1 0,0 1 0,-1-1 1,0 0-1,0-5 0,0 9-35,0 0-1,0-1 1,-1 1 0,1 0-1,0-1 1,0 1 0,0 0-1,-1-1 1,1 1 0,0 0-1,0-1 1,-1 1 0,1 0-1,0 0 1,-1-1-1,1 1 1,0 0 0,-1 0-1,1 0 1,0 0 0,-1-1-1,1 1 1,-1 0 0,1 0-1,0 0 1,-1 0 0,1 0-1,-1 0 1,1 0 0,0 0-1,-1 0 1,1 0 0,-1 0-1,1 0 1,0 0 0,-1 0-1,1 1 1,0-1 0,-1 0-1,1 0 1,0 0-1,-1 1 1,1-1 0,-1 0-1,-14 7 52,14-5-4,-1 0 0,1-1 0,0 1 1,0 0-1,0 0 0,0 0 0,0 0 0,0 0 0,0 0 0,1 0 1,-1 0-1,1 0 0,-1 0 0,1 1 0,0-1 0,0 0 0,0 0 1,0 0-1,1 0 0,-1 1 0,0-1 0,1 0 0,0 0 0,-1 0 1,1 0-1,0 0 0,0 0 0,0 0 0,0 0 0,0 0 0,1-1 1,-1 1-1,0 0 0,1-1 0,0 1 0,-1-1 0,1 0 0,0 1 1,-1-1-1,1 0 0,0 0 0,2 1 0,36 16 620,-32-16-482,-1 1 0,0 0 0,0 1-1,0-1 1,-1 1 0,7 5 0,-13-9-182,1 1 0,-1-1 1,0 0-1,0 1 1,1-1-1,-1 0 1,0 0-1,0 1 1,1-1-1,-1 0 1,0 1-1,0-1 1,0 1-1,0-1 1,0 0-1,0 1 1,0-1-1,0 0 0,0 1 1,1-1-1,-2 1 1,1-1-1,0 0 1,0 1-1,0-1 1,0 0-1,0 1 1,0-1-1,0 1 1,0-1-1,-1 1 1,-11 11 339,-22 7 430,30-17-678,-68 27 1535,69-28-1630</inkml:trace>
@@ -9894,7 +10532,7 @@
     </inkml:brush>
   </inkml:definitions>
   <inkml:trace contextRef="#ctx0" brushRef="#br0">73 24 68,'-27'-12'3289,"23"13"-1998,20 6-1049,49 17 529,66 22 339,472 113-493,-111-40-444,-456-111-106,-14-4 309,1 1 0,35 15 1,35 18 560,-82-33-8,0-1 0,1 0 0,14 4 1,-14-6 208,-3-2-3644</inkml:trace>
-  <inkml:trace contextRef="#ctx0" brushRef="#br0" timeOffset="1126.64">119 75 344,'-1'-1'316,"0"0"0,0 0 1,0 0-1,0 0 0,0 0 0,1-1 0,-1 1 1,0 0-1,1 0 0,-1 0 0,1-1 0,-1 1 1,1 0-1,-1-1 0,1 0 0,0 1-211,0 0-1,0-1 1,0 1-1,0 0 0,1 0 1,-1 0-1,0 0 1,1 0-1,-1 0 0,0 0 1,1 0-1,-1 0 1,1 0-1,0 0 0,-1 1 1,1-1-1,0 0 1,-1 0-1,1 0 0,0 1 1,0-1-1,0 0 1,0 1-1,0-1 0,0 1 1,-1-1-1,1 1 1,0-1-1,1 1 0,-1 0 1,1-1-1,69-27 4506,-196 40-3439,101-7-1189,-27 2-92,75 28 190,-7-18-88,-13-13 2,0 0-1,0 0 1,-1 0 0,1 1 0,-1-1 0,4 9-1,-5-10-12,0 0-1,0 0 1,0 0-1,0 0 1,0-1-1,1 1 1,-1-1-1,1 1 0,-1-1 1,1 0-1,0 0 1,0 0-1,0 0 1,0 0-1,7 2 1</inkml:trace>
+  <inkml:trace contextRef="#ctx0" brushRef="#br0" timeOffset="1126.63">119 75 344,'-1'-1'316,"0"0"0,0 0 1,0 0-1,0 0 0,0 0 0,1-1 0,-1 1 1,0 0-1,1 0 0,-1 0 0,1-1 0,-1 1 1,1 0-1,-1-1 0,1 0 0,0 1-211,0 0-1,0-1 1,0 1-1,0 0 0,1 0 1,-1 0-1,0 0 1,1 0-1,-1 0 0,0 0 1,1 0-1,-1 0 1,1 0-1,0 0 0,-1 1 1,1-1-1,0 0 1,-1 0-1,1 0 0,0 1 1,0-1-1,0 0 1,0 1-1,0-1 0,0 1 1,-1-1-1,1 1 1,0-1-1,1 1 0,-1 0 1,1-1-1,69-27 4506,-196 40-3439,101-7-1189,-27 2-92,75 28 190,-7-18-88,-13-13 2,0 0-1,0 0 1,-1 0 0,1 1 0,-1-1 0,4 9-1,-5-10-12,0 0-1,0 0 1,0 0-1,0 0 1,0-1-1,1 1 1,-1-1-1,1 1 0,-1-1 1,1 0-1,0 0 1,0 0-1,0 0 1,0 0-1,7 2 1</inkml:trace>
 </inkml:ink>
 </file>
 

</xml_diff>

<commit_message>
thread, process & sync completed
</commit_message>
<xml_diff>
--- a/Java - Learning.docx
+++ b/Java - Learning.docx
@@ -1605,7 +1605,7 @@
           <w:noProof/>
         </w:rPr>
         <w:drawing>
-          <wp:anchor distT="0" distB="0" distL="114300" distR="114300" simplePos="0" relativeHeight="251659264" behindDoc="0" locked="0" layoutInCell="1" allowOverlap="1" wp14:anchorId="6404E78E" wp14:editId="4E643F34">
+          <wp:anchor distT="0" distB="0" distL="114300" distR="114300" simplePos="0" relativeHeight="251659264" behindDoc="0" locked="0" layoutInCell="1" allowOverlap="1" wp14:anchorId="6404E78E" wp14:editId="5CFEA4A2">
             <wp:simplePos x="0" y="0"/>
             <wp:positionH relativeFrom="margin">
               <wp:posOffset>3335020</wp:posOffset>
@@ -8013,6 +8013,7 @@
       <w:r>
         <w:rPr>
           <w:rFonts w:ascii="Excalifont" w:hAnsi="Excalifont"/>
+          <w:noProof/>
         </w:rPr>
         <w:drawing>
           <wp:inline distT="0" distB="0" distL="0" distR="0" wp14:anchorId="676F5A75" wp14:editId="257A59F8">
@@ -8282,6 +8283,7 @@
       <w:r>
         <w:rPr>
           <w:rFonts w:ascii="Excalifont" w:hAnsi="Excalifont"/>
+          <w:noProof/>
         </w:rPr>
         <w:drawing>
           <wp:inline distT="0" distB="0" distL="0" distR="0" wp14:anchorId="5D83005D" wp14:editId="70F099B0">
@@ -8328,6 +8330,7 @@
       <w:r>
         <w:rPr>
           <w:rFonts w:ascii="Excalifont" w:hAnsi="Excalifont"/>
+          <w:noProof/>
         </w:rPr>
         <w:drawing>
           <wp:inline distT="0" distB="0" distL="0" distR="0" wp14:anchorId="1EA5F8BB" wp14:editId="6043DE12">
@@ -8375,6 +8378,7 @@
       <w:r>
         <w:rPr>
           <w:rFonts w:ascii="Excalifont" w:hAnsi="Excalifont"/>
+          <w:noProof/>
         </w:rPr>
         <w:drawing>
           <wp:inline distT="0" distB="0" distL="0" distR="0" wp14:anchorId="53DDB932" wp14:editId="14A79C2A">
@@ -8443,6 +8447,7 @@
       <w:r>
         <w:rPr>
           <w:rFonts w:ascii="Excalifont" w:hAnsi="Excalifont"/>
+          <w:noProof/>
         </w:rPr>
         <w:drawing>
           <wp:inline distT="0" distB="0" distL="0" distR="0" wp14:anchorId="61BF8462" wp14:editId="0B4681CA">
@@ -8536,6 +8541,7 @@
       <w:r>
         <w:rPr>
           <w:rFonts w:ascii="Excalifont" w:hAnsi="Excalifont"/>
+          <w:noProof/>
         </w:rPr>
         <w:drawing>
           <wp:inline distT="0" distB="0" distL="0" distR="0" wp14:anchorId="28E8DAFE" wp14:editId="08261453">
@@ -8596,11 +8602,12 @@
       <w:r>
         <w:rPr>
           <w:rFonts w:ascii="Excalifont" w:hAnsi="Excalifont"/>
+          <w:noProof/>
         </w:rPr>
         <w:drawing>
-          <wp:inline distT="0" distB="0" distL="0" distR="0" wp14:anchorId="267DB20C" wp14:editId="02229F6D">
-            <wp:extent cx="4146550" cy="1283155"/>
-            <wp:effectExtent l="0" t="0" r="6350" b="0"/>
+          <wp:inline distT="0" distB="0" distL="0" distR="0" wp14:anchorId="267DB20C" wp14:editId="68C5D274">
+            <wp:extent cx="3587750" cy="1110234"/>
+            <wp:effectExtent l="0" t="0" r="0" b="0"/>
             <wp:docPr id="1653038132" name="Picture 1"/>
             <wp:cNvGraphicFramePr>
               <a:graphicFrameLocks xmlns:a="http://schemas.openxmlformats.org/drawingml/2006/main" noChangeAspect="1"/>
@@ -8621,7 +8628,7 @@
                   <pic:spPr>
                     <a:xfrm>
                       <a:off x="0" y="0"/>
-                      <a:ext cx="4155142" cy="1285814"/>
+                      <a:ext cx="3606895" cy="1116158"/>
                     </a:xfrm>
                     <a:prstGeom prst="rect">
                       <a:avLst/>
@@ -8640,6 +8647,564 @@
           <w:rFonts w:ascii="Excalifont" w:hAnsi="Excalifont"/>
         </w:rPr>
       </w:pPr>
+      <w:r>
+        <w:rPr>
+          <w:rFonts w:ascii="Excalifont" w:hAnsi="Excalifont"/>
+          <w:noProof/>
+        </w:rPr>
+        <w:drawing>
+          <wp:inline distT="0" distB="0" distL="0" distR="0" wp14:anchorId="20EEC19A" wp14:editId="48EFC20F">
+            <wp:extent cx="2305050" cy="1925677"/>
+            <wp:effectExtent l="0" t="0" r="0" b="0"/>
+            <wp:docPr id="2088968143" name="Picture 1"/>
+            <wp:cNvGraphicFramePr>
+              <a:graphicFrameLocks xmlns:a="http://schemas.openxmlformats.org/drawingml/2006/main" noChangeAspect="1"/>
+            </wp:cNvGraphicFramePr>
+            <a:graphic xmlns:a="http://schemas.openxmlformats.org/drawingml/2006/main">
+              <a:graphicData uri="http://schemas.openxmlformats.org/drawingml/2006/picture">
+                <pic:pic xmlns:pic="http://schemas.openxmlformats.org/drawingml/2006/picture">
+                  <pic:nvPicPr>
+                    <pic:cNvPr id="2088968143" name=""/>
+                    <pic:cNvPicPr/>
+                  </pic:nvPicPr>
+                  <pic:blipFill>
+                    <a:blip r:embed="rId152"/>
+                    <a:stretch>
+                      <a:fillRect/>
+                    </a:stretch>
+                  </pic:blipFill>
+                  <pic:spPr>
+                    <a:xfrm>
+                      <a:off x="0" y="0"/>
+                      <a:ext cx="2308711" cy="1928736"/>
+                    </a:xfrm>
+                    <a:prstGeom prst="rect">
+                      <a:avLst/>
+                    </a:prstGeom>
+                  </pic:spPr>
+                </pic:pic>
+              </a:graphicData>
+            </a:graphic>
+          </wp:inline>
+        </w:drawing>
+      </w:r>
+      <w:r>
+        <w:rPr>
+          <w:rFonts w:ascii="Excalifont" w:hAnsi="Excalifont"/>
+        </w:rPr>
+        <w:br/>
+      </w:r>
+      <w:r>
+        <w:rPr>
+          <w:rFonts w:ascii="Excalifont" w:hAnsi="Excalifont"/>
+          <w:noProof/>
+        </w:rPr>
+        <w:drawing>
+          <wp:inline distT="0" distB="0" distL="0" distR="0" wp14:anchorId="74AE1200" wp14:editId="32EEE995">
+            <wp:extent cx="3647678" cy="2476500"/>
+            <wp:effectExtent l="0" t="0" r="0" b="0"/>
+            <wp:docPr id="1260167701" name="Picture 1"/>
+            <wp:cNvGraphicFramePr>
+              <a:graphicFrameLocks xmlns:a="http://schemas.openxmlformats.org/drawingml/2006/main" noChangeAspect="1"/>
+            </wp:cNvGraphicFramePr>
+            <a:graphic xmlns:a="http://schemas.openxmlformats.org/drawingml/2006/main">
+              <a:graphicData uri="http://schemas.openxmlformats.org/drawingml/2006/picture">
+                <pic:pic xmlns:pic="http://schemas.openxmlformats.org/drawingml/2006/picture">
+                  <pic:nvPicPr>
+                    <pic:cNvPr id="1260167701" name=""/>
+                    <pic:cNvPicPr/>
+                  </pic:nvPicPr>
+                  <pic:blipFill>
+                    <a:blip r:embed="rId153"/>
+                    <a:stretch>
+                      <a:fillRect/>
+                    </a:stretch>
+                  </pic:blipFill>
+                  <pic:spPr>
+                    <a:xfrm>
+                      <a:off x="0" y="0"/>
+                      <a:ext cx="3654606" cy="2481204"/>
+                    </a:xfrm>
+                    <a:prstGeom prst="rect">
+                      <a:avLst/>
+                    </a:prstGeom>
+                  </pic:spPr>
+                </pic:pic>
+              </a:graphicData>
+            </a:graphic>
+          </wp:inline>
+        </w:drawing>
+      </w:r>
+      <w:r>
+        <w:rPr>
+          <w:rFonts w:ascii="Excalifont" w:hAnsi="Excalifont"/>
+        </w:rPr>
+        <w:br/>
+        <w:t>-&gt; Use Runnable instead of direct thread because, java support single inheritance</w:t>
+      </w:r>
+    </w:p>
+    <w:p>
+      <w:pPr>
+        <w:rPr>
+          <w:rFonts w:ascii="Excalifont" w:hAnsi="Excalifont"/>
+        </w:rPr>
+      </w:pPr>
+      <w:r>
+        <w:rPr>
+          <w:rFonts w:ascii="Excalifont" w:hAnsi="Excalifont"/>
+          <w:noProof/>
+        </w:rPr>
+        <w:lastRenderedPageBreak/>
+        <w:drawing>
+          <wp:inline distT="0" distB="0" distL="0" distR="0" wp14:anchorId="645EE416" wp14:editId="220F8B4D">
+            <wp:extent cx="3103744" cy="971550"/>
+            <wp:effectExtent l="0" t="0" r="1905" b="0"/>
+            <wp:docPr id="2000018017" name="Picture 1"/>
+            <wp:cNvGraphicFramePr>
+              <a:graphicFrameLocks xmlns:a="http://schemas.openxmlformats.org/drawingml/2006/main" noChangeAspect="1"/>
+            </wp:cNvGraphicFramePr>
+            <a:graphic xmlns:a="http://schemas.openxmlformats.org/drawingml/2006/main">
+              <a:graphicData uri="http://schemas.openxmlformats.org/drawingml/2006/picture">
+                <pic:pic xmlns:pic="http://schemas.openxmlformats.org/drawingml/2006/picture">
+                  <pic:nvPicPr>
+                    <pic:cNvPr id="2000018017" name=""/>
+                    <pic:cNvPicPr/>
+                  </pic:nvPicPr>
+                  <pic:blipFill>
+                    <a:blip r:embed="rId154"/>
+                    <a:stretch>
+                      <a:fillRect/>
+                    </a:stretch>
+                  </pic:blipFill>
+                  <pic:spPr>
+                    <a:xfrm>
+                      <a:off x="0" y="0"/>
+                      <a:ext cx="3106092" cy="972285"/>
+                    </a:xfrm>
+                    <a:prstGeom prst="rect">
+                      <a:avLst/>
+                    </a:prstGeom>
+                  </pic:spPr>
+                </pic:pic>
+              </a:graphicData>
+            </a:graphic>
+          </wp:inline>
+        </w:drawing>
+      </w:r>
+    </w:p>
+    <w:p>
+      <w:pPr>
+        <w:rPr>
+          <w:rFonts w:ascii="Excalifont" w:hAnsi="Excalifont"/>
+        </w:rPr>
+      </w:pPr>
+      <w:r>
+        <w:rPr>
+          <w:rFonts w:ascii="Excalifont" w:hAnsi="Excalifont"/>
+          <w:color w:val="7030A0"/>
+        </w:rPr>
+        <w:t>Race Condition</w:t>
+      </w:r>
+      <w:r>
+        <w:rPr>
+          <w:rFonts w:ascii="Excalifont" w:hAnsi="Excalifont"/>
+        </w:rPr>
+        <w:br/>
+        <w:t xml:space="preserve">-&gt; when two threads work on a shared </w:t>
+      </w:r>
+      <w:proofErr w:type="gramStart"/>
+      <w:r>
+        <w:rPr>
+          <w:rFonts w:ascii="Excalifont" w:hAnsi="Excalifont"/>
+        </w:rPr>
+        <w:t>variable</w:t>
+      </w:r>
+      <w:proofErr w:type="gramEnd"/>
+      <w:r>
+        <w:rPr>
+          <w:rFonts w:ascii="Excalifont" w:hAnsi="Excalifont"/>
+        </w:rPr>
+        <w:t xml:space="preserve"> they sometimes used old values which result in not updating the variable carefully</w:t>
+      </w:r>
+      <w:r>
+        <w:rPr>
+          <w:rFonts w:ascii="Excalifont" w:hAnsi="Excalifont"/>
+        </w:rPr>
+        <w:br/>
+        <w:t xml:space="preserve">to resolve it we 1) join the threads 2) use </w:t>
+      </w:r>
+      <w:r>
+        <w:rPr>
+          <w:rFonts w:ascii="Excalifont" w:hAnsi="Excalifont"/>
+          <w:i/>
+          <w:iCs/>
+        </w:rPr>
+        <w:t xml:space="preserve">synchronized </w:t>
+      </w:r>
+      <w:r>
+        <w:rPr>
+          <w:rFonts w:ascii="Excalifont" w:hAnsi="Excalifont"/>
+        </w:rPr>
+        <w:t>keyword</w:t>
+      </w:r>
+    </w:p>
+    <w:p>
+      <w:pPr>
+        <w:rPr>
+          <w:rFonts w:ascii="Excalifont" w:hAnsi="Excalifont"/>
+        </w:rPr>
+      </w:pPr>
+      <w:r>
+        <w:rPr>
+          <w:rFonts w:ascii="Excalifont" w:hAnsi="Excalifont"/>
+          <w:noProof/>
+        </w:rPr>
+        <mc:AlternateContent>
+          <mc:Choice Requires="wpi">
+            <w:drawing>
+              <wp:anchor distT="0" distB="0" distL="114300" distR="114300" simplePos="0" relativeHeight="251947008" behindDoc="0" locked="0" layoutInCell="1" allowOverlap="1" wp14:anchorId="3D177386" wp14:editId="09E9ADB1">
+                <wp:simplePos x="0" y="0"/>
+                <wp:positionH relativeFrom="column">
+                  <wp:posOffset>1083180</wp:posOffset>
+                </wp:positionH>
+                <wp:positionV relativeFrom="paragraph">
+                  <wp:posOffset>561685</wp:posOffset>
+                </wp:positionV>
+                <wp:extent cx="73440" cy="72720"/>
+                <wp:effectExtent l="57150" t="57150" r="41275" b="41910"/>
+                <wp:wrapNone/>
+                <wp:docPr id="1700066654" name="Ink 6"/>
+                <wp:cNvGraphicFramePr/>
+                <a:graphic xmlns:a="http://schemas.openxmlformats.org/drawingml/2006/main">
+                  <a:graphicData uri="http://schemas.microsoft.com/office/word/2010/wordprocessingInk">
+                    <w14:contentPart bwMode="auto" r:id="rId155">
+                      <w14:nvContentPartPr>
+                        <w14:cNvContentPartPr/>
+                      </w14:nvContentPartPr>
+                      <w14:xfrm>
+                        <a:off x="0" y="0"/>
+                        <a:ext cx="73440" cy="72720"/>
+                      </w14:xfrm>
+                    </w14:contentPart>
+                  </a:graphicData>
+                </a:graphic>
+              </wp:anchor>
+            </w:drawing>
+          </mc:Choice>
+          <mc:Fallback>
+            <w:pict>
+              <v:shapetype w14:anchorId="317FB914" id="_x0000_t75" coordsize="21600,21600" o:spt="75" o:preferrelative="t" path="m@4@5l@4@11@9@11@9@5xe" filled="f" stroked="f">
+                <v:stroke joinstyle="miter"/>
+                <v:formulas>
+                  <v:f eqn="if lineDrawn pixelLineWidth 0"/>
+                  <v:f eqn="sum @0 1 0"/>
+                  <v:f eqn="sum 0 0 @1"/>
+                  <v:f eqn="prod @2 1 2"/>
+                  <v:f eqn="prod @3 21600 pixelWidth"/>
+                  <v:f eqn="prod @3 21600 pixelHeight"/>
+                  <v:f eqn="sum @0 0 1"/>
+                  <v:f eqn="prod @6 1 2"/>
+                  <v:f eqn="prod @7 21600 pixelWidth"/>
+                  <v:f eqn="sum @8 21600 0"/>
+                  <v:f eqn="prod @7 21600 pixelHeight"/>
+                  <v:f eqn="sum @10 21600 0"/>
+                </v:formulas>
+                <v:path o:extrusionok="f" gradientshapeok="t" o:connecttype="rect"/>
+                <o:lock v:ext="edit" aspectratio="t"/>
+              </v:shapetype>
+              <v:shape id="Ink 6" o:spid="_x0000_s1026" type="#_x0000_t75" style="position:absolute;margin-left:84.6pt;margin-top:43.55pt;width:7.2pt;height:7.15pt;z-index:251947008;visibility:visible;mso-wrap-style:square;mso-wrap-distance-left:9pt;mso-wrap-distance-top:0;mso-wrap-distance-right:9pt;mso-wrap-distance-bottom:0;mso-position-horizontal:absolute;mso-position-horizontal-relative:text;mso-position-vertical:absolute;mso-position-vertical-relative:text" o:gfxdata="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">
+                <v:imagedata r:id="rId156" o:title=""/>
+              </v:shape>
+            </w:pict>
+          </mc:Fallback>
+        </mc:AlternateContent>
+      </w:r>
+      <w:r>
+        <w:rPr>
+          <w:rFonts w:ascii="Excalifont" w:hAnsi="Excalifont"/>
+          <w:noProof/>
+        </w:rPr>
+        <mc:AlternateContent>
+          <mc:Choice Requires="wpi">
+            <w:drawing>
+              <wp:anchor distT="0" distB="0" distL="114300" distR="114300" simplePos="0" relativeHeight="251945984" behindDoc="0" locked="0" layoutInCell="1" allowOverlap="1" wp14:anchorId="0B8DC8B3" wp14:editId="05C4C206">
+                <wp:simplePos x="0" y="0"/>
+                <wp:positionH relativeFrom="column">
+                  <wp:posOffset>1130340</wp:posOffset>
+                </wp:positionH>
+                <wp:positionV relativeFrom="paragraph">
+                  <wp:posOffset>593725</wp:posOffset>
+                </wp:positionV>
+                <wp:extent cx="360" cy="136800"/>
+                <wp:effectExtent l="57150" t="57150" r="57150" b="53975"/>
+                <wp:wrapNone/>
+                <wp:docPr id="719932868" name="Ink 5"/>
+                <wp:cNvGraphicFramePr/>
+                <a:graphic xmlns:a="http://schemas.openxmlformats.org/drawingml/2006/main">
+                  <a:graphicData uri="http://schemas.microsoft.com/office/word/2010/wordprocessingInk">
+                    <w14:contentPart bwMode="auto" r:id="rId157">
+                      <w14:nvContentPartPr>
+                        <w14:cNvContentPartPr/>
+                      </w14:nvContentPartPr>
+                      <w14:xfrm>
+                        <a:off x="0" y="0"/>
+                        <a:ext cx="360" cy="136800"/>
+                      </w14:xfrm>
+                    </w14:contentPart>
+                  </a:graphicData>
+                </a:graphic>
+              </wp:anchor>
+            </w:drawing>
+          </mc:Choice>
+          <mc:Fallback>
+            <w:pict>
+              <v:shape w14:anchorId="725A5139" id="Ink 5" o:spid="_x0000_s1026" type="#_x0000_t75" style="position:absolute;margin-left:88.3pt;margin-top:46.05pt;width:1.45pt;height:12.15pt;z-index:251945984;visibility:visible;mso-wrap-style:square;mso-wrap-distance-left:9pt;mso-wrap-distance-top:0;mso-wrap-distance-right:9pt;mso-wrap-distance-bottom:0;mso-position-horizontal:absolute;mso-position-horizontal-relative:text;mso-position-vertical:absolute;mso-position-vertical-relative:text" o:gfxdata="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">
+                <v:imagedata r:id="rId158" o:title=""/>
+              </v:shape>
+            </w:pict>
+          </mc:Fallback>
+        </mc:AlternateContent>
+      </w:r>
+      <w:r>
+        <w:rPr>
+          <w:rFonts w:ascii="Excalifont" w:hAnsi="Excalifont"/>
+          <w:noProof/>
+        </w:rPr>
+        <mc:AlternateContent>
+          <mc:Choice Requires="wpi">
+            <w:drawing>
+              <wp:anchor distT="0" distB="0" distL="114300" distR="114300" simplePos="0" relativeHeight="251944960" behindDoc="0" locked="0" layoutInCell="1" allowOverlap="1" wp14:anchorId="0A5F925A" wp14:editId="684268AC">
+                <wp:simplePos x="0" y="0"/>
+                <wp:positionH relativeFrom="column">
+                  <wp:posOffset>331860</wp:posOffset>
+                </wp:positionH>
+                <wp:positionV relativeFrom="paragraph">
+                  <wp:posOffset>3805505</wp:posOffset>
+                </wp:positionV>
+                <wp:extent cx="122400" cy="309600"/>
+                <wp:effectExtent l="38100" t="57150" r="49530" b="52705"/>
+                <wp:wrapNone/>
+                <wp:docPr id="691268187" name="Ink 1"/>
+                <wp:cNvGraphicFramePr/>
+                <a:graphic xmlns:a="http://schemas.openxmlformats.org/drawingml/2006/main">
+                  <a:graphicData uri="http://schemas.microsoft.com/office/word/2010/wordprocessingInk">
+                    <w14:contentPart bwMode="auto" r:id="rId159">
+                      <w14:nvContentPartPr>
+                        <w14:cNvContentPartPr/>
+                      </w14:nvContentPartPr>
+                      <w14:xfrm>
+                        <a:off x="0" y="0"/>
+                        <a:ext cx="122400" cy="309600"/>
+                      </w14:xfrm>
+                    </w14:contentPart>
+                  </a:graphicData>
+                </a:graphic>
+              </wp:anchor>
+            </w:drawing>
+          </mc:Choice>
+          <mc:Fallback>
+            <w:pict>
+              <v:shape w14:anchorId="06487B94" id="Ink 1" o:spid="_x0000_s1026" type="#_x0000_t75" style="position:absolute;margin-left:25.45pt;margin-top:298.95pt;width:11.1pt;height:25.8pt;z-index:251944960;visibility:visible;mso-wrap-style:square;mso-wrap-distance-left:9pt;mso-wrap-distance-top:0;mso-wrap-distance-right:9pt;mso-wrap-distance-bottom:0;mso-position-horizontal:absolute;mso-position-horizontal-relative:text;mso-position-vertical:absolute;mso-position-vertical-relative:text" o:gfxdata="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">
+                <v:imagedata r:id="rId160" o:title=""/>
+              </v:shape>
+            </w:pict>
+          </mc:Fallback>
+        </mc:AlternateContent>
+      </w:r>
+      <w:r>
+        <w:rPr>
+          <w:rFonts w:ascii="Excalifont" w:hAnsi="Excalifont"/>
+        </w:rPr>
+        <w:drawing>
+          <wp:inline distT="0" distB="0" distL="0" distR="0" wp14:anchorId="466A8129" wp14:editId="044182F2">
+            <wp:extent cx="2519680" cy="984250"/>
+            <wp:effectExtent l="0" t="0" r="0" b="6350"/>
+            <wp:docPr id="1750062139" name="Picture 1"/>
+            <wp:cNvGraphicFramePr>
+              <a:graphicFrameLocks xmlns:a="http://schemas.openxmlformats.org/drawingml/2006/main" noChangeAspect="1"/>
+            </wp:cNvGraphicFramePr>
+            <a:graphic xmlns:a="http://schemas.openxmlformats.org/drawingml/2006/main">
+              <a:graphicData uri="http://schemas.openxmlformats.org/drawingml/2006/picture">
+                <pic:pic xmlns:pic="http://schemas.openxmlformats.org/drawingml/2006/picture">
+                  <pic:nvPicPr>
+                    <pic:cNvPr id="1750062139" name=""/>
+                    <pic:cNvPicPr/>
+                  </pic:nvPicPr>
+                  <pic:blipFill>
+                    <a:blip r:embed="rId161"/>
+                    <a:stretch>
+                      <a:fillRect/>
+                    </a:stretch>
+                  </pic:blipFill>
+                  <pic:spPr>
+                    <a:xfrm>
+                      <a:off x="0" y="0"/>
+                      <a:ext cx="2522939" cy="985523"/>
+                    </a:xfrm>
+                    <a:prstGeom prst="rect">
+                      <a:avLst/>
+                    </a:prstGeom>
+                  </pic:spPr>
+                </pic:pic>
+              </a:graphicData>
+            </a:graphic>
+          </wp:inline>
+        </w:drawing>
+      </w:r>
+      <w:r>
+        <w:rPr>
+          <w:rFonts w:ascii="Excalifont" w:hAnsi="Excalifont"/>
+        </w:rPr>
+        <w:br/>
+      </w:r>
+      <w:r>
+        <w:rPr>
+          <w:rFonts w:ascii="Excalifont" w:hAnsi="Excalifont"/>
+        </w:rPr>
+        <w:drawing>
+          <wp:inline distT="0" distB="0" distL="0" distR="0" wp14:anchorId="1E0E6084" wp14:editId="7B771DE9">
+            <wp:extent cx="3823210" cy="3714750"/>
+            <wp:effectExtent l="0" t="0" r="6350" b="0"/>
+            <wp:docPr id="1454328084" name="Picture 1"/>
+            <wp:cNvGraphicFramePr>
+              <a:graphicFrameLocks xmlns:a="http://schemas.openxmlformats.org/drawingml/2006/main" noChangeAspect="1"/>
+            </wp:cNvGraphicFramePr>
+            <a:graphic xmlns:a="http://schemas.openxmlformats.org/drawingml/2006/main">
+              <a:graphicData uri="http://schemas.openxmlformats.org/drawingml/2006/picture">
+                <pic:pic xmlns:pic="http://schemas.openxmlformats.org/drawingml/2006/picture">
+                  <pic:nvPicPr>
+                    <pic:cNvPr id="1454328084" name=""/>
+                    <pic:cNvPicPr/>
+                  </pic:nvPicPr>
+                  <pic:blipFill>
+                    <a:blip r:embed="rId162"/>
+                    <a:stretch>
+                      <a:fillRect/>
+                    </a:stretch>
+                  </pic:blipFill>
+                  <pic:spPr>
+                    <a:xfrm>
+                      <a:off x="0" y="0"/>
+                      <a:ext cx="3829105" cy="3720478"/>
+                    </a:xfrm>
+                    <a:prstGeom prst="rect">
+                      <a:avLst/>
+                    </a:prstGeom>
+                  </pic:spPr>
+                </pic:pic>
+              </a:graphicData>
+            </a:graphic>
+          </wp:inline>
+        </w:drawing>
+      </w:r>
+    </w:p>
+    <w:p>
+      <w:pPr>
+        <w:rPr>
+          <w:rFonts w:ascii="Excalifont" w:hAnsi="Excalifont"/>
+        </w:rPr>
+      </w:pPr>
+      <w:r>
+        <w:rPr>
+          <w:rFonts w:ascii="Excalifont" w:hAnsi="Excalifont"/>
+          <w:color w:val="7030A0"/>
+        </w:rPr>
+        <w:lastRenderedPageBreak/>
+        <w:t>States of Thread</w:t>
+      </w:r>
+      <w:r>
+        <w:rPr>
+          <w:rFonts w:ascii="Excalifont" w:hAnsi="Excalifont"/>
+        </w:rPr>
+        <w:br/>
+      </w:r>
+      <w:r>
+        <w:rPr>
+          <w:noProof/>
+        </w:rPr>
+        <w:drawing>
+          <wp:inline distT="0" distB="0" distL="0" distR="0" wp14:anchorId="4794EDB6" wp14:editId="4F78A7D6">
+            <wp:extent cx="6645910" cy="3074035"/>
+            <wp:effectExtent l="0" t="0" r="2540" b="0"/>
+            <wp:docPr id="100278315" name="Picture 7" descr="Lifecycle and States of a Thread in Java - GeeksforGeeks"/>
+            <wp:cNvGraphicFramePr>
+              <a:graphicFrameLocks xmlns:a="http://schemas.openxmlformats.org/drawingml/2006/main" noChangeAspect="1"/>
+            </wp:cNvGraphicFramePr>
+            <a:graphic xmlns:a="http://schemas.openxmlformats.org/drawingml/2006/main">
+              <a:graphicData uri="http://schemas.openxmlformats.org/drawingml/2006/picture">
+                <pic:pic xmlns:pic="http://schemas.openxmlformats.org/drawingml/2006/picture">
+                  <pic:nvPicPr>
+                    <pic:cNvPr id="0" name="Picture 1" descr="Lifecycle and States of a Thread in Java - GeeksforGeeks"/>
+                    <pic:cNvPicPr>
+                      <a:picLocks noChangeAspect="1" noChangeArrowheads="1"/>
+                    </pic:cNvPicPr>
+                  </pic:nvPicPr>
+                  <pic:blipFill>
+                    <a:blip r:embed="rId163">
+                      <a:extLst>
+                        <a:ext uri="{28A0092B-C50C-407E-A947-70E740481C1C}">
+                          <a14:useLocalDpi xmlns:a14="http://schemas.microsoft.com/office/drawing/2010/main" val="0"/>
+                        </a:ext>
+                      </a:extLst>
+                    </a:blip>
+                    <a:srcRect/>
+                    <a:stretch>
+                      <a:fillRect/>
+                    </a:stretch>
+                  </pic:blipFill>
+                  <pic:spPr bwMode="auto">
+                    <a:xfrm>
+                      <a:off x="0" y="0"/>
+                      <a:ext cx="6645910" cy="3074035"/>
+                    </a:xfrm>
+                    <a:prstGeom prst="rect">
+                      <a:avLst/>
+                    </a:prstGeom>
+                    <a:noFill/>
+                    <a:ln>
+                      <a:noFill/>
+                    </a:ln>
+                  </pic:spPr>
+                </pic:pic>
+              </a:graphicData>
+            </a:graphic>
+          </wp:inline>
+        </w:drawing>
+      </w:r>
+    </w:p>
+    <w:p>
+      <w:pPr>
+        <w:rPr>
+          <w:rFonts w:ascii="Excalifont" w:hAnsi="Excalifont"/>
+        </w:rPr>
+      </w:pPr>
+      <w:r>
+        <w:rPr>
+          <w:rFonts w:ascii="Excalifont" w:hAnsi="Excalifont"/>
+          <w:color w:val="7030A0"/>
+        </w:rPr>
+        <w:t xml:space="preserve">Collection API </w:t>
+      </w:r>
+      <w:r>
+        <w:rPr>
+          <w:rFonts w:ascii="Excalifont" w:hAnsi="Excalifont"/>
+        </w:rPr>
+        <w:t>in Java</w:t>
+      </w:r>
+      <w:r>
+        <w:rPr>
+          <w:rFonts w:ascii="Excalifont" w:hAnsi="Excalifont"/>
+        </w:rPr>
+        <w:br/>
+        <w:t>1. Collection – we talking about interfaces and some class which implements it</w:t>
+      </w:r>
+      <w:r>
+        <w:rPr>
+          <w:rFonts w:ascii="Excalifont" w:hAnsi="Excalifont"/>
+        </w:rPr>
+        <w:br/>
+        <w:t>2. Collections – we talking about class and their method</w:t>
+      </w:r>
     </w:p>
     <w:p>
       <w:pPr>
@@ -9308,6 +9873,7 @@
   <w:style w:type="character" w:default="1" w:styleId="DefaultParagraphFont">
     <w:name w:val="Default Paragraph Font"/>
     <w:uiPriority w:val="1"/>
+    <w:semiHidden/>
     <w:unhideWhenUsed/>
   </w:style>
   <w:style w:type="table" w:default="1" w:styleId="TableNormal">
@@ -9908,7 +10474,7 @@
   </inkml:definitions>
   <inkml:trace contextRef="#ctx0" brushRef="#br0">11 23 472,'-1'-22'6184,"3"37"-235,0-3-5582,-2 0 1,1-1-1,-2 1 0,-2 22 1,-1 16-178,1 22 789,0-29-3799,2-14-6152,3-34 6498,-1 2 1197</inkml:trace>
   <inkml:trace contextRef="#ctx0" brushRef="#br0" timeOffset="525.48">257 81 424,'1'-3'197,"-1"1"-1,1 0 1,-1 0 0,1-1-1,-1 1 1,0-1-1,1 1 1,-1 0 0,-1-1-1,1 1 1,-1-4 0,0-8 772,-23 35 278,18-14-966,1 1 0,-1 0 0,2 0 1,-1 0-1,1 0 0,1 1 0,-6 15 0,8-19-257,-1 0-1,1 1 0,0-1 0,0 0 1,1 0-1,0 0 0,0 1 0,0-1 1,0 0-1,1 1 0,0-1 0,0 0 1,0 0-1,0 0 0,4 6 0,-5-9-16,1-1 0,0 1-1,1 0 1,-1-1-1,0 1 1,0-1-1,1 1 1,-1-1 0,1 0-1,-1 1 1,1-1-1,0 0 1,-1 0-1,1 0 1,0 0 0,0-1-1,-1 1 1,1 0-1,0-1 1,0 1-1,4 0 1,-3-1 0,1-1 1,0 1-1,-1 0 0,1-1 0,-1 0 1,0 0-1,1 0 0,-1 0 1,0 0-1,1-1 0,4-3 1,-3 2-2,1-1 0,-1 1 0,0-1 0,0 0 1,-1-1-1,1 1 0,-1-1 0,0 0 1,0 0-1,-1-1 0,1 1 0,-1-1 1,4-10-1,-6 13 2,0 0 1,-1-1 0,1 1-1,-1 0 1,1-1 0,-1 1-1,0 0 1,-1-1 0,1 1-1,0 0 1,-1-1 0,0 1-1,-2-7 1,2 9-13,0-1 0,-1 0 0,1 0 0,0 1 0,-1-1 0,1 1 0,-1 0-1,0-1 1,0 1 0,1 0 0,-1 0 0,0 0 0,0 0 0,0 0 0,0 0 0,0 1 0,0-1 0,0 1 0,0-1-1,0 1 1,0 0 0,0 0 0,-1 0 0,-2 0 0,-7-3-225,3 1-5670</inkml:trace>
-  <inkml:trace contextRef="#ctx0" brushRef="#br0" timeOffset="1146.11">562 67 464,'-2'-12'3232,"2"11"-3195,-1 1-1,1-1 1,0 0 0,-1 0 0,1 0 0,0 1 0,0-1 0,0 0 0,0 0 0,0 0 0,0 0 0,0 1-1,0-1 1,0 0 0,0 0 0,1 0 0,-1 0 0,0 1 0,0-1 0,1 0 0,-1 0 0,0 1-1,1-1 1,-1 0 0,1 1 0,-1-1 0,1 0 0,0 1 0,-1-1 0,1 1 0,-1-1 0,1 1 0,1-2-1,3-1 88,0 1-1,0-1 0,0 1 0,0 0 1,1 0-1,-1 0 0,1 1 1,-1 0-1,1 0 0,0 0 0,-1 1 1,7 0-1,-9 0-44,0 0 1,0 1-1,0-1 1,0 0-1,0 1 1,0 0-1,0 0 1,0 0-1,0 0 1,0 0 0,-1 1-1,1-1 1,-1 1-1,1 0 1,-1 0-1,1 0 1,-1 0-1,0 0 1,0 0-1,0 0 1,0 1-1,0-1 1,-1 1-1,2 2 1,-3-3-32,1 1-1,-1-1 1,0 0 0,0 0 0,0 0-1,0 0 1,0 1 0,-1-1 0,1 0 0,-1 0-1,1 0 1,-1 0 0,0 0 0,0 0-1,1 0 1,-2 0 0,1 0 0,0 0 0,0 0-1,-1-1 1,-2 4 0,-36 35 70,35-36-175,5-3 53,0-1 1,0 0-1,0 1 0,0-1 1,-1 1-1,1-1 0,0 1 1,0-1-1,0 0 0,0 1 1,0-1-1,0 1 0,0-1 1,0 1-1,0-1 0,1 1 1,-1-1-1,0 1 0,0-1 1,0 0-1,0 1 0,1-1 1,-1 1-1,0-1 0,0 0 1,1 1-1,-1-1 0,0 0 1,1 1-1,-1-1 0,0 0 1,1 0-1,-1 1 0,1-1 1,-1 0-1,0 0 1,1 1-1,0-1 0,22 14-79,-16-10 38,-4-2 66,0 1 0,-1-1 0,1 0 0,0 1 0,-1 0 0,1 0 0,-1 0 0,0 0 1,0 0-1,0 0 0,-1 0 0,1 1 0,-1-1 0,0 1 0,1-1 0,-2 1 1,1-1-1,0 1 0,0 5 0,-2-7-22,1 0 0,0 0 0,0 1 0,-1-1 0,0 0 0,1 0 0,-1 0-1,0 0 1,0 0 0,0 0 0,0 0 0,0 0 0,0-1 0,-1 1 0,1 0 0,-1-1 0,1 1 0,-1-1 0,1 1 0,-1-1 0,0 0 0,0 0 0,0 0 0,0 0 0,0 0 0,0 0 0,0 0 0,0-1-1,0 1 1,0-1 0,0 1 0,0-1 0,-4 0 0,4 1-286,0-1-1,0 0 0,0 1 0,0-1 1,0 0-1,0 0 0,0-1 1,0 1-1,0 0 0,0-1 1,0 1-1,0-1 0,0 0 1,0 1-1,0-1 0,0 0 0,0 0 1,1 0-1,-1-1 0,0 1 1,1 0-1,-1-1 0,1 1 1,-1-1-1,1 1 0,0-1 1,-2-2-1,-2-2-765</inkml:trace>
+  <inkml:trace contextRef="#ctx0" brushRef="#br0" timeOffset="1146.1">562 67 464,'-2'-12'3232,"2"11"-3195,-1 1-1,1-1 1,0 0 0,-1 0 0,1 0 0,0 1 0,0-1 0,0 0 0,0 0 0,0 0 0,0 0 0,0 1-1,0-1 1,0 0 0,0 0 0,1 0 0,-1 0 0,0 1 0,0-1 0,1 0 0,-1 0 0,0 1-1,1-1 1,-1 0 0,1 1 0,-1-1 0,1 0 0,0 1 0,-1-1 0,1 1 0,-1-1 0,1 1 0,1-2-1,3-1 88,0 1-1,0-1 0,0 1 0,0 0 1,1 0-1,-1 0 0,1 1 1,-1 0-1,1 0 0,0 0 0,-1 1 1,7 0-1,-9 0-44,0 0 1,0 1-1,0-1 1,0 0-1,0 1 1,0 0-1,0 0 1,0 0-1,0 0 1,0 0 0,-1 1-1,1-1 1,-1 1-1,1 0 1,-1 0-1,1 0 1,-1 0-1,0 0 1,0 0-1,0 0 1,0 1-1,0-1 1,-1 1-1,2 2 1,-3-3-32,1 1-1,-1-1 1,0 0 0,0 0 0,0 0-1,0 0 1,0 1 0,-1-1 0,1 0 0,-1 0-1,1 0 1,-1 0 0,0 0 0,0 0-1,1 0 1,-2 0 0,1 0 0,0 0 0,0 0-1,-1-1 1,-2 4 0,-36 35 70,35-36-175,5-3 53,0-1 1,0 0-1,0 1 0,0-1 1,-1 1-1,1-1 0,0 1 1,0-1-1,0 0 0,0 1 1,0-1-1,0 1 0,0-1 1,0 1-1,0-1 0,1 1 1,-1-1-1,0 1 0,0-1 1,0 0-1,0 1 0,1-1 1,-1 1-1,0-1 0,0 0 1,1 1-1,-1-1 0,0 0 1,1 1-1,-1-1 0,0 0 1,1 0-1,-1 1 0,1-1 1,-1 0-1,0 0 1,1 1-1,0-1 0,22 14-79,-16-10 38,-4-2 66,0 1 0,-1-1 0,1 0 0,0 1 0,-1 0 0,1 0 0,-1 0 0,0 0 1,0 0-1,0 0 0,-1 0 0,1 1 0,-1-1 0,0 1 0,1-1 0,-2 1 1,1-1-1,0 1 0,0 5 0,-2-7-22,1 0 0,0 0 0,0 1 0,-1-1 0,0 0 0,1 0 0,-1 0-1,0 0 1,0 0 0,0 0 0,0 0 0,0 0 0,0-1 0,-1 1 0,1 0 0,-1-1 0,1 1 0,-1-1 0,1 1 0,-1-1 0,0 0 0,0 0 0,0 0 0,0 0 0,0 0 0,0 0 0,0 0 0,0-1-1,0 1 1,0-1 0,0 1 0,0-1 0,-4 0 0,4 1-286,0-1-1,0 0 0,0 1 0,0-1 1,0 0-1,0 0 0,0-1 1,0 1-1,0 0 0,0-1 1,0 1-1,0-1 0,0 0 1,0 1-1,0-1 0,0 0 0,0 0 1,1 0-1,-1-1 0,0 1 1,1 0-1,-1-1 0,1 1 1,-1-1-1,1 1 0,0-1 1,-2-2-1,-2-2-765</inkml:trace>
 </inkml:ink>
 </file>
 
@@ -10471,7 +11037,7 @@
   </inkml:definitions>
   <inkml:trace contextRef="#ctx0" brushRef="#br0">6 252 9830,'0'0'7,"0"0"-1,-1 0 1,1 0 0,0 0 0,0 0-1,0-1 1,0 1 0,0 0-1,0 0 1,0 0 0,0 0-1,-1 0 1,1 0 0,0 0-1,0 0 1,0 0 0,0 0 0,0 0-1,0 0 1,0 0 0,-1 0-1,1 0 1,0 0 0,0 0-1,0 0 1,0 0 0,0 0-1,0 0 1,0 1 0,0-1-1,-1 0 1,1 0 0,0 0 0,0 0-1,0 0 1,0 0 0,0 0-1,0 0 1,0 0 0,0 0-1,0 0 1,0 1 0,0-1-1,0 0 1,0 0 0,0 0 0,-1 0-1,1 0 1,0 0 0,0 0-1,0 1 1,0-1 0,0 0-1,0 0 1,0 0 0,0 0-1,0 0 1,1 1 0,-3 14 299,5 28 211,-2-21-97,-1-14-210,1 0 0,0 0 0,0-1-1,3 11 1,-3-16-167,-1 0 1,1 0-1,-1 0 0,1 0 0,0 0 1,0-1-1,0 1 0,0 0 0,0 0 1,0-1-1,0 1 0,1 0 0,-1-1 1,1 1-1,-1-1 0,1 0 0,-1 1 1,1-1-1,0 0 0,3 2 0,-2-3 29,0 0 0,0 0-1,-1-1 1,1 1 0,0 0-1,0-1 1,0 0-1,-1 0 1,1 0 0,0 0-1,-1 0 1,1 0 0,-1 0-1,1-1 1,-1 0 0,0 1-1,0-1 1,0 0-1,4-4 1,36-44 1247,-39 46-1158,5-11 37,0 0 88,-5 14-181,-2 8-64,-1-4-4,-1 0 0,1 0 0,0 1 1,1-1-1,-1 0 0,0 0 0,1 0 0,0 0 0,0 0 1,0 0-1,0 0 0,0 0 0,1 0 0,-1 0 0,1 0 1,0-1-1,-1 1 0,1-1 0,0 1 0,1-1 0,-1 0 0,0 0 1,1 0-1,-1 0 0,1 0 0,0 0 0,0-1 0,-1 1 1,1-1-1,0 0 0,0 0 0,0 0 0,0 0 0,1 0 1,-1-1-1,0 0 0,0 1 0,6-2 0,-3 2 24,-1-1-1,1-1 1,-1 1 0,1-1-1,-1 0 1,1 0 0,-1-1-1,0 1 1,0-1 0,0 0-1,0-1 1,0 1 0,0-1-1,0 0 1,-1 0 0,0 0-1,1-1 1,6-7 0,-7 5-108,0 0 0,0 0 0,-1-1 0,0 1-1,0-1 1,-1 0 0,1 0 0,-1 0 0,-1 0 0,0 0 0,0 0 0,0 0 0,-1-14 0,0 19 16,0-1-1,0 0 1,-1 1-1,1-1 1,-1 1-1,0-1 1,0 0-1,0 1 1,-2-4-1,3 5 31,0 1 0,-1-1 0,1 0 0,-1 1 0,1-1-1,-1 1 1,1-1 0,-1 1 0,1 0 0,-1-1-1,1 1 1,-1-1 0,1 1 0,-1 0 0,0 0-1,1-1 1,-1 1 0,1 0 0,-1 0 0,0 0 0,1-1-1,-1 1 1,0 0 0,1 0 0,-1 0 0,0 0-1,1 0 1,-1 1 0,0-1 0,1 0 0,-1 0-1,0 0 1,1 0 0,-1 1 0,0-1 0,1 0 0,-1 1-1,1-1 1,-1 0 0,1 1 0,-1-1 0,1 1-1,-1-1 1,1 1 0,-1 0 0,0 0 110</inkml:trace>
   <inkml:trace contextRef="#ctx0" brushRef="#br0" timeOffset="571.91">553 265 9830,'9'-52'0,"-9"51"3,0 1-1,0-1 1,0 1-1,0-1 1,0 1-1,0 0 1,0-1-1,-1 1 1,1-1-1,0 1 1,0-1-1,0 1 1,0 0-1,-1-1 1,1 1 0,0 0-1,0-1 1,-1 1-1,1 0 1,0-1-1,-1 1 1,1 0-1,0-1 1,-1 1-1,1 0 1,0 0-1,-1-1 1,1 1-1,-1 0 1,1 0-1,0 0 1,-1 0 0,1 0-1,-1-1 1,1 1-1,-1 0 1,1 0-1,0 0 1,-1 0-1,1 0 1,-1 0-1,1 0 1,-1 1-1,1-1 1,0 0-1,-1 0 1,1 0-1,-1 0 1,1 0 0,0 1-1,-1-1 1,1 0-1,-1 1 1,-17 9 133,14-6-28,1 1 0,0-1-1,0 0 1,0 1 0,0 0 0,1 0-1,0 0 1,0 0 0,0 0-1,1 0 1,0 0 0,-1 0 0,2 1-1,-1-1 1,1 0 0,0 8 0,0-10-51,0 0 0,0 0 0,0-1 1,0 1-1,1 0 0,-1 0 0,1 0 0,0 0 1,0-1-1,0 1 0,0 0 0,0-1 1,1 1-1,-1-1 0,1 1 0,-1-1 1,1 1-1,0-1 0,0 0 0,0 0 0,0 0 1,1 0-1,-1-1 0,0 1 0,1-1 1,-1 1-1,1-1 0,0 0 0,-1 0 1,1 0-1,4 1 0,-3-2 13,0 0-1,-1 0 1,1 0-1,0-1 1,-1 0 0,1 1-1,0-1 1,-1-1-1,1 1 1,-1 0-1,0-1 1,0 0 0,1 0-1,-1 0 1,0 0-1,0 0 1,-1 0-1,1-1 1,3-3 0,-4 4-15,0 0 1,0 0 0,0 0-1,-1-1 1,1 1 0,0 0-1,-1-1 1,0 1 0,0-1-1,1 0 1,-2 1 0,1-1-1,0 0 1,0 0 0,-1 0-1,0 1 1,1-1 0,-1 0-1,0 0 1,0 0 0,-1 0-1,1 0 1,-1 1 0,0-5-1,-3 2 10,1 0-1,-1 1 1,0-1-1,0 1 1,0 0-1,-1 0 1,1 1-1,-1-1 1,0 1-1,0 0 1,-1 0-1,-8-3 1,12 5-38,1 1-27</inkml:trace>
-  <inkml:trace contextRef="#ctx0" brushRef="#br0" timeOffset="1128.14">762 201 9830,'-11'-14'0,"11"13"0,-1 0 0,1 1 0,-1-1 0,1 1 0,0-1 0,-1 0 0,1 1 0,0-1 0,-1 0 0,1 1 0,0-1 0,0 0 0,0 0 0,0 1 0,0-1 0,0 0 0,0 0 0,0 1 0,0-1 0,0 0 0,0 0 0,0 1 0,0-1 0,1 0 0,-1 1 0,0-1 0,0 0 0,1 0 0,1 0 30,0 0 0,0 0 0,0 0 0,0 1 0,0-1 0,0 0 0,0 1 0,0 0 0,0-1 0,0 1 0,0 0 0,0 0 0,0 0 0,0 1 0,0-1 0,0 0 0,0 1-1,0-1 1,0 1 0,0 0 0,2 1 0,4 1 135,0 0 0,-1 1 0,14 9 0,-18-12-108,-1 1 1,0-1-1,1 1 1,-1-1-1,0 1 1,0 0-1,0 0 1,-1 0 0,1 0-1,0 0 1,-1 1-1,1-1 1,-1 0-1,0 1 1,0-1-1,0 1 1,0 0 0,0-1-1,0 1 1,-1-1-1,1 1 1,-1 0-1,0 0 1,0-1-1,0 1 1,0 0 0,0 0-1,-1-1 1,1 1-1,-1 0 1,1-1-1,-1 1 1,-2 2-1,2-2 2,-1-1-1,1 0 0,-1 0 0,0 0 0,0 0 0,0 0 1,0-1-1,0 1 0,0 0 0,-1-1 0,1 0 0,0 1 0,-1-1 1,1 0-1,-1 0 0,0-1 0,-4 2 0,7-2-52,-1-1-1,1 1 1,0 0-1,-1 0 1,1-1 0,0 1-1,0 0 1,-1-1-1,1 1 1,0 0 0,0-1-1,0 1 1,-1 0-1,1-1 1,0 1-1,0-1 1,0 1 0,0 0-1,0-1 1,0 1-1,0-1 1,0 1-1,0 0 1,0-1 0,0 1-1,0-1 1,0 1-1,0 0 1,0-1 0,0 1-1,0-1 1,0 1-1,1 0 1,-1-1-1,0 1 1,1-1 0,5-18 231,-5 17-135,2-3-110,-1-1 0,2 0 0,-1 1 0,0-1 0,1 1-1,0 0 1,1 0 0,-1 1 0,7-6 0,51-35 566,-20 15-610,-32 22 0,19-18 279,-25 21-42</inkml:trace>
+  <inkml:trace contextRef="#ctx0" brushRef="#br0" timeOffset="1128.13">762 201 9830,'-11'-14'0,"11"13"0,-1 0 0,1 1 0,-1-1 0,1 1 0,0-1 0,-1 0 0,1 1 0,0-1 0,-1 0 0,1 1 0,0-1 0,0 0 0,0 0 0,0 1 0,0-1 0,0 0 0,0 0 0,0 1 0,0-1 0,0 0 0,0 0 0,0 1 0,0-1 0,1 0 0,-1 1 0,0-1 0,0 0 0,1 0 0,1 0 30,0 0 0,0 0 0,0 0 0,0 1 0,0-1 0,0 0 0,0 1 0,0 0 0,0-1 0,0 1 0,0 0 0,0 0 0,0 0 0,0 1 0,0-1 0,0 0 0,0 1-1,0-1 1,0 1 0,0 0 0,2 1 0,4 1 135,0 0 0,-1 1 0,14 9 0,-18-12-108,-1 1 1,0-1-1,1 1 1,-1-1-1,0 1 1,0 0-1,0 0 1,-1 0 0,1 0-1,0 0 1,-1 1-1,1-1 1,-1 0-1,0 1 1,0-1-1,0 1 1,0 0 0,0-1-1,0 1 1,-1-1-1,1 1 1,-1 0-1,0 0 1,0-1-1,0 1 1,0 0 0,0 0-1,-1-1 1,1 1-1,-1 0 1,1-1-1,-1 1 1,-2 2-1,2-2 2,-1-1-1,1 0 0,-1 0 0,0 0 0,0 0 0,0 0 1,0-1-1,0 1 0,0 0 0,-1-1 0,1 0 0,0 1 0,-1-1 1,1 0-1,-1 0 0,0-1 0,-4 2 0,7-2-52,-1-1-1,1 1 1,0 0-1,-1 0 1,1-1 0,0 1-1,0 0 1,-1-1-1,1 1 1,0 0 0,0-1-1,0 1 1,-1 0-1,1-1 1,0 1-1,0-1 1,0 1 0,0 0-1,0-1 1,0 1-1,0-1 1,0 1-1,0 0 1,0-1 0,0 1-1,0-1 1,0 1-1,0 0 1,0-1 0,0 1-1,0-1 1,0 1-1,1 0 1,-1-1-1,0 1 1,1-1 0,5-18 231,-5 17-135,2-3-110,-1-1 0,2 0 0,-1 1 0,0-1 0,1 1-1,0 0 1,1 0 0,-1 1 0,7-6 0,51-35 566,-20 15-610,-32 22 0,19-18 279,-25 21-42</inkml:trace>
   <inkml:trace contextRef="#ctx0" brushRef="#br0" timeOffset="1701.02">1120 0 9830,'-1'1'28,"0"-1"0,1 1 0,-1-1 0,0 1 1,0-1-1,1 1 0,-1 0 0,0-1 0,1 1 0,-1 0 0,1 0 0,-1-1 0,1 1 0,-1 0 0,1 0 0,0 0 1,-1 0-1,1-1 0,0 1 0,-1 0 0,1 0 0,0 0 0,0 0 0,0 0 0,0 1 0,-4 33 330,4-26-126,-6 38 519,-5 86 1387,9-91-1592,2-41-546,2-2 14,-1 0 1,1 0-1,-1 0 0,1-1 0,-1 1 1,0 0-1,1-1 0,-1 1 0,0-1 1,0 1-1,0-1 0,0 1 0,0-3 0,3-2 173,18-23 365,-11 13-535,1 1 0,0 0 0,1 1 0,1 0 0,0 1 0,0 1 0,31-20 0,-21 17-64,-18 11 147,-1 1 1,0-1-1,1 1 1,0 0-1,0 0 1,0 1-1,0 0 1,0 0-1,12-2 1,-16 4-101,-2 0 4,0 0 0,0 1 0,0-1 0,1 0 1,-1 0-1,0 0 0,0 0 0,0 1 0,0-1 0,0 0 0,0 0 1,0 0-1,0 1 0,0-1 0,0 0 0,0 0 0,0 0 1,0 1-1,0-1 0,0 0 0,0 0 0,0 0 0,0 1 1,0-1-1,0 0 0,0 0 0,0 0 0,0 0 0,0 1 1,0-1-1,-1 0 0,1 0 0,0 0 0,0 0 0,0 1 1,0-1-1,0 0 0,-1 0 0,1 0 0,0 0 0,0 0 1,0 0-1,-1 1-6,0 1 2</inkml:trace>
   <inkml:trace contextRef="#ctx0" brushRef="#br0" timeOffset="1938.41">1168 199 9830,'17'11'591,"14"3"183,-11-8-351,1 0 0,-1-2-1,1 0 1,0-1-1,0-1 1,23-1 0,-36-1-378</inkml:trace>
   <inkml:trace contextRef="#ctx0" brushRef="#br0" timeOffset="2447.47">1608 128 9830,'2'-3'35,"0"0"0,0 0 1,0 0-1,0 0 0,-1-1 0,0 1 0,0 0 1,0-1-1,0 1 0,0-1 0,0 1 0,-1-1 1,0 0-1,0-5 0,0 9-35,0 0-1,0-1 1,-1 1 0,1 0-1,0-1 1,0 1 0,0 0-1,-1-1 1,1 1 0,0 0-1,0-1 1,-1 1 0,1 0-1,0 0 1,-1-1-1,1 1 1,0 0 0,-1 0-1,1 0 1,0 0 0,-1-1-1,1 1 1,-1 0 0,1 0-1,0 0 1,-1 0 0,1 0-1,-1 0 1,1 0 0,0 0-1,-1 0 1,1 0 0,-1 0-1,1 0 1,0 0 0,-1 0-1,1 1 1,0-1 0,-1 0-1,1 0 1,0 0-1,-1 1 1,1-1 0,-1 0-1,-14 7 52,14-5-4,-1 0 0,1-1 0,0 1 1,0 0-1,0 0 0,0 0 0,0 0 0,0 0 0,0 0 0,1 0 1,-1 0-1,1 0 0,-1 0 0,1 1 0,0-1 0,0 0 0,0 0 1,0 0-1,1 0 0,-1 1 0,0-1 0,1 0 0,0 0 0,-1 0 1,1 0-1,0 0 0,0 0 0,0 0 0,0 0 0,0 0 0,1-1 1,-1 1-1,0 0 0,1-1 0,0 1 0,-1-1 0,1 0 0,0 1 1,-1-1-1,1 0 0,0 0 0,2 1 0,36 16 620,-32-16-482,-1 1 0,0 0 0,0 1-1,0-1 1,-1 1 0,7 5 0,-13-9-182,1 1 0,-1-1 1,0 0-1,0 1 1,1-1-1,-1 0 1,0 0-1,0 1 1,1-1-1,-1 0 1,0 1-1,0-1 1,0 1-1,0-1 1,0 0-1,0 1 1,0-1-1,0 0 0,0 1 1,1-1-1,-2 1 1,1-1-1,0 0 1,0 1-1,0-1 1,0 0-1,0 1 1,0-1-1,0 1 1,0-1-1,-1 1 1,-11 11 339,-22 7 430,30-17-678,-68 27 1535,69-28-1630</inkml:trace>
@@ -10532,7 +11098,7 @@
     </inkml:brush>
   </inkml:definitions>
   <inkml:trace contextRef="#ctx0" brushRef="#br0">73 24 68,'-27'-12'3289,"23"13"-1998,20 6-1049,49 17 529,66 22 339,472 113-493,-111-40-444,-456-111-106,-14-4 309,1 1 0,35 15 1,35 18 560,-82-33-8,0-1 0,1 0 0,14 4 1,-14-6 208,-3-2-3644</inkml:trace>
-  <inkml:trace contextRef="#ctx0" brushRef="#br0" timeOffset="1126.63">119 75 344,'-1'-1'316,"0"0"0,0 0 1,0 0-1,0 0 0,0 0 0,1-1 0,-1 1 1,0 0-1,1 0 0,-1 0 0,1-1 0,-1 1 1,1 0-1,-1-1 0,1 0 0,0 1-211,0 0-1,0-1 1,0 1-1,0 0 0,1 0 1,-1 0-1,0 0 1,1 0-1,-1 0 0,0 0 1,1 0-1,-1 0 1,1 0-1,0 0 0,-1 1 1,1-1-1,0 0 1,-1 0-1,1 0 0,0 1 1,0-1-1,0 0 1,0 1-1,0-1 0,0 1 1,-1-1-1,1 1 1,0-1-1,1 1 0,-1 0 1,1-1-1,69-27 4506,-196 40-3439,101-7-1189,-27 2-92,75 28 190,-7-18-88,-13-13 2,0 0-1,0 0 1,-1 0 0,1 1 0,-1-1 0,4 9-1,-5-10-12,0 0-1,0 0 1,0 0-1,0 0 1,0-1-1,1 1 1,-1-1-1,1 1 0,-1-1 1,1 0-1,0 0 1,0 0-1,0 0 1,0 0-1,7 2 1</inkml:trace>
+  <inkml:trace contextRef="#ctx0" brushRef="#br0" timeOffset="1126.62">119 75 344,'-1'-1'316,"0"0"0,0 0 1,0 0-1,0 0 0,0 0 0,1-1 0,-1 1 1,0 0-1,1 0 0,-1 0 0,1-1 0,-1 1 1,1 0-1,-1-1 0,1 0 0,0 1-211,0 0-1,0-1 1,0 1-1,0 0 0,1 0 1,-1 0-1,0 0 1,1 0-1,-1 0 0,0 0 1,1 0-1,-1 0 1,1 0-1,0 0 0,-1 1 1,1-1-1,0 0 1,-1 0-1,1 0 0,0 1 1,0-1-1,0 0 1,0 1-1,0-1 0,0 1 1,-1-1-1,1 1 1,0-1-1,1 1 0,-1 0 1,1-1-1,69-27 4506,-196 40-3439,101-7-1189,-27 2-92,75 28 190,-7-18-88,-13-13 2,0 0-1,0 0 1,-1 0 0,1 1 0,-1-1 0,4 9-1,-5-10-12,0 0-1,0 0 1,0 0-1,0 0 1,0-1-1,1 1 1,-1-1-1,1 1 0,-1-1 1,1 0-1,0 0 1,0 0-1,0 0 1,0 0-1,7 2 1</inkml:trace>
 </inkml:ink>
 </file>
 
@@ -10834,6 +11400,90 @@
     </inkml:brush>
   </inkml:definitions>
   <inkml:trace contextRef="#ctx0" brushRef="#br0">0 215 24575,'19'-1'0,"1"-1"0,-1-2 0,-1 0 0,33-11 0,-26 8 0,40-8 0,23-4 0,-64 12 0,0 2 0,0 0 0,29 0 0,235 6 0,-302-2 0,0 0 0,0-1 0,0-1 0,0 0 0,1 0 0,0-2 0,0 0 0,0 0 0,0-1 0,1-1 0,-17-10 0,21 12 0,3 3 0,1-1 0,0 1 0,-1-1 0,1 0 0,0 0 0,0 0 0,0-1 0,1 1 0,-1-1 0,1 0 0,-4-6 0,7 10 0,0-1 0,-1 0 0,1 1 0,0-1 0,0 1 0,0-1 0,0 0 0,1 1 0,-1-1 0,0 0 0,0 1 0,0-1 0,0 1 0,1-1 0,-1 1 0,0-1 0,0 1 0,1-1 0,-1 1 0,1-1 0,-1 1 0,0-1 0,1 1 0,-1-1 0,1 1 0,-1 0 0,1-1 0,-1 1 0,1 0 0,-1-1 0,1 1 0,-1 0 0,1 0 0,0-1 0,-1 1 0,1 0 0,-1 0 0,1 0 0,0 0 0,-1 0 0,1 0 0,-1 0 0,2 0 0,31-3 0,-30 3 0,8 0 0,0 1 0,1 0 0,-1 0 0,0 1 0,-1 1 0,1 0 0,0 0 0,-1 1 0,20 10 0,-24-11 0,-1 0 0,0 0 0,0 1 0,0 0 0,-1 0 0,1 0 0,-1 0 0,0 1 0,0 0 0,-1 0 0,1 0 0,-1 0 0,0 0 0,0 1 0,-1-1 0,0 1 0,0 0 0,0-1 0,0 1 0,0 7 0,-1 1 0,-1 1 0,0-1 0,-1 1 0,-1-1 0,-5 24 0,5-29 0,-1 0 0,0 0 0,0 0 0,-1 0 0,0-1 0,0 1 0,-1-1 0,0 0 0,-11 12 0,14-18 0,1 0 0,-1 0 0,0-1 0,0 1 0,0-1 0,0 1 0,0-1 0,0 0 0,0 0 0,0 0 0,0 0 0,-1 0 0,1 0 0,-1-1 0,-3 2 0,4-2 0,1-1 0,-1 1 0,1 0 0,0 0 0,-1-1 0,1 1 0,0-1 0,-1 1 0,1-1 0,0 0 0,-1 0 0,1 1 0,0-1 0,0 0 0,0 0 0,0 0 0,0 0 0,0 0 0,-2-3 0,0-1 0,1 0 0,-1 0 0,1 0 0,0-1 0,0 1 0,0-1 0,1 0 0,0 1 0,0-1 0,1 0 0,-1-11 0,2 8-85,0-1 0,0 1-1,1-1 1,0 1 0,0-1-1,1 1 1,1 0 0,-1 1-1,1-1 1,1 0 0,0 1-1,0 0 1,1 0 0,-1 1-1,13-13 1,5 1-6741</inkml:trace>
+</inkml:ink>
+</file>
+
+<file path=word/ink/ink42.xml><?xml version="1.0" encoding="utf-8"?>
+<inkml:ink xmlns:inkml="http://www.w3.org/2003/InkML">
+  <inkml:definitions>
+    <inkml:context xml:id="ctx0">
+      <inkml:inkSource xml:id="inkSrc0">
+        <inkml:traceFormat>
+          <inkml:channel name="X" type="integer" min="-2.14748E9" max="2.14748E9" units="cm"/>
+          <inkml:channel name="Y" type="integer" min="-2.14748E9" max="2.14748E9" units="cm"/>
+          <inkml:channel name="F" type="integer" max="32767" units="dev"/>
+        </inkml:traceFormat>
+        <inkml:channelProperties>
+          <inkml:channelProperty channel="X" name="resolution" value="1000" units="1/cm"/>
+          <inkml:channelProperty channel="Y" name="resolution" value="1000" units="1/cm"/>
+          <inkml:channelProperty channel="F" name="resolution" value="0" units="1/dev"/>
+        </inkml:channelProperties>
+      </inkml:inkSource>
+      <inkml:timestamp xml:id="ts0" timeString="2026-01-03T03:22:14.196"/>
+    </inkml:context>
+    <inkml:brush xml:id="br0">
+      <inkml:brushProperty name="width" value="0.05" units="cm"/>
+      <inkml:brushProperty name="height" value="0.05" units="cm"/>
+      <inkml:brushProperty name="color" value="#FF0066"/>
+    </inkml:brush>
+  </inkml:definitions>
+  <inkml:trace contextRef="#ctx0" brushRef="#br0">95 1 24575,'1'18'0,"-2"36"0,0-52 0,1 1 0,0-1 0,-1 0 0,1 0 0,-1 0 0,1 0 0,-1-1 0,0 1 0,0 0 0,0 0 0,0 0 0,0-1 0,0 1 0,-1 0 0,1-1 0,0 1 0,-1-1 0,0 0 0,1 1 0,-4 1 0,4-3 0,0 0 0,0 0 0,0 0 0,1 0 0,-1 0 0,0 0 0,0 0 0,0 0 0,0-1 0,0 1 0,1 0 0,-1 0 0,0-1 0,0 1 0,1-1 0,-1 1 0,0-1 0,0 1 0,1-1 0,-1 1 0,0-1 0,1 1 0,-1-1 0,1 0 0,-1 0 0,1 1 0,-1-1 0,1 0 0,0 0 0,-1-1 0,-5-4 0,3 12 0,3-3 0,-4 15 0,5-14 0,5-10 0,4-7 0,0-1 0,1 2 0,0-1 0,1 1 0,1 1 0,23-16 0,-15 92 0,-7-37 0,-11-24 0,0 1 0,-1 0 0,1 0 0,-1-1 0,0 1 0,0 1 0,-1-1 0,1 0 0,-1 0 0,0 1 0,-1-1 0,1 9 0,-2-13 0,0 0 0,0 1 0,0-1 0,0 0 0,0 0 0,0 1 0,0-1 0,0 0 0,0 0 0,-1 0 0,1 0 0,0-1 0,-1 1 0,1 0 0,0 0 0,-1-1 0,1 1 0,-1-1 0,1 1 0,-1-1 0,0 0 0,1 0 0,-1 0 0,-2 0 0,-46 0 0,39-1 0,-1 1 0,0 0 0,0-1 0,0 0 0,-19-4 0,30 5 0,-1 0 0,1 0 0,0-1 0,0 1 0,-1 0 0,1-1 0,0 1 0,0-1 0,0 1 0,-1-1 0,1 1 0,0-1 0,0 0 0,0 0 0,0 1 0,0-1 0,0 0 0,0 0 0,1 0 0,-1 0 0,0 0 0,0 0 0,1 0 0,-1-1 0,1 1 0,-1 0 0,1 0 0,-1 0 0,1-1 0,0 1 0,0 0 0,-1 0 0,1-1 0,0 1 0,0 0 0,0-1 0,0 1 0,1 0 0,-1 0 0,0-1 0,1-1 0,23-40-1365,-11 22-5461</inkml:trace>
+</inkml:ink>
+</file>
+
+<file path=word/ink/ink43.xml><?xml version="1.0" encoding="utf-8"?>
+<inkml:ink xmlns:inkml="http://www.w3.org/2003/InkML">
+  <inkml:definitions>
+    <inkml:context xml:id="ctx0">
+      <inkml:inkSource xml:id="inkSrc0">
+        <inkml:traceFormat>
+          <inkml:channel name="X" type="integer" min="-2.14748E9" max="2.14748E9" units="cm"/>
+          <inkml:channel name="Y" type="integer" min="-2.14748E9" max="2.14748E9" units="cm"/>
+          <inkml:channel name="F" type="integer" max="32767" units="dev"/>
+        </inkml:traceFormat>
+        <inkml:channelProperties>
+          <inkml:channelProperty channel="X" name="resolution" value="1000" units="1/cm"/>
+          <inkml:channelProperty channel="Y" name="resolution" value="1000" units="1/cm"/>
+          <inkml:channelProperty channel="F" name="resolution" value="0" units="1/dev"/>
+        </inkml:channelProperties>
+      </inkml:inkSource>
+      <inkml:timestamp xml:id="ts0" timeString="2026-01-03T03:22:07.617"/>
+    </inkml:context>
+    <inkml:brush xml:id="br0">
+      <inkml:brushProperty name="width" value="0.05" units="cm"/>
+      <inkml:brushProperty name="height" value="0.05" units="cm"/>
+      <inkml:brushProperty name="color" value="#FF0066"/>
+    </inkml:brush>
+  </inkml:definitions>
+  <inkml:trace contextRef="#ctx0" brushRef="#br0">0 0 24575,'0'6'0,"0"5"0,0 7 0,0 2 0,0 5 0,0 1 0,0-1 0,0 1 0,0 0 0,0 0 0,0 0 0,0-2 0,0 1 0,0-1 0,0 2 0,0-1 0,0-5-8191</inkml:trace>
+</inkml:ink>
+</file>
+
+<file path=word/ink/ink44.xml><?xml version="1.0" encoding="utf-8"?>
+<inkml:ink xmlns:inkml="http://www.w3.org/2003/InkML">
+  <inkml:definitions>
+    <inkml:context xml:id="ctx0">
+      <inkml:inkSource xml:id="inkSrc0">
+        <inkml:traceFormat>
+          <inkml:channel name="X" type="integer" min="-2.14748E9" max="2.14748E9" units="cm"/>
+          <inkml:channel name="Y" type="integer" min="-2.14748E9" max="2.14748E9" units="cm"/>
+          <inkml:channel name="F" type="integer" max="32767" units="dev"/>
+        </inkml:traceFormat>
+        <inkml:channelProperties>
+          <inkml:channelProperty channel="X" name="resolution" value="1000" units="1/cm"/>
+          <inkml:channelProperty channel="Y" name="resolution" value="1000" units="1/cm"/>
+          <inkml:channelProperty channel="F" name="resolution" value="0" units="1/dev"/>
+        </inkml:channelProperties>
+      </inkml:inkSource>
+      <inkml:timestamp xml:id="ts0" timeString="2026-01-03T03:21:52.146"/>
+    </inkml:context>
+    <inkml:brush xml:id="br0">
+      <inkml:brushProperty name="width" value="0.05" units="cm"/>
+      <inkml:brushProperty name="height" value="0.05" units="cm"/>
+      <inkml:brushProperty name="color" value="#FF0066"/>
+    </inkml:brush>
+  </inkml:definitions>
+  <inkml:trace contextRef="#ctx0" brushRef="#br0">277 39 24575,'-1'-3'0,"-1"1"0,0 0 0,0 0 0,0-1 0,-1 1 0,1 1 0,0-1 0,-1 0 0,1 0 0,-1 1 0,0 0 0,1-1 0,-1 1 0,0 0 0,0 0 0,0 1 0,1-1 0,-5 0 0,-57-5 0,54 6 0,-7-1 0,5 0 0,0 1 0,0 0 0,-1 0 0,-20 5 0,30-5 0,0 1 0,1 0 0,-1-1 0,1 1 0,-1 0 0,1 1 0,0-1 0,0 0 0,-1 1 0,1-1 0,0 1 0,0 0 0,0 0 0,0 0 0,1 0 0,-1 0 0,1 0 0,-1 0 0,1 0 0,-1 1 0,1-1 0,0 1 0,0-1 0,0 1 0,1-1 0,-1 1 0,0 3 0,-1 31 0,1-1 0,2 0 0,1 1 0,2-1 0,14 58 0,1 22 0,-15-67 0,-2 52 0,-2-61 0,1 0 0,10 60 0,-11-96 11,1-1 0,0 1 1,1 0-1,-1 0 0,1-1 0,-1 1 0,1-1 0,0 0 0,0 1 0,1-1 0,-1 0 0,1 0 0,-1 0 0,1 0 1,0-1-1,0 1 0,0-1 0,1 0 0,-1 0 0,0 0 0,1 0 0,-1-1 0,1 1 0,0-1 0,-1 0 1,1 0-1,6 1 0,9 0-120,1 0 0,-1-2 0,1 0 0,28-4 0,3 0-1022,-30 3-5695</inkml:trace>
 </inkml:ink>
 </file>
 

</xml_diff>

<commit_message>
collection - map, array, set basics completed
</commit_message>
<xml_diff>
--- a/Java - Learning.docx
+++ b/Java - Learning.docx
@@ -1605,7 +1605,7 @@
           <w:noProof/>
         </w:rPr>
         <w:drawing>
-          <wp:anchor distT="0" distB="0" distL="114300" distR="114300" simplePos="0" relativeHeight="251659264" behindDoc="0" locked="0" layoutInCell="1" allowOverlap="1" wp14:anchorId="6404E78E" wp14:editId="5CFEA4A2">
+          <wp:anchor distT="0" distB="0" distL="114300" distR="114300" simplePos="0" relativeHeight="251659264" behindDoc="0" locked="0" layoutInCell="1" allowOverlap="1" wp14:anchorId="6404E78E" wp14:editId="077EA563">
             <wp:simplePos x="0" y="0"/>
             <wp:positionH relativeFrom="margin">
               <wp:posOffset>3335020</wp:posOffset>
@@ -8893,7 +8893,7 @@
           </mc:Choice>
           <mc:Fallback>
             <w:pict>
-              <v:shapetype w14:anchorId="317FB914" id="_x0000_t75" coordsize="21600,21600" o:spt="75" o:preferrelative="t" path="m@4@5l@4@11@9@11@9@5xe" filled="f" stroked="f">
+              <v:shapetype w14:anchorId="7260A387" id="_x0000_t75" coordsize="21600,21600" o:spt="75" o:preferrelative="t" path="m@4@5l@4@11@9@11@9@5xe" filled="f" stroked="f">
                 <v:stroke joinstyle="miter"/>
                 <v:formulas>
                   <v:f eqn="if lineDrawn pixelLineWidth 0"/>
@@ -8958,7 +8958,7 @@
           </mc:Choice>
           <mc:Fallback>
             <w:pict>
-              <v:shape w14:anchorId="725A5139" id="Ink 5" o:spid="_x0000_s1026" type="#_x0000_t75" style="position:absolute;margin-left:88.3pt;margin-top:46.05pt;width:1.45pt;height:12.15pt;z-index:251945984;visibility:visible;mso-wrap-style:square;mso-wrap-distance-left:9pt;mso-wrap-distance-top:0;mso-wrap-distance-right:9pt;mso-wrap-distance-bottom:0;mso-position-horizontal:absolute;mso-position-horizontal-relative:text;mso-position-vertical:absolute;mso-position-vertical-relative:text" o:gfxdata="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">
+              <v:shape w14:anchorId="1ABF1865" id="Ink 5" o:spid="_x0000_s1026" type="#_x0000_t75" style="position:absolute;margin-left:88.3pt;margin-top:46.05pt;width:1.45pt;height:12.15pt;z-index:251945984;visibility:visible;mso-wrap-style:square;mso-wrap-distance-left:9pt;mso-wrap-distance-top:0;mso-wrap-distance-right:9pt;mso-wrap-distance-bottom:0;mso-position-horizontal:absolute;mso-position-horizontal-relative:text;mso-position-vertical:absolute;mso-position-vertical-relative:text" o:gfxdata="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">
                 <v:imagedata r:id="rId158" o:title=""/>
               </v:shape>
             </w:pict>
@@ -9004,7 +9004,7 @@
           </mc:Choice>
           <mc:Fallback>
             <w:pict>
-              <v:shape w14:anchorId="06487B94" id="Ink 1" o:spid="_x0000_s1026" type="#_x0000_t75" style="position:absolute;margin-left:25.45pt;margin-top:298.95pt;width:11.1pt;height:25.8pt;z-index:251944960;visibility:visible;mso-wrap-style:square;mso-wrap-distance-left:9pt;mso-wrap-distance-top:0;mso-wrap-distance-right:9pt;mso-wrap-distance-bottom:0;mso-position-horizontal:absolute;mso-position-horizontal-relative:text;mso-position-vertical:absolute;mso-position-vertical-relative:text" o:gfxdata="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">
+              <v:shape w14:anchorId="27455402" id="Ink 1" o:spid="_x0000_s1026" type="#_x0000_t75" style="position:absolute;margin-left:25.45pt;margin-top:298.95pt;width:11.1pt;height:25.8pt;z-index:251944960;visibility:visible;mso-wrap-style:square;mso-wrap-distance-left:9pt;mso-wrap-distance-top:0;mso-wrap-distance-right:9pt;mso-wrap-distance-bottom:0;mso-position-horizontal:absolute;mso-position-horizontal-relative:text;mso-position-vertical:absolute;mso-position-vertical-relative:text" o:gfxdata="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">
                 <v:imagedata r:id="rId160" o:title=""/>
               </v:shape>
             </w:pict>
@@ -9014,6 +9014,7 @@
       <w:r>
         <w:rPr>
           <w:rFonts w:ascii="Excalifont" w:hAnsi="Excalifont"/>
+          <w:noProof/>
         </w:rPr>
         <w:drawing>
           <wp:inline distT="0" distB="0" distL="0" distR="0" wp14:anchorId="466A8129" wp14:editId="044182F2">
@@ -9060,6 +9061,7 @@
       <w:r>
         <w:rPr>
           <w:rFonts w:ascii="Excalifont" w:hAnsi="Excalifont"/>
+          <w:noProof/>
         </w:rPr>
         <w:drawing>
           <wp:inline distT="0" distB="0" distL="0" distR="0" wp14:anchorId="1E0E6084" wp14:editId="7B771DE9">
@@ -9212,6 +9214,331 @@
           <w:rFonts w:ascii="Excalifont" w:hAnsi="Excalifont"/>
         </w:rPr>
       </w:pPr>
+      <w:r>
+        <w:rPr>
+          <w:noProof/>
+        </w:rPr>
+        <w:drawing>
+          <wp:inline distT="0" distB="0" distL="0" distR="0" wp14:anchorId="4AEE6642" wp14:editId="7A6EDBBA">
+            <wp:extent cx="6645910" cy="2375535"/>
+            <wp:effectExtent l="0" t="0" r="2540" b="5715"/>
+            <wp:docPr id="665192473" name="Picture 8" descr="Collection API Performance Notes in Java 8"/>
+            <wp:cNvGraphicFramePr>
+              <a:graphicFrameLocks xmlns:a="http://schemas.openxmlformats.org/drawingml/2006/main" noChangeAspect="1"/>
+            </wp:cNvGraphicFramePr>
+            <a:graphic xmlns:a="http://schemas.openxmlformats.org/drawingml/2006/main">
+              <a:graphicData uri="http://schemas.openxmlformats.org/drawingml/2006/picture">
+                <pic:pic xmlns:pic="http://schemas.openxmlformats.org/drawingml/2006/picture">
+                  <pic:nvPicPr>
+                    <pic:cNvPr id="0" name="Picture 3" descr="Collection API Performance Notes in Java 8"/>
+                    <pic:cNvPicPr>
+                      <a:picLocks noChangeAspect="1" noChangeArrowheads="1"/>
+                    </pic:cNvPicPr>
+                  </pic:nvPicPr>
+                  <pic:blipFill>
+                    <a:blip r:embed="rId164">
+                      <a:extLst>
+                        <a:ext uri="{28A0092B-C50C-407E-A947-70E740481C1C}">
+                          <a14:useLocalDpi xmlns:a14="http://schemas.microsoft.com/office/drawing/2010/main" val="0"/>
+                        </a:ext>
+                      </a:extLst>
+                    </a:blip>
+                    <a:srcRect/>
+                    <a:stretch>
+                      <a:fillRect/>
+                    </a:stretch>
+                  </pic:blipFill>
+                  <pic:spPr bwMode="auto">
+                    <a:xfrm>
+                      <a:off x="0" y="0"/>
+                      <a:ext cx="6645910" cy="2375535"/>
+                    </a:xfrm>
+                    <a:prstGeom prst="rect">
+                      <a:avLst/>
+                    </a:prstGeom>
+                    <a:noFill/>
+                    <a:ln>
+                      <a:noFill/>
+                    </a:ln>
+                  </pic:spPr>
+                </pic:pic>
+              </a:graphicData>
+            </a:graphic>
+          </wp:inline>
+        </w:drawing>
+      </w:r>
+    </w:p>
+    <w:p>
+      <w:pPr>
+        <w:rPr>
+          <w:rFonts w:ascii="Excalifont" w:hAnsi="Excalifont"/>
+        </w:rPr>
+      </w:pPr>
+      <w:r>
+        <w:rPr>
+          <w:rFonts w:ascii="Excalifont" w:hAnsi="Excalifont"/>
+        </w:rPr>
+        <w:t>1. Array List ( similar to vector )</w:t>
+      </w:r>
+    </w:p>
+    <w:p>
+      <w:pPr>
+        <w:rPr>
+          <w:rFonts w:ascii="Excalifont" w:hAnsi="Excalifont"/>
+        </w:rPr>
+      </w:pPr>
+      <w:r>
+        <w:rPr>
+          <w:rFonts w:ascii="Excalifont" w:hAnsi="Excalifont"/>
+          <w:noProof/>
+        </w:rPr>
+        <w:drawing>
+          <wp:inline distT="0" distB="0" distL="0" distR="0" wp14:anchorId="596CD13B" wp14:editId="5C6AC886">
+            <wp:extent cx="3035300" cy="1970382"/>
+            <wp:effectExtent l="0" t="0" r="0" b="0"/>
+            <wp:docPr id="450862990" name="Picture 1"/>
+            <wp:cNvGraphicFramePr>
+              <a:graphicFrameLocks xmlns:a="http://schemas.openxmlformats.org/drawingml/2006/main" noChangeAspect="1"/>
+            </wp:cNvGraphicFramePr>
+            <a:graphic xmlns:a="http://schemas.openxmlformats.org/drawingml/2006/main">
+              <a:graphicData uri="http://schemas.openxmlformats.org/drawingml/2006/picture">
+                <pic:pic xmlns:pic="http://schemas.openxmlformats.org/drawingml/2006/picture">
+                  <pic:nvPicPr>
+                    <pic:cNvPr id="450862990" name=""/>
+                    <pic:cNvPicPr/>
+                  </pic:nvPicPr>
+                  <pic:blipFill>
+                    <a:blip r:embed="rId165"/>
+                    <a:stretch>
+                      <a:fillRect/>
+                    </a:stretch>
+                  </pic:blipFill>
+                  <pic:spPr>
+                    <a:xfrm>
+                      <a:off x="0" y="0"/>
+                      <a:ext cx="3044387" cy="1976281"/>
+                    </a:xfrm>
+                    <a:prstGeom prst="rect">
+                      <a:avLst/>
+                    </a:prstGeom>
+                  </pic:spPr>
+                </pic:pic>
+              </a:graphicData>
+            </a:graphic>
+          </wp:inline>
+        </w:drawing>
+      </w:r>
+    </w:p>
+    <w:p>
+      <w:pPr>
+        <w:rPr>
+          <w:rFonts w:ascii="Excalifont" w:hAnsi="Excalifont"/>
+        </w:rPr>
+      </w:pPr>
+      <w:r>
+        <w:rPr>
+          <w:rFonts w:ascii="Excalifont" w:hAnsi="Excalifont"/>
+        </w:rPr>
+        <w:t xml:space="preserve">-&gt; </w:t>
+      </w:r>
+      <w:proofErr w:type="spellStart"/>
+      <w:r>
+        <w:rPr>
+          <w:rFonts w:ascii="Excalifont" w:hAnsi="Excalifont"/>
+        </w:rPr>
+        <w:t>arraylist</w:t>
+      </w:r>
+      <w:proofErr w:type="spellEnd"/>
+      <w:r>
+        <w:rPr>
+          <w:rFonts w:ascii="Excalifont" w:hAnsi="Excalifont"/>
+        </w:rPr>
+        <w:t xml:space="preserve"> and vector are same in terms of resize ability,</w:t>
+      </w:r>
+      <w:r>
+        <w:rPr>
+          <w:rFonts w:ascii="Excalifont" w:hAnsi="Excalifont"/>
+          <w:b/>
+          <w:bCs/>
+        </w:rPr>
+        <w:t xml:space="preserve"> but </w:t>
+      </w:r>
+      <w:r>
+        <w:rPr>
+          <w:rFonts w:ascii="Excalifont" w:hAnsi="Excalifont"/>
+        </w:rPr>
+        <w:t xml:space="preserve">vector is synchronous in nature and used when thread safety needed &amp; </w:t>
+      </w:r>
+      <w:proofErr w:type="spellStart"/>
+      <w:r>
+        <w:rPr>
+          <w:rFonts w:ascii="Excalifont" w:hAnsi="Excalifont"/>
+        </w:rPr>
+        <w:t>arraylist</w:t>
+      </w:r>
+      <w:proofErr w:type="spellEnd"/>
+      <w:r>
+        <w:rPr>
+          <w:rFonts w:ascii="Excalifont" w:hAnsi="Excalifont"/>
+        </w:rPr>
+        <w:t xml:space="preserve"> are not-sync. </w:t>
+      </w:r>
+    </w:p>
+    <w:p>
+      <w:pPr>
+        <w:rPr>
+          <w:rFonts w:ascii="Excalifont" w:hAnsi="Excalifont"/>
+        </w:rPr>
+      </w:pPr>
+      <w:r>
+        <w:rPr>
+          <w:rFonts w:ascii="Excalifont" w:hAnsi="Excalifont"/>
+        </w:rPr>
+        <w:lastRenderedPageBreak/>
+        <w:t>2. Set</w:t>
+      </w:r>
+      <w:r>
+        <w:rPr>
+          <w:rFonts w:ascii="Excalifont" w:hAnsi="Excalifont"/>
+        </w:rPr>
+        <w:br/>
+      </w:r>
+      <w:r>
+        <w:rPr>
+          <w:rFonts w:ascii="Excalifont" w:hAnsi="Excalifont"/>
+          <w:noProof/>
+        </w:rPr>
+        <w:drawing>
+          <wp:inline distT="0" distB="0" distL="0" distR="0" wp14:anchorId="0F66E507" wp14:editId="1C6352A8">
+            <wp:extent cx="3408622" cy="2736850"/>
+            <wp:effectExtent l="0" t="0" r="1905" b="6350"/>
+            <wp:docPr id="669278615" name="Picture 1"/>
+            <wp:cNvGraphicFramePr>
+              <a:graphicFrameLocks xmlns:a="http://schemas.openxmlformats.org/drawingml/2006/main" noChangeAspect="1"/>
+            </wp:cNvGraphicFramePr>
+            <a:graphic xmlns:a="http://schemas.openxmlformats.org/drawingml/2006/main">
+              <a:graphicData uri="http://schemas.openxmlformats.org/drawingml/2006/picture">
+                <pic:pic xmlns:pic="http://schemas.openxmlformats.org/drawingml/2006/picture">
+                  <pic:nvPicPr>
+                    <pic:cNvPr id="669278615" name=""/>
+                    <pic:cNvPicPr/>
+                  </pic:nvPicPr>
+                  <pic:blipFill>
+                    <a:blip r:embed="rId166"/>
+                    <a:stretch>
+                      <a:fillRect/>
+                    </a:stretch>
+                  </pic:blipFill>
+                  <pic:spPr>
+                    <a:xfrm>
+                      <a:off x="0" y="0"/>
+                      <a:ext cx="3414012" cy="2741178"/>
+                    </a:xfrm>
+                    <a:prstGeom prst="rect">
+                      <a:avLst/>
+                    </a:prstGeom>
+                  </pic:spPr>
+                </pic:pic>
+              </a:graphicData>
+            </a:graphic>
+          </wp:inline>
+        </w:drawing>
+      </w:r>
+    </w:p>
+    <w:p>
+      <w:pPr>
+        <w:rPr>
+          <w:rFonts w:ascii="Excalifont" w:hAnsi="Excalifont"/>
+        </w:rPr>
+      </w:pPr>
+      <w:r>
+        <w:rPr>
+          <w:rFonts w:ascii="Excalifont" w:hAnsi="Excalifont"/>
+        </w:rPr>
+        <w:t xml:space="preserve">3. </w:t>
+      </w:r>
+      <w:r>
+        <w:rPr>
+          <w:rFonts w:ascii="Excalifont" w:hAnsi="Excalifont"/>
+        </w:rPr>
+        <w:t>HashMap</w:t>
+      </w:r>
+      <w:r>
+        <w:rPr>
+          <w:rFonts w:ascii="Excalifont" w:hAnsi="Excalifont"/>
+        </w:rPr>
+        <w:br/>
+      </w:r>
+      <w:r>
+        <w:rPr>
+          <w:rFonts w:ascii="Excalifont" w:hAnsi="Excalifont"/>
+          <w:noProof/>
+        </w:rPr>
+        <w:drawing>
+          <wp:inline distT="0" distB="0" distL="0" distR="0" wp14:anchorId="65E2760F" wp14:editId="4D37A716">
+            <wp:extent cx="3841596" cy="3517900"/>
+            <wp:effectExtent l="0" t="0" r="6985" b="6350"/>
+            <wp:docPr id="191279470" name="Picture 1"/>
+            <wp:cNvGraphicFramePr>
+              <a:graphicFrameLocks xmlns:a="http://schemas.openxmlformats.org/drawingml/2006/main" noChangeAspect="1"/>
+            </wp:cNvGraphicFramePr>
+            <a:graphic xmlns:a="http://schemas.openxmlformats.org/drawingml/2006/main">
+              <a:graphicData uri="http://schemas.openxmlformats.org/drawingml/2006/picture">
+                <pic:pic xmlns:pic="http://schemas.openxmlformats.org/drawingml/2006/picture">
+                  <pic:nvPicPr>
+                    <pic:cNvPr id="191279470" name=""/>
+                    <pic:cNvPicPr/>
+                  </pic:nvPicPr>
+                  <pic:blipFill>
+                    <a:blip r:embed="rId167"/>
+                    <a:stretch>
+                      <a:fillRect/>
+                    </a:stretch>
+                  </pic:blipFill>
+                  <pic:spPr>
+                    <a:xfrm>
+                      <a:off x="0" y="0"/>
+                      <a:ext cx="3850847" cy="3526372"/>
+                    </a:xfrm>
+                    <a:prstGeom prst="rect">
+                      <a:avLst/>
+                    </a:prstGeom>
+                  </pic:spPr>
+                </pic:pic>
+              </a:graphicData>
+            </a:graphic>
+          </wp:inline>
+        </w:drawing>
+      </w:r>
+    </w:p>
+    <w:p>
+      <w:pPr>
+        <w:rPr>
+          <w:rFonts w:ascii="Excalifont" w:hAnsi="Excalifont"/>
+          <w:color w:val="7030A0"/>
+        </w:rPr>
+      </w:pPr>
+      <w:r>
+        <w:rPr>
+          <w:rFonts w:ascii="Excalifont" w:hAnsi="Excalifont"/>
+          <w:color w:val="7030A0"/>
+        </w:rPr>
+        <w:t>Stream API</w:t>
+      </w:r>
+    </w:p>
+    <w:p>
+      <w:pPr>
+        <w:rPr>
+          <w:rFonts w:ascii="Excalifont" w:hAnsi="Excalifont"/>
+        </w:rPr>
+      </w:pPr>
+    </w:p>
+    <w:p>
+      <w:pPr>
+        <w:rPr>
+          <w:rFonts w:ascii="Excalifont" w:hAnsi="Excalifont"/>
+        </w:rPr>
+      </w:pPr>
     </w:p>
     <w:p>
       <w:pPr>
@@ -9251,6 +9578,37 @@
           <w:rFonts w:ascii="Excalifont" w:hAnsi="Excalifont"/>
         </w:rPr>
         <w:t>Interface</w:t>
+      </w:r>
+    </w:p>
+    <w:p>
+      <w:pPr>
+        <w:rPr>
+          <w:rFonts w:ascii="Excalifont" w:hAnsi="Excalifont"/>
+        </w:rPr>
+      </w:pPr>
+      <w:r>
+        <w:rPr>
+          <w:rFonts w:ascii="Excalifont" w:hAnsi="Excalifont"/>
+        </w:rPr>
+        <w:t>Variable</w:t>
+      </w:r>
+      <w:r>
+        <w:rPr>
+          <w:rFonts w:ascii="Excalifont" w:hAnsi="Excalifont"/>
+        </w:rPr>
+        <w:t xml:space="preserve"> shadowing and </w:t>
+      </w:r>
+      <w:r>
+        <w:rPr>
+          <w:rFonts w:ascii="Excalifont" w:hAnsi="Excalifont"/>
+        </w:rPr>
+        <w:t xml:space="preserve">method </w:t>
+      </w:r>
+      <w:r>
+        <w:rPr>
+          <w:rFonts w:ascii="Excalifont" w:hAnsi="Excalifont"/>
+        </w:rPr>
+        <w:t>hiding</w:t>
       </w:r>
     </w:p>
     <w:p>
@@ -10474,7 +10832,7 @@
   </inkml:definitions>
   <inkml:trace contextRef="#ctx0" brushRef="#br0">11 23 472,'-1'-22'6184,"3"37"-235,0-3-5582,-2 0 1,1-1-1,-2 1 0,-2 22 1,-1 16-178,1 22 789,0-29-3799,2-14-6152,3-34 6498,-1 2 1197</inkml:trace>
   <inkml:trace contextRef="#ctx0" brushRef="#br0" timeOffset="525.48">257 81 424,'1'-3'197,"-1"1"-1,1 0 1,-1 0 0,1-1-1,-1 1 1,0-1-1,1 1 1,-1 0 0,-1-1-1,1 1 1,-1-4 0,0-8 772,-23 35 278,18-14-966,1 1 0,-1 0 0,2 0 1,-1 0-1,1 0 0,1 1 0,-6 15 0,8-19-257,-1 0-1,1 1 0,0-1 0,0 0 1,1 0-1,0 0 0,0 1 0,0-1 1,0 0-1,1 1 0,0-1 0,0 0 1,0 0-1,0 0 0,4 6 0,-5-9-16,1-1 0,0 1-1,1 0 1,-1-1-1,0 1 1,0-1-1,1 1 1,-1-1 0,1 0-1,-1 1 1,1-1-1,0 0 1,-1 0-1,1 0 1,0 0 0,0-1-1,-1 1 1,1 0-1,0-1 1,0 1-1,4 0 1,-3-1 0,1-1 1,0 1-1,-1 0 0,1-1 0,-1 0 1,0 0-1,1 0 0,-1 0 1,0 0-1,1-1 0,4-3 1,-3 2-2,1-1 0,-1 1 0,0-1 0,0 0 1,-1-1-1,1 1 0,-1-1 0,0 0 1,0 0-1,-1-1 0,1 1 0,-1-1 1,4-10-1,-6 13 2,0 0 1,-1-1 0,1 1-1,-1 0 1,1-1 0,-1 1-1,0 0 1,-1-1 0,1 1-1,0 0 1,-1-1 0,0 1-1,-2-7 1,2 9-13,0-1 0,-1 0 0,1 0 0,0 1 0,-1-1 0,1 1 0,-1 0-1,0-1 1,0 1 0,1 0 0,-1 0 0,0 0 0,0 0 0,0 0 0,0 0 0,0 1 0,0-1 0,0 1 0,0-1-1,0 1 1,0 0 0,0 0 0,-1 0 0,-2 0 0,-7-3-225,3 1-5670</inkml:trace>
-  <inkml:trace contextRef="#ctx0" brushRef="#br0" timeOffset="1146.1">562 67 464,'-2'-12'3232,"2"11"-3195,-1 1-1,1-1 1,0 0 0,-1 0 0,1 0 0,0 1 0,0-1 0,0 0 0,0 0 0,0 0 0,0 0 0,0 1-1,0-1 1,0 0 0,0 0 0,1 0 0,-1 0 0,0 1 0,0-1 0,1 0 0,-1 0 0,0 1-1,1-1 1,-1 0 0,1 1 0,-1-1 0,1 0 0,0 1 0,-1-1 0,1 1 0,-1-1 0,1 1 0,1-2-1,3-1 88,0 1-1,0-1 0,0 1 0,0 0 1,1 0-1,-1 0 0,1 1 1,-1 0-1,1 0 0,0 0 0,-1 1 1,7 0-1,-9 0-44,0 0 1,0 1-1,0-1 1,0 0-1,0 1 1,0 0-1,0 0 1,0 0-1,0 0 1,0 0 0,-1 1-1,1-1 1,-1 1-1,1 0 1,-1 0-1,1 0 1,-1 0-1,0 0 1,0 0-1,0 0 1,0 1-1,0-1 1,-1 1-1,2 2 1,-3-3-32,1 1-1,-1-1 1,0 0 0,0 0 0,0 0-1,0 0 1,0 1 0,-1-1 0,1 0 0,-1 0-1,1 0 1,-1 0 0,0 0 0,0 0-1,1 0 1,-2 0 0,1 0 0,0 0 0,0 0-1,-1-1 1,-2 4 0,-36 35 70,35-36-175,5-3 53,0-1 1,0 0-1,0 1 0,0-1 1,-1 1-1,1-1 0,0 1 1,0-1-1,0 0 0,0 1 1,0-1-1,0 1 0,0-1 1,0 1-1,0-1 0,1 1 1,-1-1-1,0 1 0,0-1 1,0 0-1,0 1 0,1-1 1,-1 1-1,0-1 0,0 0 1,1 1-1,-1-1 0,0 0 1,1 1-1,-1-1 0,0 0 1,1 0-1,-1 1 0,1-1 1,-1 0-1,0 0 1,1 1-1,0-1 0,22 14-79,-16-10 38,-4-2 66,0 1 0,-1-1 0,1 0 0,0 1 0,-1 0 0,1 0 0,-1 0 0,0 0 1,0 0-1,0 0 0,-1 0 0,1 1 0,-1-1 0,0 1 0,1-1 0,-2 1 1,1-1-1,0 1 0,0 5 0,-2-7-22,1 0 0,0 0 0,0 1 0,-1-1 0,0 0 0,1 0 0,-1 0-1,0 0 1,0 0 0,0 0 0,0 0 0,0 0 0,0-1 0,-1 1 0,1 0 0,-1-1 0,1 1 0,-1-1 0,1 1 0,-1-1 0,0 0 0,0 0 0,0 0 0,0 0 0,0 0 0,0 0 0,0 0 0,0-1-1,0 1 1,0-1 0,0 1 0,0-1 0,-4 0 0,4 1-286,0-1-1,0 0 0,0 1 0,0-1 1,0 0-1,0 0 0,0-1 1,0 1-1,0 0 0,0-1 1,0 1-1,0-1 0,0 0 1,0 1-1,0-1 0,0 0 0,0 0 1,1 0-1,-1-1 0,0 1 1,1 0-1,-1-1 0,1 1 1,-1-1-1,1 1 0,0-1 1,-2-2-1,-2-2-765</inkml:trace>
+  <inkml:trace contextRef="#ctx0" brushRef="#br0" timeOffset="1146.09">562 67 464,'-2'-12'3232,"2"11"-3195,-1 1-1,1-1 1,0 0 0,-1 0 0,1 0 0,0 1 0,0-1 0,0 0 0,0 0 0,0 0 0,0 0 0,0 1-1,0-1 1,0 0 0,0 0 0,1 0 0,-1 0 0,0 1 0,0-1 0,1 0 0,-1 0 0,0 1-1,1-1 1,-1 0 0,1 1 0,-1-1 0,1 0 0,0 1 0,-1-1 0,1 1 0,-1-1 0,1 1 0,1-2-1,3-1 88,0 1-1,0-1 0,0 1 0,0 0 1,1 0-1,-1 0 0,1 1 1,-1 0-1,1 0 0,0 0 0,-1 1 1,7 0-1,-9 0-44,0 0 1,0 1-1,0-1 1,0 0-1,0 1 1,0 0-1,0 0 1,0 0-1,0 0 1,0 0 0,-1 1-1,1-1 1,-1 1-1,1 0 1,-1 0-1,1 0 1,-1 0-1,0 0 1,0 0-1,0 0 1,0 1-1,0-1 1,-1 1-1,2 2 1,-3-3-32,1 1-1,-1-1 1,0 0 0,0 0 0,0 0-1,0 0 1,0 1 0,-1-1 0,1 0 0,-1 0-1,1 0 1,-1 0 0,0 0 0,0 0-1,1 0 1,-2 0 0,1 0 0,0 0 0,0 0-1,-1-1 1,-2 4 0,-36 35 70,35-36-175,5-3 53,0-1 1,0 0-1,0 1 0,0-1 1,-1 1-1,1-1 0,0 1 1,0-1-1,0 0 0,0 1 1,0-1-1,0 1 0,0-1 1,0 1-1,0-1 0,1 1 1,-1-1-1,0 1 0,0-1 1,0 0-1,0 1 0,1-1 1,-1 1-1,0-1 0,0 0 1,1 1-1,-1-1 0,0 0 1,1 1-1,-1-1 0,0 0 1,1 0-1,-1 1 0,1-1 1,-1 0-1,0 0 1,1 1-1,0-1 0,22 14-79,-16-10 38,-4-2 66,0 1 0,-1-1 0,1 0 0,0 1 0,-1 0 0,1 0 0,-1 0 0,0 0 1,0 0-1,0 0 0,-1 0 0,1 1 0,-1-1 0,0 1 0,1-1 0,-2 1 1,1-1-1,0 1 0,0 5 0,-2-7-22,1 0 0,0 0 0,0 1 0,-1-1 0,0 0 0,1 0 0,-1 0-1,0 0 1,0 0 0,0 0 0,0 0 0,0 0 0,0-1 0,-1 1 0,1 0 0,-1-1 0,1 1 0,-1-1 0,1 1 0,-1-1 0,0 0 0,0 0 0,0 0 0,0 0 0,0 0 0,0 0 0,0 0 0,0-1-1,0 1 1,0-1 0,0 1 0,0-1 0,-4 0 0,4 1-286,0-1-1,0 0 0,0 1 0,0-1 1,0 0-1,0 0 0,0-1 1,0 1-1,0 0 0,0-1 1,0 1-1,0-1 0,0 0 1,0 1-1,0-1 0,0 0 0,0 0 1,1 0-1,-1-1 0,0 1 1,1 0-1,-1-1 0,1 1 1,-1-1-1,1 1 0,0-1 1,-2-2-1,-2-2-765</inkml:trace>
 </inkml:ink>
 </file>
 
@@ -11037,7 +11395,7 @@
   </inkml:definitions>
   <inkml:trace contextRef="#ctx0" brushRef="#br0">6 252 9830,'0'0'7,"0"0"-1,-1 0 1,1 0 0,0 0 0,0 0-1,0-1 1,0 1 0,0 0-1,0 0 1,0 0 0,0 0-1,-1 0 1,1 0 0,0 0-1,0 0 1,0 0 0,0 0 0,0 0-1,0 0 1,0 0 0,-1 0-1,1 0 1,0 0 0,0 0-1,0 0 1,0 0 0,0 0-1,0 0 1,0 1 0,0-1-1,-1 0 1,1 0 0,0 0 0,0 0-1,0 0 1,0 0 0,0 0-1,0 0 1,0 0 0,0 0-1,0 0 1,0 1 0,0-1-1,0 0 1,0 0 0,0 0 0,-1 0-1,1 0 1,0 0 0,0 0-1,0 1 1,0-1 0,0 0-1,0 0 1,0 0 0,0 0-1,0 0 1,1 1 0,-3 14 299,5 28 211,-2-21-97,-1-14-210,1 0 0,0 0 0,0-1-1,3 11 1,-3-16-167,-1 0 1,1 0-1,-1 0 0,1 0 0,0 0 1,0-1-1,0 1 0,0 0 0,0 0 1,0-1-1,0 1 0,1 0 0,-1-1 1,1 1-1,-1-1 0,1 0 0,-1 1 1,1-1-1,0 0 0,3 2 0,-2-3 29,0 0 0,0 0-1,-1-1 1,1 1 0,0 0-1,0-1 1,0 0-1,-1 0 1,1 0 0,0 0-1,-1 0 1,1 0 0,-1 0-1,1-1 1,-1 0 0,0 1-1,0-1 1,0 0-1,4-4 1,36-44 1247,-39 46-1158,5-11 37,0 0 88,-5 14-181,-2 8-64,-1-4-4,-1 0 0,1 0 0,0 1 1,1-1-1,-1 0 0,0 0 0,1 0 0,0 0 0,0 0 1,0 0-1,0 0 0,0 0 0,1 0 0,-1 0 0,1 0 1,0-1-1,-1 1 0,1-1 0,0 1 0,1-1 0,-1 0 0,0 0 1,1 0-1,-1 0 0,1 0 0,0 0 0,0-1 0,-1 1 1,1-1-1,0 0 0,0 0 0,0 0 0,0 0 0,1 0 1,-1-1-1,0 0 0,0 1 0,6-2 0,-3 2 24,-1-1-1,1-1 1,-1 1 0,1-1-1,-1 0 1,1 0 0,-1-1-1,0 1 1,0-1 0,0 0-1,0-1 1,0 1 0,0-1-1,0 0 1,-1 0 0,0 0-1,1-1 1,6-7 0,-7 5-108,0 0 0,0 0 0,-1-1 0,0 1-1,0-1 1,-1 0 0,1 0 0,-1 0 0,-1 0 0,0 0 0,0 0 0,0 0 0,-1-14 0,0 19 16,0-1-1,0 0 1,-1 1-1,1-1 1,-1 1-1,0-1 1,0 0-1,0 1 1,-2-4-1,3 5 31,0 1 0,-1-1 0,1 0 0,-1 1 0,1-1-1,-1 1 1,1-1 0,-1 1 0,1 0 0,-1-1-1,1 1 1,-1-1 0,1 1 0,-1 0 0,0 0-1,1-1 1,-1 1 0,1 0 0,-1 0 0,0 0 0,1-1-1,-1 1 1,0 0 0,1 0 0,-1 0 0,0 0-1,1 0 1,-1 1 0,0-1 0,1 0 0,-1 0-1,0 0 1,1 0 0,-1 1 0,0-1 0,1 0 0,-1 1-1,1-1 1,-1 0 0,1 1 0,-1-1 0,1 1-1,-1-1 1,1 1 0,-1 0 0,0 0 110</inkml:trace>
   <inkml:trace contextRef="#ctx0" brushRef="#br0" timeOffset="571.91">553 265 9830,'9'-52'0,"-9"51"3,0 1-1,0-1 1,0 1-1,0-1 1,0 1-1,0 0 1,0-1-1,-1 1 1,1-1-1,0 1 1,0-1-1,0 1 1,0 0-1,-1-1 1,1 1 0,0 0-1,0-1 1,-1 1-1,1 0 1,0-1-1,-1 1 1,1 0-1,0-1 1,-1 1-1,1 0 1,0 0-1,-1-1 1,1 1-1,-1 0 1,1 0-1,0 0 1,-1 0 0,1 0-1,-1-1 1,1 1-1,-1 0 1,1 0-1,0 0 1,-1 0-1,1 0 1,-1 0-1,1 0 1,-1 1-1,1-1 1,0 0-1,-1 0 1,1 0-1,-1 0 1,1 0 0,0 1-1,-1-1 1,1 0-1,-1 1 1,-17 9 133,14-6-28,1 1 0,0-1-1,0 0 1,0 1 0,0 0 0,1 0-1,0 0 1,0 0 0,0 0-1,1 0 1,0 0 0,-1 0 0,2 1-1,-1-1 1,1 0 0,0 8 0,0-10-51,0 0 0,0 0 0,0-1 1,0 1-1,1 0 0,-1 0 0,1 0 0,0 0 1,0-1-1,0 1 0,0 0 0,0-1 1,1 1-1,-1-1 0,1 1 0,-1-1 1,1 1-1,0-1 0,0 0 0,0 0 0,0 0 1,1 0-1,-1-1 0,0 1 0,1-1 1,-1 1-1,1-1 0,0 0 0,-1 0 1,1 0-1,4 1 0,-3-2 13,0 0-1,-1 0 1,1 0-1,0-1 1,-1 0 0,1 1-1,0-1 1,-1-1-1,1 1 1,-1 0-1,0-1 1,0 0 0,1 0-1,-1 0 1,0 0-1,0 0 1,-1 0-1,1-1 1,3-3 0,-4 4-15,0 0 1,0 0 0,0 0-1,-1-1 1,1 1 0,0 0-1,-1-1 1,0 1 0,0-1-1,1 0 1,-2 1 0,1-1-1,0 0 1,0 0 0,-1 0-1,0 1 1,1-1 0,-1 0-1,0 0 1,0 0 0,-1 0-1,1 0 1,-1 1 0,0-5-1,-3 2 10,1 0-1,-1 1 1,0-1-1,0 1 1,0 0-1,-1 0 1,1 1-1,-1-1 1,0 1-1,0 0 1,-1 0-1,-8-3 1,12 5-38,1 1-27</inkml:trace>
-  <inkml:trace contextRef="#ctx0" brushRef="#br0" timeOffset="1128.13">762 201 9830,'-11'-14'0,"11"13"0,-1 0 0,1 1 0,-1-1 0,1 1 0,0-1 0,-1 0 0,1 1 0,0-1 0,-1 0 0,1 1 0,0-1 0,0 0 0,0 0 0,0 1 0,0-1 0,0 0 0,0 0 0,0 1 0,0-1 0,0 0 0,0 0 0,0 1 0,0-1 0,1 0 0,-1 1 0,0-1 0,0 0 0,1 0 0,1 0 30,0 0 0,0 0 0,0 0 0,0 1 0,0-1 0,0 0 0,0 1 0,0 0 0,0-1 0,0 1 0,0 0 0,0 0 0,0 0 0,0 1 0,0-1 0,0 0 0,0 1-1,0-1 1,0 1 0,0 0 0,2 1 0,4 1 135,0 0 0,-1 1 0,14 9 0,-18-12-108,-1 1 1,0-1-1,1 1 1,-1-1-1,0 1 1,0 0-1,0 0 1,-1 0 0,1 0-1,0 0 1,-1 1-1,1-1 1,-1 0-1,0 1 1,0-1-1,0 1 1,0 0 0,0-1-1,0 1 1,-1-1-1,1 1 1,-1 0-1,0 0 1,0-1-1,0 1 1,0 0 0,0 0-1,-1-1 1,1 1-1,-1 0 1,1-1-1,-1 1 1,-2 2-1,2-2 2,-1-1-1,1 0 0,-1 0 0,0 0 0,0 0 0,0 0 1,0-1-1,0 1 0,0 0 0,-1-1 0,1 0 0,0 1 0,-1-1 1,1 0-1,-1 0 0,0-1 0,-4 2 0,7-2-52,-1-1-1,1 1 1,0 0-1,-1 0 1,1-1 0,0 1-1,0 0 1,-1-1-1,1 1 1,0 0 0,0-1-1,0 1 1,-1 0-1,1-1 1,0 1-1,0-1 1,0 1 0,0 0-1,0-1 1,0 1-1,0-1 1,0 1-1,0 0 1,0-1 0,0 1-1,0-1 1,0 1-1,0 0 1,0-1 0,0 1-1,0-1 1,0 1-1,1 0 1,-1-1-1,0 1 1,1-1 0,5-18 231,-5 17-135,2-3-110,-1-1 0,2 0 0,-1 1 0,0-1 0,1 1-1,0 0 1,1 0 0,-1 1 0,7-6 0,51-35 566,-20 15-610,-32 22 0,19-18 279,-25 21-42</inkml:trace>
+  <inkml:trace contextRef="#ctx0" brushRef="#br0" timeOffset="1128.12">762 201 9830,'-11'-14'0,"11"13"0,-1 0 0,1 1 0,-1-1 0,1 1 0,0-1 0,-1 0 0,1 1 0,0-1 0,-1 0 0,1 1 0,0-1 0,0 0 0,0 0 0,0 1 0,0-1 0,0 0 0,0 0 0,0 1 0,0-1 0,0 0 0,0 0 0,0 1 0,0-1 0,1 0 0,-1 1 0,0-1 0,0 0 0,1 0 0,1 0 30,0 0 0,0 0 0,0 0 0,0 1 0,0-1 0,0 0 0,0 1 0,0 0 0,0-1 0,0 1 0,0 0 0,0 0 0,0 0 0,0 1 0,0-1 0,0 0 0,0 1-1,0-1 1,0 1 0,0 0 0,2 1 0,4 1 135,0 0 0,-1 1 0,14 9 0,-18-12-108,-1 1 1,0-1-1,1 1 1,-1-1-1,0 1 1,0 0-1,0 0 1,-1 0 0,1 0-1,0 0 1,-1 1-1,1-1 1,-1 0-1,0 1 1,0-1-1,0 1 1,0 0 0,0-1-1,0 1 1,-1-1-1,1 1 1,-1 0-1,0 0 1,0-1-1,0 1 1,0 0 0,0 0-1,-1-1 1,1 1-1,-1 0 1,1-1-1,-1 1 1,-2 2-1,2-2 2,-1-1-1,1 0 0,-1 0 0,0 0 0,0 0 0,0 0 1,0-1-1,0 1 0,0 0 0,-1-1 0,1 0 0,0 1 0,-1-1 1,1 0-1,-1 0 0,0-1 0,-4 2 0,7-2-52,-1-1-1,1 1 1,0 0-1,-1 0 1,1-1 0,0 1-1,0 0 1,-1-1-1,1 1 1,0 0 0,0-1-1,0 1 1,-1 0-1,1-1 1,0 1-1,0-1 1,0 1 0,0 0-1,0-1 1,0 1-1,0-1 1,0 1-1,0 0 1,0-1 0,0 1-1,0-1 1,0 1-1,0 0 1,0-1 0,0 1-1,0-1 1,0 1-1,1 0 1,-1-1-1,0 1 1,1-1 0,5-18 231,-5 17-135,2-3-110,-1-1 0,2 0 0,-1 1 0,0-1 0,1 1-1,0 0 1,1 0 0,-1 1 0,7-6 0,51-35 566,-20 15-610,-32 22 0,19-18 279,-25 21-42</inkml:trace>
   <inkml:trace contextRef="#ctx0" brushRef="#br0" timeOffset="1701.02">1120 0 9830,'-1'1'28,"0"-1"0,1 1 0,-1-1 0,0 1 1,0-1-1,1 1 0,-1 0 0,0-1 0,1 1 0,-1 0 0,1 0 0,-1-1 0,1 1 0,-1 0 0,1 0 0,0 0 1,-1 0-1,1-1 0,0 1 0,-1 0 0,1 0 0,0 0 0,0 0 0,0 0 0,0 1 0,-4 33 330,4-26-126,-6 38 519,-5 86 1387,9-91-1592,2-41-546,2-2 14,-1 0 1,1 0-1,-1 0 0,1-1 0,-1 1 1,0 0-1,1-1 0,-1 1 0,0-1 1,0 1-1,0-1 0,0 1 0,0-3 0,3-2 173,18-23 365,-11 13-535,1 1 0,0 0 0,1 1 0,1 0 0,0 1 0,0 1 0,31-20 0,-21 17-64,-18 11 147,-1 1 1,0-1-1,1 1 1,0 0-1,0 0 1,0 1-1,0 0 1,0 0-1,12-2 1,-16 4-101,-2 0 4,0 0 0,0 1 0,0-1 0,1 0 1,-1 0-1,0 0 0,0 0 0,0 1 0,0-1 0,0 0 0,0 0 1,0 0-1,0 1 0,0-1 0,0 0 0,0 0 0,0 0 1,0 1-1,0-1 0,0 0 0,0 0 0,0 0 0,0 1 1,0-1-1,0 0 0,0 0 0,0 0 0,0 0 0,0 1 1,0-1-1,-1 0 0,1 0 0,0 0 0,0 0 0,0 1 1,0-1-1,0 0 0,-1 0 0,1 0 0,0 0 0,0 0 1,0 0-1,-1 1-6,0 1 2</inkml:trace>
   <inkml:trace contextRef="#ctx0" brushRef="#br0" timeOffset="1938.41">1168 199 9830,'17'11'591,"14"3"183,-11-8-351,1 0 0,-1-2-1,1 0 1,0-1-1,0-1 1,23-1 0,-36-1-378</inkml:trace>
   <inkml:trace contextRef="#ctx0" brushRef="#br0" timeOffset="2447.47">1608 128 9830,'2'-3'35,"0"0"0,0 0 1,0 0-1,0 0 0,-1-1 0,0 1 0,0 0 1,0-1-1,0 1 0,0-1 0,0 1 0,-1-1 1,0 0-1,0-5 0,0 9-35,0 0-1,0-1 1,-1 1 0,1 0-1,0-1 1,0 1 0,0 0-1,-1-1 1,1 1 0,0 0-1,0-1 1,-1 1 0,1 0-1,0 0 1,-1-1-1,1 1 1,0 0 0,-1 0-1,1 0 1,0 0 0,-1-1-1,1 1 1,-1 0 0,1 0-1,0 0 1,-1 0 0,1 0-1,-1 0 1,1 0 0,0 0-1,-1 0 1,1 0 0,-1 0-1,1 0 1,0 0 0,-1 0-1,1 1 1,0-1 0,-1 0-1,1 0 1,0 0-1,-1 1 1,1-1 0,-1 0-1,-14 7 52,14-5-4,-1 0 0,1-1 0,0 1 1,0 0-1,0 0 0,0 0 0,0 0 0,0 0 0,0 0 0,1 0 1,-1 0-1,1 0 0,-1 0 0,1 1 0,0-1 0,0 0 0,0 0 1,0 0-1,1 0 0,-1 1 0,0-1 0,1 0 0,0 0 0,-1 0 1,1 0-1,0 0 0,0 0 0,0 0 0,0 0 0,0 0 0,1-1 1,-1 1-1,0 0 0,1-1 0,0 1 0,-1-1 0,1 0 0,0 1 1,-1-1-1,1 0 0,0 0 0,2 1 0,36 16 620,-32-16-482,-1 1 0,0 0 0,0 1-1,0-1 1,-1 1 0,7 5 0,-13-9-182,1 1 0,-1-1 1,0 0-1,0 1 1,1-1-1,-1 0 1,0 0-1,0 1 1,1-1-1,-1 0 1,0 1-1,0-1 1,0 1-1,0-1 1,0 0-1,0 1 1,0-1-1,0 0 0,0 1 1,1-1-1,-2 1 1,1-1-1,0 0 1,0 1-1,0-1 1,0 0-1,0 1 1,0-1-1,0 1 1,0-1-1,-1 1 1,-11 11 339,-22 7 430,30-17-678,-68 27 1535,69-28-1630</inkml:trace>
@@ -11098,7 +11456,7 @@
     </inkml:brush>
   </inkml:definitions>
   <inkml:trace contextRef="#ctx0" brushRef="#br0">73 24 68,'-27'-12'3289,"23"13"-1998,20 6-1049,49 17 529,66 22 339,472 113-493,-111-40-444,-456-111-106,-14-4 309,1 1 0,35 15 1,35 18 560,-82-33-8,0-1 0,1 0 0,14 4 1,-14-6 208,-3-2-3644</inkml:trace>
-  <inkml:trace contextRef="#ctx0" brushRef="#br0" timeOffset="1126.62">119 75 344,'-1'-1'316,"0"0"0,0 0 1,0 0-1,0 0 0,0 0 0,1-1 0,-1 1 1,0 0-1,1 0 0,-1 0 0,1-1 0,-1 1 1,1 0-1,-1-1 0,1 0 0,0 1-211,0 0-1,0-1 1,0 1-1,0 0 0,1 0 1,-1 0-1,0 0 1,1 0-1,-1 0 0,0 0 1,1 0-1,-1 0 1,1 0-1,0 0 0,-1 1 1,1-1-1,0 0 1,-1 0-1,1 0 0,0 1 1,0-1-1,0 0 1,0 1-1,0-1 0,0 1 1,-1-1-1,1 1 1,0-1-1,1 1 0,-1 0 1,1-1-1,69-27 4506,-196 40-3439,101-7-1189,-27 2-92,75 28 190,-7-18-88,-13-13 2,0 0-1,0 0 1,-1 0 0,1 1 0,-1-1 0,4 9-1,-5-10-12,0 0-1,0 0 1,0 0-1,0 0 1,0-1-1,1 1 1,-1-1-1,1 1 0,-1-1 1,1 0-1,0 0 1,0 0-1,0 0 1,0 0-1,7 2 1</inkml:trace>
+  <inkml:trace contextRef="#ctx0" brushRef="#br0" timeOffset="1126.61">119 75 344,'-1'-1'316,"0"0"0,0 0 1,0 0-1,0 0 0,0 0 0,1-1 0,-1 1 1,0 0-1,1 0 0,-1 0 0,1-1 0,-1 1 1,1 0-1,-1-1 0,1 0 0,0 1-211,0 0-1,0-1 1,0 1-1,0 0 0,1 0 1,-1 0-1,0 0 1,1 0-1,-1 0 0,0 0 1,1 0-1,-1 0 1,1 0-1,0 0 0,-1 1 1,1-1-1,0 0 1,-1 0-1,1 0 0,0 1 1,0-1-1,0 0 1,0 1-1,0-1 0,0 1 1,-1-1-1,1 1 1,0-1-1,1 1 0,-1 0 1,1-1-1,69-27 4506,-196 40-3439,101-7-1189,-27 2-92,75 28 190,-7-18-88,-13-13 2,0 0-1,0 0 1,-1 0 0,1 1 0,-1-1 0,4 9-1,-5-10-12,0 0-1,0 0 1,0 0-1,0 0 1,0-1-1,1 1 1,-1-1-1,1 1 0,-1-1 1,1 0-1,0 0 1,0 0-1,0 0 1,0 0-1,7 2 1</inkml:trace>
 </inkml:ink>
 </file>
 

</xml_diff>

<commit_message>
stream api -> map, reduce, filter, maptoInt
</commit_message>
<xml_diff>
--- a/Java - Learning.docx
+++ b/Java - Learning.docx
@@ -9515,37 +9515,456 @@
       <w:pPr>
         <w:rPr>
           <w:rFonts w:ascii="Excalifont" w:hAnsi="Excalifont"/>
+        </w:rPr>
+      </w:pPr>
+      <w:r>
+        <w:rPr>
+          <w:rFonts w:ascii="Excalifont" w:hAnsi="Excalifont"/>
           <w:color w:val="7030A0"/>
         </w:rPr>
-      </w:pPr>
+        <w:t>Stream API</w:t>
+      </w:r>
       <w:r>
         <w:rPr>
           <w:rFonts w:ascii="Excalifont" w:hAnsi="Excalifont"/>
           <w:color w:val="7030A0"/>
         </w:rPr>
-        <w:t>Stream API</w:t>
-      </w:r>
-    </w:p>
-    <w:p>
-      <w:pPr>
-        <w:rPr>
-          <w:rFonts w:ascii="Excalifont" w:hAnsi="Excalifont"/>
-        </w:rPr>
-      </w:pPr>
-    </w:p>
-    <w:p>
-      <w:pPr>
-        <w:rPr>
-          <w:rFonts w:ascii="Excalifont" w:hAnsi="Excalifont"/>
-        </w:rPr>
-      </w:pPr>
-    </w:p>
-    <w:p>
-      <w:pPr>
-        <w:rPr>
-          <w:rFonts w:ascii="Excalifont" w:hAnsi="Excalifont"/>
-        </w:rPr>
-      </w:pPr>
+        <w:br/>
+      </w:r>
+      <w:r>
+        <w:rPr>
+          <w:rFonts w:ascii="Excalifont" w:hAnsi="Excalifont"/>
+        </w:rPr>
+        <w:t xml:space="preserve">-&gt; they are like one time use array, you use it once then </w:t>
+      </w:r>
+      <w:proofErr w:type="gramStart"/>
+      <w:r>
+        <w:rPr>
+          <w:rFonts w:ascii="Excalifont" w:hAnsi="Excalifont"/>
+        </w:rPr>
+        <w:t>cant</w:t>
+      </w:r>
+      <w:proofErr w:type="gramEnd"/>
+      <w:r>
+        <w:rPr>
+          <w:rFonts w:ascii="Excalifont" w:hAnsi="Excalifont"/>
+        </w:rPr>
+        <w:t xml:space="preserve"> use it again &amp; it doesn’t matter you printing or performing some operation</w:t>
+      </w:r>
+    </w:p>
+    <w:p>
+      <w:pPr>
+        <w:rPr>
+          <w:rFonts w:ascii="Excalifont" w:hAnsi="Excalifont"/>
+        </w:rPr>
+      </w:pPr>
+      <w:r>
+        <w:rPr>
+          <w:rFonts w:ascii="Excalifont" w:hAnsi="Excalifont"/>
+        </w:rPr>
+        <w:drawing>
+          <wp:inline distT="0" distB="0" distL="0" distR="0" wp14:anchorId="46CFAFC3" wp14:editId="742B6AB4">
+            <wp:extent cx="4298950" cy="736789"/>
+            <wp:effectExtent l="0" t="0" r="6350" b="6350"/>
+            <wp:docPr id="622513916" name="Picture 1"/>
+            <wp:cNvGraphicFramePr>
+              <a:graphicFrameLocks xmlns:a="http://schemas.openxmlformats.org/drawingml/2006/main" noChangeAspect="1"/>
+            </wp:cNvGraphicFramePr>
+            <a:graphic xmlns:a="http://schemas.openxmlformats.org/drawingml/2006/main">
+              <a:graphicData uri="http://schemas.openxmlformats.org/drawingml/2006/picture">
+                <pic:pic xmlns:pic="http://schemas.openxmlformats.org/drawingml/2006/picture">
+                  <pic:nvPicPr>
+                    <pic:cNvPr id="622513916" name=""/>
+                    <pic:cNvPicPr/>
+                  </pic:nvPicPr>
+                  <pic:blipFill>
+                    <a:blip r:embed="rId168"/>
+                    <a:stretch>
+                      <a:fillRect/>
+                    </a:stretch>
+                  </pic:blipFill>
+                  <pic:spPr>
+                    <a:xfrm>
+                      <a:off x="0" y="0"/>
+                      <a:ext cx="4334545" cy="742890"/>
+                    </a:xfrm>
+                    <a:prstGeom prst="rect">
+                      <a:avLst/>
+                    </a:prstGeom>
+                  </pic:spPr>
+                </pic:pic>
+              </a:graphicData>
+            </a:graphic>
+          </wp:inline>
+        </w:drawing>
+      </w:r>
+      <w:r>
+        <w:rPr>
+          <w:rFonts w:ascii="Excalifont" w:hAnsi="Excalifont"/>
+        </w:rPr>
+        <w:t xml:space="preserve"> </w:t>
+      </w:r>
+      <w:r>
+        <w:rPr>
+          <w:rFonts w:ascii="Excalifont" w:hAnsi="Excalifont"/>
+        </w:rPr>
+        <w:drawing>
+          <wp:inline distT="0" distB="0" distL="0" distR="0" wp14:anchorId="4E62FDB7" wp14:editId="539484DE">
+            <wp:extent cx="3079750" cy="1167598"/>
+            <wp:effectExtent l="0" t="0" r="6350" b="0"/>
+            <wp:docPr id="1223467924" name="Picture 1"/>
+            <wp:cNvGraphicFramePr>
+              <a:graphicFrameLocks xmlns:a="http://schemas.openxmlformats.org/drawingml/2006/main" noChangeAspect="1"/>
+            </wp:cNvGraphicFramePr>
+            <a:graphic xmlns:a="http://schemas.openxmlformats.org/drawingml/2006/main">
+              <a:graphicData uri="http://schemas.openxmlformats.org/drawingml/2006/picture">
+                <pic:pic xmlns:pic="http://schemas.openxmlformats.org/drawingml/2006/picture">
+                  <pic:nvPicPr>
+                    <pic:cNvPr id="1223467924" name=""/>
+                    <pic:cNvPicPr/>
+                  </pic:nvPicPr>
+                  <pic:blipFill>
+                    <a:blip r:embed="rId169"/>
+                    <a:stretch>
+                      <a:fillRect/>
+                    </a:stretch>
+                  </pic:blipFill>
+                  <pic:spPr>
+                    <a:xfrm>
+                      <a:off x="0" y="0"/>
+                      <a:ext cx="3092023" cy="1172251"/>
+                    </a:xfrm>
+                    <a:prstGeom prst="rect">
+                      <a:avLst/>
+                    </a:prstGeom>
+                  </pic:spPr>
+                </pic:pic>
+              </a:graphicData>
+            </a:graphic>
+          </wp:inline>
+        </w:drawing>
+      </w:r>
+    </w:p>
+    <w:p>
+      <w:pPr>
+        <w:rPr>
+          <w:rFonts w:ascii="Excalifont" w:hAnsi="Excalifont"/>
+          <w:color w:val="7030A0"/>
+        </w:rPr>
+      </w:pPr>
+      <w:r>
+        <w:rPr>
+          <w:rFonts w:ascii="Excalifont" w:hAnsi="Excalifont"/>
+          <w:color w:val="7030A0"/>
+        </w:rPr>
+        <w:lastRenderedPageBreak/>
+        <w:drawing>
+          <wp:inline distT="0" distB="0" distL="0" distR="0" wp14:anchorId="2FDAA522" wp14:editId="24A10359">
+            <wp:extent cx="4673314" cy="2216150"/>
+            <wp:effectExtent l="0" t="0" r="0" b="0"/>
+            <wp:docPr id="1469742550" name="Picture 1"/>
+            <wp:cNvGraphicFramePr>
+              <a:graphicFrameLocks xmlns:a="http://schemas.openxmlformats.org/drawingml/2006/main" noChangeAspect="1"/>
+            </wp:cNvGraphicFramePr>
+            <a:graphic xmlns:a="http://schemas.openxmlformats.org/drawingml/2006/main">
+              <a:graphicData uri="http://schemas.openxmlformats.org/drawingml/2006/picture">
+                <pic:pic xmlns:pic="http://schemas.openxmlformats.org/drawingml/2006/picture">
+                  <pic:nvPicPr>
+                    <pic:cNvPr id="1469742550" name=""/>
+                    <pic:cNvPicPr/>
+                  </pic:nvPicPr>
+                  <pic:blipFill>
+                    <a:blip r:embed="rId170"/>
+                    <a:stretch>
+                      <a:fillRect/>
+                    </a:stretch>
+                  </pic:blipFill>
+                  <pic:spPr>
+                    <a:xfrm>
+                      <a:off x="0" y="0"/>
+                      <a:ext cx="4676425" cy="2217625"/>
+                    </a:xfrm>
+                    <a:prstGeom prst="rect">
+                      <a:avLst/>
+                    </a:prstGeom>
+                  </pic:spPr>
+                </pic:pic>
+              </a:graphicData>
+            </a:graphic>
+          </wp:inline>
+        </w:drawing>
+      </w:r>
+    </w:p>
+    <w:p>
+      <w:pPr>
+        <w:rPr>
+          <w:rFonts w:ascii="Excalifont" w:hAnsi="Excalifont"/>
+        </w:rPr>
+      </w:pPr>
+      <w:r>
+        <w:rPr>
+          <w:rFonts w:ascii="Excalifont" w:hAnsi="Excalifont"/>
+          <w:color w:val="7030A0"/>
+        </w:rPr>
+        <w:t>Parallel Stream</w:t>
+      </w:r>
+      <w:r>
+        <w:rPr>
+          <w:rFonts w:ascii="Excalifont" w:hAnsi="Excalifont"/>
+          <w:color w:val="7030A0"/>
+        </w:rPr>
+        <w:br/>
+      </w:r>
+      <w:r>
+        <w:rPr>
+          <w:rFonts w:ascii="Excalifont" w:hAnsi="Excalifont"/>
+        </w:rPr>
+        <w:t xml:space="preserve">-&gt; Use it when we need wait for </w:t>
+      </w:r>
+      <w:proofErr w:type="spellStart"/>
+      <w:r>
+        <w:rPr>
+          <w:rFonts w:ascii="Excalifont" w:hAnsi="Excalifont"/>
+        </w:rPr>
+        <w:t>sometime</w:t>
+      </w:r>
+      <w:proofErr w:type="spellEnd"/>
+      <w:r>
+        <w:rPr>
+          <w:rFonts w:ascii="Excalifont" w:hAnsi="Excalifont"/>
+        </w:rPr>
+        <w:t xml:space="preserve"> to process a function</w:t>
+      </w:r>
+      <w:r>
+        <w:rPr>
+          <w:rFonts w:ascii="Excalifont" w:hAnsi="Excalifont"/>
+        </w:rPr>
+        <w:br/>
+      </w:r>
+      <w:r>
+        <w:rPr>
+          <w:rFonts w:ascii="Excalifont" w:hAnsi="Excalifont"/>
+        </w:rPr>
+        <w:drawing>
+          <wp:inline distT="0" distB="0" distL="0" distR="0" wp14:anchorId="7DDC0F35" wp14:editId="6235D7C3">
+            <wp:extent cx="2876550" cy="3731137"/>
+            <wp:effectExtent l="0" t="0" r="0" b="3175"/>
+            <wp:docPr id="68037805" name="Picture 1"/>
+            <wp:cNvGraphicFramePr>
+              <a:graphicFrameLocks xmlns:a="http://schemas.openxmlformats.org/drawingml/2006/main" noChangeAspect="1"/>
+            </wp:cNvGraphicFramePr>
+            <a:graphic xmlns:a="http://schemas.openxmlformats.org/drawingml/2006/main">
+              <a:graphicData uri="http://schemas.openxmlformats.org/drawingml/2006/picture">
+                <pic:pic xmlns:pic="http://schemas.openxmlformats.org/drawingml/2006/picture">
+                  <pic:nvPicPr>
+                    <pic:cNvPr id="68037805" name=""/>
+                    <pic:cNvPicPr/>
+                  </pic:nvPicPr>
+                  <pic:blipFill>
+                    <a:blip r:embed="rId171"/>
+                    <a:stretch>
+                      <a:fillRect/>
+                    </a:stretch>
+                  </pic:blipFill>
+                  <pic:spPr>
+                    <a:xfrm>
+                      <a:off x="0" y="0"/>
+                      <a:ext cx="2879879" cy="3735455"/>
+                    </a:xfrm>
+                    <a:prstGeom prst="rect">
+                      <a:avLst/>
+                    </a:prstGeom>
+                  </pic:spPr>
+                </pic:pic>
+              </a:graphicData>
+            </a:graphic>
+          </wp:inline>
+        </w:drawing>
+      </w:r>
+      <w:r>
+        <w:rPr>
+          <w:rFonts w:ascii="Excalifont" w:hAnsi="Excalifont"/>
+        </w:rPr>
+        <w:tab/>
+        <w:t xml:space="preserve">Output ----&gt;  </w:t>
+      </w:r>
+      <w:r>
+        <w:rPr>
+          <w:rFonts w:ascii="Excalifont" w:hAnsi="Excalifont"/>
+        </w:rPr>
+        <w:drawing>
+          <wp:inline distT="0" distB="0" distL="0" distR="0" wp14:anchorId="26B2F765" wp14:editId="3AC9992F">
+            <wp:extent cx="2362405" cy="617273"/>
+            <wp:effectExtent l="0" t="0" r="0" b="0"/>
+            <wp:docPr id="862843254" name="Picture 1"/>
+            <wp:cNvGraphicFramePr>
+              <a:graphicFrameLocks xmlns:a="http://schemas.openxmlformats.org/drawingml/2006/main" noChangeAspect="1"/>
+            </wp:cNvGraphicFramePr>
+            <a:graphic xmlns:a="http://schemas.openxmlformats.org/drawingml/2006/main">
+              <a:graphicData uri="http://schemas.openxmlformats.org/drawingml/2006/picture">
+                <pic:pic xmlns:pic="http://schemas.openxmlformats.org/drawingml/2006/picture">
+                  <pic:nvPicPr>
+                    <pic:cNvPr id="862843254" name=""/>
+                    <pic:cNvPicPr/>
+                  </pic:nvPicPr>
+                  <pic:blipFill>
+                    <a:blip r:embed="rId172"/>
+                    <a:stretch>
+                      <a:fillRect/>
+                    </a:stretch>
+                  </pic:blipFill>
+                  <pic:spPr>
+                    <a:xfrm>
+                      <a:off x="0" y="0"/>
+                      <a:ext cx="2362405" cy="617273"/>
+                    </a:xfrm>
+                    <a:prstGeom prst="rect">
+                      <a:avLst/>
+                    </a:prstGeom>
+                  </pic:spPr>
+                </pic:pic>
+              </a:graphicData>
+            </a:graphic>
+          </wp:inline>
+        </w:drawing>
+      </w:r>
+    </w:p>
+    <w:p>
+      <w:pPr>
+        <w:rPr>
+          <w:rFonts w:ascii="Excalifont" w:hAnsi="Excalifont"/>
+        </w:rPr>
+      </w:pPr>
+      <w:proofErr w:type="gramStart"/>
+      <w:r>
+        <w:rPr>
+          <w:rFonts w:ascii="Excalifont" w:hAnsi="Excalifont"/>
+        </w:rPr>
+        <w:t>So</w:t>
+      </w:r>
+      <w:proofErr w:type="gramEnd"/>
+      <w:r>
+        <w:rPr>
+          <w:rFonts w:ascii="Excalifont" w:hAnsi="Excalifont"/>
+        </w:rPr>
+        <w:t xml:space="preserve"> in above example we have an array of size 10,000 and we need to increase all its value by 2 then sum all those value</w:t>
+      </w:r>
+      <w:r>
+        <w:rPr>
+          <w:rFonts w:ascii="Excalifont" w:hAnsi="Excalifont"/>
+        </w:rPr>
+        <w:br/>
+        <w:t xml:space="preserve">If we </w:t>
+      </w:r>
+      <w:r>
+        <w:rPr>
+          <w:rFonts w:ascii="Excalifont" w:hAnsi="Excalifont"/>
+          <w:u w:val="single"/>
+        </w:rPr>
+        <w:t>don’t use</w:t>
+      </w:r>
+      <w:r>
+        <w:rPr>
+          <w:rFonts w:ascii="Excalifont" w:hAnsi="Excalifont"/>
+        </w:rPr>
+        <w:t xml:space="preserve"> </w:t>
+      </w:r>
+      <w:proofErr w:type="spellStart"/>
+      <w:r>
+        <w:rPr>
+          <w:rFonts w:ascii="Excalifont" w:hAnsi="Excalifont"/>
+          <w:b/>
+          <w:bCs/>
+          <w:i/>
+          <w:iCs/>
+        </w:rPr>
+        <w:t>Thread.sleep</w:t>
+      </w:r>
+      <w:proofErr w:type="spellEnd"/>
+      <w:r>
+        <w:rPr>
+          <w:rFonts w:ascii="Excalifont" w:hAnsi="Excalifont"/>
+          <w:b/>
+          <w:bCs/>
+          <w:i/>
+          <w:iCs/>
+        </w:rPr>
+        <w:t>()</w:t>
+      </w:r>
+      <w:r>
+        <w:rPr>
+          <w:rFonts w:ascii="Excalifont" w:hAnsi="Excalifont"/>
+          <w:b/>
+          <w:bCs/>
+        </w:rPr>
+        <w:t xml:space="preserve"> </w:t>
+      </w:r>
+      <w:r>
+        <w:rPr>
+          <w:rFonts w:ascii="Excalifont" w:hAnsi="Excalifont"/>
+        </w:rPr>
+        <w:t>then Sequential Stream is faster</w:t>
+      </w:r>
+      <w:r>
+        <w:rPr>
+          <w:rFonts w:ascii="Excalifont" w:hAnsi="Excalifont"/>
+        </w:rPr>
+        <w:br/>
+        <w:t xml:space="preserve">But if we </w:t>
+      </w:r>
+      <w:r>
+        <w:rPr>
+          <w:rFonts w:ascii="Excalifont" w:hAnsi="Excalifont"/>
+          <w:u w:val="single"/>
+        </w:rPr>
+        <w:t>use</w:t>
+      </w:r>
+      <w:r>
+        <w:rPr>
+          <w:rFonts w:ascii="Excalifont" w:hAnsi="Excalifont"/>
+        </w:rPr>
+        <w:t xml:space="preserve"> sleep() then Parallel Stream is a lot faster</w:t>
+      </w:r>
+    </w:p>
+    <w:p>
+      <w:pPr>
+        <w:rPr>
+          <w:rFonts w:ascii="Excalifont" w:hAnsi="Excalifont"/>
+        </w:rPr>
+      </w:pPr>
+      <w:r>
+        <w:rPr>
+          <w:rFonts w:ascii="Excalifont" w:hAnsi="Excalifont"/>
+        </w:rPr>
+        <w:t>Optional Class</w:t>
+      </w:r>
+      <w:r>
+        <w:rPr>
+          <w:rFonts w:ascii="Excalifont" w:hAnsi="Excalifont"/>
+        </w:rPr>
+        <w:br/>
+        <w:t xml:space="preserve">-&gt; It needed when you search for a value and it is not found, so stream return </w:t>
+      </w:r>
+      <w:r>
+        <w:rPr>
+          <w:rFonts w:ascii="Excalifont" w:hAnsi="Excalifont"/>
+          <w:b/>
+          <w:bCs/>
+        </w:rPr>
+        <w:t xml:space="preserve">null </w:t>
+      </w:r>
+      <w:r>
+        <w:rPr>
+          <w:rFonts w:ascii="Excalifont" w:hAnsi="Excalifont"/>
+        </w:rPr>
+        <w:t>which cant be stored in normal data types</w:t>
+      </w:r>
+      <w:r>
+        <w:rPr>
+          <w:rFonts w:ascii="Excalifont" w:hAnsi="Excalifont"/>
+        </w:rPr>
+        <w:br/>
+      </w:r>
       <w:r>
         <w:rPr>
           <w:rFonts w:ascii="Excalifont" w:hAnsi="Excalifont"/>

</xml_diff>